<commit_message>
Updated the class diagram and the traceability diagram for the first two functions.
</commit_message>
<xml_diff>
--- a/docs/Traceability diagram Request Management.docx
+++ b/docs/Traceability diagram Request Management.docx
@@ -1031,7 +1031,7 @@
                 <w:lang w:eastAsia="es-CO"/>
                 <w14:ligatures w14:val="none"/>
               </w:rPr>
-              <w:t>registerCollaborator(id : String, fullName : String, email : String, extension : String)</w:t>
+              <w:t>availableCollaborator()</w:t>
             </w:r>
           </w:p>
         </w:tc>
@@ -1178,7 +1178,27 @@
                 <w:lang w:eastAsia="es-CO"/>
                 <w14:ligatures w14:val="none"/>
               </w:rPr>
-              <w:t>registerImprovementCollaborator(id : String, fullName : String, email : String, extension : String)</w:t>
+              <w:t>registerCollaborator(</w:t>
+            </w:r>
+            <w:r>
+              <w:rPr>
+                <w:rFonts w:ascii="Arial" w:eastAsia="Times New Roman" w:hAnsi="Arial" w:cs="Arial"/>
+                <w:color w:val="000000"/>
+                <w:kern w:val="0"/>
+                <w:lang w:eastAsia="es-CO"/>
+                <w14:ligatures w14:val="none"/>
+              </w:rPr>
+              <w:t xml:space="preserve">intType : int, </w:t>
+            </w:r>
+            <w:r>
+              <w:rPr>
+                <w:rFonts w:ascii="Arial" w:eastAsia="Times New Roman" w:hAnsi="Arial" w:cs="Arial"/>
+                <w:color w:val="000000"/>
+                <w:kern w:val="0"/>
+                <w:lang w:eastAsia="es-CO"/>
+                <w14:ligatures w14:val="none"/>
+              </w:rPr>
+              <w:t>id : String, fullName : String, email : String, extension : String)</w:t>
             </w:r>
           </w:p>
         </w:tc>
@@ -1648,6 +1668,7 @@
             <w:tcW w:w="2855" w:type="dxa"/>
             <w:vMerge/>
             <w:tcBorders>
+              <w:top w:val="single" w:sz="8" w:space="0" w:color="000000"/>
               <w:left w:val="single" w:sz="8" w:space="0" w:color="000000"/>
               <w:right w:val="single" w:sz="8" w:space="0" w:color="000000"/>
             </w:tcBorders>
@@ -1657,6 +1678,7 @@
             <w:pPr>
               <w:pStyle w:val="paragraph"/>
               <w:spacing w:before="0" w:beforeAutospacing="0" w:after="0" w:afterAutospacing="0"/>
+              <w:jc w:val="center"/>
               <w:textAlignment w:val="baseline"/>
               <w:rPr>
                 <w:rFonts w:ascii="Arial" w:hAnsi="Arial" w:cs="Arial"/>
@@ -1782,7 +1804,7 @@
                 <w:lang w:eastAsia="es-CO"/>
                 <w14:ligatures w14:val="none"/>
               </w:rPr>
-              <w:t>searchDepartment(internalCode : String)</w:t>
+              <w:t>oneMinCollaborator()</w:t>
             </w:r>
           </w:p>
         </w:tc>
@@ -1930,7 +1952,7 @@
                 <w:lang w:eastAsia="es-CO"/>
                 <w14:ligatures w14:val="none"/>
               </w:rPr>
-              <w:t>registerDepartment(collaboratorId : String, address : String, name : String, internalCode : String)</w:t>
+              <w:t>searchDepartment(internalCode : String)</w:t>
             </w:r>
           </w:p>
         </w:tc>
@@ -1945,7 +1967,6 @@
             <w:vMerge/>
             <w:tcBorders>
               <w:left w:val="single" w:sz="8" w:space="0" w:color="000000"/>
-              <w:bottom w:val="single" w:sz="8" w:space="0" w:color="000000"/>
               <w:right w:val="single" w:sz="8" w:space="0" w:color="000000"/>
             </w:tcBorders>
             <w:vAlign w:val="center"/>
@@ -2040,7 +2061,7 @@
                 <w:lang w:eastAsia="es-CO"/>
                 <w14:ligatures w14:val="none"/>
               </w:rPr>
-              <w:t>Department</w:t>
+              <w:t>University</w:t>
             </w:r>
           </w:p>
         </w:tc>
@@ -2079,7 +2100,7 @@
                 <w:lang w:eastAsia="es-CO"/>
                 <w14:ligatures w14:val="none"/>
               </w:rPr>
-              <w:t>Department(address : String, name : String, internalCode : String, responsibleCollaborator : Collaborator)</w:t>
+              <w:t>displayCollaborators()</w:t>
             </w:r>
           </w:p>
         </w:tc>
@@ -2091,9 +2112,8 @@
         <w:tc>
           <w:tcPr>
             <w:tcW w:w="2855" w:type="dxa"/>
-            <w:vMerge w:val="restart"/>
-            <w:tcBorders>
-              <w:top w:val="single" w:sz="8" w:space="0" w:color="000000"/>
+            <w:vMerge/>
+            <w:tcBorders>
               <w:left w:val="single" w:sz="8" w:space="0" w:color="000000"/>
               <w:right w:val="single" w:sz="8" w:space="0" w:color="000000"/>
             </w:tcBorders>
@@ -2103,22 +2123,14 @@
             <w:pPr>
               <w:pStyle w:val="paragraph"/>
               <w:spacing w:before="0" w:beforeAutospacing="0" w:after="0" w:afterAutospacing="0"/>
-              <w:jc w:val="center"/>
               <w:textAlignment w:val="baseline"/>
               <w:rPr>
                 <w:rFonts w:ascii="Arial" w:hAnsi="Arial" w:cs="Arial"/>
+                <w:color w:val="000000"/>
                 <w:sz w:val="22"/>
                 <w:szCs w:val="22"/>
               </w:rPr>
             </w:pPr>
-            <w:r>
-              <w:rPr>
-                <w:rFonts w:ascii="Arial" w:hAnsi="Arial" w:cs="Arial"/>
-                <w:sz w:val="22"/>
-                <w:szCs w:val="22"/>
-              </w:rPr>
-              <w:t>Req#3: Register a project request.</w:t>
-            </w:r>
           </w:p>
         </w:tc>
         <w:tc>
@@ -2157,7 +2169,7 @@
                 <w:lang w:eastAsia="es-CO"/>
                 <w14:ligatures w14:val="none"/>
               </w:rPr>
-              <w:t>ui</w:t>
+              <w:t>model</w:t>
             </w:r>
           </w:p>
         </w:tc>
@@ -2197,7 +2209,7 @@
                 <w:lang w:eastAsia="es-CO"/>
                 <w14:ligatures w14:val="none"/>
               </w:rPr>
-              <w:t>RequestManagementApp</w:t>
+              <w:t>University</w:t>
             </w:r>
           </w:p>
         </w:tc>
@@ -2236,7 +2248,7 @@
                 <w:lang w:eastAsia="es-CO"/>
                 <w14:ligatures w14:val="none"/>
               </w:rPr>
-              <w:t>registerRequest()</w:t>
+              <w:t>intToCollaborator(intResponsibleCollaborator : int)</w:t>
             </w:r>
           </w:p>
         </w:tc>
@@ -2262,6 +2274,7 @@
               <w:textAlignment w:val="baseline"/>
               <w:rPr>
                 <w:rFonts w:ascii="Arial" w:hAnsi="Arial" w:cs="Arial"/>
+                <w:color w:val="000000"/>
                 <w:sz w:val="22"/>
                 <w:szCs w:val="22"/>
               </w:rPr>
@@ -2383,7 +2396,17 @@
                 <w:lang w:eastAsia="es-CO"/>
                 <w14:ligatures w14:val="none"/>
               </w:rPr>
-              <w:t>registerRequest(departmentName : String, collaboratorName : String, subject : String, description : String)</w:t>
+              <w:t>availableDepartment</w:t>
+            </w:r>
+            <w:r>
+              <w:rPr>
+                <w:rFonts w:ascii="Arial" w:eastAsia="Times New Roman" w:hAnsi="Arial" w:cs="Arial"/>
+                <w:color w:val="000000"/>
+                <w:kern w:val="0"/>
+                <w:lang w:eastAsia="es-CO"/>
+                <w14:ligatures w14:val="none"/>
+              </w:rPr>
+              <w:t>()</w:t>
             </w:r>
           </w:p>
         </w:tc>
@@ -2409,6 +2432,7 @@
               <w:textAlignment w:val="baseline"/>
               <w:rPr>
                 <w:rFonts w:ascii="Arial" w:hAnsi="Arial" w:cs="Arial"/>
+                <w:color w:val="000000"/>
                 <w:sz w:val="22"/>
                 <w:szCs w:val="22"/>
               </w:rPr>
@@ -2451,7 +2475,7 @@
                 <w:lang w:eastAsia="es-CO"/>
                 <w14:ligatures w14:val="none"/>
               </w:rPr>
-              <w:t>Model</w:t>
+              <w:t>model</w:t>
             </w:r>
           </w:p>
         </w:tc>
@@ -2491,7 +2515,7 @@
                 <w:lang w:eastAsia="es-CO"/>
                 <w14:ligatures w14:val="none"/>
               </w:rPr>
-              <w:t>Department</w:t>
+              <w:t>University</w:t>
             </w:r>
           </w:p>
         </w:tc>
@@ -2530,18 +2554,7 @@
                 <w:lang w:eastAsia="es-CO"/>
                 <w14:ligatures w14:val="none"/>
               </w:rPr>
-              <w:t xml:space="preserve">registerRequest(resposibleDepartment : Department, responsibleCollaborator : </w:t>
-            </w:r>
-            <w:r>
-              <w:rPr>
-                <w:rFonts w:ascii="Arial" w:eastAsia="Times New Roman" w:hAnsi="Arial" w:cs="Arial"/>
-                <w:color w:val="000000"/>
-                <w:kern w:val="0"/>
-                <w:lang w:eastAsia="es-CO"/>
-                <w14:ligatures w14:val="none"/>
-              </w:rPr>
-              <w:lastRenderedPageBreak/>
-              <w:t>Collaborator, subject : String, description : String)</w:t>
+              <w:t>registerDepartment(collaboratorId : String, address : String, name : String, internalCode : String)</w:t>
             </w:r>
           </w:p>
         </w:tc>
@@ -2568,6 +2581,7 @@
               <w:textAlignment w:val="baseline"/>
               <w:rPr>
                 <w:rFonts w:ascii="Arial" w:hAnsi="Arial" w:cs="Arial"/>
+                <w:color w:val="000000"/>
                 <w:sz w:val="22"/>
                 <w:szCs w:val="22"/>
               </w:rPr>
@@ -2650,7 +2664,7 @@
                 <w:lang w:eastAsia="es-CO"/>
                 <w14:ligatures w14:val="none"/>
               </w:rPr>
-              <w:t>Request</w:t>
+              <w:t>Department</w:t>
             </w:r>
           </w:p>
         </w:tc>
@@ -2689,27 +2703,7 @@
                 <w:lang w:eastAsia="es-CO"/>
                 <w14:ligatures w14:val="none"/>
               </w:rPr>
-              <w:t>Request(responsibleCollaborator : Collaborator, responsibleDepartment :</w:t>
-            </w:r>
-            <w:r>
-              <w:rPr>
-                <w:rFonts w:ascii="Arial" w:eastAsia="Times New Roman" w:hAnsi="Arial" w:cs="Arial"/>
-                <w:color w:val="000000"/>
-                <w:kern w:val="0"/>
-                <w:lang w:eastAsia="es-CO"/>
-                <w14:ligatures w14:val="none"/>
-              </w:rPr>
-              <w:t xml:space="preserve"> </w:t>
-            </w:r>
-            <w:r>
-              <w:rPr>
-                <w:rFonts w:ascii="Arial" w:eastAsia="Times New Roman" w:hAnsi="Arial" w:cs="Arial"/>
-                <w:color w:val="000000"/>
-                <w:kern w:val="0"/>
-                <w:lang w:eastAsia="es-CO"/>
-                <w14:ligatures w14:val="none"/>
-              </w:rPr>
-              <w:t>Department, subject : String, description : String)</w:t>
+              <w:t>Department(address : String, name : String, internalCode : String, responsibleCollaborator : Collaborator)</w:t>
             </w:r>
           </w:p>
         </w:tc>
@@ -2733,6 +2727,7 @@
             <w:pPr>
               <w:pStyle w:val="paragraph"/>
               <w:spacing w:before="0" w:beforeAutospacing="0" w:after="0" w:afterAutospacing="0"/>
+              <w:jc w:val="center"/>
               <w:textAlignment w:val="baseline"/>
               <w:rPr>
                 <w:rFonts w:ascii="Arial" w:hAnsi="Arial" w:cs="Arial"/>
@@ -2746,7 +2741,8 @@
                 <w:sz w:val="22"/>
                 <w:szCs w:val="22"/>
               </w:rPr>
-              <w:t>Req#4: Change the status of a request.</w:t>
+              <w:lastRenderedPageBreak/>
+              <w:t>Req#3: Register a project request.</w:t>
             </w:r>
           </w:p>
         </w:tc>
@@ -2865,7 +2861,7 @@
                 <w:lang w:eastAsia="es-CO"/>
                 <w14:ligatures w14:val="none"/>
               </w:rPr>
-              <w:t>changeRequestStatus()</w:t>
+              <w:t>registerRequest()</w:t>
             </w:r>
           </w:p>
         </w:tc>
@@ -3012,7 +3008,7 @@
                 <w:lang w:eastAsia="es-CO"/>
                 <w14:ligatures w14:val="none"/>
               </w:rPr>
-              <w:t>changeRequestStatus(departmentName : String, subject : String, intRequestType : int)</w:t>
+              <w:t>registerRequest(departmentName : String, collaboratorName : String, subject : String, description : String)</w:t>
             </w:r>
           </w:p>
         </w:tc>
@@ -3080,7 +3076,7 @@
                 <w:lang w:eastAsia="es-CO"/>
                 <w14:ligatures w14:val="none"/>
               </w:rPr>
-              <w:t>model</w:t>
+              <w:t>Model</w:t>
             </w:r>
           </w:p>
         </w:tc>
@@ -3159,7 +3155,7 @@
                 <w:lang w:eastAsia="es-CO"/>
                 <w14:ligatures w14:val="none"/>
               </w:rPr>
-              <w:t>searchRequest(subject : String) : Request</w:t>
+              <w:t>registerRequest(resposibleDepartment : Department, responsibleCollaborator : Collaborator, subject : String, description : String)</w:t>
             </w:r>
           </w:p>
         </w:tc>
@@ -3174,6 +3170,7 @@
             <w:vMerge/>
             <w:tcBorders>
               <w:left w:val="single" w:sz="8" w:space="0" w:color="000000"/>
+              <w:bottom w:val="single" w:sz="8" w:space="0" w:color="000000"/>
               <w:right w:val="single" w:sz="8" w:space="0" w:color="000000"/>
             </w:tcBorders>
             <w:vAlign w:val="center"/>
@@ -3267,7 +3264,7 @@
                 <w:lang w:eastAsia="es-CO"/>
                 <w14:ligatures w14:val="none"/>
               </w:rPr>
-              <w:t>Department</w:t>
+              <w:t>Request</w:t>
             </w:r>
           </w:p>
         </w:tc>
@@ -3306,7 +3303,27 @@
                 <w:lang w:eastAsia="es-CO"/>
                 <w14:ligatures w14:val="none"/>
               </w:rPr>
-              <w:t>changeRequestStatus(subject : String, intRequestType : int)</w:t>
+              <w:t>Request(responsibleCollaborator : Collaborator, responsibleDepartment :</w:t>
+            </w:r>
+            <w:r>
+              <w:rPr>
+                <w:rFonts w:ascii="Arial" w:eastAsia="Times New Roman" w:hAnsi="Arial" w:cs="Arial"/>
+                <w:color w:val="000000"/>
+                <w:kern w:val="0"/>
+                <w:lang w:eastAsia="es-CO"/>
+                <w14:ligatures w14:val="none"/>
+              </w:rPr>
+              <w:t xml:space="preserve"> </w:t>
+            </w:r>
+            <w:r>
+              <w:rPr>
+                <w:rFonts w:ascii="Arial" w:eastAsia="Times New Roman" w:hAnsi="Arial" w:cs="Arial"/>
+                <w:color w:val="000000"/>
+                <w:kern w:val="0"/>
+                <w:lang w:eastAsia="es-CO"/>
+                <w14:ligatures w14:val="none"/>
+              </w:rPr>
+              <w:t>Department, subject : String, description : String)</w:t>
             </w:r>
           </w:p>
         </w:tc>
@@ -3318,8 +3335,9 @@
         <w:tc>
           <w:tcPr>
             <w:tcW w:w="2855" w:type="dxa"/>
-            <w:vMerge/>
-            <w:tcBorders>
+            <w:vMerge w:val="restart"/>
+            <w:tcBorders>
+              <w:top w:val="single" w:sz="8" w:space="0" w:color="000000"/>
               <w:left w:val="single" w:sz="8" w:space="0" w:color="000000"/>
               <w:right w:val="single" w:sz="8" w:space="0" w:color="000000"/>
             </w:tcBorders>
@@ -3336,6 +3354,14 @@
                 <w:szCs w:val="22"/>
               </w:rPr>
             </w:pPr>
+            <w:r>
+              <w:rPr>
+                <w:rFonts w:ascii="Arial" w:hAnsi="Arial" w:cs="Arial"/>
+                <w:sz w:val="22"/>
+                <w:szCs w:val="22"/>
+              </w:rPr>
+              <w:t>Req#4: Change the status of a request.</w:t>
+            </w:r>
           </w:p>
         </w:tc>
         <w:tc>
@@ -3374,7 +3400,7 @@
                 <w:lang w:eastAsia="es-CO"/>
                 <w14:ligatures w14:val="none"/>
               </w:rPr>
-              <w:t>model</w:t>
+              <w:t>ui</w:t>
             </w:r>
           </w:p>
         </w:tc>
@@ -3414,7 +3440,7 @@
                 <w:lang w:eastAsia="es-CO"/>
                 <w14:ligatures w14:val="none"/>
               </w:rPr>
-              <w:t>Request</w:t>
+              <w:t>RequestManagementApp</w:t>
             </w:r>
           </w:p>
         </w:tc>
@@ -3453,7 +3479,7 @@
                 <w:lang w:eastAsia="es-CO"/>
                 <w14:ligatures w14:val="none"/>
               </w:rPr>
-              <w:t>changeRequestStatus(intRequestType : int)</w:t>
+              <w:t>changeRequestStatus()</w:t>
             </w:r>
           </w:p>
         </w:tc>
@@ -3468,7 +3494,6 @@
             <w:vMerge/>
             <w:tcBorders>
               <w:left w:val="single" w:sz="8" w:space="0" w:color="000000"/>
-              <w:bottom w:val="single" w:sz="8" w:space="0" w:color="000000"/>
               <w:right w:val="single" w:sz="8" w:space="0" w:color="000000"/>
             </w:tcBorders>
             <w:vAlign w:val="center"/>
@@ -3562,7 +3587,7 @@
                 <w:lang w:eastAsia="es-CO"/>
                 <w14:ligatures w14:val="none"/>
               </w:rPr>
-              <w:t>Request</w:t>
+              <w:t>University</w:t>
             </w:r>
           </w:p>
         </w:tc>
@@ -3601,7 +3626,7 @@
                 <w:lang w:eastAsia="es-CO"/>
                 <w14:ligatures w14:val="none"/>
               </w:rPr>
-              <w:t>setStatus(status : TypeStatus)</w:t>
+              <w:t>changeRequestStatus(departmentName : String, subject : String, intRequestType : int)</w:t>
             </w:r>
           </w:p>
         </w:tc>
@@ -3613,9 +3638,8 @@
         <w:tc>
           <w:tcPr>
             <w:tcW w:w="2855" w:type="dxa"/>
-            <w:vMerge w:val="restart"/>
-            <w:tcBorders>
-              <w:top w:val="single" w:sz="8" w:space="0" w:color="000000"/>
+            <w:vMerge/>
+            <w:tcBorders>
               <w:left w:val="single" w:sz="8" w:space="0" w:color="000000"/>
               <w:right w:val="single" w:sz="8" w:space="0" w:color="000000"/>
             </w:tcBorders>
@@ -3625,7 +3649,6 @@
             <w:pPr>
               <w:pStyle w:val="paragraph"/>
               <w:spacing w:before="0" w:beforeAutospacing="0" w:after="0" w:afterAutospacing="0"/>
-              <w:jc w:val="center"/>
               <w:textAlignment w:val="baseline"/>
               <w:rPr>
                 <w:rFonts w:ascii="Arial" w:hAnsi="Arial" w:cs="Arial"/>
@@ -3633,14 +3656,6 @@
                 <w:szCs w:val="22"/>
               </w:rPr>
             </w:pPr>
-            <w:r>
-              <w:rPr>
-                <w:rFonts w:ascii="Arial" w:hAnsi="Arial" w:cs="Arial"/>
-                <w:sz w:val="22"/>
-                <w:szCs w:val="22"/>
-              </w:rPr>
-              <w:t>Req#5: Create a Knowledge Management project.</w:t>
-            </w:r>
           </w:p>
         </w:tc>
         <w:tc>
@@ -3679,7 +3694,7 @@
                 <w:lang w:eastAsia="es-CO"/>
                 <w14:ligatures w14:val="none"/>
               </w:rPr>
-              <w:t>ui</w:t>
+              <w:t>model</w:t>
             </w:r>
           </w:p>
         </w:tc>
@@ -3719,7 +3734,7 @@
                 <w:lang w:eastAsia="es-CO"/>
                 <w14:ligatures w14:val="none"/>
               </w:rPr>
-              <w:t>RequestManagementApp</w:t>
+              <w:t>Department</w:t>
             </w:r>
           </w:p>
         </w:tc>
@@ -3758,7 +3773,7 @@
                 <w:lang w:eastAsia="es-CO"/>
                 <w14:ligatures w14:val="none"/>
               </w:rPr>
-              <w:t>createProject()</w:t>
+              <w:t>searchRequest(subject : String) : Request</w:t>
             </w:r>
           </w:p>
         </w:tc>
@@ -3866,7 +3881,7 @@
                 <w:lang w:eastAsia="es-CO"/>
                 <w14:ligatures w14:val="none"/>
               </w:rPr>
-              <w:t>University</w:t>
+              <w:t>Department</w:t>
             </w:r>
           </w:p>
         </w:tc>
@@ -3905,7 +3920,7 @@
                 <w:lang w:eastAsia="es-CO"/>
                 <w14:ligatures w14:val="none"/>
               </w:rPr>
-              <w:t>searchProject(id : String)</w:t>
+              <w:t>changeRequestStatus(subject : String, intRequestType : int)</w:t>
             </w:r>
           </w:p>
         </w:tc>
@@ -4013,7 +4028,7 @@
                 <w:lang w:eastAsia="es-CO"/>
                 <w14:ligatures w14:val="none"/>
               </w:rPr>
-              <w:t>University</w:t>
+              <w:t>Request</w:t>
             </w:r>
           </w:p>
         </w:tc>
@@ -4052,7 +4067,7 @@
                 <w:lang w:eastAsia="es-CO"/>
                 <w14:ligatures w14:val="none"/>
               </w:rPr>
-              <w:t>createProject(departmentName : String, requestSubject : String, leaderId : String, name : String, intPriority : int, intCommunity : int, intKnowledgeType : int)</w:t>
+              <w:t>changeRequestStatus(intRequestType : int)</w:t>
             </w:r>
           </w:p>
         </w:tc>
@@ -4067,6 +4082,7 @@
             <w:vMerge/>
             <w:tcBorders>
               <w:left w:val="single" w:sz="8" w:space="0" w:color="000000"/>
+              <w:bottom w:val="single" w:sz="8" w:space="0" w:color="000000"/>
               <w:right w:val="single" w:sz="8" w:space="0" w:color="000000"/>
             </w:tcBorders>
             <w:vAlign w:val="center"/>
@@ -4160,7 +4176,7 @@
                 <w:lang w:eastAsia="es-CO"/>
                 <w14:ligatures w14:val="none"/>
               </w:rPr>
-              <w:t>ImprovementCollaborator</w:t>
+              <w:t>Request</w:t>
             </w:r>
           </w:p>
         </w:tc>
@@ -4199,47 +4215,7 @@
                 <w:lang w:eastAsia="es-CO"/>
                 <w14:ligatures w14:val="none"/>
               </w:rPr>
-              <w:t>createProject(approvedRequest :</w:t>
-            </w:r>
-            <w:r>
-              <w:rPr>
-                <w:rFonts w:ascii="Arial" w:eastAsia="Times New Roman" w:hAnsi="Arial" w:cs="Arial"/>
-                <w:color w:val="000000"/>
-                <w:kern w:val="0"/>
-                <w:lang w:eastAsia="es-CO"/>
-                <w14:ligatures w14:val="none"/>
-              </w:rPr>
-              <w:t xml:space="preserve"> </w:t>
-            </w:r>
-            <w:r>
-              <w:rPr>
-                <w:rFonts w:ascii="Arial" w:eastAsia="Times New Roman" w:hAnsi="Arial" w:cs="Arial"/>
-                <w:color w:val="000000"/>
-                <w:kern w:val="0"/>
-                <w:lang w:eastAsia="es-CO"/>
-                <w14:ligatures w14:val="none"/>
-              </w:rPr>
-              <w:t>Request, leader :</w:t>
-            </w:r>
-            <w:r>
-              <w:rPr>
-                <w:rFonts w:ascii="Arial" w:eastAsia="Times New Roman" w:hAnsi="Arial" w:cs="Arial"/>
-                <w:color w:val="000000"/>
-                <w:kern w:val="0"/>
-                <w:lang w:eastAsia="es-CO"/>
-                <w14:ligatures w14:val="none"/>
-              </w:rPr>
-              <w:t xml:space="preserve"> </w:t>
-            </w:r>
-            <w:r>
-              <w:rPr>
-                <w:rFonts w:ascii="Arial" w:eastAsia="Times New Roman" w:hAnsi="Arial" w:cs="Arial"/>
-                <w:color w:val="000000"/>
-                <w:kern w:val="0"/>
-                <w:lang w:eastAsia="es-CO"/>
-                <w14:ligatures w14:val="none"/>
-              </w:rPr>
-              <w:t>ImprovementCollaborator, name : String, intPriority : int, intCommunity : int, intKnowledgeType : int)</w:t>
+              <w:t>setStatus(status : TypeStatus)</w:t>
             </w:r>
           </w:p>
         </w:tc>
@@ -4251,8 +4227,9 @@
         <w:tc>
           <w:tcPr>
             <w:tcW w:w="2855" w:type="dxa"/>
-            <w:vMerge/>
-            <w:tcBorders>
+            <w:vMerge w:val="restart"/>
+            <w:tcBorders>
+              <w:top w:val="single" w:sz="8" w:space="0" w:color="000000"/>
               <w:left w:val="single" w:sz="8" w:space="0" w:color="000000"/>
               <w:right w:val="single" w:sz="8" w:space="0" w:color="000000"/>
             </w:tcBorders>
@@ -4262,6 +4239,7 @@
             <w:pPr>
               <w:pStyle w:val="paragraph"/>
               <w:spacing w:before="0" w:beforeAutospacing="0" w:after="0" w:afterAutospacing="0"/>
+              <w:jc w:val="center"/>
               <w:textAlignment w:val="baseline"/>
               <w:rPr>
                 <w:rFonts w:ascii="Arial" w:hAnsi="Arial" w:cs="Arial"/>
@@ -4269,6 +4247,14 @@
                 <w:szCs w:val="22"/>
               </w:rPr>
             </w:pPr>
+            <w:r>
+              <w:rPr>
+                <w:rFonts w:ascii="Arial" w:hAnsi="Arial" w:cs="Arial"/>
+                <w:sz w:val="22"/>
+                <w:szCs w:val="22"/>
+              </w:rPr>
+              <w:t>Req#5: Create a Knowledge Management project.</w:t>
+            </w:r>
           </w:p>
         </w:tc>
         <w:tc>
@@ -4307,7 +4293,7 @@
                 <w:lang w:eastAsia="es-CO"/>
                 <w14:ligatures w14:val="none"/>
               </w:rPr>
-              <w:t>model</w:t>
+              <w:t>ui</w:t>
             </w:r>
           </w:p>
         </w:tc>
@@ -4347,7 +4333,7 @@
                 <w:lang w:eastAsia="es-CO"/>
                 <w14:ligatures w14:val="none"/>
               </w:rPr>
-              <w:t>Knowledge</w:t>
+              <w:t>RequestManagementApp</w:t>
             </w:r>
           </w:p>
         </w:tc>
@@ -4386,7 +4372,7 @@
                 <w:lang w:eastAsia="es-CO"/>
                 <w14:ligatures w14:val="none"/>
               </w:rPr>
-              <w:t>Knowledge(name : String, intPriority : int, classificationDate : Calendar, approvedRequest : Request, intCommunity : int, intKnowledgeType : int)</w:t>
+              <w:t>createProject()</w:t>
             </w:r>
           </w:p>
         </w:tc>
@@ -4494,7 +4480,7 @@
                 <w:lang w:eastAsia="es-CO"/>
                 <w14:ligatures w14:val="none"/>
               </w:rPr>
-              <w:t>Project</w:t>
+              <w:t>University</w:t>
             </w:r>
           </w:p>
         </w:tc>
@@ -4533,7 +4519,7 @@
                 <w:lang w:eastAsia="es-CO"/>
                 <w14:ligatures w14:val="none"/>
               </w:rPr>
-              <w:t>Project(name : String, intPriority : int, classificationDate : Calendar, approvedRequest : Request)</w:t>
+              <w:t>searchProject(id : String)</w:t>
             </w:r>
           </w:p>
         </w:tc>
@@ -4548,7 +4534,6 @@
             <w:vMerge/>
             <w:tcBorders>
               <w:left w:val="single" w:sz="8" w:space="0" w:color="000000"/>
-              <w:bottom w:val="single" w:sz="8" w:space="0" w:color="000000"/>
               <w:right w:val="single" w:sz="8" w:space="0" w:color="000000"/>
             </w:tcBorders>
             <w:vAlign w:val="center"/>
@@ -4642,7 +4627,7 @@
                 <w:lang w:eastAsia="es-CO"/>
                 <w14:ligatures w14:val="none"/>
               </w:rPr>
-              <w:t>Project</w:t>
+              <w:t>University</w:t>
             </w:r>
           </w:p>
         </w:tc>
@@ -4681,7 +4666,7 @@
                 <w:lang w:eastAsia="es-CO"/>
                 <w14:ligatures w14:val="none"/>
               </w:rPr>
-              <w:t>calcEstCloseDate()</w:t>
+              <w:t>createProject(departmentName : String, requestSubject : String, leaderId : String, name : String, intPriority : int, intCommunity : int, intKnowledgeType : int)</w:t>
             </w:r>
           </w:p>
         </w:tc>
@@ -4693,9 +4678,8 @@
         <w:tc>
           <w:tcPr>
             <w:tcW w:w="2855" w:type="dxa"/>
-            <w:vMerge w:val="restart"/>
-            <w:tcBorders>
-              <w:top w:val="single" w:sz="8" w:space="0" w:color="000000"/>
+            <w:vMerge/>
+            <w:tcBorders>
               <w:left w:val="single" w:sz="8" w:space="0" w:color="000000"/>
               <w:right w:val="single" w:sz="8" w:space="0" w:color="000000"/>
             </w:tcBorders>
@@ -4705,7 +4689,6 @@
             <w:pPr>
               <w:pStyle w:val="paragraph"/>
               <w:spacing w:before="0" w:beforeAutospacing="0" w:after="0" w:afterAutospacing="0"/>
-              <w:jc w:val="center"/>
               <w:textAlignment w:val="baseline"/>
               <w:rPr>
                 <w:rFonts w:ascii="Arial" w:hAnsi="Arial" w:cs="Arial"/>
@@ -4713,14 +4696,6 @@
                 <w:szCs w:val="22"/>
               </w:rPr>
             </w:pPr>
-            <w:r>
-              <w:rPr>
-                <w:rFonts w:ascii="Arial" w:hAnsi="Arial" w:cs="Arial"/>
-                <w:sz w:val="22"/>
-                <w:szCs w:val="22"/>
-              </w:rPr>
-              <w:t>Req#6: Create a Transformation/Improvement project.</w:t>
-            </w:r>
           </w:p>
         </w:tc>
         <w:tc>
@@ -4759,7 +4734,7 @@
                 <w:lang w:eastAsia="es-CO"/>
                 <w14:ligatures w14:val="none"/>
               </w:rPr>
-              <w:t>ui</w:t>
+              <w:t>model</w:t>
             </w:r>
           </w:p>
         </w:tc>
@@ -4799,7 +4774,7 @@
                 <w:lang w:eastAsia="es-CO"/>
                 <w14:ligatures w14:val="none"/>
               </w:rPr>
-              <w:t>RequestManagementApp</w:t>
+              <w:t>ImprovementCollaborator</w:t>
             </w:r>
           </w:p>
         </w:tc>
@@ -4838,7 +4813,47 @@
                 <w:lang w:eastAsia="es-CO"/>
                 <w14:ligatures w14:val="none"/>
               </w:rPr>
-              <w:t>createProject()</w:t>
+              <w:t>createProject(approvedRequest :</w:t>
+            </w:r>
+            <w:r>
+              <w:rPr>
+                <w:rFonts w:ascii="Arial" w:eastAsia="Times New Roman" w:hAnsi="Arial" w:cs="Arial"/>
+                <w:color w:val="000000"/>
+                <w:kern w:val="0"/>
+                <w:lang w:eastAsia="es-CO"/>
+                <w14:ligatures w14:val="none"/>
+              </w:rPr>
+              <w:t xml:space="preserve"> </w:t>
+            </w:r>
+            <w:r>
+              <w:rPr>
+                <w:rFonts w:ascii="Arial" w:eastAsia="Times New Roman" w:hAnsi="Arial" w:cs="Arial"/>
+                <w:color w:val="000000"/>
+                <w:kern w:val="0"/>
+                <w:lang w:eastAsia="es-CO"/>
+                <w14:ligatures w14:val="none"/>
+              </w:rPr>
+              <w:t>Request, leader :</w:t>
+            </w:r>
+            <w:r>
+              <w:rPr>
+                <w:rFonts w:ascii="Arial" w:eastAsia="Times New Roman" w:hAnsi="Arial" w:cs="Arial"/>
+                <w:color w:val="000000"/>
+                <w:kern w:val="0"/>
+                <w:lang w:eastAsia="es-CO"/>
+                <w14:ligatures w14:val="none"/>
+              </w:rPr>
+              <w:t xml:space="preserve"> </w:t>
+            </w:r>
+            <w:r>
+              <w:rPr>
+                <w:rFonts w:ascii="Arial" w:eastAsia="Times New Roman" w:hAnsi="Arial" w:cs="Arial"/>
+                <w:color w:val="000000"/>
+                <w:kern w:val="0"/>
+                <w:lang w:eastAsia="es-CO"/>
+                <w14:ligatures w14:val="none"/>
+              </w:rPr>
+              <w:t>ImprovementCollaborator, name : String, intPriority : int, intCommunity : int, intKnowledgeType : int)</w:t>
             </w:r>
           </w:p>
         </w:tc>
@@ -4946,7 +4961,7 @@
                 <w:lang w:eastAsia="es-CO"/>
                 <w14:ligatures w14:val="none"/>
               </w:rPr>
-              <w:t>University</w:t>
+              <w:t>Knowledge</w:t>
             </w:r>
           </w:p>
         </w:tc>
@@ -4985,7 +5000,7 @@
                 <w:lang w:eastAsia="es-CO"/>
                 <w14:ligatures w14:val="none"/>
               </w:rPr>
-              <w:t>searchProject(id : String)</w:t>
+              <w:t>Knowledge(name : String, intPriority : int, classificationDate : Calendar, approvedRequest : Request, intCommunity : int, intKnowledgeType : int)</w:t>
             </w:r>
           </w:p>
         </w:tc>
@@ -5093,7 +5108,7 @@
                 <w:lang w:eastAsia="es-CO"/>
                 <w14:ligatures w14:val="none"/>
               </w:rPr>
-              <w:t>University</w:t>
+              <w:t>Project</w:t>
             </w:r>
           </w:p>
         </w:tc>
@@ -5132,7 +5147,7 @@
                 <w:lang w:eastAsia="es-CO"/>
                 <w14:ligatures w14:val="none"/>
               </w:rPr>
-              <w:t>createProject(departmentName : String, requestSubject : String, leaderId : String, name : String, processCode : String, intPriority : int)</w:t>
+              <w:t>Project(name : String, intPriority : int, classificationDate : Calendar, approvedRequest : Request)</w:t>
             </w:r>
           </w:p>
         </w:tc>
@@ -5147,6 +5162,7 @@
             <w:vMerge/>
             <w:tcBorders>
               <w:left w:val="single" w:sz="8" w:space="0" w:color="000000"/>
+              <w:bottom w:val="single" w:sz="8" w:space="0" w:color="000000"/>
               <w:right w:val="single" w:sz="8" w:space="0" w:color="000000"/>
             </w:tcBorders>
             <w:vAlign w:val="center"/>
@@ -5240,7 +5256,7 @@
                 <w:lang w:eastAsia="es-CO"/>
                 <w14:ligatures w14:val="none"/>
               </w:rPr>
-              <w:t>ImprovementCollaborator</w:t>
+              <w:t>Project</w:t>
             </w:r>
           </w:p>
         </w:tc>
@@ -5279,7 +5295,7 @@
                 <w:lang w:eastAsia="es-CO"/>
                 <w14:ligatures w14:val="none"/>
               </w:rPr>
-              <w:t>createProject(approvedRequest : Request, leader : ImprovementCollaborator, name : String, processCode : String, intPriority : int)</w:t>
+              <w:t>calcEstCloseDate()</w:t>
             </w:r>
           </w:p>
         </w:tc>
@@ -5291,8 +5307,9 @@
         <w:tc>
           <w:tcPr>
             <w:tcW w:w="2855" w:type="dxa"/>
-            <w:vMerge/>
-            <w:tcBorders>
+            <w:vMerge w:val="restart"/>
+            <w:tcBorders>
+              <w:top w:val="single" w:sz="8" w:space="0" w:color="000000"/>
               <w:left w:val="single" w:sz="8" w:space="0" w:color="000000"/>
               <w:right w:val="single" w:sz="8" w:space="0" w:color="000000"/>
             </w:tcBorders>
@@ -5302,6 +5319,7 @@
             <w:pPr>
               <w:pStyle w:val="paragraph"/>
               <w:spacing w:before="0" w:beforeAutospacing="0" w:after="0" w:afterAutospacing="0"/>
+              <w:jc w:val="center"/>
               <w:textAlignment w:val="baseline"/>
               <w:rPr>
                 <w:rFonts w:ascii="Arial" w:hAnsi="Arial" w:cs="Arial"/>
@@ -5309,6 +5327,14 @@
                 <w:szCs w:val="22"/>
               </w:rPr>
             </w:pPr>
+            <w:r>
+              <w:rPr>
+                <w:rFonts w:ascii="Arial" w:hAnsi="Arial" w:cs="Arial"/>
+                <w:sz w:val="22"/>
+                <w:szCs w:val="22"/>
+              </w:rPr>
+              <w:t>Req#6: Create a Transformation/Improvement project.</w:t>
+            </w:r>
           </w:p>
         </w:tc>
         <w:tc>
@@ -5347,7 +5373,7 @@
                 <w:lang w:eastAsia="es-CO"/>
                 <w14:ligatures w14:val="none"/>
               </w:rPr>
-              <w:t>model</w:t>
+              <w:t>ui</w:t>
             </w:r>
           </w:p>
         </w:tc>
@@ -5387,7 +5413,7 @@
                 <w:lang w:eastAsia="es-CO"/>
                 <w14:ligatures w14:val="none"/>
               </w:rPr>
-              <w:t>Improvement</w:t>
+              <w:t>RequestManagementApp</w:t>
             </w:r>
           </w:p>
         </w:tc>
@@ -5426,27 +5452,7 @@
                 <w:lang w:eastAsia="es-CO"/>
                 <w14:ligatures w14:val="none"/>
               </w:rPr>
-              <w:t>Improvement(name : String, intPriority : int, classificationDate : Calendar,</w:t>
-            </w:r>
-            <w:r>
-              <w:rPr>
-                <w:rFonts w:ascii="Arial" w:eastAsia="Times New Roman" w:hAnsi="Arial" w:cs="Arial"/>
-                <w:color w:val="000000"/>
-                <w:kern w:val="0"/>
-                <w:lang w:eastAsia="es-CO"/>
-                <w14:ligatures w14:val="none"/>
-              </w:rPr>
-              <w:t xml:space="preserve"> </w:t>
-            </w:r>
-            <w:r>
-              <w:rPr>
-                <w:rFonts w:ascii="Arial" w:eastAsia="Times New Roman" w:hAnsi="Arial" w:cs="Arial"/>
-                <w:color w:val="000000"/>
-                <w:kern w:val="0"/>
-                <w:lang w:eastAsia="es-CO"/>
-                <w14:ligatures w14:val="none"/>
-              </w:rPr>
-              <w:t>approvedRequest : Request processCode : String)</w:t>
+              <w:t>createProject()</w:t>
             </w:r>
           </w:p>
         </w:tc>
@@ -5554,7 +5560,7 @@
                 <w:lang w:eastAsia="es-CO"/>
                 <w14:ligatures w14:val="none"/>
               </w:rPr>
-              <w:t>Project</w:t>
+              <w:t>University</w:t>
             </w:r>
           </w:p>
         </w:tc>
@@ -5593,7 +5599,7 @@
                 <w:lang w:eastAsia="es-CO"/>
                 <w14:ligatures w14:val="none"/>
               </w:rPr>
-              <w:t>Project(name : String, intPriority : int, classificationDate : Calendar, approvedRequest : Request)</w:t>
+              <w:t>searchProject(id : String)</w:t>
             </w:r>
           </w:p>
         </w:tc>
@@ -5608,7 +5614,6 @@
             <w:vMerge/>
             <w:tcBorders>
               <w:left w:val="single" w:sz="8" w:space="0" w:color="000000"/>
-              <w:bottom w:val="single" w:sz="8" w:space="0" w:color="000000"/>
               <w:right w:val="single" w:sz="8" w:space="0" w:color="000000"/>
             </w:tcBorders>
             <w:vAlign w:val="center"/>
@@ -5702,7 +5707,7 @@
                 <w:lang w:eastAsia="es-CO"/>
                 <w14:ligatures w14:val="none"/>
               </w:rPr>
-              <w:t>Project</w:t>
+              <w:t>University</w:t>
             </w:r>
           </w:p>
         </w:tc>
@@ -5741,7 +5746,7 @@
                 <w:lang w:eastAsia="es-CO"/>
                 <w14:ligatures w14:val="none"/>
               </w:rPr>
-              <w:t>calcEstCloseDate()</w:t>
+              <w:t>createProject(departmentName : String, requestSubject : String, leaderId : String, name : String, processCode : String, intPriority : int)</w:t>
             </w:r>
           </w:p>
         </w:tc>
@@ -5753,9 +5758,8 @@
         <w:tc>
           <w:tcPr>
             <w:tcW w:w="2855" w:type="dxa"/>
-            <w:vMerge w:val="restart"/>
-            <w:tcBorders>
-              <w:top w:val="single" w:sz="8" w:space="0" w:color="000000"/>
+            <w:vMerge/>
+            <w:tcBorders>
               <w:left w:val="single" w:sz="8" w:space="0" w:color="000000"/>
               <w:right w:val="single" w:sz="8" w:space="0" w:color="000000"/>
             </w:tcBorders>
@@ -5765,7 +5769,6 @@
             <w:pPr>
               <w:pStyle w:val="paragraph"/>
               <w:spacing w:before="0" w:beforeAutospacing="0" w:after="0" w:afterAutospacing="0"/>
-              <w:jc w:val="center"/>
               <w:textAlignment w:val="baseline"/>
               <w:rPr>
                 <w:rFonts w:ascii="Arial" w:hAnsi="Arial" w:cs="Arial"/>
@@ -5773,14 +5776,6 @@
                 <w:szCs w:val="22"/>
               </w:rPr>
             </w:pPr>
-            <w:r>
-              <w:rPr>
-                <w:rFonts w:ascii="Arial" w:hAnsi="Arial" w:cs="Arial"/>
-                <w:sz w:val="22"/>
-                <w:szCs w:val="22"/>
-              </w:rPr>
-              <w:t>Req#7: Close a project.</w:t>
-            </w:r>
           </w:p>
         </w:tc>
         <w:tc>
@@ -5819,7 +5814,7 @@
                 <w:lang w:eastAsia="es-CO"/>
                 <w14:ligatures w14:val="none"/>
               </w:rPr>
-              <w:t>ui</w:t>
+              <w:t>model</w:t>
             </w:r>
           </w:p>
         </w:tc>
@@ -5859,7 +5854,7 @@
                 <w:lang w:eastAsia="es-CO"/>
                 <w14:ligatures w14:val="none"/>
               </w:rPr>
-              <w:t>RequestManagementApp</w:t>
+              <w:t>ImprovementCollaborator</w:t>
             </w:r>
           </w:p>
         </w:tc>
@@ -5898,7 +5893,7 @@
                 <w:lang w:eastAsia="es-CO"/>
                 <w14:ligatures w14:val="none"/>
               </w:rPr>
-              <w:t>closeProject()</w:t>
+              <w:t>createProject(approvedRequest : Request, leader : ImprovementCollaborator, name : String, processCode : String, intPriority : int)</w:t>
             </w:r>
           </w:p>
         </w:tc>
@@ -6006,7 +6001,7 @@
                 <w:lang w:eastAsia="es-CO"/>
                 <w14:ligatures w14:val="none"/>
               </w:rPr>
-              <w:t>University</w:t>
+              <w:t>Improvement</w:t>
             </w:r>
           </w:p>
         </w:tc>
@@ -6045,7 +6040,27 @@
                 <w:lang w:eastAsia="es-CO"/>
                 <w14:ligatures w14:val="none"/>
               </w:rPr>
-              <w:t>closeProject(leaderId : String, projectId : String)</w:t>
+              <w:t>Improvement(name : String, intPriority : int, classificationDate : Calendar,</w:t>
+            </w:r>
+            <w:r>
+              <w:rPr>
+                <w:rFonts w:ascii="Arial" w:eastAsia="Times New Roman" w:hAnsi="Arial" w:cs="Arial"/>
+                <w:color w:val="000000"/>
+                <w:kern w:val="0"/>
+                <w:lang w:eastAsia="es-CO"/>
+                <w14:ligatures w14:val="none"/>
+              </w:rPr>
+              <w:t xml:space="preserve"> </w:t>
+            </w:r>
+            <w:r>
+              <w:rPr>
+                <w:rFonts w:ascii="Arial" w:eastAsia="Times New Roman" w:hAnsi="Arial" w:cs="Arial"/>
+                <w:color w:val="000000"/>
+                <w:kern w:val="0"/>
+                <w:lang w:eastAsia="es-CO"/>
+                <w14:ligatures w14:val="none"/>
+              </w:rPr>
+              <w:t>approvedRequest : Request processCode : String)</w:t>
             </w:r>
           </w:p>
         </w:tc>
@@ -6153,7 +6168,7 @@
                 <w:lang w:eastAsia="es-CO"/>
                 <w14:ligatures w14:val="none"/>
               </w:rPr>
-              <w:t>University</w:t>
+              <w:t>Project</w:t>
             </w:r>
           </w:p>
         </w:tc>
@@ -6192,7 +6207,7 @@
                 <w:lang w:eastAsia="es-CO"/>
                 <w14:ligatures w14:val="none"/>
               </w:rPr>
-              <w:t>searchCollaborator(id : String)</w:t>
+              <w:t>Project(name : String, intPriority : int, classificationDate : Calendar, approvedRequest : Request)</w:t>
             </w:r>
           </w:p>
         </w:tc>
@@ -6207,6 +6222,7 @@
             <w:vMerge/>
             <w:tcBorders>
               <w:left w:val="single" w:sz="8" w:space="0" w:color="000000"/>
+              <w:bottom w:val="single" w:sz="8" w:space="0" w:color="000000"/>
               <w:right w:val="single" w:sz="8" w:space="0" w:color="000000"/>
             </w:tcBorders>
             <w:vAlign w:val="center"/>
@@ -6300,7 +6316,7 @@
                 <w:lang w:eastAsia="es-CO"/>
                 <w14:ligatures w14:val="none"/>
               </w:rPr>
-              <w:t>ImprovementCollaborator</w:t>
+              <w:t>Project</w:t>
             </w:r>
           </w:p>
         </w:tc>
@@ -6339,7 +6355,7 @@
                 <w:lang w:eastAsia="es-CO"/>
                 <w14:ligatures w14:val="none"/>
               </w:rPr>
-              <w:t>closeProject(projectId : String)</w:t>
+              <w:t>calcEstCloseDate()</w:t>
             </w:r>
           </w:p>
         </w:tc>
@@ -6351,10 +6367,10 @@
         <w:tc>
           <w:tcPr>
             <w:tcW w:w="2855" w:type="dxa"/>
-            <w:vMerge/>
-            <w:tcBorders>
-              <w:left w:val="single" w:sz="8" w:space="0" w:color="000000"/>
-              <w:bottom w:val="single" w:sz="8" w:space="0" w:color="000000"/>
+            <w:vMerge w:val="restart"/>
+            <w:tcBorders>
+              <w:top w:val="single" w:sz="8" w:space="0" w:color="000000"/>
+              <w:left w:val="single" w:sz="8" w:space="0" w:color="000000"/>
               <w:right w:val="single" w:sz="8" w:space="0" w:color="000000"/>
             </w:tcBorders>
             <w:vAlign w:val="center"/>
@@ -6363,6 +6379,7 @@
             <w:pPr>
               <w:pStyle w:val="paragraph"/>
               <w:spacing w:before="0" w:beforeAutospacing="0" w:after="0" w:afterAutospacing="0"/>
+              <w:jc w:val="center"/>
               <w:textAlignment w:val="baseline"/>
               <w:rPr>
                 <w:rFonts w:ascii="Arial" w:hAnsi="Arial" w:cs="Arial"/>
@@ -6370,6 +6387,14 @@
                 <w:szCs w:val="22"/>
               </w:rPr>
             </w:pPr>
+            <w:r>
+              <w:rPr>
+                <w:rFonts w:ascii="Arial" w:hAnsi="Arial" w:cs="Arial"/>
+                <w:sz w:val="22"/>
+                <w:szCs w:val="22"/>
+              </w:rPr>
+              <w:t>Req#7: Close a project.</w:t>
+            </w:r>
           </w:p>
         </w:tc>
         <w:tc>
@@ -6408,7 +6433,7 @@
                 <w:lang w:eastAsia="es-CO"/>
                 <w14:ligatures w14:val="none"/>
               </w:rPr>
-              <w:t>model</w:t>
+              <w:t>ui</w:t>
             </w:r>
           </w:p>
         </w:tc>
@@ -6448,7 +6473,7 @@
                 <w:lang w:eastAsia="es-CO"/>
                 <w14:ligatures w14:val="none"/>
               </w:rPr>
-              <w:t>Project</w:t>
+              <w:t>RequestManagementApp</w:t>
             </w:r>
           </w:p>
         </w:tc>
@@ -6499,9 +6524,8 @@
         <w:tc>
           <w:tcPr>
             <w:tcW w:w="2855" w:type="dxa"/>
-            <w:vMerge w:val="restart"/>
-            <w:tcBorders>
-              <w:top w:val="single" w:sz="8" w:space="0" w:color="000000"/>
+            <w:vMerge/>
+            <w:tcBorders>
               <w:left w:val="single" w:sz="8" w:space="0" w:color="000000"/>
               <w:right w:val="single" w:sz="8" w:space="0" w:color="000000"/>
             </w:tcBorders>
@@ -6511,7 +6535,6 @@
             <w:pPr>
               <w:pStyle w:val="paragraph"/>
               <w:spacing w:before="0" w:beforeAutospacing="0" w:after="0" w:afterAutospacing="0"/>
-              <w:jc w:val="center"/>
               <w:textAlignment w:val="baseline"/>
               <w:rPr>
                 <w:rFonts w:ascii="Arial" w:hAnsi="Arial" w:cs="Arial"/>
@@ -6519,30 +6542,6 @@
                 <w:szCs w:val="22"/>
               </w:rPr>
             </w:pPr>
-            <w:r>
-              <w:rPr>
-                <w:rFonts w:ascii="Arial" w:hAnsi="Arial" w:cs="Arial"/>
-                <w:sz w:val="22"/>
-                <w:szCs w:val="22"/>
-              </w:rPr>
-              <w:t xml:space="preserve">Req#8: Display the information of the last </w:t>
-            </w:r>
-            <w:r>
-              <w:rPr>
-                <w:rFonts w:ascii="Arial" w:hAnsi="Arial" w:cs="Arial"/>
-                <w:sz w:val="22"/>
-                <w:szCs w:val="22"/>
-              </w:rPr>
-              <w:t>five</w:t>
-            </w:r>
-            <w:r>
-              <w:rPr>
-                <w:rFonts w:ascii="Arial" w:hAnsi="Arial" w:cs="Arial"/>
-                <w:sz w:val="22"/>
-                <w:szCs w:val="22"/>
-              </w:rPr>
-              <w:t xml:space="preserve"> projects (based on query date) of each team member in matrix form.</w:t>
-            </w:r>
           </w:p>
         </w:tc>
         <w:tc>
@@ -6581,7 +6580,7 @@
                 <w:lang w:eastAsia="es-CO"/>
                 <w14:ligatures w14:val="none"/>
               </w:rPr>
-              <w:t>ui</w:t>
+              <w:t>model</w:t>
             </w:r>
           </w:p>
         </w:tc>
@@ -6621,7 +6620,7 @@
                 <w:lang w:eastAsia="es-CO"/>
                 <w14:ligatures w14:val="none"/>
               </w:rPr>
-              <w:t>RequestManagementApp</w:t>
+              <w:t>University</w:t>
             </w:r>
           </w:p>
         </w:tc>
@@ -6660,7 +6659,7 @@
                 <w:lang w:eastAsia="es-CO"/>
                 <w14:ligatures w14:val="none"/>
               </w:rPr>
-              <w:t>displayProjectMatrix()</w:t>
+              <w:t>closeProject(leaderId : String, projectId : String)</w:t>
             </w:r>
           </w:p>
         </w:tc>
@@ -6807,7 +6806,7 @@
                 <w:lang w:eastAsia="es-CO"/>
                 <w14:ligatures w14:val="none"/>
               </w:rPr>
-              <w:t>displayProjectMatrix(queryDate : Calendar)</w:t>
+              <w:t>searchCollaborator(id : String)</w:t>
             </w:r>
           </w:p>
         </w:tc>
@@ -6954,7 +6953,7 @@
                 <w:lang w:eastAsia="es-CO"/>
                 <w14:ligatures w14:val="none"/>
               </w:rPr>
-              <w:t>gatherMatrixInfo(queryDate : Calendar)</w:t>
+              <w:t>closeProject(projectId : String)</w:t>
             </w:r>
           </w:p>
         </w:tc>
@@ -6969,6 +6968,7 @@
             <w:vMerge/>
             <w:tcBorders>
               <w:left w:val="single" w:sz="8" w:space="0" w:color="000000"/>
+              <w:bottom w:val="single" w:sz="8" w:space="0" w:color="000000"/>
               <w:right w:val="single" w:sz="8" w:space="0" w:color="000000"/>
             </w:tcBorders>
             <w:vAlign w:val="center"/>
@@ -7101,7 +7101,7 @@
                 <w:lang w:eastAsia="es-CO"/>
                 <w14:ligatures w14:val="none"/>
               </w:rPr>
-              <w:t>getEstimatedCloseDate()</w:t>
+              <w:t>closeProject()</w:t>
             </w:r>
           </w:p>
         </w:tc>
@@ -7113,8 +7113,9 @@
         <w:tc>
           <w:tcPr>
             <w:tcW w:w="2855" w:type="dxa"/>
-            <w:vMerge/>
-            <w:tcBorders>
+            <w:vMerge w:val="restart"/>
+            <w:tcBorders>
+              <w:top w:val="single" w:sz="8" w:space="0" w:color="000000"/>
               <w:left w:val="single" w:sz="8" w:space="0" w:color="000000"/>
               <w:right w:val="single" w:sz="8" w:space="0" w:color="000000"/>
             </w:tcBorders>
@@ -7124,6 +7125,7 @@
             <w:pPr>
               <w:pStyle w:val="paragraph"/>
               <w:spacing w:before="0" w:beforeAutospacing="0" w:after="0" w:afterAutospacing="0"/>
+              <w:jc w:val="center"/>
               <w:textAlignment w:val="baseline"/>
               <w:rPr>
                 <w:rFonts w:ascii="Arial" w:hAnsi="Arial" w:cs="Arial"/>
@@ -7131,6 +7133,14 @@
                 <w:szCs w:val="22"/>
               </w:rPr>
             </w:pPr>
+            <w:r>
+              <w:rPr>
+                <w:rFonts w:ascii="Arial" w:hAnsi="Arial" w:cs="Arial"/>
+                <w:sz w:val="22"/>
+                <w:szCs w:val="22"/>
+              </w:rPr>
+              <w:t>Req#8: Display the information of the last five projects (based on query date) of each team member in matrix form.</w:t>
+            </w:r>
           </w:p>
         </w:tc>
         <w:tc>
@@ -7169,7 +7179,7 @@
                 <w:lang w:eastAsia="es-CO"/>
                 <w14:ligatures w14:val="none"/>
               </w:rPr>
-              <w:t>model</w:t>
+              <w:t>ui</w:t>
             </w:r>
           </w:p>
         </w:tc>
@@ -7209,7 +7219,7 @@
                 <w:lang w:eastAsia="es-CO"/>
                 <w14:ligatures w14:val="none"/>
               </w:rPr>
-              <w:t>Project</w:t>
+              <w:t>RequestManagementApp</w:t>
             </w:r>
           </w:p>
         </w:tc>
@@ -7248,7 +7258,7 @@
                 <w:lang w:eastAsia="es-CO"/>
                 <w14:ligatures w14:val="none"/>
               </w:rPr>
-              <w:t>getPriority()</w:t>
+              <w:t>displayProjectMatrix()</w:t>
             </w:r>
           </w:p>
         </w:tc>
@@ -7263,7 +7273,6 @@
             <w:vMerge/>
             <w:tcBorders>
               <w:left w:val="single" w:sz="8" w:space="0" w:color="000000"/>
-              <w:bottom w:val="single" w:sz="8" w:space="0" w:color="000000"/>
               <w:right w:val="single" w:sz="8" w:space="0" w:color="000000"/>
             </w:tcBorders>
             <w:vAlign w:val="center"/>
@@ -7357,7 +7366,7 @@
                 <w:lang w:eastAsia="es-CO"/>
                 <w14:ligatures w14:val="none"/>
               </w:rPr>
-              <w:t>Project</w:t>
+              <w:t>University</w:t>
             </w:r>
           </w:p>
         </w:tc>
@@ -7396,7 +7405,7 @@
                 <w:lang w:eastAsia="es-CO"/>
                 <w14:ligatures w14:val="none"/>
               </w:rPr>
-              <w:t>getId()</w:t>
+              <w:t>displayProjectMatrix(queryDate : Calendar)</w:t>
             </w:r>
           </w:p>
         </w:tc>
@@ -7408,9 +7417,8 @@
         <w:tc>
           <w:tcPr>
             <w:tcW w:w="2855" w:type="dxa"/>
-            <w:vMerge w:val="restart"/>
-            <w:tcBorders>
-              <w:top w:val="single" w:sz="8" w:space="0" w:color="000000"/>
+            <w:vMerge/>
+            <w:tcBorders>
               <w:left w:val="single" w:sz="8" w:space="0" w:color="000000"/>
               <w:right w:val="single" w:sz="8" w:space="0" w:color="000000"/>
             </w:tcBorders>
@@ -7420,7 +7428,6 @@
             <w:pPr>
               <w:pStyle w:val="paragraph"/>
               <w:spacing w:before="0" w:beforeAutospacing="0" w:after="0" w:afterAutospacing="0"/>
-              <w:jc w:val="center"/>
               <w:textAlignment w:val="baseline"/>
               <w:rPr>
                 <w:rFonts w:ascii="Arial" w:hAnsi="Arial" w:cs="Arial"/>
@@ -7428,14 +7435,6 @@
                 <w:szCs w:val="22"/>
               </w:rPr>
             </w:pPr>
-            <w:r>
-              <w:rPr>
-                <w:rFonts w:ascii="Arial" w:hAnsi="Arial" w:cs="Arial"/>
-                <w:sz w:val="22"/>
-                <w:szCs w:val="22"/>
-              </w:rPr>
-              <w:t>Req#9: Access the detailed information of a project.</w:t>
-            </w:r>
           </w:p>
         </w:tc>
         <w:tc>
@@ -7474,7 +7473,7 @@
                 <w:lang w:eastAsia="es-CO"/>
                 <w14:ligatures w14:val="none"/>
               </w:rPr>
-              <w:t>ui</w:t>
+              <w:t>model</w:t>
             </w:r>
           </w:p>
         </w:tc>
@@ -7514,7 +7513,7 @@
                 <w:lang w:eastAsia="es-CO"/>
                 <w14:ligatures w14:val="none"/>
               </w:rPr>
-              <w:t>RequestManagementApp</w:t>
+              <w:t>ImprovementCollaborator</w:t>
             </w:r>
           </w:p>
         </w:tc>
@@ -7553,7 +7552,7 @@
                 <w:lang w:eastAsia="es-CO"/>
                 <w14:ligatures w14:val="none"/>
               </w:rPr>
-              <w:t>accessProjectInfo()</w:t>
+              <w:t>gatherMatrixInfo(queryDate : Calendar)</w:t>
             </w:r>
           </w:p>
         </w:tc>
@@ -7661,7 +7660,7 @@
                 <w:lang w:eastAsia="es-CO"/>
                 <w14:ligatures w14:val="none"/>
               </w:rPr>
-              <w:t>University</w:t>
+              <w:t>Project</w:t>
             </w:r>
           </w:p>
         </w:tc>
@@ -7700,7 +7699,7 @@
                 <w:lang w:eastAsia="es-CO"/>
                 <w14:ligatures w14:val="none"/>
               </w:rPr>
-              <w:t>accessProjectInfo(leaderId : String, projectId : String)</w:t>
+              <w:t>getEstimatedCloseDate()</w:t>
             </w:r>
           </w:p>
         </w:tc>
@@ -7808,7 +7807,7 @@
                 <w:lang w:eastAsia="es-CO"/>
                 <w14:ligatures w14:val="none"/>
               </w:rPr>
-              <w:t>University</w:t>
+              <w:t>Project</w:t>
             </w:r>
           </w:p>
         </w:tc>
@@ -7847,7 +7846,7 @@
                 <w:lang w:eastAsia="es-CO"/>
                 <w14:ligatures w14:val="none"/>
               </w:rPr>
-              <w:t>searchCollaborator(id:String)</w:t>
+              <w:t>getPriority()</w:t>
             </w:r>
           </w:p>
         </w:tc>
@@ -7862,6 +7861,7 @@
             <w:vMerge/>
             <w:tcBorders>
               <w:left w:val="single" w:sz="8" w:space="0" w:color="000000"/>
+              <w:bottom w:val="single" w:sz="8" w:space="0" w:color="000000"/>
               <w:right w:val="single" w:sz="8" w:space="0" w:color="000000"/>
             </w:tcBorders>
             <w:vAlign w:val="center"/>
@@ -7955,7 +7955,7 @@
                 <w:lang w:eastAsia="es-CO"/>
                 <w14:ligatures w14:val="none"/>
               </w:rPr>
-              <w:t>ImprovementCollaborator</w:t>
+              <w:t>Project</w:t>
             </w:r>
           </w:p>
         </w:tc>
@@ -7994,7 +7994,7 @@
                 <w:lang w:eastAsia="es-CO"/>
                 <w14:ligatures w14:val="none"/>
               </w:rPr>
-              <w:t>searchProject(projectId : String)</w:t>
+              <w:t>getId()</w:t>
             </w:r>
           </w:p>
         </w:tc>
@@ -8006,8 +8006,9 @@
         <w:tc>
           <w:tcPr>
             <w:tcW w:w="2855" w:type="dxa"/>
-            <w:vMerge/>
-            <w:tcBorders>
+            <w:vMerge w:val="restart"/>
+            <w:tcBorders>
+              <w:top w:val="single" w:sz="8" w:space="0" w:color="000000"/>
               <w:left w:val="single" w:sz="8" w:space="0" w:color="000000"/>
               <w:right w:val="single" w:sz="8" w:space="0" w:color="000000"/>
             </w:tcBorders>
@@ -8017,6 +8018,7 @@
             <w:pPr>
               <w:pStyle w:val="paragraph"/>
               <w:spacing w:before="0" w:beforeAutospacing="0" w:after="0" w:afterAutospacing="0"/>
+              <w:jc w:val="center"/>
               <w:textAlignment w:val="baseline"/>
               <w:rPr>
                 <w:rFonts w:ascii="Arial" w:hAnsi="Arial" w:cs="Arial"/>
@@ -8024,6 +8026,14 @@
                 <w:szCs w:val="22"/>
               </w:rPr>
             </w:pPr>
+            <w:r>
+              <w:rPr>
+                <w:rFonts w:ascii="Arial" w:hAnsi="Arial" w:cs="Arial"/>
+                <w:sz w:val="22"/>
+                <w:szCs w:val="22"/>
+              </w:rPr>
+              <w:t>Req#9: Access the detailed information of a project.</w:t>
+            </w:r>
           </w:p>
         </w:tc>
         <w:tc>
@@ -8062,7 +8072,7 @@
                 <w:lang w:eastAsia="es-CO"/>
                 <w14:ligatures w14:val="none"/>
               </w:rPr>
-              <w:t>model</w:t>
+              <w:t>ui</w:t>
             </w:r>
           </w:p>
         </w:tc>
@@ -8102,7 +8112,7 @@
                 <w:lang w:eastAsia="es-CO"/>
                 <w14:ligatures w14:val="none"/>
               </w:rPr>
-              <w:t>ImprovementCollaborator</w:t>
+              <w:t>RequestManagementApp</w:t>
             </w:r>
           </w:p>
         </w:tc>
@@ -8141,7 +8151,7 @@
                 <w:lang w:eastAsia="es-CO"/>
                 <w14:ligatures w14:val="none"/>
               </w:rPr>
-              <w:t>accessProjectInfo(projectId : String)</w:t>
+              <w:t>accessProjectInfo()</w:t>
             </w:r>
           </w:p>
         </w:tc>
@@ -8249,7 +8259,7 @@
                 <w:lang w:eastAsia="es-CO"/>
                 <w14:ligatures w14:val="none"/>
               </w:rPr>
-              <w:t>Project</w:t>
+              <w:t>University</w:t>
             </w:r>
           </w:p>
         </w:tc>
@@ -8288,7 +8298,7 @@
                 <w:lang w:eastAsia="es-CO"/>
                 <w14:ligatures w14:val="none"/>
               </w:rPr>
-              <w:t>toString()</w:t>
+              <w:t>accessProjectInfo(leaderId : String, projectId : String)</w:t>
             </w:r>
           </w:p>
         </w:tc>
@@ -8396,7 +8406,7 @@
                 <w:lang w:eastAsia="es-CO"/>
                 <w14:ligatures w14:val="none"/>
               </w:rPr>
-              <w:t>Knowledge</w:t>
+              <w:t>University</w:t>
             </w:r>
           </w:p>
         </w:tc>
@@ -8435,7 +8445,7 @@
                 <w:lang w:eastAsia="es-CO"/>
                 <w14:ligatures w14:val="none"/>
               </w:rPr>
-              <w:t>toString()</w:t>
+              <w:t>searchCollaborator(id:String)</w:t>
             </w:r>
           </w:p>
         </w:tc>
@@ -8450,7 +8460,6 @@
             <w:vMerge/>
             <w:tcBorders>
               <w:left w:val="single" w:sz="8" w:space="0" w:color="000000"/>
-              <w:bottom w:val="single" w:sz="8" w:space="0" w:color="000000"/>
               <w:right w:val="single" w:sz="8" w:space="0" w:color="000000"/>
             </w:tcBorders>
             <w:vAlign w:val="center"/>
@@ -8544,7 +8553,7 @@
                 <w:lang w:eastAsia="es-CO"/>
                 <w14:ligatures w14:val="none"/>
               </w:rPr>
-              <w:t>Improvement</w:t>
+              <w:t>ImprovementCollaborator</w:t>
             </w:r>
           </w:p>
         </w:tc>
@@ -8583,7 +8592,7 @@
                 <w:lang w:eastAsia="es-CO"/>
                 <w14:ligatures w14:val="none"/>
               </w:rPr>
-              <w:t>toString()</w:t>
+              <w:t>searchProject(projectId : String)</w:t>
             </w:r>
           </w:p>
         </w:tc>
@@ -8595,9 +8604,8 @@
         <w:tc>
           <w:tcPr>
             <w:tcW w:w="2855" w:type="dxa"/>
-            <w:vMerge w:val="restart"/>
-            <w:tcBorders>
-              <w:top w:val="single" w:sz="8" w:space="0" w:color="000000"/>
+            <w:vMerge/>
+            <w:tcBorders>
               <w:left w:val="single" w:sz="8" w:space="0" w:color="000000"/>
               <w:right w:val="single" w:sz="8" w:space="0" w:color="000000"/>
             </w:tcBorders>
@@ -8607,7 +8615,6 @@
             <w:pPr>
               <w:pStyle w:val="paragraph"/>
               <w:spacing w:before="0" w:beforeAutospacing="0" w:after="0" w:afterAutospacing="0"/>
-              <w:jc w:val="center"/>
               <w:textAlignment w:val="baseline"/>
               <w:rPr>
                 <w:rFonts w:ascii="Arial" w:hAnsi="Arial" w:cs="Arial"/>
@@ -8615,22 +8622,6 @@
                 <w:szCs w:val="22"/>
               </w:rPr>
             </w:pPr>
-            <w:r>
-              <w:rPr>
-                <w:rFonts w:ascii="Arial" w:hAnsi="Arial" w:cs="Arial"/>
-                <w:sz w:val="22"/>
-                <w:szCs w:val="22"/>
-              </w:rPr>
-              <w:t>Req#10: Review the efficiency of a collaborator</w:t>
-            </w:r>
-            <w:r>
-              <w:rPr>
-                <w:rFonts w:ascii="Arial" w:hAnsi="Arial" w:cs="Arial"/>
-                <w:sz w:val="22"/>
-                <w:szCs w:val="22"/>
-              </w:rPr>
-              <w:t xml:space="preserve"> from the Department of Transformation and Improvement</w:t>
-            </w:r>
           </w:p>
         </w:tc>
         <w:tc>
@@ -8669,7 +8660,7 @@
                 <w:lang w:eastAsia="es-CO"/>
                 <w14:ligatures w14:val="none"/>
               </w:rPr>
-              <w:t>ui</w:t>
+              <w:t>model</w:t>
             </w:r>
           </w:p>
         </w:tc>
@@ -8709,7 +8700,7 @@
                 <w:lang w:eastAsia="es-CO"/>
                 <w14:ligatures w14:val="none"/>
               </w:rPr>
-              <w:t>RequestManagementApp</w:t>
+              <w:t>ImprovementCollaborator</w:t>
             </w:r>
           </w:p>
         </w:tc>
@@ -8748,27 +8739,7 @@
                 <w:lang w:eastAsia="es-CO"/>
                 <w14:ligatures w14:val="none"/>
               </w:rPr>
-              <w:t>review</w:t>
-            </w:r>
-            <w:r>
-              <w:rPr>
-                <w:rFonts w:ascii="Arial" w:eastAsia="Times New Roman" w:hAnsi="Arial" w:cs="Arial"/>
-                <w:color w:val="000000"/>
-                <w:kern w:val="0"/>
-                <w:lang w:eastAsia="es-CO"/>
-                <w14:ligatures w14:val="none"/>
-              </w:rPr>
-              <w:t>Leader</w:t>
-            </w:r>
-            <w:r>
-              <w:rPr>
-                <w:rFonts w:ascii="Arial" w:eastAsia="Times New Roman" w:hAnsi="Arial" w:cs="Arial"/>
-                <w:color w:val="000000"/>
-                <w:kern w:val="0"/>
-                <w:lang w:eastAsia="es-CO"/>
-                <w14:ligatures w14:val="none"/>
-              </w:rPr>
-              <w:t>Efficiency()</w:t>
+              <w:t>accessProjectInfo(projectId : String)</w:t>
             </w:r>
           </w:p>
         </w:tc>
@@ -8791,7 +8762,6 @@
             <w:pPr>
               <w:pStyle w:val="paragraph"/>
               <w:spacing w:before="0" w:beforeAutospacing="0" w:after="0" w:afterAutospacing="0"/>
-              <w:jc w:val="center"/>
               <w:textAlignment w:val="baseline"/>
               <w:rPr>
                 <w:rFonts w:ascii="Arial" w:hAnsi="Arial" w:cs="Arial"/>
@@ -8877,7 +8847,7 @@
                 <w:lang w:eastAsia="es-CO"/>
                 <w14:ligatures w14:val="none"/>
               </w:rPr>
-              <w:t>University</w:t>
+              <w:t>Project</w:t>
             </w:r>
           </w:p>
         </w:tc>
@@ -8916,27 +8886,7 @@
                 <w:lang w:eastAsia="es-CO"/>
                 <w14:ligatures w14:val="none"/>
               </w:rPr>
-              <w:t>review</w:t>
-            </w:r>
-            <w:r>
-              <w:rPr>
-                <w:rFonts w:ascii="Arial" w:eastAsia="Times New Roman" w:hAnsi="Arial" w:cs="Arial"/>
-                <w:color w:val="000000"/>
-                <w:kern w:val="0"/>
-                <w:lang w:eastAsia="es-CO"/>
-                <w14:ligatures w14:val="none"/>
-              </w:rPr>
-              <w:t>Leader</w:t>
-            </w:r>
-            <w:r>
-              <w:rPr>
-                <w:rFonts w:ascii="Arial" w:eastAsia="Times New Roman" w:hAnsi="Arial" w:cs="Arial"/>
-                <w:color w:val="000000"/>
-                <w:kern w:val="0"/>
-                <w:lang w:eastAsia="es-CO"/>
-                <w14:ligatures w14:val="none"/>
-              </w:rPr>
-              <w:t>Efficiency(leaderId : String)</w:t>
+              <w:t>toString()</w:t>
             </w:r>
           </w:p>
         </w:tc>
@@ -8959,7 +8909,6 @@
             <w:pPr>
               <w:pStyle w:val="paragraph"/>
               <w:spacing w:before="0" w:beforeAutospacing="0" w:after="0" w:afterAutospacing="0"/>
-              <w:jc w:val="center"/>
               <w:textAlignment w:val="baseline"/>
               <w:rPr>
                 <w:rFonts w:ascii="Arial" w:hAnsi="Arial" w:cs="Arial"/>
@@ -9045,7 +8994,7 @@
                 <w:lang w:eastAsia="es-CO"/>
                 <w14:ligatures w14:val="none"/>
               </w:rPr>
-              <w:t>University</w:t>
+              <w:t>Knowledge</w:t>
             </w:r>
           </w:p>
         </w:tc>
@@ -9084,7 +9033,7 @@
                 <w:lang w:eastAsia="es-CO"/>
                 <w14:ligatures w14:val="none"/>
               </w:rPr>
-              <w:t>searchCollaborator(id : String)</w:t>
+              <w:t>toString()</w:t>
             </w:r>
           </w:p>
         </w:tc>
@@ -9099,6 +9048,7 @@
             <w:vMerge/>
             <w:tcBorders>
               <w:left w:val="single" w:sz="8" w:space="0" w:color="000000"/>
+              <w:bottom w:val="single" w:sz="8" w:space="0" w:color="000000"/>
               <w:right w:val="single" w:sz="8" w:space="0" w:color="000000"/>
             </w:tcBorders>
             <w:vAlign w:val="center"/>
@@ -9107,7 +9057,6 @@
             <w:pPr>
               <w:pStyle w:val="paragraph"/>
               <w:spacing w:before="0" w:beforeAutospacing="0" w:after="0" w:afterAutospacing="0"/>
-              <w:jc w:val="center"/>
               <w:textAlignment w:val="baseline"/>
               <w:rPr>
                 <w:rFonts w:ascii="Arial" w:hAnsi="Arial" w:cs="Arial"/>
@@ -9193,7 +9142,7 @@
                 <w:lang w:eastAsia="es-CO"/>
                 <w14:ligatures w14:val="none"/>
               </w:rPr>
-              <w:t>IEfficiencyCalculable</w:t>
+              <w:t>Improvement</w:t>
             </w:r>
           </w:p>
         </w:tc>
@@ -9232,27 +9181,7 @@
                 <w:lang w:eastAsia="es-CO"/>
                 <w14:ligatures w14:val="none"/>
               </w:rPr>
-              <w:t>(abs)</w:t>
-            </w:r>
-            <w:r>
-              <w:rPr>
-                <w:rFonts w:ascii="Arial" w:eastAsia="Times New Roman" w:hAnsi="Arial" w:cs="Arial"/>
-                <w:color w:val="000000"/>
-                <w:kern w:val="0"/>
-                <w:lang w:eastAsia="es-CO"/>
-                <w14:ligatures w14:val="none"/>
-              </w:rPr>
-              <w:t xml:space="preserve"> </w:t>
-            </w:r>
-            <w:r>
-              <w:rPr>
-                <w:rFonts w:ascii="Arial" w:eastAsia="Times New Roman" w:hAnsi="Arial" w:cs="Arial"/>
-                <w:color w:val="000000"/>
-                <w:kern w:val="0"/>
-                <w:lang w:eastAsia="es-CO"/>
-                <w14:ligatures w14:val="none"/>
-              </w:rPr>
-              <w:t>calculateEffienciency()</w:t>
+              <w:t>toString()</w:t>
             </w:r>
           </w:p>
         </w:tc>
@@ -9264,10 +9193,10 @@
         <w:tc>
           <w:tcPr>
             <w:tcW w:w="2855" w:type="dxa"/>
-            <w:vMerge/>
-            <w:tcBorders>
-              <w:left w:val="single" w:sz="8" w:space="0" w:color="000000"/>
-              <w:bottom w:val="single" w:sz="8" w:space="0" w:color="000000"/>
+            <w:vMerge w:val="restart"/>
+            <w:tcBorders>
+              <w:top w:val="single" w:sz="8" w:space="0" w:color="000000"/>
+              <w:left w:val="single" w:sz="8" w:space="0" w:color="000000"/>
               <w:right w:val="single" w:sz="8" w:space="0" w:color="000000"/>
             </w:tcBorders>
             <w:vAlign w:val="center"/>
@@ -9284,6 +9213,22 @@
                 <w:szCs w:val="22"/>
               </w:rPr>
             </w:pPr>
+            <w:r>
+              <w:rPr>
+                <w:rFonts w:ascii="Arial" w:hAnsi="Arial" w:cs="Arial"/>
+                <w:sz w:val="22"/>
+                <w:szCs w:val="22"/>
+              </w:rPr>
+              <w:t>Req#10: Review the efficiency of a collaborator</w:t>
+            </w:r>
+            <w:r>
+              <w:rPr>
+                <w:rFonts w:ascii="Arial" w:hAnsi="Arial" w:cs="Arial"/>
+                <w:sz w:val="22"/>
+                <w:szCs w:val="22"/>
+              </w:rPr>
+              <w:t xml:space="preserve"> from the Department of Transformation and Improvement</w:t>
+            </w:r>
           </w:p>
         </w:tc>
         <w:tc>
@@ -9322,7 +9267,7 @@
                 <w:lang w:eastAsia="es-CO"/>
                 <w14:ligatures w14:val="none"/>
               </w:rPr>
-              <w:t>model</w:t>
+              <w:t>ui</w:t>
             </w:r>
           </w:p>
         </w:tc>
@@ -9362,7 +9307,7 @@
                 <w:lang w:eastAsia="es-CO"/>
                 <w14:ligatures w14:val="none"/>
               </w:rPr>
-              <w:t>ImprovementCollaborator</w:t>
+              <w:t>RequestManagementApp</w:t>
             </w:r>
           </w:p>
         </w:tc>
@@ -9401,7 +9346,27 @@
                 <w:lang w:eastAsia="es-CO"/>
                 <w14:ligatures w14:val="none"/>
               </w:rPr>
-              <w:t>calculateEfficiency()</w:t>
+              <w:t>review</w:t>
+            </w:r>
+            <w:r>
+              <w:rPr>
+                <w:rFonts w:ascii="Arial" w:eastAsia="Times New Roman" w:hAnsi="Arial" w:cs="Arial"/>
+                <w:color w:val="000000"/>
+                <w:kern w:val="0"/>
+                <w:lang w:eastAsia="es-CO"/>
+                <w14:ligatures w14:val="none"/>
+              </w:rPr>
+              <w:t>Leader</w:t>
+            </w:r>
+            <w:r>
+              <w:rPr>
+                <w:rFonts w:ascii="Arial" w:eastAsia="Times New Roman" w:hAnsi="Arial" w:cs="Arial"/>
+                <w:color w:val="000000"/>
+                <w:kern w:val="0"/>
+                <w:lang w:eastAsia="es-CO"/>
+                <w14:ligatures w14:val="none"/>
+              </w:rPr>
+              <w:t>Efficiency()</w:t>
             </w:r>
           </w:p>
         </w:tc>
@@ -9413,9 +9378,8 @@
         <w:tc>
           <w:tcPr>
             <w:tcW w:w="2855" w:type="dxa"/>
-            <w:vMerge w:val="restart"/>
-            <w:tcBorders>
-              <w:top w:val="single" w:sz="8" w:space="0" w:color="000000"/>
+            <w:vMerge/>
+            <w:tcBorders>
               <w:left w:val="single" w:sz="8" w:space="0" w:color="000000"/>
               <w:right w:val="single" w:sz="8" w:space="0" w:color="000000"/>
             </w:tcBorders>
@@ -9433,14 +9397,6 @@
                 <w:szCs w:val="22"/>
               </w:rPr>
             </w:pPr>
-            <w:r>
-              <w:rPr>
-                <w:rFonts w:ascii="Arial" w:hAnsi="Arial" w:cs="Arial"/>
-                <w:sz w:val="22"/>
-                <w:szCs w:val="22"/>
-              </w:rPr>
-              <w:t>Req#11: Review the efficiency of a determined project.</w:t>
-            </w:r>
           </w:p>
         </w:tc>
         <w:tc>
@@ -9479,7 +9435,7 @@
                 <w:lang w:eastAsia="es-CO"/>
                 <w14:ligatures w14:val="none"/>
               </w:rPr>
-              <w:t>ui</w:t>
+              <w:t>model</w:t>
             </w:r>
           </w:p>
         </w:tc>
@@ -9519,7 +9475,7 @@
                 <w:lang w:eastAsia="es-CO"/>
                 <w14:ligatures w14:val="none"/>
               </w:rPr>
-              <w:t>RequestManagementApp</w:t>
+              <w:t>University</w:t>
             </w:r>
           </w:p>
         </w:tc>
@@ -9558,7 +9514,27 @@
                 <w:lang w:eastAsia="es-CO"/>
                 <w14:ligatures w14:val="none"/>
               </w:rPr>
-              <w:t>reviewProjectEfficiency()</w:t>
+              <w:t>review</w:t>
+            </w:r>
+            <w:r>
+              <w:rPr>
+                <w:rFonts w:ascii="Arial" w:eastAsia="Times New Roman" w:hAnsi="Arial" w:cs="Arial"/>
+                <w:color w:val="000000"/>
+                <w:kern w:val="0"/>
+                <w:lang w:eastAsia="es-CO"/>
+                <w14:ligatures w14:val="none"/>
+              </w:rPr>
+              <w:t>Leader</w:t>
+            </w:r>
+            <w:r>
+              <w:rPr>
+                <w:rFonts w:ascii="Arial" w:eastAsia="Times New Roman" w:hAnsi="Arial" w:cs="Arial"/>
+                <w:color w:val="000000"/>
+                <w:kern w:val="0"/>
+                <w:lang w:eastAsia="es-CO"/>
+                <w14:ligatures w14:val="none"/>
+              </w:rPr>
+              <w:t>Efficiency(leaderId : String)</w:t>
             </w:r>
           </w:p>
         </w:tc>
@@ -9581,6 +9557,7 @@
             <w:pPr>
               <w:pStyle w:val="paragraph"/>
               <w:spacing w:before="0" w:beforeAutospacing="0" w:after="0" w:afterAutospacing="0"/>
+              <w:jc w:val="center"/>
               <w:textAlignment w:val="baseline"/>
               <w:rPr>
                 <w:rFonts w:ascii="Arial" w:hAnsi="Arial" w:cs="Arial"/>
@@ -9705,7 +9682,7 @@
                 <w:lang w:eastAsia="es-CO"/>
                 <w14:ligatures w14:val="none"/>
               </w:rPr>
-              <w:t>reviewProjectEfficiency(leaderId : String, projectId : String)</w:t>
+              <w:t>searchCollaborator(id : String)</w:t>
             </w:r>
           </w:p>
         </w:tc>
@@ -9728,6 +9705,7 @@
             <w:pPr>
               <w:pStyle w:val="paragraph"/>
               <w:spacing w:before="0" w:beforeAutospacing="0" w:after="0" w:afterAutospacing="0"/>
+              <w:jc w:val="center"/>
               <w:textAlignment w:val="baseline"/>
               <w:rPr>
                 <w:rFonts w:ascii="Arial" w:hAnsi="Arial" w:cs="Arial"/>
@@ -9813,7 +9791,7 @@
                 <w:lang w:eastAsia="es-CO"/>
                 <w14:ligatures w14:val="none"/>
               </w:rPr>
-              <w:t>University</w:t>
+              <w:t>IEfficiencyCalculable</w:t>
             </w:r>
           </w:p>
         </w:tc>
@@ -9852,7 +9830,17 @@
                 <w:lang w:eastAsia="es-CO"/>
                 <w14:ligatures w14:val="none"/>
               </w:rPr>
-              <w:t>searchCollaborator(id : String)</w:t>
+              <w:t xml:space="preserve">(abs) </w:t>
+            </w:r>
+            <w:r>
+              <w:rPr>
+                <w:rFonts w:ascii="Arial" w:eastAsia="Times New Roman" w:hAnsi="Arial" w:cs="Arial"/>
+                <w:color w:val="000000"/>
+                <w:kern w:val="0"/>
+                <w:lang w:eastAsia="es-CO"/>
+                <w14:ligatures w14:val="none"/>
+              </w:rPr>
+              <w:t>calculateEffienciency()</w:t>
             </w:r>
           </w:p>
         </w:tc>
@@ -9867,6 +9855,7 @@
             <w:vMerge/>
             <w:tcBorders>
               <w:left w:val="single" w:sz="8" w:space="0" w:color="000000"/>
+              <w:bottom w:val="single" w:sz="8" w:space="0" w:color="000000"/>
               <w:right w:val="single" w:sz="8" w:space="0" w:color="000000"/>
             </w:tcBorders>
             <w:vAlign w:val="center"/>
@@ -9875,6 +9864,7 @@
             <w:pPr>
               <w:pStyle w:val="paragraph"/>
               <w:spacing w:before="0" w:beforeAutospacing="0" w:after="0" w:afterAutospacing="0"/>
+              <w:jc w:val="center"/>
               <w:textAlignment w:val="baseline"/>
               <w:rPr>
                 <w:rFonts w:ascii="Arial" w:hAnsi="Arial" w:cs="Arial"/>
@@ -9999,7 +9989,7 @@
                 <w:lang w:eastAsia="es-CO"/>
                 <w14:ligatures w14:val="none"/>
               </w:rPr>
-              <w:t>reviewProjectEfficiency(projectId : String)</w:t>
+              <w:t>calculateEfficiency()</w:t>
             </w:r>
           </w:p>
         </w:tc>
@@ -10011,8 +10001,9 @@
         <w:tc>
           <w:tcPr>
             <w:tcW w:w="2855" w:type="dxa"/>
-            <w:vMerge/>
-            <w:tcBorders>
+            <w:vMerge w:val="restart"/>
+            <w:tcBorders>
+              <w:top w:val="single" w:sz="8" w:space="0" w:color="000000"/>
               <w:left w:val="single" w:sz="8" w:space="0" w:color="000000"/>
               <w:right w:val="single" w:sz="8" w:space="0" w:color="000000"/>
             </w:tcBorders>
@@ -10022,6 +10013,7 @@
             <w:pPr>
               <w:pStyle w:val="paragraph"/>
               <w:spacing w:before="0" w:beforeAutospacing="0" w:after="0" w:afterAutospacing="0"/>
+              <w:jc w:val="center"/>
               <w:textAlignment w:val="baseline"/>
               <w:rPr>
                 <w:rFonts w:ascii="Arial" w:hAnsi="Arial" w:cs="Arial"/>
@@ -10029,6 +10021,14 @@
                 <w:szCs w:val="22"/>
               </w:rPr>
             </w:pPr>
+            <w:r>
+              <w:rPr>
+                <w:rFonts w:ascii="Arial" w:hAnsi="Arial" w:cs="Arial"/>
+                <w:sz w:val="22"/>
+                <w:szCs w:val="22"/>
+              </w:rPr>
+              <w:t>Req#11: Review the efficiency of a determined project.</w:t>
+            </w:r>
           </w:p>
         </w:tc>
         <w:tc>
@@ -10067,7 +10067,7 @@
                 <w:lang w:eastAsia="es-CO"/>
                 <w14:ligatures w14:val="none"/>
               </w:rPr>
-              <w:t>model</w:t>
+              <w:t>ui</w:t>
             </w:r>
           </w:p>
         </w:tc>
@@ -10107,7 +10107,7 @@
                 <w:lang w:eastAsia="es-CO"/>
                 <w14:ligatures w14:val="none"/>
               </w:rPr>
-              <w:t>IEfficiencyCalculable</w:t>
+              <w:t>RequestManagementApp</w:t>
             </w:r>
           </w:p>
         </w:tc>
@@ -10146,17 +10146,7 @@
                 <w:lang w:eastAsia="es-CO"/>
                 <w14:ligatures w14:val="none"/>
               </w:rPr>
-              <w:t xml:space="preserve">(abs) </w:t>
-            </w:r>
-            <w:r>
-              <w:rPr>
-                <w:rFonts w:ascii="Arial" w:eastAsia="Times New Roman" w:hAnsi="Arial" w:cs="Arial"/>
-                <w:color w:val="000000"/>
-                <w:kern w:val="0"/>
-                <w:lang w:eastAsia="es-CO"/>
-                <w14:ligatures w14:val="none"/>
-              </w:rPr>
-              <w:t>calculateEffienciency()</w:t>
+              <w:t>reviewProjectEfficiency()</w:t>
             </w:r>
           </w:p>
         </w:tc>
@@ -10171,7 +10161,6 @@
             <w:vMerge/>
             <w:tcBorders>
               <w:left w:val="single" w:sz="8" w:space="0" w:color="000000"/>
-              <w:bottom w:val="single" w:sz="8" w:space="0" w:color="000000"/>
               <w:right w:val="single" w:sz="8" w:space="0" w:color="000000"/>
             </w:tcBorders>
             <w:vAlign w:val="center"/>
@@ -10265,7 +10254,7 @@
                 <w:lang w:eastAsia="es-CO"/>
                 <w14:ligatures w14:val="none"/>
               </w:rPr>
-              <w:t>Project</w:t>
+              <w:t>University</w:t>
             </w:r>
           </w:p>
         </w:tc>
@@ -10304,7 +10293,7 @@
                 <w:lang w:eastAsia="es-CO"/>
                 <w14:ligatures w14:val="none"/>
               </w:rPr>
-              <w:t>calculateEfficiency()</w:t>
+              <w:t>reviewProjectEfficiency(leaderId : String, projectId : String)</w:t>
             </w:r>
           </w:p>
         </w:tc>
@@ -10316,9 +10305,8 @@
         <w:tc>
           <w:tcPr>
             <w:tcW w:w="2855" w:type="dxa"/>
-            <w:vMerge w:val="restart"/>
-            <w:tcBorders>
-              <w:top w:val="single" w:sz="8" w:space="0" w:color="000000"/>
+            <w:vMerge/>
+            <w:tcBorders>
               <w:left w:val="single" w:sz="8" w:space="0" w:color="000000"/>
               <w:right w:val="single" w:sz="8" w:space="0" w:color="000000"/>
             </w:tcBorders>
@@ -10328,7 +10316,6 @@
             <w:pPr>
               <w:pStyle w:val="paragraph"/>
               <w:spacing w:before="0" w:beforeAutospacing="0" w:after="0" w:afterAutospacing="0"/>
-              <w:jc w:val="center"/>
               <w:textAlignment w:val="baseline"/>
               <w:rPr>
                 <w:rFonts w:ascii="Arial" w:hAnsi="Arial" w:cs="Arial"/>
@@ -10336,30 +10323,6 @@
                 <w:szCs w:val="22"/>
               </w:rPr>
             </w:pPr>
-            <w:r>
-              <w:rPr>
-                <w:rFonts w:ascii="Arial" w:hAnsi="Arial" w:cs="Arial"/>
-                <w:sz w:val="22"/>
-                <w:szCs w:val="22"/>
-              </w:rPr>
-              <w:t xml:space="preserve">Req#12: Review the efficiency of a </w:t>
-            </w:r>
-            <w:r>
-              <w:rPr>
-                <w:rFonts w:ascii="Arial" w:hAnsi="Arial" w:cs="Arial"/>
-                <w:sz w:val="22"/>
-                <w:szCs w:val="22"/>
-              </w:rPr>
-              <w:t>request</w:t>
-            </w:r>
-            <w:r>
-              <w:rPr>
-                <w:rFonts w:ascii="Arial" w:hAnsi="Arial" w:cs="Arial"/>
-                <w:sz w:val="22"/>
-                <w:szCs w:val="22"/>
-              </w:rPr>
-              <w:t>.</w:t>
-            </w:r>
           </w:p>
         </w:tc>
         <w:tc>
@@ -10398,7 +10361,7 @@
                 <w:lang w:eastAsia="es-CO"/>
                 <w14:ligatures w14:val="none"/>
               </w:rPr>
-              <w:t>ui</w:t>
+              <w:t>model</w:t>
             </w:r>
           </w:p>
         </w:tc>
@@ -10438,7 +10401,7 @@
                 <w:lang w:eastAsia="es-CO"/>
                 <w14:ligatures w14:val="none"/>
               </w:rPr>
-              <w:t>RequestManagementApp</w:t>
+              <w:t>University</w:t>
             </w:r>
           </w:p>
         </w:tc>
@@ -10477,7 +10440,7 @@
                 <w:lang w:eastAsia="es-CO"/>
                 <w14:ligatures w14:val="none"/>
               </w:rPr>
-              <w:t>reviewRequestEfficiency()</w:t>
+              <w:t>searchCollaborator(id : String)</w:t>
             </w:r>
           </w:p>
         </w:tc>
@@ -10500,7 +10463,6 @@
             <w:pPr>
               <w:pStyle w:val="paragraph"/>
               <w:spacing w:before="0" w:beforeAutospacing="0" w:after="0" w:afterAutospacing="0"/>
-              <w:jc w:val="center"/>
               <w:textAlignment w:val="baseline"/>
               <w:rPr>
                 <w:rFonts w:ascii="Arial" w:hAnsi="Arial" w:cs="Arial"/>
@@ -10586,7 +10548,7 @@
                 <w:lang w:eastAsia="es-CO"/>
                 <w14:ligatures w14:val="none"/>
               </w:rPr>
-              <w:t>University</w:t>
+              <w:t>ImprovementCollaborator</w:t>
             </w:r>
           </w:p>
         </w:tc>
@@ -10625,7 +10587,7 @@
                 <w:lang w:eastAsia="es-CO"/>
                 <w14:ligatures w14:val="none"/>
               </w:rPr>
-              <w:t>reviewRequestEfficiency(departmentName : String, subject : String)</w:t>
+              <w:t>reviewProjectEfficiency(projectId : String)</w:t>
             </w:r>
           </w:p>
         </w:tc>
@@ -10648,7 +10610,6 @@
             <w:pPr>
               <w:pStyle w:val="paragraph"/>
               <w:spacing w:before="0" w:beforeAutospacing="0" w:after="0" w:afterAutospacing="0"/>
-              <w:jc w:val="center"/>
               <w:textAlignment w:val="baseline"/>
               <w:rPr>
                 <w:rFonts w:ascii="Arial" w:hAnsi="Arial" w:cs="Arial"/>
@@ -10734,7 +10695,7 @@
                 <w:lang w:eastAsia="es-CO"/>
                 <w14:ligatures w14:val="none"/>
               </w:rPr>
-              <w:t>University</w:t>
+              <w:t>IEfficiencyCalculable</w:t>
             </w:r>
           </w:p>
         </w:tc>
@@ -10773,7 +10734,17 @@
                 <w:lang w:eastAsia="es-CO"/>
                 <w14:ligatures w14:val="none"/>
               </w:rPr>
-              <w:t>searchDepartment(internalCode : String</w:t>
+              <w:t xml:space="preserve">(abs) </w:t>
+            </w:r>
+            <w:r>
+              <w:rPr>
+                <w:rFonts w:ascii="Arial" w:eastAsia="Times New Roman" w:hAnsi="Arial" w:cs="Arial"/>
+                <w:color w:val="000000"/>
+                <w:kern w:val="0"/>
+                <w:lang w:eastAsia="es-CO"/>
+                <w14:ligatures w14:val="none"/>
+              </w:rPr>
+              <w:t>calculateEffienciency()</w:t>
             </w:r>
           </w:p>
         </w:tc>
@@ -10788,6 +10759,7 @@
             <w:vMerge/>
             <w:tcBorders>
               <w:left w:val="single" w:sz="8" w:space="0" w:color="000000"/>
+              <w:bottom w:val="single" w:sz="8" w:space="0" w:color="000000"/>
               <w:right w:val="single" w:sz="8" w:space="0" w:color="000000"/>
             </w:tcBorders>
             <w:vAlign w:val="center"/>
@@ -10796,7 +10768,6 @@
             <w:pPr>
               <w:pStyle w:val="paragraph"/>
               <w:spacing w:before="0" w:beforeAutospacing="0" w:after="0" w:afterAutospacing="0"/>
-              <w:jc w:val="center"/>
               <w:textAlignment w:val="baseline"/>
               <w:rPr>
                 <w:rFonts w:ascii="Arial" w:hAnsi="Arial" w:cs="Arial"/>
@@ -10882,7 +10853,7 @@
                 <w:lang w:eastAsia="es-CO"/>
                 <w14:ligatures w14:val="none"/>
               </w:rPr>
-              <w:t>Department</w:t>
+              <w:t>Project</w:t>
             </w:r>
           </w:p>
         </w:tc>
@@ -10921,7 +10892,7 @@
                 <w:lang w:eastAsia="es-CO"/>
                 <w14:ligatures w14:val="none"/>
               </w:rPr>
-              <w:t>reviewRequestEfficiency(subject : String)</w:t>
+              <w:t>calculateEfficiency()</w:t>
             </w:r>
           </w:p>
         </w:tc>
@@ -10933,8 +10904,9 @@
         <w:tc>
           <w:tcPr>
             <w:tcW w:w="2855" w:type="dxa"/>
-            <w:vMerge/>
-            <w:tcBorders>
+            <w:vMerge w:val="restart"/>
+            <w:tcBorders>
+              <w:top w:val="single" w:sz="8" w:space="0" w:color="000000"/>
               <w:left w:val="single" w:sz="8" w:space="0" w:color="000000"/>
               <w:right w:val="single" w:sz="8" w:space="0" w:color="000000"/>
             </w:tcBorders>
@@ -10952,6 +10924,30 @@
                 <w:szCs w:val="22"/>
               </w:rPr>
             </w:pPr>
+            <w:r>
+              <w:rPr>
+                <w:rFonts w:ascii="Arial" w:hAnsi="Arial" w:cs="Arial"/>
+                <w:sz w:val="22"/>
+                <w:szCs w:val="22"/>
+              </w:rPr>
+              <w:t xml:space="preserve">Req#12: Review the efficiency of a </w:t>
+            </w:r>
+            <w:r>
+              <w:rPr>
+                <w:rFonts w:ascii="Arial" w:hAnsi="Arial" w:cs="Arial"/>
+                <w:sz w:val="22"/>
+                <w:szCs w:val="22"/>
+              </w:rPr>
+              <w:t>request</w:t>
+            </w:r>
+            <w:r>
+              <w:rPr>
+                <w:rFonts w:ascii="Arial" w:hAnsi="Arial" w:cs="Arial"/>
+                <w:sz w:val="22"/>
+                <w:szCs w:val="22"/>
+              </w:rPr>
+              <w:t>.</w:t>
+            </w:r>
           </w:p>
         </w:tc>
         <w:tc>
@@ -10990,7 +10986,7 @@
                 <w:lang w:eastAsia="es-CO"/>
                 <w14:ligatures w14:val="none"/>
               </w:rPr>
-              <w:t>model</w:t>
+              <w:t>ui</w:t>
             </w:r>
           </w:p>
         </w:tc>
@@ -11030,7 +11026,7 @@
                 <w:lang w:eastAsia="es-CO"/>
                 <w14:ligatures w14:val="none"/>
               </w:rPr>
-              <w:t>Department</w:t>
+              <w:t>RequestManagementApp</w:t>
             </w:r>
           </w:p>
         </w:tc>
@@ -11069,7 +11065,7 @@
                 <w:lang w:eastAsia="es-CO"/>
                 <w14:ligatures w14:val="none"/>
               </w:rPr>
-              <w:t>searchRequest(subject : String)</w:t>
+              <w:t>reviewRequestEfficiency()</w:t>
             </w:r>
           </w:p>
         </w:tc>
@@ -11178,7 +11174,7 @@
                 <w:lang w:eastAsia="es-CO"/>
                 <w14:ligatures w14:val="none"/>
               </w:rPr>
-              <w:t>IEfficiencyCalculable</w:t>
+              <w:t>University</w:t>
             </w:r>
           </w:p>
         </w:tc>
@@ -11217,17 +11213,7 @@
                 <w:lang w:eastAsia="es-CO"/>
                 <w14:ligatures w14:val="none"/>
               </w:rPr>
-              <w:t xml:space="preserve">(abs) </w:t>
-            </w:r>
-            <w:r>
-              <w:rPr>
-                <w:rFonts w:ascii="Arial" w:eastAsia="Times New Roman" w:hAnsi="Arial" w:cs="Arial"/>
-                <w:color w:val="000000"/>
-                <w:kern w:val="0"/>
-                <w:lang w:eastAsia="es-CO"/>
-                <w14:ligatures w14:val="none"/>
-              </w:rPr>
-              <w:t>calculateEffienciency()</w:t>
+              <w:t>reviewRequestEfficiency(departmentName : String, subject : String)</w:t>
             </w:r>
           </w:p>
         </w:tc>
@@ -11242,7 +11228,6 @@
             <w:vMerge/>
             <w:tcBorders>
               <w:left w:val="single" w:sz="8" w:space="0" w:color="000000"/>
-              <w:bottom w:val="single" w:sz="8" w:space="0" w:color="000000"/>
               <w:right w:val="single" w:sz="8" w:space="0" w:color="000000"/>
             </w:tcBorders>
             <w:vAlign w:val="center"/>
@@ -11337,7 +11322,7 @@
                 <w:lang w:eastAsia="es-CO"/>
                 <w14:ligatures w14:val="none"/>
               </w:rPr>
-              <w:t>Request</w:t>
+              <w:t>University</w:t>
             </w:r>
           </w:p>
         </w:tc>
@@ -11376,7 +11361,7 @@
                 <w:lang w:eastAsia="es-CO"/>
                 <w14:ligatures w14:val="none"/>
               </w:rPr>
-              <w:t>calculateEfficiency()</w:t>
+              <w:t>searchDepartment(internalCode : String</w:t>
             </w:r>
           </w:p>
         </w:tc>
@@ -11388,9 +11373,8 @@
         <w:tc>
           <w:tcPr>
             <w:tcW w:w="2855" w:type="dxa"/>
-            <w:vMerge w:val="restart"/>
-            <w:tcBorders>
-              <w:top w:val="single" w:sz="8" w:space="0" w:color="000000"/>
+            <w:vMerge/>
+            <w:tcBorders>
               <w:left w:val="single" w:sz="8" w:space="0" w:color="000000"/>
               <w:right w:val="single" w:sz="8" w:space="0" w:color="000000"/>
             </w:tcBorders>
@@ -11408,22 +11392,6 @@
                 <w:szCs w:val="22"/>
               </w:rPr>
             </w:pPr>
-            <w:r>
-              <w:rPr>
-                <w:rFonts w:ascii="Arial" w:hAnsi="Arial" w:cs="Arial"/>
-                <w:sz w:val="22"/>
-                <w:szCs w:val="22"/>
-              </w:rPr>
-              <w:t>Req#1</w:t>
-            </w:r>
-            <w:r>
-              <w:rPr>
-                <w:rFonts w:ascii="Arial" w:hAnsi="Arial" w:cs="Arial"/>
-                <w:sz w:val="22"/>
-                <w:szCs w:val="22"/>
-              </w:rPr>
-              <w:t>3: Consult the number of projects by type and priority.</w:t>
-            </w:r>
           </w:p>
         </w:tc>
         <w:tc>
@@ -11462,7 +11430,7 @@
                 <w:lang w:eastAsia="es-CO"/>
                 <w14:ligatures w14:val="none"/>
               </w:rPr>
-              <w:t>ui</w:t>
+              <w:t>model</w:t>
             </w:r>
           </w:p>
         </w:tc>
@@ -11502,7 +11470,7 @@
                 <w:lang w:eastAsia="es-CO"/>
                 <w14:ligatures w14:val="none"/>
               </w:rPr>
-              <w:t>RequestManagementApp</w:t>
+              <w:t>Department</w:t>
             </w:r>
           </w:p>
         </w:tc>
@@ -11541,7 +11509,7 @@
                 <w:lang w:eastAsia="es-CO"/>
                 <w14:ligatures w14:val="none"/>
               </w:rPr>
-              <w:t>consultProjectsTypePriority()</w:t>
+              <w:t>reviewRequestEfficiency(subject : String)</w:t>
             </w:r>
           </w:p>
         </w:tc>
@@ -11564,6 +11532,7 @@
             <w:pPr>
               <w:pStyle w:val="paragraph"/>
               <w:spacing w:before="0" w:beforeAutospacing="0" w:after="0" w:afterAutospacing="0"/>
+              <w:jc w:val="center"/>
               <w:textAlignment w:val="baseline"/>
               <w:rPr>
                 <w:rFonts w:ascii="Arial" w:hAnsi="Arial" w:cs="Arial"/>
@@ -11649,7 +11618,7 @@
                 <w:lang w:eastAsia="es-CO"/>
                 <w14:ligatures w14:val="none"/>
               </w:rPr>
-              <w:t>University</w:t>
+              <w:t>Department</w:t>
             </w:r>
           </w:p>
         </w:tc>
@@ -11688,7 +11657,7 @@
                 <w:lang w:eastAsia="es-CO"/>
                 <w14:ligatures w14:val="none"/>
               </w:rPr>
-              <w:t>consultProjectsTypePriority()</w:t>
+              <w:t>searchRequest(subject : String)</w:t>
             </w:r>
           </w:p>
         </w:tc>
@@ -11711,6 +11680,7 @@
             <w:pPr>
               <w:pStyle w:val="paragraph"/>
               <w:spacing w:before="0" w:beforeAutospacing="0" w:after="0" w:afterAutospacing="0"/>
+              <w:jc w:val="center"/>
               <w:textAlignment w:val="baseline"/>
               <w:rPr>
                 <w:rFonts w:ascii="Arial" w:hAnsi="Arial" w:cs="Arial"/>
@@ -11796,7 +11766,7 @@
                 <w:lang w:eastAsia="es-CO"/>
                 <w14:ligatures w14:val="none"/>
               </w:rPr>
-              <w:t>ImprovementCollaborator</w:t>
+              <w:t>IEfficiencyCalculable</w:t>
             </w:r>
           </w:p>
         </w:tc>
@@ -11835,7 +11805,17 @@
                 <w:lang w:eastAsia="es-CO"/>
                 <w14:ligatures w14:val="none"/>
               </w:rPr>
-              <w:t>projectTypePriorityCounter()</w:t>
+              <w:t xml:space="preserve">(abs) </w:t>
+            </w:r>
+            <w:r>
+              <w:rPr>
+                <w:rFonts w:ascii="Arial" w:eastAsia="Times New Roman" w:hAnsi="Arial" w:cs="Arial"/>
+                <w:color w:val="000000"/>
+                <w:kern w:val="0"/>
+                <w:lang w:eastAsia="es-CO"/>
+                <w14:ligatures w14:val="none"/>
+              </w:rPr>
+              <w:t>calculateEffienciency()</w:t>
             </w:r>
           </w:p>
         </w:tc>
@@ -11847,10 +11827,10 @@
         <w:tc>
           <w:tcPr>
             <w:tcW w:w="2855" w:type="dxa"/>
-            <w:vMerge w:val="restart"/>
-            <w:tcBorders>
-              <w:top w:val="single" w:sz="8" w:space="0" w:color="000000"/>
-              <w:left w:val="single" w:sz="8" w:space="0" w:color="000000"/>
+            <w:vMerge/>
+            <w:tcBorders>
+              <w:left w:val="single" w:sz="8" w:space="0" w:color="000000"/>
+              <w:bottom w:val="single" w:sz="8" w:space="0" w:color="000000"/>
               <w:right w:val="single" w:sz="8" w:space="0" w:color="000000"/>
             </w:tcBorders>
             <w:vAlign w:val="center"/>
@@ -11867,13 +11847,170 @@
                 <w:szCs w:val="22"/>
               </w:rPr>
             </w:pPr>
-            <w:r>
+          </w:p>
+        </w:tc>
+        <w:tc>
+          <w:tcPr>
+            <w:tcW w:w="1216" w:type="dxa"/>
+            <w:tcBorders>
+              <w:top w:val="single" w:sz="8" w:space="0" w:color="000000"/>
+              <w:left w:val="single" w:sz="8" w:space="0" w:color="000000"/>
+              <w:bottom w:val="single" w:sz="8" w:space="0" w:color="000000"/>
+              <w:right w:val="single" w:sz="8" w:space="0" w:color="000000"/>
+            </w:tcBorders>
+            <w:tcMar>
+              <w:top w:w="100" w:type="dxa"/>
+              <w:left w:w="100" w:type="dxa"/>
+              <w:bottom w:w="100" w:type="dxa"/>
+              <w:right w:w="100" w:type="dxa"/>
+            </w:tcMar>
+          </w:tcPr>
+          <w:p>
+            <w:pPr>
+              <w:spacing w:after="0" w:line="240" w:lineRule="auto"/>
+              <w:jc w:val="center"/>
+              <w:rPr>
+                <w:rFonts w:ascii="Arial" w:eastAsia="Times New Roman" w:hAnsi="Arial" w:cs="Arial"/>
+                <w:color w:val="000000"/>
+                <w:kern w:val="0"/>
+                <w:lang w:eastAsia="es-CO"/>
+                <w14:ligatures w14:val="none"/>
+              </w:rPr>
+            </w:pPr>
+            <w:r>
+              <w:rPr>
+                <w:rFonts w:ascii="Arial" w:eastAsia="Times New Roman" w:hAnsi="Arial" w:cs="Arial"/>
+                <w:color w:val="000000"/>
+                <w:kern w:val="0"/>
+                <w:lang w:eastAsia="es-CO"/>
+                <w14:ligatures w14:val="none"/>
+              </w:rPr>
+              <w:t>model</w:t>
+            </w:r>
+          </w:p>
+        </w:tc>
+        <w:tc>
+          <w:tcPr>
+            <w:tcW w:w="2695" w:type="dxa"/>
+            <w:tcBorders>
+              <w:top w:val="single" w:sz="8" w:space="0" w:color="000000"/>
+              <w:left w:val="single" w:sz="8" w:space="0" w:color="000000"/>
+              <w:bottom w:val="single" w:sz="8" w:space="0" w:color="000000"/>
+              <w:right w:val="single" w:sz="8" w:space="0" w:color="000000"/>
+            </w:tcBorders>
+            <w:tcMar>
+              <w:top w:w="100" w:type="dxa"/>
+              <w:left w:w="100" w:type="dxa"/>
+              <w:bottom w:w="100" w:type="dxa"/>
+              <w:right w:w="100" w:type="dxa"/>
+            </w:tcMar>
+          </w:tcPr>
+          <w:p>
+            <w:pPr>
+              <w:spacing w:after="0" w:line="240" w:lineRule="auto"/>
+              <w:jc w:val="center"/>
+              <w:rPr>
+                <w:rFonts w:ascii="Arial" w:eastAsia="Times New Roman" w:hAnsi="Arial" w:cs="Arial"/>
+                <w:color w:val="000000"/>
+                <w:kern w:val="0"/>
+                <w:lang w:eastAsia="es-CO"/>
+                <w14:ligatures w14:val="none"/>
+              </w:rPr>
+            </w:pPr>
+            <w:r>
+              <w:rPr>
+                <w:rFonts w:ascii="Arial" w:eastAsia="Times New Roman" w:hAnsi="Arial" w:cs="Arial"/>
+                <w:color w:val="000000"/>
+                <w:kern w:val="0"/>
+                <w:lang w:eastAsia="es-CO"/>
+                <w14:ligatures w14:val="none"/>
+              </w:rPr>
+              <w:t>Request</w:t>
+            </w:r>
+          </w:p>
+        </w:tc>
+        <w:tc>
+          <w:tcPr>
+            <w:tcW w:w="4149" w:type="dxa"/>
+            <w:tcBorders>
+              <w:top w:val="single" w:sz="8" w:space="0" w:color="000000"/>
+              <w:left w:val="single" w:sz="8" w:space="0" w:color="000000"/>
+              <w:bottom w:val="single" w:sz="8" w:space="0" w:color="000000"/>
+              <w:right w:val="single" w:sz="8" w:space="0" w:color="000000"/>
+            </w:tcBorders>
+            <w:tcMar>
+              <w:top w:w="100" w:type="dxa"/>
+              <w:left w:w="100" w:type="dxa"/>
+              <w:bottom w:w="100" w:type="dxa"/>
+              <w:right w:w="100" w:type="dxa"/>
+            </w:tcMar>
+          </w:tcPr>
+          <w:p>
+            <w:pPr>
+              <w:spacing w:after="0" w:line="240" w:lineRule="auto"/>
+              <w:rPr>
+                <w:rFonts w:ascii="Arial" w:eastAsia="Times New Roman" w:hAnsi="Arial" w:cs="Arial"/>
+                <w:color w:val="000000"/>
+                <w:kern w:val="0"/>
+                <w:lang w:eastAsia="es-CO"/>
+                <w14:ligatures w14:val="none"/>
+              </w:rPr>
+            </w:pPr>
+            <w:r>
+              <w:rPr>
+                <w:rFonts w:ascii="Arial" w:eastAsia="Times New Roman" w:hAnsi="Arial" w:cs="Arial"/>
+                <w:color w:val="000000"/>
+                <w:kern w:val="0"/>
+                <w:lang w:eastAsia="es-CO"/>
+                <w14:ligatures w14:val="none"/>
+              </w:rPr>
+              <w:t>calculateEfficiency()</w:t>
+            </w:r>
+          </w:p>
+        </w:tc>
+      </w:tr>
+      <w:tr>
+        <w:trPr>
+          <w:trHeight w:val="420"/>
+        </w:trPr>
+        <w:tc>
+          <w:tcPr>
+            <w:tcW w:w="2855" w:type="dxa"/>
+            <w:vMerge w:val="restart"/>
+            <w:tcBorders>
+              <w:top w:val="single" w:sz="8" w:space="0" w:color="000000"/>
+              <w:left w:val="single" w:sz="8" w:space="0" w:color="000000"/>
+              <w:right w:val="single" w:sz="8" w:space="0" w:color="000000"/>
+            </w:tcBorders>
+            <w:vAlign w:val="center"/>
+          </w:tcPr>
+          <w:p>
+            <w:pPr>
+              <w:pStyle w:val="paragraph"/>
+              <w:spacing w:before="0" w:beforeAutospacing="0" w:after="0" w:afterAutospacing="0"/>
+              <w:jc w:val="center"/>
+              <w:textAlignment w:val="baseline"/>
               <w:rPr>
                 <w:rFonts w:ascii="Arial" w:hAnsi="Arial" w:cs="Arial"/>
                 <w:sz w:val="22"/>
                 <w:szCs w:val="22"/>
               </w:rPr>
-              <w:t>Req#14: Consult the number of projects led by every collaborator in the Department of Transformation and Improvement.</w:t>
+            </w:pPr>
+            <w:r>
+              <w:rPr>
+                <w:rFonts w:ascii="Arial" w:hAnsi="Arial" w:cs="Arial"/>
+                <w:sz w:val="22"/>
+                <w:szCs w:val="22"/>
+              </w:rPr>
+              <w:t>Req#1</w:t>
+            </w:r>
+            <w:r>
+              <w:rPr>
+                <w:rFonts w:ascii="Arial" w:hAnsi="Arial" w:cs="Arial"/>
+                <w:sz w:val="22"/>
+                <w:szCs w:val="22"/>
+              </w:rPr>
+              <w:t>3: Consult the number of projects by type and priority.</w:t>
             </w:r>
           </w:p>
         </w:tc>
@@ -11913,6 +12050,467 @@
                 <w:lang w:eastAsia="es-CO"/>
                 <w14:ligatures w14:val="none"/>
               </w:rPr>
+              <w:t>ui</w:t>
+            </w:r>
+          </w:p>
+        </w:tc>
+        <w:tc>
+          <w:tcPr>
+            <w:tcW w:w="2695" w:type="dxa"/>
+            <w:tcBorders>
+              <w:top w:val="single" w:sz="8" w:space="0" w:color="000000"/>
+              <w:left w:val="single" w:sz="8" w:space="0" w:color="000000"/>
+              <w:bottom w:val="single" w:sz="8" w:space="0" w:color="000000"/>
+              <w:right w:val="single" w:sz="8" w:space="0" w:color="000000"/>
+            </w:tcBorders>
+            <w:tcMar>
+              <w:top w:w="100" w:type="dxa"/>
+              <w:left w:w="100" w:type="dxa"/>
+              <w:bottom w:w="100" w:type="dxa"/>
+              <w:right w:w="100" w:type="dxa"/>
+            </w:tcMar>
+          </w:tcPr>
+          <w:p>
+            <w:pPr>
+              <w:spacing w:after="0" w:line="240" w:lineRule="auto"/>
+              <w:jc w:val="center"/>
+              <w:rPr>
+                <w:rFonts w:ascii="Arial" w:eastAsia="Times New Roman" w:hAnsi="Arial" w:cs="Arial"/>
+                <w:color w:val="000000"/>
+                <w:kern w:val="0"/>
+                <w:lang w:eastAsia="es-CO"/>
+                <w14:ligatures w14:val="none"/>
+              </w:rPr>
+            </w:pPr>
+            <w:r>
+              <w:rPr>
+                <w:rFonts w:ascii="Arial" w:eastAsia="Times New Roman" w:hAnsi="Arial" w:cs="Arial"/>
+                <w:color w:val="000000"/>
+                <w:kern w:val="0"/>
+                <w:lang w:eastAsia="es-CO"/>
+                <w14:ligatures w14:val="none"/>
+              </w:rPr>
+              <w:t>RequestManagementApp</w:t>
+            </w:r>
+          </w:p>
+        </w:tc>
+        <w:tc>
+          <w:tcPr>
+            <w:tcW w:w="4149" w:type="dxa"/>
+            <w:tcBorders>
+              <w:top w:val="single" w:sz="8" w:space="0" w:color="000000"/>
+              <w:left w:val="single" w:sz="8" w:space="0" w:color="000000"/>
+              <w:bottom w:val="single" w:sz="8" w:space="0" w:color="000000"/>
+              <w:right w:val="single" w:sz="8" w:space="0" w:color="000000"/>
+            </w:tcBorders>
+            <w:tcMar>
+              <w:top w:w="100" w:type="dxa"/>
+              <w:left w:w="100" w:type="dxa"/>
+              <w:bottom w:w="100" w:type="dxa"/>
+              <w:right w:w="100" w:type="dxa"/>
+            </w:tcMar>
+          </w:tcPr>
+          <w:p>
+            <w:pPr>
+              <w:spacing w:after="0" w:line="240" w:lineRule="auto"/>
+              <w:rPr>
+                <w:rFonts w:ascii="Arial" w:eastAsia="Times New Roman" w:hAnsi="Arial" w:cs="Arial"/>
+                <w:color w:val="000000"/>
+                <w:kern w:val="0"/>
+                <w:lang w:eastAsia="es-CO"/>
+                <w14:ligatures w14:val="none"/>
+              </w:rPr>
+            </w:pPr>
+            <w:r>
+              <w:rPr>
+                <w:rFonts w:ascii="Arial" w:eastAsia="Times New Roman" w:hAnsi="Arial" w:cs="Arial"/>
+                <w:color w:val="000000"/>
+                <w:kern w:val="0"/>
+                <w:lang w:eastAsia="es-CO"/>
+                <w14:ligatures w14:val="none"/>
+              </w:rPr>
+              <w:t>consultProjectsTypePriority()</w:t>
+            </w:r>
+          </w:p>
+        </w:tc>
+      </w:tr>
+      <w:tr>
+        <w:trPr>
+          <w:trHeight w:val="420"/>
+        </w:trPr>
+        <w:tc>
+          <w:tcPr>
+            <w:tcW w:w="2855" w:type="dxa"/>
+            <w:vMerge/>
+            <w:tcBorders>
+              <w:left w:val="single" w:sz="8" w:space="0" w:color="000000"/>
+              <w:right w:val="single" w:sz="8" w:space="0" w:color="000000"/>
+            </w:tcBorders>
+            <w:vAlign w:val="center"/>
+          </w:tcPr>
+          <w:p>
+            <w:pPr>
+              <w:pStyle w:val="paragraph"/>
+              <w:spacing w:before="0" w:beforeAutospacing="0" w:after="0" w:afterAutospacing="0"/>
+              <w:textAlignment w:val="baseline"/>
+              <w:rPr>
+                <w:rFonts w:ascii="Arial" w:hAnsi="Arial" w:cs="Arial"/>
+                <w:sz w:val="22"/>
+                <w:szCs w:val="22"/>
+              </w:rPr>
+            </w:pPr>
+          </w:p>
+        </w:tc>
+        <w:tc>
+          <w:tcPr>
+            <w:tcW w:w="1216" w:type="dxa"/>
+            <w:tcBorders>
+              <w:top w:val="single" w:sz="8" w:space="0" w:color="000000"/>
+              <w:left w:val="single" w:sz="8" w:space="0" w:color="000000"/>
+              <w:bottom w:val="single" w:sz="8" w:space="0" w:color="000000"/>
+              <w:right w:val="single" w:sz="8" w:space="0" w:color="000000"/>
+            </w:tcBorders>
+            <w:tcMar>
+              <w:top w:w="100" w:type="dxa"/>
+              <w:left w:w="100" w:type="dxa"/>
+              <w:bottom w:w="100" w:type="dxa"/>
+              <w:right w:w="100" w:type="dxa"/>
+            </w:tcMar>
+          </w:tcPr>
+          <w:p>
+            <w:pPr>
+              <w:spacing w:after="0" w:line="240" w:lineRule="auto"/>
+              <w:jc w:val="center"/>
+              <w:rPr>
+                <w:rFonts w:ascii="Arial" w:eastAsia="Times New Roman" w:hAnsi="Arial" w:cs="Arial"/>
+                <w:color w:val="000000"/>
+                <w:kern w:val="0"/>
+                <w:lang w:eastAsia="es-CO"/>
+                <w14:ligatures w14:val="none"/>
+              </w:rPr>
+            </w:pPr>
+            <w:r>
+              <w:rPr>
+                <w:rFonts w:ascii="Arial" w:eastAsia="Times New Roman" w:hAnsi="Arial" w:cs="Arial"/>
+                <w:color w:val="000000"/>
+                <w:kern w:val="0"/>
+                <w:lang w:eastAsia="es-CO"/>
+                <w14:ligatures w14:val="none"/>
+              </w:rPr>
+              <w:t>model</w:t>
+            </w:r>
+          </w:p>
+        </w:tc>
+        <w:tc>
+          <w:tcPr>
+            <w:tcW w:w="2695" w:type="dxa"/>
+            <w:tcBorders>
+              <w:top w:val="single" w:sz="8" w:space="0" w:color="000000"/>
+              <w:left w:val="single" w:sz="8" w:space="0" w:color="000000"/>
+              <w:bottom w:val="single" w:sz="8" w:space="0" w:color="000000"/>
+              <w:right w:val="single" w:sz="8" w:space="0" w:color="000000"/>
+            </w:tcBorders>
+            <w:tcMar>
+              <w:top w:w="100" w:type="dxa"/>
+              <w:left w:w="100" w:type="dxa"/>
+              <w:bottom w:w="100" w:type="dxa"/>
+              <w:right w:w="100" w:type="dxa"/>
+            </w:tcMar>
+          </w:tcPr>
+          <w:p>
+            <w:pPr>
+              <w:spacing w:after="0" w:line="240" w:lineRule="auto"/>
+              <w:jc w:val="center"/>
+              <w:rPr>
+                <w:rFonts w:ascii="Arial" w:eastAsia="Times New Roman" w:hAnsi="Arial" w:cs="Arial"/>
+                <w:color w:val="000000"/>
+                <w:kern w:val="0"/>
+                <w:lang w:eastAsia="es-CO"/>
+                <w14:ligatures w14:val="none"/>
+              </w:rPr>
+            </w:pPr>
+            <w:r>
+              <w:rPr>
+                <w:rFonts w:ascii="Arial" w:eastAsia="Times New Roman" w:hAnsi="Arial" w:cs="Arial"/>
+                <w:color w:val="000000"/>
+                <w:kern w:val="0"/>
+                <w:lang w:eastAsia="es-CO"/>
+                <w14:ligatures w14:val="none"/>
+              </w:rPr>
+              <w:t>University</w:t>
+            </w:r>
+          </w:p>
+        </w:tc>
+        <w:tc>
+          <w:tcPr>
+            <w:tcW w:w="4149" w:type="dxa"/>
+            <w:tcBorders>
+              <w:top w:val="single" w:sz="8" w:space="0" w:color="000000"/>
+              <w:left w:val="single" w:sz="8" w:space="0" w:color="000000"/>
+              <w:bottom w:val="single" w:sz="8" w:space="0" w:color="000000"/>
+              <w:right w:val="single" w:sz="8" w:space="0" w:color="000000"/>
+            </w:tcBorders>
+            <w:tcMar>
+              <w:top w:w="100" w:type="dxa"/>
+              <w:left w:w="100" w:type="dxa"/>
+              <w:bottom w:w="100" w:type="dxa"/>
+              <w:right w:w="100" w:type="dxa"/>
+            </w:tcMar>
+          </w:tcPr>
+          <w:p>
+            <w:pPr>
+              <w:spacing w:after="0" w:line="240" w:lineRule="auto"/>
+              <w:rPr>
+                <w:rFonts w:ascii="Arial" w:eastAsia="Times New Roman" w:hAnsi="Arial" w:cs="Arial"/>
+                <w:color w:val="000000"/>
+                <w:kern w:val="0"/>
+                <w:lang w:eastAsia="es-CO"/>
+                <w14:ligatures w14:val="none"/>
+              </w:rPr>
+            </w:pPr>
+            <w:r>
+              <w:rPr>
+                <w:rFonts w:ascii="Arial" w:eastAsia="Times New Roman" w:hAnsi="Arial" w:cs="Arial"/>
+                <w:color w:val="000000"/>
+                <w:kern w:val="0"/>
+                <w:lang w:eastAsia="es-CO"/>
+                <w14:ligatures w14:val="none"/>
+              </w:rPr>
+              <w:t>consultProjectsTypePriority()</w:t>
+            </w:r>
+          </w:p>
+        </w:tc>
+      </w:tr>
+      <w:tr>
+        <w:trPr>
+          <w:trHeight w:val="420"/>
+        </w:trPr>
+        <w:tc>
+          <w:tcPr>
+            <w:tcW w:w="2855" w:type="dxa"/>
+            <w:vMerge/>
+            <w:tcBorders>
+              <w:left w:val="single" w:sz="8" w:space="0" w:color="000000"/>
+              <w:right w:val="single" w:sz="8" w:space="0" w:color="000000"/>
+            </w:tcBorders>
+            <w:vAlign w:val="center"/>
+          </w:tcPr>
+          <w:p>
+            <w:pPr>
+              <w:pStyle w:val="paragraph"/>
+              <w:spacing w:before="0" w:beforeAutospacing="0" w:after="0" w:afterAutospacing="0"/>
+              <w:textAlignment w:val="baseline"/>
+              <w:rPr>
+                <w:rFonts w:ascii="Arial" w:hAnsi="Arial" w:cs="Arial"/>
+                <w:sz w:val="22"/>
+                <w:szCs w:val="22"/>
+              </w:rPr>
+            </w:pPr>
+          </w:p>
+        </w:tc>
+        <w:tc>
+          <w:tcPr>
+            <w:tcW w:w="1216" w:type="dxa"/>
+            <w:tcBorders>
+              <w:top w:val="single" w:sz="8" w:space="0" w:color="000000"/>
+              <w:left w:val="single" w:sz="8" w:space="0" w:color="000000"/>
+              <w:bottom w:val="single" w:sz="8" w:space="0" w:color="000000"/>
+              <w:right w:val="single" w:sz="8" w:space="0" w:color="000000"/>
+            </w:tcBorders>
+            <w:tcMar>
+              <w:top w:w="100" w:type="dxa"/>
+              <w:left w:w="100" w:type="dxa"/>
+              <w:bottom w:w="100" w:type="dxa"/>
+              <w:right w:w="100" w:type="dxa"/>
+            </w:tcMar>
+          </w:tcPr>
+          <w:p>
+            <w:pPr>
+              <w:spacing w:after="0" w:line="240" w:lineRule="auto"/>
+              <w:jc w:val="center"/>
+              <w:rPr>
+                <w:rFonts w:ascii="Arial" w:eastAsia="Times New Roman" w:hAnsi="Arial" w:cs="Arial"/>
+                <w:color w:val="000000"/>
+                <w:kern w:val="0"/>
+                <w:lang w:eastAsia="es-CO"/>
+                <w14:ligatures w14:val="none"/>
+              </w:rPr>
+            </w:pPr>
+            <w:r>
+              <w:rPr>
+                <w:rFonts w:ascii="Arial" w:eastAsia="Times New Roman" w:hAnsi="Arial" w:cs="Arial"/>
+                <w:color w:val="000000"/>
+                <w:kern w:val="0"/>
+                <w:lang w:eastAsia="es-CO"/>
+                <w14:ligatures w14:val="none"/>
+              </w:rPr>
+              <w:t>model</w:t>
+            </w:r>
+          </w:p>
+        </w:tc>
+        <w:tc>
+          <w:tcPr>
+            <w:tcW w:w="2695" w:type="dxa"/>
+            <w:tcBorders>
+              <w:top w:val="single" w:sz="8" w:space="0" w:color="000000"/>
+              <w:left w:val="single" w:sz="8" w:space="0" w:color="000000"/>
+              <w:bottom w:val="single" w:sz="8" w:space="0" w:color="000000"/>
+              <w:right w:val="single" w:sz="8" w:space="0" w:color="000000"/>
+            </w:tcBorders>
+            <w:tcMar>
+              <w:top w:w="100" w:type="dxa"/>
+              <w:left w:w="100" w:type="dxa"/>
+              <w:bottom w:w="100" w:type="dxa"/>
+              <w:right w:w="100" w:type="dxa"/>
+            </w:tcMar>
+          </w:tcPr>
+          <w:p>
+            <w:pPr>
+              <w:spacing w:after="0" w:line="240" w:lineRule="auto"/>
+              <w:jc w:val="center"/>
+              <w:rPr>
+                <w:rFonts w:ascii="Arial" w:eastAsia="Times New Roman" w:hAnsi="Arial" w:cs="Arial"/>
+                <w:color w:val="000000"/>
+                <w:kern w:val="0"/>
+                <w:lang w:eastAsia="es-CO"/>
+                <w14:ligatures w14:val="none"/>
+              </w:rPr>
+            </w:pPr>
+            <w:r>
+              <w:rPr>
+                <w:rFonts w:ascii="Arial" w:eastAsia="Times New Roman" w:hAnsi="Arial" w:cs="Arial"/>
+                <w:color w:val="000000"/>
+                <w:kern w:val="0"/>
+                <w:lang w:eastAsia="es-CO"/>
+                <w14:ligatures w14:val="none"/>
+              </w:rPr>
+              <w:t>ImprovementCollaborator</w:t>
+            </w:r>
+          </w:p>
+        </w:tc>
+        <w:tc>
+          <w:tcPr>
+            <w:tcW w:w="4149" w:type="dxa"/>
+            <w:tcBorders>
+              <w:top w:val="single" w:sz="8" w:space="0" w:color="000000"/>
+              <w:left w:val="single" w:sz="8" w:space="0" w:color="000000"/>
+              <w:bottom w:val="single" w:sz="8" w:space="0" w:color="000000"/>
+              <w:right w:val="single" w:sz="8" w:space="0" w:color="000000"/>
+            </w:tcBorders>
+            <w:tcMar>
+              <w:top w:w="100" w:type="dxa"/>
+              <w:left w:w="100" w:type="dxa"/>
+              <w:bottom w:w="100" w:type="dxa"/>
+              <w:right w:w="100" w:type="dxa"/>
+            </w:tcMar>
+          </w:tcPr>
+          <w:p>
+            <w:pPr>
+              <w:spacing w:after="0" w:line="240" w:lineRule="auto"/>
+              <w:rPr>
+                <w:rFonts w:ascii="Arial" w:eastAsia="Times New Roman" w:hAnsi="Arial" w:cs="Arial"/>
+                <w:color w:val="000000"/>
+                <w:kern w:val="0"/>
+                <w:lang w:eastAsia="es-CO"/>
+                <w14:ligatures w14:val="none"/>
+              </w:rPr>
+            </w:pPr>
+            <w:r>
+              <w:rPr>
+                <w:rFonts w:ascii="Arial" w:eastAsia="Times New Roman" w:hAnsi="Arial" w:cs="Arial"/>
+                <w:color w:val="000000"/>
+                <w:kern w:val="0"/>
+                <w:lang w:eastAsia="es-CO"/>
+                <w14:ligatures w14:val="none"/>
+              </w:rPr>
+              <w:t>projectTypePriorityCounter()</w:t>
+            </w:r>
+          </w:p>
+        </w:tc>
+      </w:tr>
+      <w:tr>
+        <w:trPr>
+          <w:trHeight w:val="420"/>
+        </w:trPr>
+        <w:tc>
+          <w:tcPr>
+            <w:tcW w:w="2855" w:type="dxa"/>
+            <w:vMerge w:val="restart"/>
+            <w:tcBorders>
+              <w:top w:val="single" w:sz="8" w:space="0" w:color="000000"/>
+              <w:left w:val="single" w:sz="8" w:space="0" w:color="000000"/>
+              <w:right w:val="single" w:sz="8" w:space="0" w:color="000000"/>
+            </w:tcBorders>
+            <w:vAlign w:val="center"/>
+          </w:tcPr>
+          <w:p>
+            <w:pPr>
+              <w:pStyle w:val="paragraph"/>
+              <w:spacing w:before="0" w:beforeAutospacing="0" w:after="0" w:afterAutospacing="0"/>
+              <w:jc w:val="center"/>
+              <w:textAlignment w:val="baseline"/>
+              <w:rPr>
+                <w:rFonts w:ascii="Arial" w:hAnsi="Arial" w:cs="Arial"/>
+                <w:sz w:val="22"/>
+                <w:szCs w:val="22"/>
+              </w:rPr>
+            </w:pPr>
+            <w:r>
+              <w:rPr>
+                <w:rFonts w:ascii="Arial" w:hAnsi="Arial" w:cs="Arial"/>
+                <w:sz w:val="22"/>
+                <w:szCs w:val="22"/>
+              </w:rPr>
+              <w:t xml:space="preserve">Req#14: Consult the number of projects led by every collaborator in the Department of </w:t>
+            </w:r>
+            <w:r>
+              <w:rPr>
+                <w:rFonts w:ascii="Arial" w:hAnsi="Arial" w:cs="Arial"/>
+                <w:sz w:val="22"/>
+                <w:szCs w:val="22"/>
+              </w:rPr>
+              <w:lastRenderedPageBreak/>
+              <w:t>Transformation and Improvement.</w:t>
+            </w:r>
+          </w:p>
+        </w:tc>
+        <w:tc>
+          <w:tcPr>
+            <w:tcW w:w="1216" w:type="dxa"/>
+            <w:tcBorders>
+              <w:top w:val="single" w:sz="8" w:space="0" w:color="000000"/>
+              <w:left w:val="single" w:sz="8" w:space="0" w:color="000000"/>
+              <w:bottom w:val="single" w:sz="8" w:space="0" w:color="000000"/>
+              <w:right w:val="single" w:sz="8" w:space="0" w:color="000000"/>
+            </w:tcBorders>
+            <w:tcMar>
+              <w:top w:w="100" w:type="dxa"/>
+              <w:left w:w="100" w:type="dxa"/>
+              <w:bottom w:w="100" w:type="dxa"/>
+              <w:right w:w="100" w:type="dxa"/>
+            </w:tcMar>
+          </w:tcPr>
+          <w:p>
+            <w:pPr>
+              <w:spacing w:after="0" w:line="240" w:lineRule="auto"/>
+              <w:jc w:val="center"/>
+              <w:rPr>
+                <w:rFonts w:ascii="Arial" w:eastAsia="Times New Roman" w:hAnsi="Arial" w:cs="Arial"/>
+                <w:color w:val="000000"/>
+                <w:kern w:val="0"/>
+                <w:lang w:eastAsia="es-CO"/>
+                <w14:ligatures w14:val="none"/>
+              </w:rPr>
+            </w:pPr>
+            <w:r>
+              <w:rPr>
+                <w:rFonts w:ascii="Arial" w:eastAsia="Times New Roman" w:hAnsi="Arial" w:cs="Arial"/>
+                <w:color w:val="000000"/>
+                <w:kern w:val="0"/>
+                <w:lang w:eastAsia="es-CO"/>
+                <w14:ligatures w14:val="none"/>
+              </w:rPr>
+              <w:lastRenderedPageBreak/>
               <w:t>ui</w:t>
             </w:r>
           </w:p>

</xml_diff>

<commit_message>
Corrected traceability diagram, added the javadoc documentationthe new methods related to register department.
</commit_message>
<xml_diff>
--- a/docs/Traceability diagram Request Management.docx
+++ b/docs/Traceability diagram Request Management.docx
@@ -992,7 +992,7 @@
                 <w:lang w:eastAsia="es-CO"/>
                 <w14:ligatures w14:val="none"/>
               </w:rPr>
-              <w:t>University</w:t>
+              <w:t>Collaborator</w:t>
             </w:r>
           </w:p>
         </w:tc>
@@ -1023,15 +1023,27 @@
                 <w14:ligatures w14:val="none"/>
               </w:rPr>
             </w:pPr>
-            <w:r>
-              <w:rPr>
-                <w:rFonts w:ascii="Arial" w:eastAsia="Times New Roman" w:hAnsi="Arial" w:cs="Arial"/>
-                <w:color w:val="000000"/>
-                <w:kern w:val="0"/>
-                <w:lang w:eastAsia="es-CO"/>
-                <w14:ligatures w14:val="none"/>
-              </w:rPr>
-              <w:t>availableCollaborator()</w:t>
+            <w:proofErr w:type="spellStart"/>
+            <w:r>
+              <w:rPr>
+                <w:rFonts w:ascii="Arial" w:eastAsia="Times New Roman" w:hAnsi="Arial" w:cs="Arial"/>
+                <w:color w:val="000000"/>
+                <w:kern w:val="0"/>
+                <w:lang w:eastAsia="es-CO"/>
+                <w14:ligatures w14:val="none"/>
+              </w:rPr>
+              <w:t>getId</w:t>
+            </w:r>
+            <w:proofErr w:type="spellEnd"/>
+            <w:r>
+              <w:rPr>
+                <w:rFonts w:ascii="Arial" w:eastAsia="Times New Roman" w:hAnsi="Arial" w:cs="Arial"/>
+                <w:color w:val="000000"/>
+                <w:kern w:val="0"/>
+                <w:lang w:eastAsia="es-CO"/>
+                <w14:ligatures w14:val="none"/>
+              </w:rPr>
+              <w:t>()</w:t>
             </w:r>
           </w:p>
         </w:tc>
@@ -1178,27 +1190,7 @@
                 <w:lang w:eastAsia="es-CO"/>
                 <w14:ligatures w14:val="none"/>
               </w:rPr>
-              <w:t>registerCollaborator(</w:t>
-            </w:r>
-            <w:r>
-              <w:rPr>
-                <w:rFonts w:ascii="Arial" w:eastAsia="Times New Roman" w:hAnsi="Arial" w:cs="Arial"/>
-                <w:color w:val="000000"/>
-                <w:kern w:val="0"/>
-                <w:lang w:eastAsia="es-CO"/>
-                <w14:ligatures w14:val="none"/>
-              </w:rPr>
-              <w:t xml:space="preserve">intType : int, </w:t>
-            </w:r>
-            <w:r>
-              <w:rPr>
-                <w:rFonts w:ascii="Arial" w:eastAsia="Times New Roman" w:hAnsi="Arial" w:cs="Arial"/>
-                <w:color w:val="000000"/>
-                <w:kern w:val="0"/>
-                <w:lang w:eastAsia="es-CO"/>
-                <w14:ligatures w14:val="none"/>
-              </w:rPr>
-              <w:t>id : String, fullName : String, email : String, extension : String)</w:t>
+              <w:t>availableCollaborator()</w:t>
             </w:r>
           </w:p>
         </w:tc>
@@ -1306,7 +1298,7 @@
                 <w:lang w:eastAsia="es-CO"/>
                 <w14:ligatures w14:val="none"/>
               </w:rPr>
-              <w:t>Collaborator</w:t>
+              <w:t>University</w:t>
             </w:r>
           </w:p>
         </w:tc>
@@ -1345,7 +1337,27 @@
                 <w:lang w:eastAsia="es-CO"/>
                 <w14:ligatures w14:val="none"/>
               </w:rPr>
-              <w:t>Collaborator(id : String, fullName : String, email : String, extension : String)</w:t>
+              <w:t>registerCollaborator(</w:t>
+            </w:r>
+            <w:r>
+              <w:rPr>
+                <w:rFonts w:ascii="Arial" w:eastAsia="Times New Roman" w:hAnsi="Arial" w:cs="Arial"/>
+                <w:color w:val="000000"/>
+                <w:kern w:val="0"/>
+                <w:lang w:eastAsia="es-CO"/>
+                <w14:ligatures w14:val="none"/>
+              </w:rPr>
+              <w:t xml:space="preserve">intType : int, </w:t>
+            </w:r>
+            <w:r>
+              <w:rPr>
+                <w:rFonts w:ascii="Arial" w:eastAsia="Times New Roman" w:hAnsi="Arial" w:cs="Arial"/>
+                <w:color w:val="000000"/>
+                <w:kern w:val="0"/>
+                <w:lang w:eastAsia="es-CO"/>
+                <w14:ligatures w14:val="none"/>
+              </w:rPr>
+              <w:t>id : String, fullName : String, email : String, extension : String)</w:t>
             </w:r>
           </w:p>
         </w:tc>
@@ -1360,7 +1372,6 @@
             <w:vMerge/>
             <w:tcBorders>
               <w:left w:val="single" w:sz="8" w:space="0" w:color="000000"/>
-              <w:bottom w:val="single" w:sz="8" w:space="0" w:color="000000"/>
               <w:right w:val="single" w:sz="8" w:space="0" w:color="000000"/>
             </w:tcBorders>
             <w:vAlign w:val="center"/>
@@ -1454,7 +1465,7 @@
                 <w:lang w:eastAsia="es-CO"/>
                 <w14:ligatures w14:val="none"/>
               </w:rPr>
-              <w:t>ImprovementCollaborator</w:t>
+              <w:t>Collaborator</w:t>
             </w:r>
           </w:p>
         </w:tc>
@@ -1476,27 +1487,24 @@
           </w:tcPr>
           <w:p>
             <w:pPr>
-              <w:tabs>
-                <w:tab w:val="left" w:pos="1065"/>
-              </w:tabs>
-              <w:spacing w:after="0" w:line="240" w:lineRule="auto"/>
-              <w:rPr>
-                <w:rFonts w:ascii="Arial" w:eastAsia="Times New Roman" w:hAnsi="Arial" w:cs="Arial"/>
-                <w:color w:val="000000"/>
-                <w:kern w:val="0"/>
-                <w:lang w:eastAsia="es-CO"/>
-                <w14:ligatures w14:val="none"/>
-              </w:rPr>
-            </w:pPr>
-            <w:r>
-              <w:rPr>
-                <w:rFonts w:ascii="Arial" w:eastAsia="Times New Roman" w:hAnsi="Arial" w:cs="Arial"/>
-                <w:color w:val="000000"/>
-                <w:kern w:val="0"/>
-                <w:lang w:eastAsia="es-CO"/>
-                <w14:ligatures w14:val="none"/>
-              </w:rPr>
-              <w:t>ImprovementCollaborator(id : String, fullName : String, email : String, extension : String)</w:t>
+              <w:spacing w:after="0" w:line="240" w:lineRule="auto"/>
+              <w:rPr>
+                <w:rFonts w:ascii="Arial" w:eastAsia="Times New Roman" w:hAnsi="Arial" w:cs="Arial"/>
+                <w:color w:val="000000"/>
+                <w:kern w:val="0"/>
+                <w:lang w:eastAsia="es-CO"/>
+                <w14:ligatures w14:val="none"/>
+              </w:rPr>
+            </w:pPr>
+            <w:r>
+              <w:rPr>
+                <w:rFonts w:ascii="Arial" w:eastAsia="Times New Roman" w:hAnsi="Arial" w:cs="Arial"/>
+                <w:color w:val="000000"/>
+                <w:kern w:val="0"/>
+                <w:lang w:eastAsia="es-CO"/>
+                <w14:ligatures w14:val="none"/>
+              </w:rPr>
+              <w:t>Collaborator(id : String, fullName : String, email : String, extension : String)</w:t>
             </w:r>
           </w:p>
         </w:tc>
@@ -1508,10 +1516,10 @@
         <w:tc>
           <w:tcPr>
             <w:tcW w:w="2855" w:type="dxa"/>
-            <w:vMerge w:val="restart"/>
-            <w:tcBorders>
-              <w:top w:val="single" w:sz="8" w:space="0" w:color="000000"/>
-              <w:left w:val="single" w:sz="8" w:space="0" w:color="000000"/>
+            <w:vMerge/>
+            <w:tcBorders>
+              <w:left w:val="single" w:sz="8" w:space="0" w:color="000000"/>
+              <w:bottom w:val="single" w:sz="8" w:space="0" w:color="000000"/>
               <w:right w:val="single" w:sz="8" w:space="0" w:color="000000"/>
             </w:tcBorders>
             <w:vAlign w:val="center"/>
@@ -1520,7 +1528,6 @@
             <w:pPr>
               <w:pStyle w:val="paragraph"/>
               <w:spacing w:before="0" w:beforeAutospacing="0" w:after="0" w:afterAutospacing="0"/>
-              <w:jc w:val="center"/>
               <w:textAlignment w:val="baseline"/>
               <w:rPr>
                 <w:rFonts w:ascii="Arial" w:hAnsi="Arial" w:cs="Arial"/>
@@ -1528,15 +1535,6 @@
                 <w:szCs w:val="22"/>
               </w:rPr>
             </w:pPr>
-            <w:r>
-              <w:rPr>
-                <w:rFonts w:ascii="Arial" w:hAnsi="Arial" w:cs="Arial"/>
-                <w:color w:val="000000"/>
-                <w:sz w:val="22"/>
-                <w:szCs w:val="22"/>
-              </w:rPr>
-              <w:t>Req#2: Register a department from Universidad Icesi.</w:t>
-            </w:r>
           </w:p>
         </w:tc>
         <w:tc>
@@ -1575,7 +1573,7 @@
                 <w:lang w:eastAsia="es-CO"/>
                 <w14:ligatures w14:val="none"/>
               </w:rPr>
-              <w:t>ui</w:t>
+              <w:t>model</w:t>
             </w:r>
           </w:p>
         </w:tc>
@@ -1615,7 +1613,7 @@
                 <w:lang w:eastAsia="es-CO"/>
                 <w14:ligatures w14:val="none"/>
               </w:rPr>
-              <w:t>RequestManagementApp</w:t>
+              <w:t>ImprovementCollaborator</w:t>
             </w:r>
           </w:p>
         </w:tc>
@@ -1637,24 +1635,27 @@
           </w:tcPr>
           <w:p>
             <w:pPr>
-              <w:spacing w:after="0" w:line="240" w:lineRule="auto"/>
-              <w:rPr>
-                <w:rFonts w:ascii="Arial" w:eastAsia="Times New Roman" w:hAnsi="Arial" w:cs="Arial"/>
-                <w:color w:val="000000"/>
-                <w:kern w:val="0"/>
-                <w:lang w:eastAsia="es-CO"/>
-                <w14:ligatures w14:val="none"/>
-              </w:rPr>
-            </w:pPr>
-            <w:r>
-              <w:rPr>
-                <w:rFonts w:ascii="Arial" w:eastAsia="Times New Roman" w:hAnsi="Arial" w:cs="Arial"/>
-                <w:color w:val="000000"/>
-                <w:kern w:val="0"/>
-                <w:lang w:eastAsia="es-CO"/>
-                <w14:ligatures w14:val="none"/>
-              </w:rPr>
-              <w:t>registerDepartment()</w:t>
+              <w:tabs>
+                <w:tab w:val="left" w:pos="1065"/>
+              </w:tabs>
+              <w:spacing w:after="0" w:line="240" w:lineRule="auto"/>
+              <w:rPr>
+                <w:rFonts w:ascii="Arial" w:eastAsia="Times New Roman" w:hAnsi="Arial" w:cs="Arial"/>
+                <w:color w:val="000000"/>
+                <w:kern w:val="0"/>
+                <w:lang w:eastAsia="es-CO"/>
+                <w14:ligatures w14:val="none"/>
+              </w:rPr>
+            </w:pPr>
+            <w:r>
+              <w:rPr>
+                <w:rFonts w:ascii="Arial" w:eastAsia="Times New Roman" w:hAnsi="Arial" w:cs="Arial"/>
+                <w:color w:val="000000"/>
+                <w:kern w:val="0"/>
+                <w:lang w:eastAsia="es-CO"/>
+                <w14:ligatures w14:val="none"/>
+              </w:rPr>
+              <w:t>ImprovementCollaborator(id : String, fullName : String, email : String, extension : String)</w:t>
             </w:r>
           </w:p>
         </w:tc>
@@ -1666,7 +1667,7 @@
         <w:tc>
           <w:tcPr>
             <w:tcW w:w="2855" w:type="dxa"/>
-            <w:vMerge/>
+            <w:vMerge w:val="restart"/>
             <w:tcBorders>
               <w:top w:val="single" w:sz="8" w:space="0" w:color="000000"/>
               <w:left w:val="single" w:sz="8" w:space="0" w:color="000000"/>
@@ -1682,11 +1683,19 @@
               <w:textAlignment w:val="baseline"/>
               <w:rPr>
                 <w:rFonts w:ascii="Arial" w:hAnsi="Arial" w:cs="Arial"/>
-                <w:color w:val="000000"/>
                 <w:sz w:val="22"/>
                 <w:szCs w:val="22"/>
               </w:rPr>
             </w:pPr>
+            <w:r>
+              <w:rPr>
+                <w:rFonts w:ascii="Arial" w:hAnsi="Arial" w:cs="Arial"/>
+                <w:color w:val="000000"/>
+                <w:sz w:val="22"/>
+                <w:szCs w:val="22"/>
+              </w:rPr>
+              <w:t>Req#2: Register a department from Universidad Icesi.</w:t>
+            </w:r>
           </w:p>
         </w:tc>
         <w:tc>
@@ -1725,7 +1734,7 @@
                 <w:lang w:eastAsia="es-CO"/>
                 <w14:ligatures w14:val="none"/>
               </w:rPr>
-              <w:t>model</w:t>
+              <w:t>ui</w:t>
             </w:r>
           </w:p>
         </w:tc>
@@ -1765,7 +1774,7 @@
                 <w:lang w:eastAsia="es-CO"/>
                 <w14:ligatures w14:val="none"/>
               </w:rPr>
-              <w:t>University</w:t>
+              <w:t>RequestManagementApp</w:t>
             </w:r>
           </w:p>
         </w:tc>
@@ -1804,7 +1813,7 @@
                 <w:lang w:eastAsia="es-CO"/>
                 <w14:ligatures w14:val="none"/>
               </w:rPr>
-              <w:t>oneMinCollaborator()</w:t>
+              <w:t>registerDepartment()</w:t>
             </w:r>
           </w:p>
         </w:tc>
@@ -1818,6 +1827,7 @@
             <w:tcW w:w="2855" w:type="dxa"/>
             <w:vMerge/>
             <w:tcBorders>
+              <w:top w:val="single" w:sz="8" w:space="0" w:color="000000"/>
               <w:left w:val="single" w:sz="8" w:space="0" w:color="000000"/>
               <w:right w:val="single" w:sz="8" w:space="0" w:color="000000"/>
             </w:tcBorders>
@@ -1827,6 +1837,7 @@
             <w:pPr>
               <w:pStyle w:val="paragraph"/>
               <w:spacing w:before="0" w:beforeAutospacing="0" w:after="0" w:afterAutospacing="0"/>
+              <w:jc w:val="center"/>
               <w:textAlignment w:val="baseline"/>
               <w:rPr>
                 <w:rFonts w:ascii="Arial" w:hAnsi="Arial" w:cs="Arial"/>
@@ -1952,7 +1963,7 @@
                 <w:lang w:eastAsia="es-CO"/>
                 <w14:ligatures w14:val="none"/>
               </w:rPr>
-              <w:t>searchDepartment(internalCode : String)</w:t>
+              <w:t>oneMinCollaborator()</w:t>
             </w:r>
           </w:p>
         </w:tc>
@@ -2100,7 +2111,7 @@
                 <w:lang w:eastAsia="es-CO"/>
                 <w14:ligatures w14:val="none"/>
               </w:rPr>
-              <w:t>displayCollaborators()</w:t>
+              <w:t>searchDepartment(internalCode : String)</w:t>
             </w:r>
           </w:p>
         </w:tc>
@@ -2209,7 +2220,7 @@
                 <w:lang w:eastAsia="es-CO"/>
                 <w14:ligatures w14:val="none"/>
               </w:rPr>
-              <w:t>University</w:t>
+              <w:t>Department</w:t>
             </w:r>
           </w:p>
         </w:tc>
@@ -2240,15 +2251,27 @@
                 <w14:ligatures w14:val="none"/>
               </w:rPr>
             </w:pPr>
-            <w:r>
-              <w:rPr>
-                <w:rFonts w:ascii="Arial" w:eastAsia="Times New Roman" w:hAnsi="Arial" w:cs="Arial"/>
-                <w:color w:val="000000"/>
-                <w:kern w:val="0"/>
-                <w:lang w:eastAsia="es-CO"/>
-                <w14:ligatures w14:val="none"/>
-              </w:rPr>
-              <w:t>intToCollaborator(intResponsibleCollaborator : int)</w:t>
+            <w:proofErr w:type="spellStart"/>
+            <w:r>
+              <w:rPr>
+                <w:rFonts w:ascii="Arial" w:eastAsia="Times New Roman" w:hAnsi="Arial" w:cs="Arial"/>
+                <w:color w:val="000000"/>
+                <w:kern w:val="0"/>
+                <w:lang w:eastAsia="es-CO"/>
+                <w14:ligatures w14:val="none"/>
+              </w:rPr>
+              <w:t>getInternalCode</w:t>
+            </w:r>
+            <w:proofErr w:type="spellEnd"/>
+            <w:r>
+              <w:rPr>
+                <w:rFonts w:ascii="Arial" w:eastAsia="Times New Roman" w:hAnsi="Arial" w:cs="Arial"/>
+                <w:color w:val="000000"/>
+                <w:kern w:val="0"/>
+                <w:lang w:eastAsia="es-CO"/>
+                <w14:ligatures w14:val="none"/>
+              </w:rPr>
+              <w:t>()</w:t>
             </w:r>
           </w:p>
         </w:tc>
@@ -2396,17 +2419,7 @@
                 <w:lang w:eastAsia="es-CO"/>
                 <w14:ligatures w14:val="none"/>
               </w:rPr>
-              <w:t>availableDepartment</w:t>
-            </w:r>
-            <w:r>
-              <w:rPr>
-                <w:rFonts w:ascii="Arial" w:eastAsia="Times New Roman" w:hAnsi="Arial" w:cs="Arial"/>
-                <w:color w:val="000000"/>
-                <w:kern w:val="0"/>
-                <w:lang w:eastAsia="es-CO"/>
-                <w14:ligatures w14:val="none"/>
-              </w:rPr>
-              <w:t>()</w:t>
+              <w:t>displayCollaborators()</w:t>
             </w:r>
           </w:p>
         </w:tc>
@@ -2475,7 +2488,7 @@
                 <w:lang w:eastAsia="es-CO"/>
                 <w14:ligatures w14:val="none"/>
               </w:rPr>
-              <w:t>model</w:t>
+              <w:t>Model</w:t>
             </w:r>
           </w:p>
         </w:tc>
@@ -2515,7 +2528,7 @@
                 <w:lang w:eastAsia="es-CO"/>
                 <w14:ligatures w14:val="none"/>
               </w:rPr>
-              <w:t>University</w:t>
+              <w:t>Collaborator</w:t>
             </w:r>
           </w:p>
         </w:tc>
@@ -2546,15 +2559,27 @@
                 <w14:ligatures w14:val="none"/>
               </w:rPr>
             </w:pPr>
-            <w:r>
-              <w:rPr>
-                <w:rFonts w:ascii="Arial" w:eastAsia="Times New Roman" w:hAnsi="Arial" w:cs="Arial"/>
-                <w:color w:val="000000"/>
-                <w:kern w:val="0"/>
-                <w:lang w:eastAsia="es-CO"/>
-                <w14:ligatures w14:val="none"/>
-              </w:rPr>
-              <w:t>registerDepartment(collaboratorId : String, address : String, name : String, internalCode : String)</w:t>
+            <w:proofErr w:type="spellStart"/>
+            <w:r>
+              <w:rPr>
+                <w:rFonts w:ascii="Arial" w:eastAsia="Times New Roman" w:hAnsi="Arial" w:cs="Arial"/>
+                <w:color w:val="000000"/>
+                <w:kern w:val="0"/>
+                <w:lang w:eastAsia="es-CO"/>
+                <w14:ligatures w14:val="none"/>
+              </w:rPr>
+              <w:t>getFullName</w:t>
+            </w:r>
+            <w:proofErr w:type="spellEnd"/>
+            <w:r>
+              <w:rPr>
+                <w:rFonts w:ascii="Arial" w:eastAsia="Times New Roman" w:hAnsi="Arial" w:cs="Arial"/>
+                <w:color w:val="000000"/>
+                <w:kern w:val="0"/>
+                <w:lang w:eastAsia="es-CO"/>
+                <w14:ligatures w14:val="none"/>
+              </w:rPr>
+              <w:t>()</w:t>
             </w:r>
           </w:p>
         </w:tc>
@@ -2569,7 +2594,6 @@
             <w:vMerge/>
             <w:tcBorders>
               <w:left w:val="single" w:sz="8" w:space="0" w:color="000000"/>
-              <w:bottom w:val="single" w:sz="8" w:space="0" w:color="000000"/>
               <w:right w:val="single" w:sz="8" w:space="0" w:color="000000"/>
             </w:tcBorders>
             <w:vAlign w:val="center"/>
@@ -2664,7 +2688,7 @@
                 <w:lang w:eastAsia="es-CO"/>
                 <w14:ligatures w14:val="none"/>
               </w:rPr>
-              <w:t>Department</w:t>
+              <w:t>Collaborator</w:t>
             </w:r>
           </w:p>
         </w:tc>
@@ -2695,15 +2719,27 @@
                 <w14:ligatures w14:val="none"/>
               </w:rPr>
             </w:pPr>
-            <w:r>
-              <w:rPr>
-                <w:rFonts w:ascii="Arial" w:eastAsia="Times New Roman" w:hAnsi="Arial" w:cs="Arial"/>
-                <w:color w:val="000000"/>
-                <w:kern w:val="0"/>
-                <w:lang w:eastAsia="es-CO"/>
-                <w14:ligatures w14:val="none"/>
-              </w:rPr>
-              <w:t>Department(address : String, name : String, internalCode : String, responsibleCollaborator : Collaborator)</w:t>
+            <w:proofErr w:type="spellStart"/>
+            <w:r>
+              <w:rPr>
+                <w:rFonts w:ascii="Arial" w:eastAsia="Times New Roman" w:hAnsi="Arial" w:cs="Arial"/>
+                <w:color w:val="000000"/>
+                <w:kern w:val="0"/>
+                <w:lang w:eastAsia="es-CO"/>
+                <w14:ligatures w14:val="none"/>
+              </w:rPr>
+              <w:t>getId</w:t>
+            </w:r>
+            <w:proofErr w:type="spellEnd"/>
+            <w:r>
+              <w:rPr>
+                <w:rFonts w:ascii="Arial" w:eastAsia="Times New Roman" w:hAnsi="Arial" w:cs="Arial"/>
+                <w:color w:val="000000"/>
+                <w:kern w:val="0"/>
+                <w:lang w:eastAsia="es-CO"/>
+                <w14:ligatures w14:val="none"/>
+              </w:rPr>
+              <w:t>()</w:t>
             </w:r>
           </w:p>
         </w:tc>
@@ -2715,9 +2751,8 @@
         <w:tc>
           <w:tcPr>
             <w:tcW w:w="2855" w:type="dxa"/>
-            <w:vMerge w:val="restart"/>
-            <w:tcBorders>
-              <w:top w:val="single" w:sz="8" w:space="0" w:color="000000"/>
+            <w:vMerge/>
+            <w:tcBorders>
               <w:left w:val="single" w:sz="8" w:space="0" w:color="000000"/>
               <w:right w:val="single" w:sz="8" w:space="0" w:color="000000"/>
             </w:tcBorders>
@@ -2727,23 +2762,14 @@
             <w:pPr>
               <w:pStyle w:val="paragraph"/>
               <w:spacing w:before="0" w:beforeAutospacing="0" w:after="0" w:afterAutospacing="0"/>
-              <w:jc w:val="center"/>
               <w:textAlignment w:val="baseline"/>
               <w:rPr>
                 <w:rFonts w:ascii="Arial" w:hAnsi="Arial" w:cs="Arial"/>
+                <w:color w:val="000000"/>
                 <w:sz w:val="22"/>
                 <w:szCs w:val="22"/>
               </w:rPr>
             </w:pPr>
-            <w:r>
-              <w:rPr>
-                <w:rFonts w:ascii="Arial" w:hAnsi="Arial" w:cs="Arial"/>
-                <w:sz w:val="22"/>
-                <w:szCs w:val="22"/>
-              </w:rPr>
-              <w:lastRenderedPageBreak/>
-              <w:t>Req#3: Register a project request.</w:t>
-            </w:r>
           </w:p>
         </w:tc>
         <w:tc>
@@ -2782,7 +2808,7 @@
                 <w:lang w:eastAsia="es-CO"/>
                 <w14:ligatures w14:val="none"/>
               </w:rPr>
-              <w:t>ui</w:t>
+              <w:t>model</w:t>
             </w:r>
           </w:p>
         </w:tc>
@@ -2822,7 +2848,7 @@
                 <w:lang w:eastAsia="es-CO"/>
                 <w14:ligatures w14:val="none"/>
               </w:rPr>
-              <w:t>RequestManagementApp</w:t>
+              <w:t>University</w:t>
             </w:r>
           </w:p>
         </w:tc>
@@ -2861,7 +2887,7 @@
                 <w:lang w:eastAsia="es-CO"/>
                 <w14:ligatures w14:val="none"/>
               </w:rPr>
-              <w:t>registerRequest()</w:t>
+              <w:t>intToCollaborator(intResponsibleCollaborator : int)</w:t>
             </w:r>
           </w:p>
         </w:tc>
@@ -2887,6 +2913,7 @@
               <w:textAlignment w:val="baseline"/>
               <w:rPr>
                 <w:rFonts w:ascii="Arial" w:hAnsi="Arial" w:cs="Arial"/>
+                <w:color w:val="000000"/>
                 <w:sz w:val="22"/>
                 <w:szCs w:val="22"/>
               </w:rPr>
@@ -3008,7 +3035,17 @@
                 <w:lang w:eastAsia="es-CO"/>
                 <w14:ligatures w14:val="none"/>
               </w:rPr>
-              <w:t>registerRequest(departmentName : String, collaboratorName : String, subject : String, description : String)</w:t>
+              <w:t>availableDepartment</w:t>
+            </w:r>
+            <w:r>
+              <w:rPr>
+                <w:rFonts w:ascii="Arial" w:eastAsia="Times New Roman" w:hAnsi="Arial" w:cs="Arial"/>
+                <w:color w:val="000000"/>
+                <w:kern w:val="0"/>
+                <w:lang w:eastAsia="es-CO"/>
+                <w14:ligatures w14:val="none"/>
+              </w:rPr>
+              <w:t>()</w:t>
             </w:r>
           </w:p>
         </w:tc>
@@ -3034,6 +3071,7 @@
               <w:textAlignment w:val="baseline"/>
               <w:rPr>
                 <w:rFonts w:ascii="Arial" w:hAnsi="Arial" w:cs="Arial"/>
+                <w:color w:val="000000"/>
                 <w:sz w:val="22"/>
                 <w:szCs w:val="22"/>
               </w:rPr>
@@ -3076,7 +3114,7 @@
                 <w:lang w:eastAsia="es-CO"/>
                 <w14:ligatures w14:val="none"/>
               </w:rPr>
-              <w:t>Model</w:t>
+              <w:t>model</w:t>
             </w:r>
           </w:p>
         </w:tc>
@@ -3116,7 +3154,7 @@
                 <w:lang w:eastAsia="es-CO"/>
                 <w14:ligatures w14:val="none"/>
               </w:rPr>
-              <w:t>Department</w:t>
+              <w:t>University</w:t>
             </w:r>
           </w:p>
         </w:tc>
@@ -3155,7 +3193,7 @@
                 <w:lang w:eastAsia="es-CO"/>
                 <w14:ligatures w14:val="none"/>
               </w:rPr>
-              <w:t>registerRequest(resposibleDepartment : Department, responsibleCollaborator : Collaborator, subject : String, description : String)</w:t>
+              <w:t>registerDepartment(collaboratorId : String, address : String, name : String, internalCode : String)</w:t>
             </w:r>
           </w:p>
         </w:tc>
@@ -3182,6 +3220,7 @@
               <w:textAlignment w:val="baseline"/>
               <w:rPr>
                 <w:rFonts w:ascii="Arial" w:hAnsi="Arial" w:cs="Arial"/>
+                <w:color w:val="000000"/>
                 <w:sz w:val="22"/>
                 <w:szCs w:val="22"/>
               </w:rPr>
@@ -3264,7 +3303,7 @@
                 <w:lang w:eastAsia="es-CO"/>
                 <w14:ligatures w14:val="none"/>
               </w:rPr>
-              <w:t>Request</w:t>
+              <w:t>Department</w:t>
             </w:r>
           </w:p>
         </w:tc>
@@ -3303,27 +3342,7 @@
                 <w:lang w:eastAsia="es-CO"/>
                 <w14:ligatures w14:val="none"/>
               </w:rPr>
-              <w:t>Request(responsibleCollaborator : Collaborator, responsibleDepartment :</w:t>
-            </w:r>
-            <w:r>
-              <w:rPr>
-                <w:rFonts w:ascii="Arial" w:eastAsia="Times New Roman" w:hAnsi="Arial" w:cs="Arial"/>
-                <w:color w:val="000000"/>
-                <w:kern w:val="0"/>
-                <w:lang w:eastAsia="es-CO"/>
-                <w14:ligatures w14:val="none"/>
-              </w:rPr>
-              <w:t xml:space="preserve"> </w:t>
-            </w:r>
-            <w:r>
-              <w:rPr>
-                <w:rFonts w:ascii="Arial" w:eastAsia="Times New Roman" w:hAnsi="Arial" w:cs="Arial"/>
-                <w:color w:val="000000"/>
-                <w:kern w:val="0"/>
-                <w:lang w:eastAsia="es-CO"/>
-                <w14:ligatures w14:val="none"/>
-              </w:rPr>
-              <w:t>Department, subject : String, description : String)</w:t>
+              <w:t>Department(address : String, name : String, internalCode : String, responsibleCollaborator : Collaborator)</w:t>
             </w:r>
           </w:p>
         </w:tc>
@@ -3347,6 +3366,7 @@
             <w:pPr>
               <w:pStyle w:val="paragraph"/>
               <w:spacing w:before="0" w:beforeAutospacing="0" w:after="0" w:afterAutospacing="0"/>
+              <w:jc w:val="center"/>
               <w:textAlignment w:val="baseline"/>
               <w:rPr>
                 <w:rFonts w:ascii="Arial" w:hAnsi="Arial" w:cs="Arial"/>
@@ -3360,7 +3380,7 @@
                 <w:sz w:val="22"/>
                 <w:szCs w:val="22"/>
               </w:rPr>
-              <w:t>Req#4: Change the status of a request.</w:t>
+              <w:t>Req#3: Register a project request.</w:t>
             </w:r>
           </w:p>
         </w:tc>
@@ -3479,7 +3499,7 @@
                 <w:lang w:eastAsia="es-CO"/>
                 <w14:ligatures w14:val="none"/>
               </w:rPr>
-              <w:t>changeRequestStatus()</w:t>
+              <w:t>registerRequest()</w:t>
             </w:r>
           </w:p>
         </w:tc>
@@ -3626,7 +3646,7 @@
                 <w:lang w:eastAsia="es-CO"/>
                 <w14:ligatures w14:val="none"/>
               </w:rPr>
-              <w:t>changeRequestStatus(departmentName : String, subject : String, intRequestType : int)</w:t>
+              <w:t>registerRequest(departmentName : String, collaboratorName : String, subject : String, description : String)</w:t>
             </w:r>
           </w:p>
         </w:tc>
@@ -3694,7 +3714,7 @@
                 <w:lang w:eastAsia="es-CO"/>
                 <w14:ligatures w14:val="none"/>
               </w:rPr>
-              <w:t>model</w:t>
+              <w:t>Model</w:t>
             </w:r>
           </w:p>
         </w:tc>
@@ -3773,7 +3793,7 @@
                 <w:lang w:eastAsia="es-CO"/>
                 <w14:ligatures w14:val="none"/>
               </w:rPr>
-              <w:t>searchRequest(subject : String) : Request</w:t>
+              <w:t>registerRequest(resposibleDepartment : Department, responsibleCollaborator : Collaborator, subject : String, description : String)</w:t>
             </w:r>
           </w:p>
         </w:tc>
@@ -3788,6 +3808,7 @@
             <w:vMerge/>
             <w:tcBorders>
               <w:left w:val="single" w:sz="8" w:space="0" w:color="000000"/>
+              <w:bottom w:val="single" w:sz="8" w:space="0" w:color="000000"/>
               <w:right w:val="single" w:sz="8" w:space="0" w:color="000000"/>
             </w:tcBorders>
             <w:vAlign w:val="center"/>
@@ -3881,7 +3902,7 @@
                 <w:lang w:eastAsia="es-CO"/>
                 <w14:ligatures w14:val="none"/>
               </w:rPr>
-              <w:t>Department</w:t>
+              <w:t>Request</w:t>
             </w:r>
           </w:p>
         </w:tc>
@@ -3920,7 +3941,27 @@
                 <w:lang w:eastAsia="es-CO"/>
                 <w14:ligatures w14:val="none"/>
               </w:rPr>
-              <w:t>changeRequestStatus(subject : String, intRequestType : int)</w:t>
+              <w:t>Request(responsibleCollaborator : Collaborator, responsibleDepartment :</w:t>
+            </w:r>
+            <w:r>
+              <w:rPr>
+                <w:rFonts w:ascii="Arial" w:eastAsia="Times New Roman" w:hAnsi="Arial" w:cs="Arial"/>
+                <w:color w:val="000000"/>
+                <w:kern w:val="0"/>
+                <w:lang w:eastAsia="es-CO"/>
+                <w14:ligatures w14:val="none"/>
+              </w:rPr>
+              <w:t xml:space="preserve"> </w:t>
+            </w:r>
+            <w:r>
+              <w:rPr>
+                <w:rFonts w:ascii="Arial" w:eastAsia="Times New Roman" w:hAnsi="Arial" w:cs="Arial"/>
+                <w:color w:val="000000"/>
+                <w:kern w:val="0"/>
+                <w:lang w:eastAsia="es-CO"/>
+                <w14:ligatures w14:val="none"/>
+              </w:rPr>
+              <w:t>Department, subject : String, description : String)</w:t>
             </w:r>
           </w:p>
         </w:tc>
@@ -3932,8 +3973,9 @@
         <w:tc>
           <w:tcPr>
             <w:tcW w:w="2855" w:type="dxa"/>
-            <w:vMerge/>
-            <w:tcBorders>
+            <w:vMerge w:val="restart"/>
+            <w:tcBorders>
+              <w:top w:val="single" w:sz="8" w:space="0" w:color="000000"/>
               <w:left w:val="single" w:sz="8" w:space="0" w:color="000000"/>
               <w:right w:val="single" w:sz="8" w:space="0" w:color="000000"/>
             </w:tcBorders>
@@ -3950,6 +3992,14 @@
                 <w:szCs w:val="22"/>
               </w:rPr>
             </w:pPr>
+            <w:r>
+              <w:rPr>
+                <w:rFonts w:ascii="Arial" w:hAnsi="Arial" w:cs="Arial"/>
+                <w:sz w:val="22"/>
+                <w:szCs w:val="22"/>
+              </w:rPr>
+              <w:t>Req#4: Change the status of a request.</w:t>
+            </w:r>
           </w:p>
         </w:tc>
         <w:tc>
@@ -3988,7 +4038,7 @@
                 <w:lang w:eastAsia="es-CO"/>
                 <w14:ligatures w14:val="none"/>
               </w:rPr>
-              <w:t>model</w:t>
+              <w:t>ui</w:t>
             </w:r>
           </w:p>
         </w:tc>
@@ -4028,7 +4078,7 @@
                 <w:lang w:eastAsia="es-CO"/>
                 <w14:ligatures w14:val="none"/>
               </w:rPr>
-              <w:t>Request</w:t>
+              <w:t>RequestManagementApp</w:t>
             </w:r>
           </w:p>
         </w:tc>
@@ -4067,7 +4117,7 @@
                 <w:lang w:eastAsia="es-CO"/>
                 <w14:ligatures w14:val="none"/>
               </w:rPr>
-              <w:t>changeRequestStatus(intRequestType : int)</w:t>
+              <w:t>changeRequestStatus()</w:t>
             </w:r>
           </w:p>
         </w:tc>
@@ -4082,7 +4132,6 @@
             <w:vMerge/>
             <w:tcBorders>
               <w:left w:val="single" w:sz="8" w:space="0" w:color="000000"/>
-              <w:bottom w:val="single" w:sz="8" w:space="0" w:color="000000"/>
               <w:right w:val="single" w:sz="8" w:space="0" w:color="000000"/>
             </w:tcBorders>
             <w:vAlign w:val="center"/>
@@ -4176,7 +4225,7 @@
                 <w:lang w:eastAsia="es-CO"/>
                 <w14:ligatures w14:val="none"/>
               </w:rPr>
-              <w:t>Request</w:t>
+              <w:t>University</w:t>
             </w:r>
           </w:p>
         </w:tc>
@@ -4215,7 +4264,7 @@
                 <w:lang w:eastAsia="es-CO"/>
                 <w14:ligatures w14:val="none"/>
               </w:rPr>
-              <w:t>setStatus(status : TypeStatus)</w:t>
+              <w:t>changeRequestStatus(departmentName : String, subject : String, intRequestType : int)</w:t>
             </w:r>
           </w:p>
         </w:tc>
@@ -4227,9 +4276,8 @@
         <w:tc>
           <w:tcPr>
             <w:tcW w:w="2855" w:type="dxa"/>
-            <w:vMerge w:val="restart"/>
-            <w:tcBorders>
-              <w:top w:val="single" w:sz="8" w:space="0" w:color="000000"/>
+            <w:vMerge/>
+            <w:tcBorders>
               <w:left w:val="single" w:sz="8" w:space="0" w:color="000000"/>
               <w:right w:val="single" w:sz="8" w:space="0" w:color="000000"/>
             </w:tcBorders>
@@ -4239,7 +4287,6 @@
             <w:pPr>
               <w:pStyle w:val="paragraph"/>
               <w:spacing w:before="0" w:beforeAutospacing="0" w:after="0" w:afterAutospacing="0"/>
-              <w:jc w:val="center"/>
               <w:textAlignment w:val="baseline"/>
               <w:rPr>
                 <w:rFonts w:ascii="Arial" w:hAnsi="Arial" w:cs="Arial"/>
@@ -4247,14 +4294,6 @@
                 <w:szCs w:val="22"/>
               </w:rPr>
             </w:pPr>
-            <w:r>
-              <w:rPr>
-                <w:rFonts w:ascii="Arial" w:hAnsi="Arial" w:cs="Arial"/>
-                <w:sz w:val="22"/>
-                <w:szCs w:val="22"/>
-              </w:rPr>
-              <w:t>Req#5: Create a Knowledge Management project.</w:t>
-            </w:r>
           </w:p>
         </w:tc>
         <w:tc>
@@ -4293,7 +4332,7 @@
                 <w:lang w:eastAsia="es-CO"/>
                 <w14:ligatures w14:val="none"/>
               </w:rPr>
-              <w:t>ui</w:t>
+              <w:t>model</w:t>
             </w:r>
           </w:p>
         </w:tc>
@@ -4333,7 +4372,7 @@
                 <w:lang w:eastAsia="es-CO"/>
                 <w14:ligatures w14:val="none"/>
               </w:rPr>
-              <w:t>RequestManagementApp</w:t>
+              <w:t>Department</w:t>
             </w:r>
           </w:p>
         </w:tc>
@@ -4372,7 +4411,7 @@
                 <w:lang w:eastAsia="es-CO"/>
                 <w14:ligatures w14:val="none"/>
               </w:rPr>
-              <w:t>createProject()</w:t>
+              <w:t>searchRequest(subject : String) : Request</w:t>
             </w:r>
           </w:p>
         </w:tc>
@@ -4480,7 +4519,7 @@
                 <w:lang w:eastAsia="es-CO"/>
                 <w14:ligatures w14:val="none"/>
               </w:rPr>
-              <w:t>University</w:t>
+              <w:t>Department</w:t>
             </w:r>
           </w:p>
         </w:tc>
@@ -4519,7 +4558,7 @@
                 <w:lang w:eastAsia="es-CO"/>
                 <w14:ligatures w14:val="none"/>
               </w:rPr>
-              <w:t>searchProject(id : String)</w:t>
+              <w:t>changeRequestStatus(subject : String, intRequestType : int)</w:t>
             </w:r>
           </w:p>
         </w:tc>
@@ -4627,7 +4666,7 @@
                 <w:lang w:eastAsia="es-CO"/>
                 <w14:ligatures w14:val="none"/>
               </w:rPr>
-              <w:t>University</w:t>
+              <w:t>Request</w:t>
             </w:r>
           </w:p>
         </w:tc>
@@ -4666,7 +4705,7 @@
                 <w:lang w:eastAsia="es-CO"/>
                 <w14:ligatures w14:val="none"/>
               </w:rPr>
-              <w:t>createProject(departmentName : String, requestSubject : String, leaderId : String, name : String, intPriority : int, intCommunity : int, intKnowledgeType : int)</w:t>
+              <w:t>changeRequestStatus(intRequestType : int)</w:t>
             </w:r>
           </w:p>
         </w:tc>
@@ -4681,6 +4720,7 @@
             <w:vMerge/>
             <w:tcBorders>
               <w:left w:val="single" w:sz="8" w:space="0" w:color="000000"/>
+              <w:bottom w:val="single" w:sz="8" w:space="0" w:color="000000"/>
               <w:right w:val="single" w:sz="8" w:space="0" w:color="000000"/>
             </w:tcBorders>
             <w:vAlign w:val="center"/>
@@ -4774,7 +4814,7 @@
                 <w:lang w:eastAsia="es-CO"/>
                 <w14:ligatures w14:val="none"/>
               </w:rPr>
-              <w:t>ImprovementCollaborator</w:t>
+              <w:t>Request</w:t>
             </w:r>
           </w:p>
         </w:tc>
@@ -4813,47 +4853,7 @@
                 <w:lang w:eastAsia="es-CO"/>
                 <w14:ligatures w14:val="none"/>
               </w:rPr>
-              <w:t>createProject(approvedRequest :</w:t>
-            </w:r>
-            <w:r>
-              <w:rPr>
-                <w:rFonts w:ascii="Arial" w:eastAsia="Times New Roman" w:hAnsi="Arial" w:cs="Arial"/>
-                <w:color w:val="000000"/>
-                <w:kern w:val="0"/>
-                <w:lang w:eastAsia="es-CO"/>
-                <w14:ligatures w14:val="none"/>
-              </w:rPr>
-              <w:t xml:space="preserve"> </w:t>
-            </w:r>
-            <w:r>
-              <w:rPr>
-                <w:rFonts w:ascii="Arial" w:eastAsia="Times New Roman" w:hAnsi="Arial" w:cs="Arial"/>
-                <w:color w:val="000000"/>
-                <w:kern w:val="0"/>
-                <w:lang w:eastAsia="es-CO"/>
-                <w14:ligatures w14:val="none"/>
-              </w:rPr>
-              <w:t>Request, leader :</w:t>
-            </w:r>
-            <w:r>
-              <w:rPr>
-                <w:rFonts w:ascii="Arial" w:eastAsia="Times New Roman" w:hAnsi="Arial" w:cs="Arial"/>
-                <w:color w:val="000000"/>
-                <w:kern w:val="0"/>
-                <w:lang w:eastAsia="es-CO"/>
-                <w14:ligatures w14:val="none"/>
-              </w:rPr>
-              <w:t xml:space="preserve"> </w:t>
-            </w:r>
-            <w:r>
-              <w:rPr>
-                <w:rFonts w:ascii="Arial" w:eastAsia="Times New Roman" w:hAnsi="Arial" w:cs="Arial"/>
-                <w:color w:val="000000"/>
-                <w:kern w:val="0"/>
-                <w:lang w:eastAsia="es-CO"/>
-                <w14:ligatures w14:val="none"/>
-              </w:rPr>
-              <w:t>ImprovementCollaborator, name : String, intPriority : int, intCommunity : int, intKnowledgeType : int)</w:t>
+              <w:t>setStatus(status : TypeStatus)</w:t>
             </w:r>
           </w:p>
         </w:tc>
@@ -4865,8 +4865,9 @@
         <w:tc>
           <w:tcPr>
             <w:tcW w:w="2855" w:type="dxa"/>
-            <w:vMerge/>
-            <w:tcBorders>
+            <w:vMerge w:val="restart"/>
+            <w:tcBorders>
+              <w:top w:val="single" w:sz="8" w:space="0" w:color="000000"/>
               <w:left w:val="single" w:sz="8" w:space="0" w:color="000000"/>
               <w:right w:val="single" w:sz="8" w:space="0" w:color="000000"/>
             </w:tcBorders>
@@ -4876,6 +4877,7 @@
             <w:pPr>
               <w:pStyle w:val="paragraph"/>
               <w:spacing w:before="0" w:beforeAutospacing="0" w:after="0" w:afterAutospacing="0"/>
+              <w:jc w:val="center"/>
               <w:textAlignment w:val="baseline"/>
               <w:rPr>
                 <w:rFonts w:ascii="Arial" w:hAnsi="Arial" w:cs="Arial"/>
@@ -4883,6 +4885,14 @@
                 <w:szCs w:val="22"/>
               </w:rPr>
             </w:pPr>
+            <w:r>
+              <w:rPr>
+                <w:rFonts w:ascii="Arial" w:hAnsi="Arial" w:cs="Arial"/>
+                <w:sz w:val="22"/>
+                <w:szCs w:val="22"/>
+              </w:rPr>
+              <w:t>Req#5: Create a Knowledge Management project.</w:t>
+            </w:r>
           </w:p>
         </w:tc>
         <w:tc>
@@ -4921,7 +4931,7 @@
                 <w:lang w:eastAsia="es-CO"/>
                 <w14:ligatures w14:val="none"/>
               </w:rPr>
-              <w:t>model</w:t>
+              <w:t>ui</w:t>
             </w:r>
           </w:p>
         </w:tc>
@@ -4961,7 +4971,7 @@
                 <w:lang w:eastAsia="es-CO"/>
                 <w14:ligatures w14:val="none"/>
               </w:rPr>
-              <w:t>Knowledge</w:t>
+              <w:t>RequestManagementApp</w:t>
             </w:r>
           </w:p>
         </w:tc>
@@ -5000,7 +5010,7 @@
                 <w:lang w:eastAsia="es-CO"/>
                 <w14:ligatures w14:val="none"/>
               </w:rPr>
-              <w:t>Knowledge(name : String, intPriority : int, classificationDate : Calendar, approvedRequest : Request, intCommunity : int, intKnowledgeType : int)</w:t>
+              <w:t>createProject()</w:t>
             </w:r>
           </w:p>
         </w:tc>
@@ -5108,7 +5118,7 @@
                 <w:lang w:eastAsia="es-CO"/>
                 <w14:ligatures w14:val="none"/>
               </w:rPr>
-              <w:t>Project</w:t>
+              <w:t>University</w:t>
             </w:r>
           </w:p>
         </w:tc>
@@ -5147,7 +5157,7 @@
                 <w:lang w:eastAsia="es-CO"/>
                 <w14:ligatures w14:val="none"/>
               </w:rPr>
-              <w:t>Project(name : String, intPriority : int, classificationDate : Calendar, approvedRequest : Request)</w:t>
+              <w:t>searchProject(id : String)</w:t>
             </w:r>
           </w:p>
         </w:tc>
@@ -5162,7 +5172,6 @@
             <w:vMerge/>
             <w:tcBorders>
               <w:left w:val="single" w:sz="8" w:space="0" w:color="000000"/>
-              <w:bottom w:val="single" w:sz="8" w:space="0" w:color="000000"/>
               <w:right w:val="single" w:sz="8" w:space="0" w:color="000000"/>
             </w:tcBorders>
             <w:vAlign w:val="center"/>
@@ -5256,7 +5265,7 @@
                 <w:lang w:eastAsia="es-CO"/>
                 <w14:ligatures w14:val="none"/>
               </w:rPr>
-              <w:t>Project</w:t>
+              <w:t>University</w:t>
             </w:r>
           </w:p>
         </w:tc>
@@ -5295,7 +5304,7 @@
                 <w:lang w:eastAsia="es-CO"/>
                 <w14:ligatures w14:val="none"/>
               </w:rPr>
-              <w:t>calcEstCloseDate()</w:t>
+              <w:t>createProject(departmentName : String, requestSubject : String, leaderId : String, name : String, intPriority : int, intCommunity : int, intKnowledgeType : int)</w:t>
             </w:r>
           </w:p>
         </w:tc>
@@ -5307,9 +5316,8 @@
         <w:tc>
           <w:tcPr>
             <w:tcW w:w="2855" w:type="dxa"/>
-            <w:vMerge w:val="restart"/>
-            <w:tcBorders>
-              <w:top w:val="single" w:sz="8" w:space="0" w:color="000000"/>
+            <w:vMerge/>
+            <w:tcBorders>
               <w:left w:val="single" w:sz="8" w:space="0" w:color="000000"/>
               <w:right w:val="single" w:sz="8" w:space="0" w:color="000000"/>
             </w:tcBorders>
@@ -5319,7 +5327,6 @@
             <w:pPr>
               <w:pStyle w:val="paragraph"/>
               <w:spacing w:before="0" w:beforeAutospacing="0" w:after="0" w:afterAutospacing="0"/>
-              <w:jc w:val="center"/>
               <w:textAlignment w:val="baseline"/>
               <w:rPr>
                 <w:rFonts w:ascii="Arial" w:hAnsi="Arial" w:cs="Arial"/>
@@ -5327,14 +5334,6 @@
                 <w:szCs w:val="22"/>
               </w:rPr>
             </w:pPr>
-            <w:r>
-              <w:rPr>
-                <w:rFonts w:ascii="Arial" w:hAnsi="Arial" w:cs="Arial"/>
-                <w:sz w:val="22"/>
-                <w:szCs w:val="22"/>
-              </w:rPr>
-              <w:t>Req#6: Create a Transformation/Improvement project.</w:t>
-            </w:r>
           </w:p>
         </w:tc>
         <w:tc>
@@ -5373,7 +5372,7 @@
                 <w:lang w:eastAsia="es-CO"/>
                 <w14:ligatures w14:val="none"/>
               </w:rPr>
-              <w:t>ui</w:t>
+              <w:t>model</w:t>
             </w:r>
           </w:p>
         </w:tc>
@@ -5413,7 +5412,7 @@
                 <w:lang w:eastAsia="es-CO"/>
                 <w14:ligatures w14:val="none"/>
               </w:rPr>
-              <w:t>RequestManagementApp</w:t>
+              <w:t>ImprovementCollaborator</w:t>
             </w:r>
           </w:p>
         </w:tc>
@@ -5452,7 +5451,47 @@
                 <w:lang w:eastAsia="es-CO"/>
                 <w14:ligatures w14:val="none"/>
               </w:rPr>
-              <w:t>createProject()</w:t>
+              <w:t>createProject(approvedRequest :</w:t>
+            </w:r>
+            <w:r>
+              <w:rPr>
+                <w:rFonts w:ascii="Arial" w:eastAsia="Times New Roman" w:hAnsi="Arial" w:cs="Arial"/>
+                <w:color w:val="000000"/>
+                <w:kern w:val="0"/>
+                <w:lang w:eastAsia="es-CO"/>
+                <w14:ligatures w14:val="none"/>
+              </w:rPr>
+              <w:t xml:space="preserve"> </w:t>
+            </w:r>
+            <w:r>
+              <w:rPr>
+                <w:rFonts w:ascii="Arial" w:eastAsia="Times New Roman" w:hAnsi="Arial" w:cs="Arial"/>
+                <w:color w:val="000000"/>
+                <w:kern w:val="0"/>
+                <w:lang w:eastAsia="es-CO"/>
+                <w14:ligatures w14:val="none"/>
+              </w:rPr>
+              <w:t>Request, leader :</w:t>
+            </w:r>
+            <w:r>
+              <w:rPr>
+                <w:rFonts w:ascii="Arial" w:eastAsia="Times New Roman" w:hAnsi="Arial" w:cs="Arial"/>
+                <w:color w:val="000000"/>
+                <w:kern w:val="0"/>
+                <w:lang w:eastAsia="es-CO"/>
+                <w14:ligatures w14:val="none"/>
+              </w:rPr>
+              <w:t xml:space="preserve"> </w:t>
+            </w:r>
+            <w:r>
+              <w:rPr>
+                <w:rFonts w:ascii="Arial" w:eastAsia="Times New Roman" w:hAnsi="Arial" w:cs="Arial"/>
+                <w:color w:val="000000"/>
+                <w:kern w:val="0"/>
+                <w:lang w:eastAsia="es-CO"/>
+                <w14:ligatures w14:val="none"/>
+              </w:rPr>
+              <w:t>ImprovementCollaborator, name : String, intPriority : int, intCommunity : int, intKnowledgeType : int)</w:t>
             </w:r>
           </w:p>
         </w:tc>
@@ -5560,7 +5599,7 @@
                 <w:lang w:eastAsia="es-CO"/>
                 <w14:ligatures w14:val="none"/>
               </w:rPr>
-              <w:t>University</w:t>
+              <w:t>Knowledge</w:t>
             </w:r>
           </w:p>
         </w:tc>
@@ -5599,7 +5638,7 @@
                 <w:lang w:eastAsia="es-CO"/>
                 <w14:ligatures w14:val="none"/>
               </w:rPr>
-              <w:t>searchProject(id : String)</w:t>
+              <w:t>Knowledge(name : String, intPriority : int, classificationDate : Calendar, approvedRequest : Request, intCommunity : int, intKnowledgeType : int)</w:t>
             </w:r>
           </w:p>
         </w:tc>
@@ -5707,7 +5746,7 @@
                 <w:lang w:eastAsia="es-CO"/>
                 <w14:ligatures w14:val="none"/>
               </w:rPr>
-              <w:t>University</w:t>
+              <w:t>Project</w:t>
             </w:r>
           </w:p>
         </w:tc>
@@ -5746,7 +5785,7 @@
                 <w:lang w:eastAsia="es-CO"/>
                 <w14:ligatures w14:val="none"/>
               </w:rPr>
-              <w:t>createProject(departmentName : String, requestSubject : String, leaderId : String, name : String, processCode : String, intPriority : int)</w:t>
+              <w:t>Project(name : String, intPriority : int, classificationDate : Calendar, approvedRequest : Request)</w:t>
             </w:r>
           </w:p>
         </w:tc>
@@ -5761,6 +5800,7 @@
             <w:vMerge/>
             <w:tcBorders>
               <w:left w:val="single" w:sz="8" w:space="0" w:color="000000"/>
+              <w:bottom w:val="single" w:sz="8" w:space="0" w:color="000000"/>
               <w:right w:val="single" w:sz="8" w:space="0" w:color="000000"/>
             </w:tcBorders>
             <w:vAlign w:val="center"/>
@@ -5854,7 +5894,7 @@
                 <w:lang w:eastAsia="es-CO"/>
                 <w14:ligatures w14:val="none"/>
               </w:rPr>
-              <w:t>ImprovementCollaborator</w:t>
+              <w:t>Project</w:t>
             </w:r>
           </w:p>
         </w:tc>
@@ -5893,7 +5933,7 @@
                 <w:lang w:eastAsia="es-CO"/>
                 <w14:ligatures w14:val="none"/>
               </w:rPr>
-              <w:t>createProject(approvedRequest : Request, leader : ImprovementCollaborator, name : String, processCode : String, intPriority : int)</w:t>
+              <w:t>calcEstCloseDate()</w:t>
             </w:r>
           </w:p>
         </w:tc>
@@ -5905,8 +5945,9 @@
         <w:tc>
           <w:tcPr>
             <w:tcW w:w="2855" w:type="dxa"/>
-            <w:vMerge/>
-            <w:tcBorders>
+            <w:vMerge w:val="restart"/>
+            <w:tcBorders>
+              <w:top w:val="single" w:sz="8" w:space="0" w:color="000000"/>
               <w:left w:val="single" w:sz="8" w:space="0" w:color="000000"/>
               <w:right w:val="single" w:sz="8" w:space="0" w:color="000000"/>
             </w:tcBorders>
@@ -5916,6 +5957,7 @@
             <w:pPr>
               <w:pStyle w:val="paragraph"/>
               <w:spacing w:before="0" w:beforeAutospacing="0" w:after="0" w:afterAutospacing="0"/>
+              <w:jc w:val="center"/>
               <w:textAlignment w:val="baseline"/>
               <w:rPr>
                 <w:rFonts w:ascii="Arial" w:hAnsi="Arial" w:cs="Arial"/>
@@ -5923,6 +5965,14 @@
                 <w:szCs w:val="22"/>
               </w:rPr>
             </w:pPr>
+            <w:r>
+              <w:rPr>
+                <w:rFonts w:ascii="Arial" w:hAnsi="Arial" w:cs="Arial"/>
+                <w:sz w:val="22"/>
+                <w:szCs w:val="22"/>
+              </w:rPr>
+              <w:t>Req#6: Create a Transformation/Improvement project.</w:t>
+            </w:r>
           </w:p>
         </w:tc>
         <w:tc>
@@ -5961,7 +6011,7 @@
                 <w:lang w:eastAsia="es-CO"/>
                 <w14:ligatures w14:val="none"/>
               </w:rPr>
-              <w:t>model</w:t>
+              <w:t>ui</w:t>
             </w:r>
           </w:p>
         </w:tc>
@@ -6001,7 +6051,7 @@
                 <w:lang w:eastAsia="es-CO"/>
                 <w14:ligatures w14:val="none"/>
               </w:rPr>
-              <w:t>Improvement</w:t>
+              <w:t>RequestManagementApp</w:t>
             </w:r>
           </w:p>
         </w:tc>
@@ -6040,27 +6090,7 @@
                 <w:lang w:eastAsia="es-CO"/>
                 <w14:ligatures w14:val="none"/>
               </w:rPr>
-              <w:t>Improvement(name : String, intPriority : int, classificationDate : Calendar,</w:t>
-            </w:r>
-            <w:r>
-              <w:rPr>
-                <w:rFonts w:ascii="Arial" w:eastAsia="Times New Roman" w:hAnsi="Arial" w:cs="Arial"/>
-                <w:color w:val="000000"/>
-                <w:kern w:val="0"/>
-                <w:lang w:eastAsia="es-CO"/>
-                <w14:ligatures w14:val="none"/>
-              </w:rPr>
-              <w:t xml:space="preserve"> </w:t>
-            </w:r>
-            <w:r>
-              <w:rPr>
-                <w:rFonts w:ascii="Arial" w:eastAsia="Times New Roman" w:hAnsi="Arial" w:cs="Arial"/>
-                <w:color w:val="000000"/>
-                <w:kern w:val="0"/>
-                <w:lang w:eastAsia="es-CO"/>
-                <w14:ligatures w14:val="none"/>
-              </w:rPr>
-              <w:t>approvedRequest : Request processCode : String)</w:t>
+              <w:t>createProject()</w:t>
             </w:r>
           </w:p>
         </w:tc>
@@ -6168,7 +6198,7 @@
                 <w:lang w:eastAsia="es-CO"/>
                 <w14:ligatures w14:val="none"/>
               </w:rPr>
-              <w:t>Project</w:t>
+              <w:t>University</w:t>
             </w:r>
           </w:p>
         </w:tc>
@@ -6207,7 +6237,7 @@
                 <w:lang w:eastAsia="es-CO"/>
                 <w14:ligatures w14:val="none"/>
               </w:rPr>
-              <w:t>Project(name : String, intPriority : int, classificationDate : Calendar, approvedRequest : Request)</w:t>
+              <w:t>searchProject(id : String)</w:t>
             </w:r>
           </w:p>
         </w:tc>
@@ -6222,7 +6252,6 @@
             <w:vMerge/>
             <w:tcBorders>
               <w:left w:val="single" w:sz="8" w:space="0" w:color="000000"/>
-              <w:bottom w:val="single" w:sz="8" w:space="0" w:color="000000"/>
               <w:right w:val="single" w:sz="8" w:space="0" w:color="000000"/>
             </w:tcBorders>
             <w:vAlign w:val="center"/>
@@ -6316,7 +6345,7 @@
                 <w:lang w:eastAsia="es-CO"/>
                 <w14:ligatures w14:val="none"/>
               </w:rPr>
-              <w:t>Project</w:t>
+              <w:t>University</w:t>
             </w:r>
           </w:p>
         </w:tc>
@@ -6355,7 +6384,7 @@
                 <w:lang w:eastAsia="es-CO"/>
                 <w14:ligatures w14:val="none"/>
               </w:rPr>
-              <w:t>calcEstCloseDate()</w:t>
+              <w:t>createProject(departmentName : String, requestSubject : String, leaderId : String, name : String, processCode : String, intPriority : int)</w:t>
             </w:r>
           </w:p>
         </w:tc>
@@ -6367,9 +6396,8 @@
         <w:tc>
           <w:tcPr>
             <w:tcW w:w="2855" w:type="dxa"/>
-            <w:vMerge w:val="restart"/>
-            <w:tcBorders>
-              <w:top w:val="single" w:sz="8" w:space="0" w:color="000000"/>
+            <w:vMerge/>
+            <w:tcBorders>
               <w:left w:val="single" w:sz="8" w:space="0" w:color="000000"/>
               <w:right w:val="single" w:sz="8" w:space="0" w:color="000000"/>
             </w:tcBorders>
@@ -6379,7 +6407,6 @@
             <w:pPr>
               <w:pStyle w:val="paragraph"/>
               <w:spacing w:before="0" w:beforeAutospacing="0" w:after="0" w:afterAutospacing="0"/>
-              <w:jc w:val="center"/>
               <w:textAlignment w:val="baseline"/>
               <w:rPr>
                 <w:rFonts w:ascii="Arial" w:hAnsi="Arial" w:cs="Arial"/>
@@ -6387,14 +6414,6 @@
                 <w:szCs w:val="22"/>
               </w:rPr>
             </w:pPr>
-            <w:r>
-              <w:rPr>
-                <w:rFonts w:ascii="Arial" w:hAnsi="Arial" w:cs="Arial"/>
-                <w:sz w:val="22"/>
-                <w:szCs w:val="22"/>
-              </w:rPr>
-              <w:t>Req#7: Close a project.</w:t>
-            </w:r>
           </w:p>
         </w:tc>
         <w:tc>
@@ -6433,7 +6452,7 @@
                 <w:lang w:eastAsia="es-CO"/>
                 <w14:ligatures w14:val="none"/>
               </w:rPr>
-              <w:t>ui</w:t>
+              <w:t>model</w:t>
             </w:r>
           </w:p>
         </w:tc>
@@ -6473,7 +6492,7 @@
                 <w:lang w:eastAsia="es-CO"/>
                 <w14:ligatures w14:val="none"/>
               </w:rPr>
-              <w:t>RequestManagementApp</w:t>
+              <w:t>ImprovementCollaborator</w:t>
             </w:r>
           </w:p>
         </w:tc>
@@ -6512,7 +6531,7 @@
                 <w:lang w:eastAsia="es-CO"/>
                 <w14:ligatures w14:val="none"/>
               </w:rPr>
-              <w:t>closeProject()</w:t>
+              <w:t>createProject(approvedRequest : Request, leader : ImprovementCollaborator, name : String, processCode : String, intPriority : int)</w:t>
             </w:r>
           </w:p>
         </w:tc>
@@ -6620,7 +6639,7 @@
                 <w:lang w:eastAsia="es-CO"/>
                 <w14:ligatures w14:val="none"/>
               </w:rPr>
-              <w:t>University</w:t>
+              <w:t>Improvement</w:t>
             </w:r>
           </w:p>
         </w:tc>
@@ -6659,7 +6678,27 @@
                 <w:lang w:eastAsia="es-CO"/>
                 <w14:ligatures w14:val="none"/>
               </w:rPr>
-              <w:t>closeProject(leaderId : String, projectId : String)</w:t>
+              <w:t>Improvement(name : String, intPriority : int, classificationDate : Calendar,</w:t>
+            </w:r>
+            <w:r>
+              <w:rPr>
+                <w:rFonts w:ascii="Arial" w:eastAsia="Times New Roman" w:hAnsi="Arial" w:cs="Arial"/>
+                <w:color w:val="000000"/>
+                <w:kern w:val="0"/>
+                <w:lang w:eastAsia="es-CO"/>
+                <w14:ligatures w14:val="none"/>
+              </w:rPr>
+              <w:t xml:space="preserve"> </w:t>
+            </w:r>
+            <w:r>
+              <w:rPr>
+                <w:rFonts w:ascii="Arial" w:eastAsia="Times New Roman" w:hAnsi="Arial" w:cs="Arial"/>
+                <w:color w:val="000000"/>
+                <w:kern w:val="0"/>
+                <w:lang w:eastAsia="es-CO"/>
+                <w14:ligatures w14:val="none"/>
+              </w:rPr>
+              <w:t>approvedRequest : Request processCode : String)</w:t>
             </w:r>
           </w:p>
         </w:tc>
@@ -6767,7 +6806,7 @@
                 <w:lang w:eastAsia="es-CO"/>
                 <w14:ligatures w14:val="none"/>
               </w:rPr>
-              <w:t>University</w:t>
+              <w:t>Project</w:t>
             </w:r>
           </w:p>
         </w:tc>
@@ -6806,7 +6845,7 @@
                 <w:lang w:eastAsia="es-CO"/>
                 <w14:ligatures w14:val="none"/>
               </w:rPr>
-              <w:t>searchCollaborator(id : String)</w:t>
+              <w:t>Project(name : String, intPriority : int, classificationDate : Calendar, approvedRequest : Request)</w:t>
             </w:r>
           </w:p>
         </w:tc>
@@ -6821,6 +6860,7 @@
             <w:vMerge/>
             <w:tcBorders>
               <w:left w:val="single" w:sz="8" w:space="0" w:color="000000"/>
+              <w:bottom w:val="single" w:sz="8" w:space="0" w:color="000000"/>
               <w:right w:val="single" w:sz="8" w:space="0" w:color="000000"/>
             </w:tcBorders>
             <w:vAlign w:val="center"/>
@@ -6914,7 +6954,7 @@
                 <w:lang w:eastAsia="es-CO"/>
                 <w14:ligatures w14:val="none"/>
               </w:rPr>
-              <w:t>ImprovementCollaborator</w:t>
+              <w:t>Project</w:t>
             </w:r>
           </w:p>
         </w:tc>
@@ -6953,7 +6993,7 @@
                 <w:lang w:eastAsia="es-CO"/>
                 <w14:ligatures w14:val="none"/>
               </w:rPr>
-              <w:t>closeProject(projectId : String)</w:t>
+              <w:t>calcEstCloseDate()</w:t>
             </w:r>
           </w:p>
         </w:tc>
@@ -6965,10 +7005,10 @@
         <w:tc>
           <w:tcPr>
             <w:tcW w:w="2855" w:type="dxa"/>
-            <w:vMerge/>
-            <w:tcBorders>
-              <w:left w:val="single" w:sz="8" w:space="0" w:color="000000"/>
-              <w:bottom w:val="single" w:sz="8" w:space="0" w:color="000000"/>
+            <w:vMerge w:val="restart"/>
+            <w:tcBorders>
+              <w:top w:val="single" w:sz="8" w:space="0" w:color="000000"/>
+              <w:left w:val="single" w:sz="8" w:space="0" w:color="000000"/>
               <w:right w:val="single" w:sz="8" w:space="0" w:color="000000"/>
             </w:tcBorders>
             <w:vAlign w:val="center"/>
@@ -6977,6 +7017,7 @@
             <w:pPr>
               <w:pStyle w:val="paragraph"/>
               <w:spacing w:before="0" w:beforeAutospacing="0" w:after="0" w:afterAutospacing="0"/>
+              <w:jc w:val="center"/>
               <w:textAlignment w:val="baseline"/>
               <w:rPr>
                 <w:rFonts w:ascii="Arial" w:hAnsi="Arial" w:cs="Arial"/>
@@ -6984,6 +7025,15 @@
                 <w:szCs w:val="22"/>
               </w:rPr>
             </w:pPr>
+            <w:r>
+              <w:rPr>
+                <w:rFonts w:ascii="Arial" w:hAnsi="Arial" w:cs="Arial"/>
+                <w:sz w:val="22"/>
+                <w:szCs w:val="22"/>
+              </w:rPr>
+              <w:lastRenderedPageBreak/>
+              <w:t>Req#7: Close a project.</w:t>
+            </w:r>
           </w:p>
         </w:tc>
         <w:tc>
@@ -7022,7 +7072,7 @@
                 <w:lang w:eastAsia="es-CO"/>
                 <w14:ligatures w14:val="none"/>
               </w:rPr>
-              <w:t>model</w:t>
+              <w:t>ui</w:t>
             </w:r>
           </w:p>
         </w:tc>
@@ -7062,7 +7112,7 @@
                 <w:lang w:eastAsia="es-CO"/>
                 <w14:ligatures w14:val="none"/>
               </w:rPr>
-              <w:t>Project</w:t>
+              <w:t>RequestManagementApp</w:t>
             </w:r>
           </w:p>
         </w:tc>
@@ -7113,9 +7163,8 @@
         <w:tc>
           <w:tcPr>
             <w:tcW w:w="2855" w:type="dxa"/>
-            <w:vMerge w:val="restart"/>
-            <w:tcBorders>
-              <w:top w:val="single" w:sz="8" w:space="0" w:color="000000"/>
+            <w:vMerge/>
+            <w:tcBorders>
               <w:left w:val="single" w:sz="8" w:space="0" w:color="000000"/>
               <w:right w:val="single" w:sz="8" w:space="0" w:color="000000"/>
             </w:tcBorders>
@@ -7125,7 +7174,6 @@
             <w:pPr>
               <w:pStyle w:val="paragraph"/>
               <w:spacing w:before="0" w:beforeAutospacing="0" w:after="0" w:afterAutospacing="0"/>
-              <w:jc w:val="center"/>
               <w:textAlignment w:val="baseline"/>
               <w:rPr>
                 <w:rFonts w:ascii="Arial" w:hAnsi="Arial" w:cs="Arial"/>
@@ -7133,14 +7181,6 @@
                 <w:szCs w:val="22"/>
               </w:rPr>
             </w:pPr>
-            <w:r>
-              <w:rPr>
-                <w:rFonts w:ascii="Arial" w:hAnsi="Arial" w:cs="Arial"/>
-                <w:sz w:val="22"/>
-                <w:szCs w:val="22"/>
-              </w:rPr>
-              <w:t>Req#8: Display the information of the last five projects (based on query date) of each team member in matrix form.</w:t>
-            </w:r>
           </w:p>
         </w:tc>
         <w:tc>
@@ -7179,7 +7219,7 @@
                 <w:lang w:eastAsia="es-CO"/>
                 <w14:ligatures w14:val="none"/>
               </w:rPr>
-              <w:t>ui</w:t>
+              <w:t>model</w:t>
             </w:r>
           </w:p>
         </w:tc>
@@ -7219,7 +7259,7 @@
                 <w:lang w:eastAsia="es-CO"/>
                 <w14:ligatures w14:val="none"/>
               </w:rPr>
-              <w:t>RequestManagementApp</w:t>
+              <w:t>University</w:t>
             </w:r>
           </w:p>
         </w:tc>
@@ -7258,7 +7298,7 @@
                 <w:lang w:eastAsia="es-CO"/>
                 <w14:ligatures w14:val="none"/>
               </w:rPr>
-              <w:t>displayProjectMatrix()</w:t>
+              <w:t>closeProject(leaderId : String, projectId : String)</w:t>
             </w:r>
           </w:p>
         </w:tc>
@@ -7405,7 +7445,7 @@
                 <w:lang w:eastAsia="es-CO"/>
                 <w14:ligatures w14:val="none"/>
               </w:rPr>
-              <w:t>displayProjectMatrix(queryDate : Calendar)</w:t>
+              <w:t>searchCollaborator(id : String)</w:t>
             </w:r>
           </w:p>
         </w:tc>
@@ -7552,7 +7592,7 @@
                 <w:lang w:eastAsia="es-CO"/>
                 <w14:ligatures w14:val="none"/>
               </w:rPr>
-              <w:t>gatherMatrixInfo(queryDate : Calendar)</w:t>
+              <w:t>closeProject(projectId : String)</w:t>
             </w:r>
           </w:p>
         </w:tc>
@@ -7567,6 +7607,7 @@
             <w:vMerge/>
             <w:tcBorders>
               <w:left w:val="single" w:sz="8" w:space="0" w:color="000000"/>
+              <w:bottom w:val="single" w:sz="8" w:space="0" w:color="000000"/>
               <w:right w:val="single" w:sz="8" w:space="0" w:color="000000"/>
             </w:tcBorders>
             <w:vAlign w:val="center"/>
@@ -7699,7 +7740,7 @@
                 <w:lang w:eastAsia="es-CO"/>
                 <w14:ligatures w14:val="none"/>
               </w:rPr>
-              <w:t>getEstimatedCloseDate()</w:t>
+              <w:t>closeProject()</w:t>
             </w:r>
           </w:p>
         </w:tc>
@@ -7711,8 +7752,9 @@
         <w:tc>
           <w:tcPr>
             <w:tcW w:w="2855" w:type="dxa"/>
-            <w:vMerge/>
-            <w:tcBorders>
+            <w:vMerge w:val="restart"/>
+            <w:tcBorders>
+              <w:top w:val="single" w:sz="8" w:space="0" w:color="000000"/>
               <w:left w:val="single" w:sz="8" w:space="0" w:color="000000"/>
               <w:right w:val="single" w:sz="8" w:space="0" w:color="000000"/>
             </w:tcBorders>
@@ -7722,6 +7764,7 @@
             <w:pPr>
               <w:pStyle w:val="paragraph"/>
               <w:spacing w:before="0" w:beforeAutospacing="0" w:after="0" w:afterAutospacing="0"/>
+              <w:jc w:val="center"/>
               <w:textAlignment w:val="baseline"/>
               <w:rPr>
                 <w:rFonts w:ascii="Arial" w:hAnsi="Arial" w:cs="Arial"/>
@@ -7729,6 +7772,14 @@
                 <w:szCs w:val="22"/>
               </w:rPr>
             </w:pPr>
+            <w:r>
+              <w:rPr>
+                <w:rFonts w:ascii="Arial" w:hAnsi="Arial" w:cs="Arial"/>
+                <w:sz w:val="22"/>
+                <w:szCs w:val="22"/>
+              </w:rPr>
+              <w:t>Req#8: Display the information of the last five projects (based on query date) of each team member in matrix form.</w:t>
+            </w:r>
           </w:p>
         </w:tc>
         <w:tc>
@@ -7767,7 +7818,7 @@
                 <w:lang w:eastAsia="es-CO"/>
                 <w14:ligatures w14:val="none"/>
               </w:rPr>
-              <w:t>model</w:t>
+              <w:t>ui</w:t>
             </w:r>
           </w:p>
         </w:tc>
@@ -7807,7 +7858,7 @@
                 <w:lang w:eastAsia="es-CO"/>
                 <w14:ligatures w14:val="none"/>
               </w:rPr>
-              <w:t>Project</w:t>
+              <w:t>RequestManagementApp</w:t>
             </w:r>
           </w:p>
         </w:tc>
@@ -7846,7 +7897,7 @@
                 <w:lang w:eastAsia="es-CO"/>
                 <w14:ligatures w14:val="none"/>
               </w:rPr>
-              <w:t>getPriority()</w:t>
+              <w:t>displayProjectMatrix()</w:t>
             </w:r>
           </w:p>
         </w:tc>
@@ -7861,7 +7912,6 @@
             <w:vMerge/>
             <w:tcBorders>
               <w:left w:val="single" w:sz="8" w:space="0" w:color="000000"/>
-              <w:bottom w:val="single" w:sz="8" w:space="0" w:color="000000"/>
               <w:right w:val="single" w:sz="8" w:space="0" w:color="000000"/>
             </w:tcBorders>
             <w:vAlign w:val="center"/>
@@ -7955,7 +8005,7 @@
                 <w:lang w:eastAsia="es-CO"/>
                 <w14:ligatures w14:val="none"/>
               </w:rPr>
-              <w:t>Project</w:t>
+              <w:t>University</w:t>
             </w:r>
           </w:p>
         </w:tc>
@@ -7994,7 +8044,7 @@
                 <w:lang w:eastAsia="es-CO"/>
                 <w14:ligatures w14:val="none"/>
               </w:rPr>
-              <w:t>getId()</w:t>
+              <w:t>displayProjectMatrix(queryDate : Calendar)</w:t>
             </w:r>
           </w:p>
         </w:tc>
@@ -8006,9 +8056,8 @@
         <w:tc>
           <w:tcPr>
             <w:tcW w:w="2855" w:type="dxa"/>
-            <w:vMerge w:val="restart"/>
-            <w:tcBorders>
-              <w:top w:val="single" w:sz="8" w:space="0" w:color="000000"/>
+            <w:vMerge/>
+            <w:tcBorders>
               <w:left w:val="single" w:sz="8" w:space="0" w:color="000000"/>
               <w:right w:val="single" w:sz="8" w:space="0" w:color="000000"/>
             </w:tcBorders>
@@ -8018,7 +8067,6 @@
             <w:pPr>
               <w:pStyle w:val="paragraph"/>
               <w:spacing w:before="0" w:beforeAutospacing="0" w:after="0" w:afterAutospacing="0"/>
-              <w:jc w:val="center"/>
               <w:textAlignment w:val="baseline"/>
               <w:rPr>
                 <w:rFonts w:ascii="Arial" w:hAnsi="Arial" w:cs="Arial"/>
@@ -8026,14 +8074,6 @@
                 <w:szCs w:val="22"/>
               </w:rPr>
             </w:pPr>
-            <w:r>
-              <w:rPr>
-                <w:rFonts w:ascii="Arial" w:hAnsi="Arial" w:cs="Arial"/>
-                <w:sz w:val="22"/>
-                <w:szCs w:val="22"/>
-              </w:rPr>
-              <w:t>Req#9: Access the detailed information of a project.</w:t>
-            </w:r>
           </w:p>
         </w:tc>
         <w:tc>
@@ -8072,7 +8112,7 @@
                 <w:lang w:eastAsia="es-CO"/>
                 <w14:ligatures w14:val="none"/>
               </w:rPr>
-              <w:t>ui</w:t>
+              <w:t>model</w:t>
             </w:r>
           </w:p>
         </w:tc>
@@ -8112,7 +8152,7 @@
                 <w:lang w:eastAsia="es-CO"/>
                 <w14:ligatures w14:val="none"/>
               </w:rPr>
-              <w:t>RequestManagementApp</w:t>
+              <w:t>ImprovementCollaborator</w:t>
             </w:r>
           </w:p>
         </w:tc>
@@ -8151,7 +8191,7 @@
                 <w:lang w:eastAsia="es-CO"/>
                 <w14:ligatures w14:val="none"/>
               </w:rPr>
-              <w:t>accessProjectInfo()</w:t>
+              <w:t>gatherMatrixInfo(queryDate : Calendar)</w:t>
             </w:r>
           </w:p>
         </w:tc>
@@ -8259,7 +8299,7 @@
                 <w:lang w:eastAsia="es-CO"/>
                 <w14:ligatures w14:val="none"/>
               </w:rPr>
-              <w:t>University</w:t>
+              <w:t>Project</w:t>
             </w:r>
           </w:p>
         </w:tc>
@@ -8298,7 +8338,7 @@
                 <w:lang w:eastAsia="es-CO"/>
                 <w14:ligatures w14:val="none"/>
               </w:rPr>
-              <w:t>accessProjectInfo(leaderId : String, projectId : String)</w:t>
+              <w:t>getEstimatedCloseDate()</w:t>
             </w:r>
           </w:p>
         </w:tc>
@@ -8406,7 +8446,7 @@
                 <w:lang w:eastAsia="es-CO"/>
                 <w14:ligatures w14:val="none"/>
               </w:rPr>
-              <w:t>University</w:t>
+              <w:t>Project</w:t>
             </w:r>
           </w:p>
         </w:tc>
@@ -8445,7 +8485,7 @@
                 <w:lang w:eastAsia="es-CO"/>
                 <w14:ligatures w14:val="none"/>
               </w:rPr>
-              <w:t>searchCollaborator(id:String)</w:t>
+              <w:t>getPriority()</w:t>
             </w:r>
           </w:p>
         </w:tc>
@@ -8460,6 +8500,7 @@
             <w:vMerge/>
             <w:tcBorders>
               <w:left w:val="single" w:sz="8" w:space="0" w:color="000000"/>
+              <w:bottom w:val="single" w:sz="8" w:space="0" w:color="000000"/>
               <w:right w:val="single" w:sz="8" w:space="0" w:color="000000"/>
             </w:tcBorders>
             <w:vAlign w:val="center"/>
@@ -8553,7 +8594,7 @@
                 <w:lang w:eastAsia="es-CO"/>
                 <w14:ligatures w14:val="none"/>
               </w:rPr>
-              <w:t>ImprovementCollaborator</w:t>
+              <w:t>Project</w:t>
             </w:r>
           </w:p>
         </w:tc>
@@ -8592,7 +8633,7 @@
                 <w:lang w:eastAsia="es-CO"/>
                 <w14:ligatures w14:val="none"/>
               </w:rPr>
-              <w:t>searchProject(projectId : String)</w:t>
+              <w:t>getId()</w:t>
             </w:r>
           </w:p>
         </w:tc>
@@ -8604,8 +8645,9 @@
         <w:tc>
           <w:tcPr>
             <w:tcW w:w="2855" w:type="dxa"/>
-            <w:vMerge/>
-            <w:tcBorders>
+            <w:vMerge w:val="restart"/>
+            <w:tcBorders>
+              <w:top w:val="single" w:sz="8" w:space="0" w:color="000000"/>
               <w:left w:val="single" w:sz="8" w:space="0" w:color="000000"/>
               <w:right w:val="single" w:sz="8" w:space="0" w:color="000000"/>
             </w:tcBorders>
@@ -8615,6 +8657,7 @@
             <w:pPr>
               <w:pStyle w:val="paragraph"/>
               <w:spacing w:before="0" w:beforeAutospacing="0" w:after="0" w:afterAutospacing="0"/>
+              <w:jc w:val="center"/>
               <w:textAlignment w:val="baseline"/>
               <w:rPr>
                 <w:rFonts w:ascii="Arial" w:hAnsi="Arial" w:cs="Arial"/>
@@ -8622,6 +8665,14 @@
                 <w:szCs w:val="22"/>
               </w:rPr>
             </w:pPr>
+            <w:r>
+              <w:rPr>
+                <w:rFonts w:ascii="Arial" w:hAnsi="Arial" w:cs="Arial"/>
+                <w:sz w:val="22"/>
+                <w:szCs w:val="22"/>
+              </w:rPr>
+              <w:t>Req#9: Access the detailed information of a project.</w:t>
+            </w:r>
           </w:p>
         </w:tc>
         <w:tc>
@@ -8660,7 +8711,7 @@
                 <w:lang w:eastAsia="es-CO"/>
                 <w14:ligatures w14:val="none"/>
               </w:rPr>
-              <w:t>model</w:t>
+              <w:t>ui</w:t>
             </w:r>
           </w:p>
         </w:tc>
@@ -8700,7 +8751,7 @@
                 <w:lang w:eastAsia="es-CO"/>
                 <w14:ligatures w14:val="none"/>
               </w:rPr>
-              <w:t>ImprovementCollaborator</w:t>
+              <w:t>RequestManagementApp</w:t>
             </w:r>
           </w:p>
         </w:tc>
@@ -8739,7 +8790,7 @@
                 <w:lang w:eastAsia="es-CO"/>
                 <w14:ligatures w14:val="none"/>
               </w:rPr>
-              <w:t>accessProjectInfo(projectId : String)</w:t>
+              <w:t>accessProjectInfo()</w:t>
             </w:r>
           </w:p>
         </w:tc>
@@ -8847,7 +8898,7 @@
                 <w:lang w:eastAsia="es-CO"/>
                 <w14:ligatures w14:val="none"/>
               </w:rPr>
-              <w:t>Project</w:t>
+              <w:t>University</w:t>
             </w:r>
           </w:p>
         </w:tc>
@@ -8886,7 +8937,7 @@
                 <w:lang w:eastAsia="es-CO"/>
                 <w14:ligatures w14:val="none"/>
               </w:rPr>
-              <w:t>toString()</w:t>
+              <w:t>accessProjectInfo(leaderId : String, projectId : String)</w:t>
             </w:r>
           </w:p>
         </w:tc>
@@ -8994,7 +9045,7 @@
                 <w:lang w:eastAsia="es-CO"/>
                 <w14:ligatures w14:val="none"/>
               </w:rPr>
-              <w:t>Knowledge</w:t>
+              <w:t>University</w:t>
             </w:r>
           </w:p>
         </w:tc>
@@ -9033,7 +9084,7 @@
                 <w:lang w:eastAsia="es-CO"/>
                 <w14:ligatures w14:val="none"/>
               </w:rPr>
-              <w:t>toString()</w:t>
+              <w:t>searchCollaborator(id:String)</w:t>
             </w:r>
           </w:p>
         </w:tc>
@@ -9048,7 +9099,6 @@
             <w:vMerge/>
             <w:tcBorders>
               <w:left w:val="single" w:sz="8" w:space="0" w:color="000000"/>
-              <w:bottom w:val="single" w:sz="8" w:space="0" w:color="000000"/>
               <w:right w:val="single" w:sz="8" w:space="0" w:color="000000"/>
             </w:tcBorders>
             <w:vAlign w:val="center"/>
@@ -9142,7 +9192,7 @@
                 <w:lang w:eastAsia="es-CO"/>
                 <w14:ligatures w14:val="none"/>
               </w:rPr>
-              <w:t>Improvement</w:t>
+              <w:t>ImprovementCollaborator</w:t>
             </w:r>
           </w:p>
         </w:tc>
@@ -9181,7 +9231,7 @@
                 <w:lang w:eastAsia="es-CO"/>
                 <w14:ligatures w14:val="none"/>
               </w:rPr>
-              <w:t>toString()</w:t>
+              <w:t>searchProject(projectId : String)</w:t>
             </w:r>
           </w:p>
         </w:tc>
@@ -9193,9 +9243,8 @@
         <w:tc>
           <w:tcPr>
             <w:tcW w:w="2855" w:type="dxa"/>
-            <w:vMerge w:val="restart"/>
-            <w:tcBorders>
-              <w:top w:val="single" w:sz="8" w:space="0" w:color="000000"/>
+            <w:vMerge/>
+            <w:tcBorders>
               <w:left w:val="single" w:sz="8" w:space="0" w:color="000000"/>
               <w:right w:val="single" w:sz="8" w:space="0" w:color="000000"/>
             </w:tcBorders>
@@ -9205,7 +9254,6 @@
             <w:pPr>
               <w:pStyle w:val="paragraph"/>
               <w:spacing w:before="0" w:beforeAutospacing="0" w:after="0" w:afterAutospacing="0"/>
-              <w:jc w:val="center"/>
               <w:textAlignment w:val="baseline"/>
               <w:rPr>
                 <w:rFonts w:ascii="Arial" w:hAnsi="Arial" w:cs="Arial"/>
@@ -9213,22 +9261,6 @@
                 <w:szCs w:val="22"/>
               </w:rPr>
             </w:pPr>
-            <w:r>
-              <w:rPr>
-                <w:rFonts w:ascii="Arial" w:hAnsi="Arial" w:cs="Arial"/>
-                <w:sz w:val="22"/>
-                <w:szCs w:val="22"/>
-              </w:rPr>
-              <w:t>Req#10: Review the efficiency of a collaborator</w:t>
-            </w:r>
-            <w:r>
-              <w:rPr>
-                <w:rFonts w:ascii="Arial" w:hAnsi="Arial" w:cs="Arial"/>
-                <w:sz w:val="22"/>
-                <w:szCs w:val="22"/>
-              </w:rPr>
-              <w:t xml:space="preserve"> from the Department of Transformation and Improvement</w:t>
-            </w:r>
           </w:p>
         </w:tc>
         <w:tc>
@@ -9267,7 +9299,7 @@
                 <w:lang w:eastAsia="es-CO"/>
                 <w14:ligatures w14:val="none"/>
               </w:rPr>
-              <w:t>ui</w:t>
+              <w:t>model</w:t>
             </w:r>
           </w:p>
         </w:tc>
@@ -9307,7 +9339,7 @@
                 <w:lang w:eastAsia="es-CO"/>
                 <w14:ligatures w14:val="none"/>
               </w:rPr>
-              <w:t>RequestManagementApp</w:t>
+              <w:t>ImprovementCollaborator</w:t>
             </w:r>
           </w:p>
         </w:tc>
@@ -9346,27 +9378,7 @@
                 <w:lang w:eastAsia="es-CO"/>
                 <w14:ligatures w14:val="none"/>
               </w:rPr>
-              <w:t>review</w:t>
-            </w:r>
-            <w:r>
-              <w:rPr>
-                <w:rFonts w:ascii="Arial" w:eastAsia="Times New Roman" w:hAnsi="Arial" w:cs="Arial"/>
-                <w:color w:val="000000"/>
-                <w:kern w:val="0"/>
-                <w:lang w:eastAsia="es-CO"/>
-                <w14:ligatures w14:val="none"/>
-              </w:rPr>
-              <w:t>Leader</w:t>
-            </w:r>
-            <w:r>
-              <w:rPr>
-                <w:rFonts w:ascii="Arial" w:eastAsia="Times New Roman" w:hAnsi="Arial" w:cs="Arial"/>
-                <w:color w:val="000000"/>
-                <w:kern w:val="0"/>
-                <w:lang w:eastAsia="es-CO"/>
-                <w14:ligatures w14:val="none"/>
-              </w:rPr>
-              <w:t>Efficiency()</w:t>
+              <w:t>accessProjectInfo(projectId : String)</w:t>
             </w:r>
           </w:p>
         </w:tc>
@@ -9389,7 +9401,6 @@
             <w:pPr>
               <w:pStyle w:val="paragraph"/>
               <w:spacing w:before="0" w:beforeAutospacing="0" w:after="0" w:afterAutospacing="0"/>
-              <w:jc w:val="center"/>
               <w:textAlignment w:val="baseline"/>
               <w:rPr>
                 <w:rFonts w:ascii="Arial" w:hAnsi="Arial" w:cs="Arial"/>
@@ -9475,7 +9486,7 @@
                 <w:lang w:eastAsia="es-CO"/>
                 <w14:ligatures w14:val="none"/>
               </w:rPr>
-              <w:t>University</w:t>
+              <w:t>Project</w:t>
             </w:r>
           </w:p>
         </w:tc>
@@ -9514,27 +9525,7 @@
                 <w:lang w:eastAsia="es-CO"/>
                 <w14:ligatures w14:val="none"/>
               </w:rPr>
-              <w:t>review</w:t>
-            </w:r>
-            <w:r>
-              <w:rPr>
-                <w:rFonts w:ascii="Arial" w:eastAsia="Times New Roman" w:hAnsi="Arial" w:cs="Arial"/>
-                <w:color w:val="000000"/>
-                <w:kern w:val="0"/>
-                <w:lang w:eastAsia="es-CO"/>
-                <w14:ligatures w14:val="none"/>
-              </w:rPr>
-              <w:t>Leader</w:t>
-            </w:r>
-            <w:r>
-              <w:rPr>
-                <w:rFonts w:ascii="Arial" w:eastAsia="Times New Roman" w:hAnsi="Arial" w:cs="Arial"/>
-                <w:color w:val="000000"/>
-                <w:kern w:val="0"/>
-                <w:lang w:eastAsia="es-CO"/>
-                <w14:ligatures w14:val="none"/>
-              </w:rPr>
-              <w:t>Efficiency(leaderId : String)</w:t>
+              <w:t>toString()</w:t>
             </w:r>
           </w:p>
         </w:tc>
@@ -9557,7 +9548,6 @@
             <w:pPr>
               <w:pStyle w:val="paragraph"/>
               <w:spacing w:before="0" w:beforeAutospacing="0" w:after="0" w:afterAutospacing="0"/>
-              <w:jc w:val="center"/>
               <w:textAlignment w:val="baseline"/>
               <w:rPr>
                 <w:rFonts w:ascii="Arial" w:hAnsi="Arial" w:cs="Arial"/>
@@ -9643,7 +9633,7 @@
                 <w:lang w:eastAsia="es-CO"/>
                 <w14:ligatures w14:val="none"/>
               </w:rPr>
-              <w:t>University</w:t>
+              <w:t>Knowledge</w:t>
             </w:r>
           </w:p>
         </w:tc>
@@ -9682,7 +9672,7 @@
                 <w:lang w:eastAsia="es-CO"/>
                 <w14:ligatures w14:val="none"/>
               </w:rPr>
-              <w:t>searchCollaborator(id : String)</w:t>
+              <w:t>toString()</w:t>
             </w:r>
           </w:p>
         </w:tc>
@@ -9697,6 +9687,7 @@
             <w:vMerge/>
             <w:tcBorders>
               <w:left w:val="single" w:sz="8" w:space="0" w:color="000000"/>
+              <w:bottom w:val="single" w:sz="8" w:space="0" w:color="000000"/>
               <w:right w:val="single" w:sz="8" w:space="0" w:color="000000"/>
             </w:tcBorders>
             <w:vAlign w:val="center"/>
@@ -9705,7 +9696,6 @@
             <w:pPr>
               <w:pStyle w:val="paragraph"/>
               <w:spacing w:before="0" w:beforeAutospacing="0" w:after="0" w:afterAutospacing="0"/>
-              <w:jc w:val="center"/>
               <w:textAlignment w:val="baseline"/>
               <w:rPr>
                 <w:rFonts w:ascii="Arial" w:hAnsi="Arial" w:cs="Arial"/>
@@ -9791,7 +9781,7 @@
                 <w:lang w:eastAsia="es-CO"/>
                 <w14:ligatures w14:val="none"/>
               </w:rPr>
-              <w:t>IEfficiencyCalculable</w:t>
+              <w:t>Improvement</w:t>
             </w:r>
           </w:p>
         </w:tc>
@@ -9830,17 +9820,7 @@
                 <w:lang w:eastAsia="es-CO"/>
                 <w14:ligatures w14:val="none"/>
               </w:rPr>
-              <w:t xml:space="preserve">(abs) </w:t>
-            </w:r>
-            <w:r>
-              <w:rPr>
-                <w:rFonts w:ascii="Arial" w:eastAsia="Times New Roman" w:hAnsi="Arial" w:cs="Arial"/>
-                <w:color w:val="000000"/>
-                <w:kern w:val="0"/>
-                <w:lang w:eastAsia="es-CO"/>
-                <w14:ligatures w14:val="none"/>
-              </w:rPr>
-              <w:t>calculateEffienciency()</w:t>
+              <w:t>toString()</w:t>
             </w:r>
           </w:p>
         </w:tc>
@@ -9852,10 +9832,10 @@
         <w:tc>
           <w:tcPr>
             <w:tcW w:w="2855" w:type="dxa"/>
-            <w:vMerge/>
-            <w:tcBorders>
-              <w:left w:val="single" w:sz="8" w:space="0" w:color="000000"/>
-              <w:bottom w:val="single" w:sz="8" w:space="0" w:color="000000"/>
+            <w:vMerge w:val="restart"/>
+            <w:tcBorders>
+              <w:top w:val="single" w:sz="8" w:space="0" w:color="000000"/>
+              <w:left w:val="single" w:sz="8" w:space="0" w:color="000000"/>
               <w:right w:val="single" w:sz="8" w:space="0" w:color="000000"/>
             </w:tcBorders>
             <w:vAlign w:val="center"/>
@@ -9872,6 +9852,23 @@
                 <w:szCs w:val="22"/>
               </w:rPr>
             </w:pPr>
+            <w:r>
+              <w:rPr>
+                <w:rFonts w:ascii="Arial" w:hAnsi="Arial" w:cs="Arial"/>
+                <w:sz w:val="22"/>
+                <w:szCs w:val="22"/>
+              </w:rPr>
+              <w:lastRenderedPageBreak/>
+              <w:t>Req#10: Review the efficiency of a collaborator</w:t>
+            </w:r>
+            <w:r>
+              <w:rPr>
+                <w:rFonts w:ascii="Arial" w:hAnsi="Arial" w:cs="Arial"/>
+                <w:sz w:val="22"/>
+                <w:szCs w:val="22"/>
+              </w:rPr>
+              <w:t xml:space="preserve"> from the Department of Transformation and Improvement</w:t>
+            </w:r>
           </w:p>
         </w:tc>
         <w:tc>
@@ -9910,7 +9907,7 @@
                 <w:lang w:eastAsia="es-CO"/>
                 <w14:ligatures w14:val="none"/>
               </w:rPr>
-              <w:t>model</w:t>
+              <w:t>ui</w:t>
             </w:r>
           </w:p>
         </w:tc>
@@ -9950,7 +9947,7 @@
                 <w:lang w:eastAsia="es-CO"/>
                 <w14:ligatures w14:val="none"/>
               </w:rPr>
-              <w:t>ImprovementCollaborator</w:t>
+              <w:t>RequestManagementApp</w:t>
             </w:r>
           </w:p>
         </w:tc>
@@ -9989,7 +9986,27 @@
                 <w:lang w:eastAsia="es-CO"/>
                 <w14:ligatures w14:val="none"/>
               </w:rPr>
-              <w:t>calculateEfficiency()</w:t>
+              <w:t>review</w:t>
+            </w:r>
+            <w:r>
+              <w:rPr>
+                <w:rFonts w:ascii="Arial" w:eastAsia="Times New Roman" w:hAnsi="Arial" w:cs="Arial"/>
+                <w:color w:val="000000"/>
+                <w:kern w:val="0"/>
+                <w:lang w:eastAsia="es-CO"/>
+                <w14:ligatures w14:val="none"/>
+              </w:rPr>
+              <w:t>Leader</w:t>
+            </w:r>
+            <w:r>
+              <w:rPr>
+                <w:rFonts w:ascii="Arial" w:eastAsia="Times New Roman" w:hAnsi="Arial" w:cs="Arial"/>
+                <w:color w:val="000000"/>
+                <w:kern w:val="0"/>
+                <w:lang w:eastAsia="es-CO"/>
+                <w14:ligatures w14:val="none"/>
+              </w:rPr>
+              <w:t>Efficiency()</w:t>
             </w:r>
           </w:p>
         </w:tc>
@@ -10001,9 +10018,8 @@
         <w:tc>
           <w:tcPr>
             <w:tcW w:w="2855" w:type="dxa"/>
-            <w:vMerge w:val="restart"/>
-            <w:tcBorders>
-              <w:top w:val="single" w:sz="8" w:space="0" w:color="000000"/>
+            <w:vMerge/>
+            <w:tcBorders>
               <w:left w:val="single" w:sz="8" w:space="0" w:color="000000"/>
               <w:right w:val="single" w:sz="8" w:space="0" w:color="000000"/>
             </w:tcBorders>
@@ -10021,14 +10037,6 @@
                 <w:szCs w:val="22"/>
               </w:rPr>
             </w:pPr>
-            <w:r>
-              <w:rPr>
-                <w:rFonts w:ascii="Arial" w:hAnsi="Arial" w:cs="Arial"/>
-                <w:sz w:val="22"/>
-                <w:szCs w:val="22"/>
-              </w:rPr>
-              <w:t>Req#11: Review the efficiency of a determined project.</w:t>
-            </w:r>
           </w:p>
         </w:tc>
         <w:tc>
@@ -10067,7 +10075,7 @@
                 <w:lang w:eastAsia="es-CO"/>
                 <w14:ligatures w14:val="none"/>
               </w:rPr>
-              <w:t>ui</w:t>
+              <w:t>model</w:t>
             </w:r>
           </w:p>
         </w:tc>
@@ -10107,7 +10115,7 @@
                 <w:lang w:eastAsia="es-CO"/>
                 <w14:ligatures w14:val="none"/>
               </w:rPr>
-              <w:t>RequestManagementApp</w:t>
+              <w:t>University</w:t>
             </w:r>
           </w:p>
         </w:tc>
@@ -10146,7 +10154,27 @@
                 <w:lang w:eastAsia="es-CO"/>
                 <w14:ligatures w14:val="none"/>
               </w:rPr>
-              <w:t>reviewProjectEfficiency()</w:t>
+              <w:t>review</w:t>
+            </w:r>
+            <w:r>
+              <w:rPr>
+                <w:rFonts w:ascii="Arial" w:eastAsia="Times New Roman" w:hAnsi="Arial" w:cs="Arial"/>
+                <w:color w:val="000000"/>
+                <w:kern w:val="0"/>
+                <w:lang w:eastAsia="es-CO"/>
+                <w14:ligatures w14:val="none"/>
+              </w:rPr>
+              <w:t>Leader</w:t>
+            </w:r>
+            <w:r>
+              <w:rPr>
+                <w:rFonts w:ascii="Arial" w:eastAsia="Times New Roman" w:hAnsi="Arial" w:cs="Arial"/>
+                <w:color w:val="000000"/>
+                <w:kern w:val="0"/>
+                <w:lang w:eastAsia="es-CO"/>
+                <w14:ligatures w14:val="none"/>
+              </w:rPr>
+              <w:t>Efficiency(leaderId : String)</w:t>
             </w:r>
           </w:p>
         </w:tc>
@@ -10169,6 +10197,7 @@
             <w:pPr>
               <w:pStyle w:val="paragraph"/>
               <w:spacing w:before="0" w:beforeAutospacing="0" w:after="0" w:afterAutospacing="0"/>
+              <w:jc w:val="center"/>
               <w:textAlignment w:val="baseline"/>
               <w:rPr>
                 <w:rFonts w:ascii="Arial" w:hAnsi="Arial" w:cs="Arial"/>
@@ -10293,7 +10322,7 @@
                 <w:lang w:eastAsia="es-CO"/>
                 <w14:ligatures w14:val="none"/>
               </w:rPr>
-              <w:t>reviewProjectEfficiency(leaderId : String, projectId : String)</w:t>
+              <w:t>searchCollaborator(id : String)</w:t>
             </w:r>
           </w:p>
         </w:tc>
@@ -10316,6 +10345,7 @@
             <w:pPr>
               <w:pStyle w:val="paragraph"/>
               <w:spacing w:before="0" w:beforeAutospacing="0" w:after="0" w:afterAutospacing="0"/>
+              <w:jc w:val="center"/>
               <w:textAlignment w:val="baseline"/>
               <w:rPr>
                 <w:rFonts w:ascii="Arial" w:hAnsi="Arial" w:cs="Arial"/>
@@ -10401,7 +10431,7 @@
                 <w:lang w:eastAsia="es-CO"/>
                 <w14:ligatures w14:val="none"/>
               </w:rPr>
-              <w:t>University</w:t>
+              <w:t>IEfficiencyCalculable</w:t>
             </w:r>
           </w:p>
         </w:tc>
@@ -10440,7 +10470,17 @@
                 <w:lang w:eastAsia="es-CO"/>
                 <w14:ligatures w14:val="none"/>
               </w:rPr>
-              <w:t>searchCollaborator(id : String)</w:t>
+              <w:t xml:space="preserve">(abs) </w:t>
+            </w:r>
+            <w:r>
+              <w:rPr>
+                <w:rFonts w:ascii="Arial" w:eastAsia="Times New Roman" w:hAnsi="Arial" w:cs="Arial"/>
+                <w:color w:val="000000"/>
+                <w:kern w:val="0"/>
+                <w:lang w:eastAsia="es-CO"/>
+                <w14:ligatures w14:val="none"/>
+              </w:rPr>
+              <w:t>calculateEffienciency()</w:t>
             </w:r>
           </w:p>
         </w:tc>
@@ -10455,6 +10495,7 @@
             <w:vMerge/>
             <w:tcBorders>
               <w:left w:val="single" w:sz="8" w:space="0" w:color="000000"/>
+              <w:bottom w:val="single" w:sz="8" w:space="0" w:color="000000"/>
               <w:right w:val="single" w:sz="8" w:space="0" w:color="000000"/>
             </w:tcBorders>
             <w:vAlign w:val="center"/>
@@ -10463,6 +10504,7 @@
             <w:pPr>
               <w:pStyle w:val="paragraph"/>
               <w:spacing w:before="0" w:beforeAutospacing="0" w:after="0" w:afterAutospacing="0"/>
+              <w:jc w:val="center"/>
               <w:textAlignment w:val="baseline"/>
               <w:rPr>
                 <w:rFonts w:ascii="Arial" w:hAnsi="Arial" w:cs="Arial"/>
@@ -10587,7 +10629,7 @@
                 <w:lang w:eastAsia="es-CO"/>
                 <w14:ligatures w14:val="none"/>
               </w:rPr>
-              <w:t>reviewProjectEfficiency(projectId : String)</w:t>
+              <w:t>calculateEfficiency()</w:t>
             </w:r>
           </w:p>
         </w:tc>
@@ -10599,8 +10641,9 @@
         <w:tc>
           <w:tcPr>
             <w:tcW w:w="2855" w:type="dxa"/>
-            <w:vMerge/>
-            <w:tcBorders>
+            <w:vMerge w:val="restart"/>
+            <w:tcBorders>
+              <w:top w:val="single" w:sz="8" w:space="0" w:color="000000"/>
               <w:left w:val="single" w:sz="8" w:space="0" w:color="000000"/>
               <w:right w:val="single" w:sz="8" w:space="0" w:color="000000"/>
             </w:tcBorders>
@@ -10610,6 +10653,7 @@
             <w:pPr>
               <w:pStyle w:val="paragraph"/>
               <w:spacing w:before="0" w:beforeAutospacing="0" w:after="0" w:afterAutospacing="0"/>
+              <w:jc w:val="center"/>
               <w:textAlignment w:val="baseline"/>
               <w:rPr>
                 <w:rFonts w:ascii="Arial" w:hAnsi="Arial" w:cs="Arial"/>
@@ -10617,6 +10661,14 @@
                 <w:szCs w:val="22"/>
               </w:rPr>
             </w:pPr>
+            <w:r>
+              <w:rPr>
+                <w:rFonts w:ascii="Arial" w:hAnsi="Arial" w:cs="Arial"/>
+                <w:sz w:val="22"/>
+                <w:szCs w:val="22"/>
+              </w:rPr>
+              <w:t>Req#11: Review the efficiency of a determined project.</w:t>
+            </w:r>
           </w:p>
         </w:tc>
         <w:tc>
@@ -10655,7 +10707,7 @@
                 <w:lang w:eastAsia="es-CO"/>
                 <w14:ligatures w14:val="none"/>
               </w:rPr>
-              <w:t>model</w:t>
+              <w:t>ui</w:t>
             </w:r>
           </w:p>
         </w:tc>
@@ -10695,7 +10747,7 @@
                 <w:lang w:eastAsia="es-CO"/>
                 <w14:ligatures w14:val="none"/>
               </w:rPr>
-              <w:t>IEfficiencyCalculable</w:t>
+              <w:t>RequestManagementApp</w:t>
             </w:r>
           </w:p>
         </w:tc>
@@ -10734,17 +10786,7 @@
                 <w:lang w:eastAsia="es-CO"/>
                 <w14:ligatures w14:val="none"/>
               </w:rPr>
-              <w:t xml:space="preserve">(abs) </w:t>
-            </w:r>
-            <w:r>
-              <w:rPr>
-                <w:rFonts w:ascii="Arial" w:eastAsia="Times New Roman" w:hAnsi="Arial" w:cs="Arial"/>
-                <w:color w:val="000000"/>
-                <w:kern w:val="0"/>
-                <w:lang w:eastAsia="es-CO"/>
-                <w14:ligatures w14:val="none"/>
-              </w:rPr>
-              <w:t>calculateEffienciency()</w:t>
+              <w:t>reviewProjectEfficiency()</w:t>
             </w:r>
           </w:p>
         </w:tc>
@@ -10759,7 +10801,6 @@
             <w:vMerge/>
             <w:tcBorders>
               <w:left w:val="single" w:sz="8" w:space="0" w:color="000000"/>
-              <w:bottom w:val="single" w:sz="8" w:space="0" w:color="000000"/>
               <w:right w:val="single" w:sz="8" w:space="0" w:color="000000"/>
             </w:tcBorders>
             <w:vAlign w:val="center"/>
@@ -10853,7 +10894,7 @@
                 <w:lang w:eastAsia="es-CO"/>
                 <w14:ligatures w14:val="none"/>
               </w:rPr>
-              <w:t>Project</w:t>
+              <w:t>University</w:t>
             </w:r>
           </w:p>
         </w:tc>
@@ -10892,7 +10933,7 @@
                 <w:lang w:eastAsia="es-CO"/>
                 <w14:ligatures w14:val="none"/>
               </w:rPr>
-              <w:t>calculateEfficiency()</w:t>
+              <w:t>reviewProjectEfficiency(leaderId : String, projectId : String)</w:t>
             </w:r>
           </w:p>
         </w:tc>
@@ -10904,9 +10945,8 @@
         <w:tc>
           <w:tcPr>
             <w:tcW w:w="2855" w:type="dxa"/>
-            <w:vMerge w:val="restart"/>
-            <w:tcBorders>
-              <w:top w:val="single" w:sz="8" w:space="0" w:color="000000"/>
+            <w:vMerge/>
+            <w:tcBorders>
               <w:left w:val="single" w:sz="8" w:space="0" w:color="000000"/>
               <w:right w:val="single" w:sz="8" w:space="0" w:color="000000"/>
             </w:tcBorders>
@@ -10916,7 +10956,6 @@
             <w:pPr>
               <w:pStyle w:val="paragraph"/>
               <w:spacing w:before="0" w:beforeAutospacing="0" w:after="0" w:afterAutospacing="0"/>
-              <w:jc w:val="center"/>
               <w:textAlignment w:val="baseline"/>
               <w:rPr>
                 <w:rFonts w:ascii="Arial" w:hAnsi="Arial" w:cs="Arial"/>
@@ -10924,30 +10963,6 @@
                 <w:szCs w:val="22"/>
               </w:rPr>
             </w:pPr>
-            <w:r>
-              <w:rPr>
-                <w:rFonts w:ascii="Arial" w:hAnsi="Arial" w:cs="Arial"/>
-                <w:sz w:val="22"/>
-                <w:szCs w:val="22"/>
-              </w:rPr>
-              <w:t xml:space="preserve">Req#12: Review the efficiency of a </w:t>
-            </w:r>
-            <w:r>
-              <w:rPr>
-                <w:rFonts w:ascii="Arial" w:hAnsi="Arial" w:cs="Arial"/>
-                <w:sz w:val="22"/>
-                <w:szCs w:val="22"/>
-              </w:rPr>
-              <w:t>request</w:t>
-            </w:r>
-            <w:r>
-              <w:rPr>
-                <w:rFonts w:ascii="Arial" w:hAnsi="Arial" w:cs="Arial"/>
-                <w:sz w:val="22"/>
-                <w:szCs w:val="22"/>
-              </w:rPr>
-              <w:t>.</w:t>
-            </w:r>
           </w:p>
         </w:tc>
         <w:tc>
@@ -10986,7 +11001,7 @@
                 <w:lang w:eastAsia="es-CO"/>
                 <w14:ligatures w14:val="none"/>
               </w:rPr>
-              <w:t>ui</w:t>
+              <w:t>model</w:t>
             </w:r>
           </w:p>
         </w:tc>
@@ -11026,7 +11041,7 @@
                 <w:lang w:eastAsia="es-CO"/>
                 <w14:ligatures w14:val="none"/>
               </w:rPr>
-              <w:t>RequestManagementApp</w:t>
+              <w:t>University</w:t>
             </w:r>
           </w:p>
         </w:tc>
@@ -11065,7 +11080,7 @@
                 <w:lang w:eastAsia="es-CO"/>
                 <w14:ligatures w14:val="none"/>
               </w:rPr>
-              <w:t>reviewRequestEfficiency()</w:t>
+              <w:t>searchCollaborator(id : String)</w:t>
             </w:r>
           </w:p>
         </w:tc>
@@ -11088,7 +11103,6 @@
             <w:pPr>
               <w:pStyle w:val="paragraph"/>
               <w:spacing w:before="0" w:beforeAutospacing="0" w:after="0" w:afterAutospacing="0"/>
-              <w:jc w:val="center"/>
               <w:textAlignment w:val="baseline"/>
               <w:rPr>
                 <w:rFonts w:ascii="Arial" w:hAnsi="Arial" w:cs="Arial"/>
@@ -11174,7 +11188,7 @@
                 <w:lang w:eastAsia="es-CO"/>
                 <w14:ligatures w14:val="none"/>
               </w:rPr>
-              <w:t>University</w:t>
+              <w:t>ImprovementCollaborator</w:t>
             </w:r>
           </w:p>
         </w:tc>
@@ -11213,7 +11227,7 @@
                 <w:lang w:eastAsia="es-CO"/>
                 <w14:ligatures w14:val="none"/>
               </w:rPr>
-              <w:t>reviewRequestEfficiency(departmentName : String, subject : String)</w:t>
+              <w:t>reviewProjectEfficiency(projectId : String)</w:t>
             </w:r>
           </w:p>
         </w:tc>
@@ -11236,7 +11250,6 @@
             <w:pPr>
               <w:pStyle w:val="paragraph"/>
               <w:spacing w:before="0" w:beforeAutospacing="0" w:after="0" w:afterAutospacing="0"/>
-              <w:jc w:val="center"/>
               <w:textAlignment w:val="baseline"/>
               <w:rPr>
                 <w:rFonts w:ascii="Arial" w:hAnsi="Arial" w:cs="Arial"/>
@@ -11322,7 +11335,7 @@
                 <w:lang w:eastAsia="es-CO"/>
                 <w14:ligatures w14:val="none"/>
               </w:rPr>
-              <w:t>University</w:t>
+              <w:t>IEfficiencyCalculable</w:t>
             </w:r>
           </w:p>
         </w:tc>
@@ -11361,7 +11374,17 @@
                 <w:lang w:eastAsia="es-CO"/>
                 <w14:ligatures w14:val="none"/>
               </w:rPr>
-              <w:t>searchDepartment(internalCode : String</w:t>
+              <w:t xml:space="preserve">(abs) </w:t>
+            </w:r>
+            <w:r>
+              <w:rPr>
+                <w:rFonts w:ascii="Arial" w:eastAsia="Times New Roman" w:hAnsi="Arial" w:cs="Arial"/>
+                <w:color w:val="000000"/>
+                <w:kern w:val="0"/>
+                <w:lang w:eastAsia="es-CO"/>
+                <w14:ligatures w14:val="none"/>
+              </w:rPr>
+              <w:t>calculateEffienciency()</w:t>
             </w:r>
           </w:p>
         </w:tc>
@@ -11376,6 +11399,7 @@
             <w:vMerge/>
             <w:tcBorders>
               <w:left w:val="single" w:sz="8" w:space="0" w:color="000000"/>
+              <w:bottom w:val="single" w:sz="8" w:space="0" w:color="000000"/>
               <w:right w:val="single" w:sz="8" w:space="0" w:color="000000"/>
             </w:tcBorders>
             <w:vAlign w:val="center"/>
@@ -11384,7 +11408,6 @@
             <w:pPr>
               <w:pStyle w:val="paragraph"/>
               <w:spacing w:before="0" w:beforeAutospacing="0" w:after="0" w:afterAutospacing="0"/>
-              <w:jc w:val="center"/>
               <w:textAlignment w:val="baseline"/>
               <w:rPr>
                 <w:rFonts w:ascii="Arial" w:hAnsi="Arial" w:cs="Arial"/>
@@ -11470,7 +11493,7 @@
                 <w:lang w:eastAsia="es-CO"/>
                 <w14:ligatures w14:val="none"/>
               </w:rPr>
-              <w:t>Department</w:t>
+              <w:t>Project</w:t>
             </w:r>
           </w:p>
         </w:tc>
@@ -11509,7 +11532,7 @@
                 <w:lang w:eastAsia="es-CO"/>
                 <w14:ligatures w14:val="none"/>
               </w:rPr>
-              <w:t>reviewRequestEfficiency(subject : String)</w:t>
+              <w:t>calculateEfficiency()</w:t>
             </w:r>
           </w:p>
         </w:tc>
@@ -11521,8 +11544,9 @@
         <w:tc>
           <w:tcPr>
             <w:tcW w:w="2855" w:type="dxa"/>
-            <w:vMerge/>
-            <w:tcBorders>
+            <w:vMerge w:val="restart"/>
+            <w:tcBorders>
+              <w:top w:val="single" w:sz="8" w:space="0" w:color="000000"/>
               <w:left w:val="single" w:sz="8" w:space="0" w:color="000000"/>
               <w:right w:val="single" w:sz="8" w:space="0" w:color="000000"/>
             </w:tcBorders>
@@ -11540,6 +11564,30 @@
                 <w:szCs w:val="22"/>
               </w:rPr>
             </w:pPr>
+            <w:r>
+              <w:rPr>
+                <w:rFonts w:ascii="Arial" w:hAnsi="Arial" w:cs="Arial"/>
+                <w:sz w:val="22"/>
+                <w:szCs w:val="22"/>
+              </w:rPr>
+              <w:t xml:space="preserve">Req#12: Review the efficiency of a </w:t>
+            </w:r>
+            <w:r>
+              <w:rPr>
+                <w:rFonts w:ascii="Arial" w:hAnsi="Arial" w:cs="Arial"/>
+                <w:sz w:val="22"/>
+                <w:szCs w:val="22"/>
+              </w:rPr>
+              <w:t>request</w:t>
+            </w:r>
+            <w:r>
+              <w:rPr>
+                <w:rFonts w:ascii="Arial" w:hAnsi="Arial" w:cs="Arial"/>
+                <w:sz w:val="22"/>
+                <w:szCs w:val="22"/>
+              </w:rPr>
+              <w:t>.</w:t>
+            </w:r>
           </w:p>
         </w:tc>
         <w:tc>
@@ -11578,7 +11626,7 @@
                 <w:lang w:eastAsia="es-CO"/>
                 <w14:ligatures w14:val="none"/>
               </w:rPr>
-              <w:t>model</w:t>
+              <w:t>ui</w:t>
             </w:r>
           </w:p>
         </w:tc>
@@ -11618,7 +11666,7 @@
                 <w:lang w:eastAsia="es-CO"/>
                 <w14:ligatures w14:val="none"/>
               </w:rPr>
-              <w:t>Department</w:t>
+              <w:t>RequestManagementApp</w:t>
             </w:r>
           </w:p>
         </w:tc>
@@ -11657,7 +11705,7 @@
                 <w:lang w:eastAsia="es-CO"/>
                 <w14:ligatures w14:val="none"/>
               </w:rPr>
-              <w:t>searchRequest(subject : String)</w:t>
+              <w:t>reviewRequestEfficiency()</w:t>
             </w:r>
           </w:p>
         </w:tc>
@@ -11766,7 +11814,7 @@
                 <w:lang w:eastAsia="es-CO"/>
                 <w14:ligatures w14:val="none"/>
               </w:rPr>
-              <w:t>IEfficiencyCalculable</w:t>
+              <w:t>University</w:t>
             </w:r>
           </w:p>
         </w:tc>
@@ -11805,17 +11853,7 @@
                 <w:lang w:eastAsia="es-CO"/>
                 <w14:ligatures w14:val="none"/>
               </w:rPr>
-              <w:t xml:space="preserve">(abs) </w:t>
-            </w:r>
-            <w:r>
-              <w:rPr>
-                <w:rFonts w:ascii="Arial" w:eastAsia="Times New Roman" w:hAnsi="Arial" w:cs="Arial"/>
-                <w:color w:val="000000"/>
-                <w:kern w:val="0"/>
-                <w:lang w:eastAsia="es-CO"/>
-                <w14:ligatures w14:val="none"/>
-              </w:rPr>
-              <w:t>calculateEffienciency()</w:t>
+              <w:t>reviewRequestEfficiency(departmentName : String, subject : String)</w:t>
             </w:r>
           </w:p>
         </w:tc>
@@ -11830,7 +11868,6 @@
             <w:vMerge/>
             <w:tcBorders>
               <w:left w:val="single" w:sz="8" w:space="0" w:color="000000"/>
-              <w:bottom w:val="single" w:sz="8" w:space="0" w:color="000000"/>
               <w:right w:val="single" w:sz="8" w:space="0" w:color="000000"/>
             </w:tcBorders>
             <w:vAlign w:val="center"/>
@@ -11925,7 +11962,7 @@
                 <w:lang w:eastAsia="es-CO"/>
                 <w14:ligatures w14:val="none"/>
               </w:rPr>
-              <w:t>Request</w:t>
+              <w:t>University</w:t>
             </w:r>
           </w:p>
         </w:tc>
@@ -11964,7 +12001,7 @@
                 <w:lang w:eastAsia="es-CO"/>
                 <w14:ligatures w14:val="none"/>
               </w:rPr>
-              <w:t>calculateEfficiency()</w:t>
+              <w:t>searchDepartment(internalCode : String</w:t>
             </w:r>
           </w:p>
         </w:tc>
@@ -11976,9 +12013,8 @@
         <w:tc>
           <w:tcPr>
             <w:tcW w:w="2855" w:type="dxa"/>
-            <w:vMerge w:val="restart"/>
-            <w:tcBorders>
-              <w:top w:val="single" w:sz="8" w:space="0" w:color="000000"/>
+            <w:vMerge/>
+            <w:tcBorders>
               <w:left w:val="single" w:sz="8" w:space="0" w:color="000000"/>
               <w:right w:val="single" w:sz="8" w:space="0" w:color="000000"/>
             </w:tcBorders>
@@ -11996,22 +12032,6 @@
                 <w:szCs w:val="22"/>
               </w:rPr>
             </w:pPr>
-            <w:r>
-              <w:rPr>
-                <w:rFonts w:ascii="Arial" w:hAnsi="Arial" w:cs="Arial"/>
-                <w:sz w:val="22"/>
-                <w:szCs w:val="22"/>
-              </w:rPr>
-              <w:t>Req#1</w:t>
-            </w:r>
-            <w:r>
-              <w:rPr>
-                <w:rFonts w:ascii="Arial" w:hAnsi="Arial" w:cs="Arial"/>
-                <w:sz w:val="22"/>
-                <w:szCs w:val="22"/>
-              </w:rPr>
-              <w:t>3: Consult the number of projects by type and priority.</w:t>
-            </w:r>
           </w:p>
         </w:tc>
         <w:tc>
@@ -12050,7 +12070,7 @@
                 <w:lang w:eastAsia="es-CO"/>
                 <w14:ligatures w14:val="none"/>
               </w:rPr>
-              <w:t>ui</w:t>
+              <w:t>model</w:t>
             </w:r>
           </w:p>
         </w:tc>
@@ -12090,7 +12110,7 @@
                 <w:lang w:eastAsia="es-CO"/>
                 <w14:ligatures w14:val="none"/>
               </w:rPr>
-              <w:t>RequestManagementApp</w:t>
+              <w:t>Department</w:t>
             </w:r>
           </w:p>
         </w:tc>
@@ -12129,7 +12149,7 @@
                 <w:lang w:eastAsia="es-CO"/>
                 <w14:ligatures w14:val="none"/>
               </w:rPr>
-              <w:t>consultProjectsTypePriority()</w:t>
+              <w:t>reviewRequestEfficiency(subject : String)</w:t>
             </w:r>
           </w:p>
         </w:tc>
@@ -12152,6 +12172,7 @@
             <w:pPr>
               <w:pStyle w:val="paragraph"/>
               <w:spacing w:before="0" w:beforeAutospacing="0" w:after="0" w:afterAutospacing="0"/>
+              <w:jc w:val="center"/>
               <w:textAlignment w:val="baseline"/>
               <w:rPr>
                 <w:rFonts w:ascii="Arial" w:hAnsi="Arial" w:cs="Arial"/>
@@ -12237,7 +12258,7 @@
                 <w:lang w:eastAsia="es-CO"/>
                 <w14:ligatures w14:val="none"/>
               </w:rPr>
-              <w:t>University</w:t>
+              <w:t>Department</w:t>
             </w:r>
           </w:p>
         </w:tc>
@@ -12276,7 +12297,7 @@
                 <w:lang w:eastAsia="es-CO"/>
                 <w14:ligatures w14:val="none"/>
               </w:rPr>
-              <w:t>consultProjectsTypePriority()</w:t>
+              <w:t>searchRequest(subject : String)</w:t>
             </w:r>
           </w:p>
         </w:tc>
@@ -12299,6 +12320,7 @@
             <w:pPr>
               <w:pStyle w:val="paragraph"/>
               <w:spacing w:before="0" w:beforeAutospacing="0" w:after="0" w:afterAutospacing="0"/>
+              <w:jc w:val="center"/>
               <w:textAlignment w:val="baseline"/>
               <w:rPr>
                 <w:rFonts w:ascii="Arial" w:hAnsi="Arial" w:cs="Arial"/>
@@ -12384,7 +12406,7 @@
                 <w:lang w:eastAsia="es-CO"/>
                 <w14:ligatures w14:val="none"/>
               </w:rPr>
-              <w:t>ImprovementCollaborator</w:t>
+              <w:t>IEfficiencyCalculable</w:t>
             </w:r>
           </w:p>
         </w:tc>
@@ -12423,7 +12445,17 @@
                 <w:lang w:eastAsia="es-CO"/>
                 <w14:ligatures w14:val="none"/>
               </w:rPr>
-              <w:t>projectTypePriorityCounter()</w:t>
+              <w:t xml:space="preserve">(abs) </w:t>
+            </w:r>
+            <w:r>
+              <w:rPr>
+                <w:rFonts w:ascii="Arial" w:eastAsia="Times New Roman" w:hAnsi="Arial" w:cs="Arial"/>
+                <w:color w:val="000000"/>
+                <w:kern w:val="0"/>
+                <w:lang w:eastAsia="es-CO"/>
+                <w14:ligatures w14:val="none"/>
+              </w:rPr>
+              <w:t>calculateEffienciency()</w:t>
             </w:r>
           </w:p>
         </w:tc>
@@ -12435,10 +12467,10 @@
         <w:tc>
           <w:tcPr>
             <w:tcW w:w="2855" w:type="dxa"/>
-            <w:vMerge w:val="restart"/>
-            <w:tcBorders>
-              <w:top w:val="single" w:sz="8" w:space="0" w:color="000000"/>
-              <w:left w:val="single" w:sz="8" w:space="0" w:color="000000"/>
+            <w:vMerge/>
+            <w:tcBorders>
+              <w:left w:val="single" w:sz="8" w:space="0" w:color="000000"/>
+              <w:bottom w:val="single" w:sz="8" w:space="0" w:color="000000"/>
               <w:right w:val="single" w:sz="8" w:space="0" w:color="000000"/>
             </w:tcBorders>
             <w:vAlign w:val="center"/>
@@ -12455,22 +12487,170 @@
                 <w:szCs w:val="22"/>
               </w:rPr>
             </w:pPr>
-            <w:r>
+          </w:p>
+        </w:tc>
+        <w:tc>
+          <w:tcPr>
+            <w:tcW w:w="1216" w:type="dxa"/>
+            <w:tcBorders>
+              <w:top w:val="single" w:sz="8" w:space="0" w:color="000000"/>
+              <w:left w:val="single" w:sz="8" w:space="0" w:color="000000"/>
+              <w:bottom w:val="single" w:sz="8" w:space="0" w:color="000000"/>
+              <w:right w:val="single" w:sz="8" w:space="0" w:color="000000"/>
+            </w:tcBorders>
+            <w:tcMar>
+              <w:top w:w="100" w:type="dxa"/>
+              <w:left w:w="100" w:type="dxa"/>
+              <w:bottom w:w="100" w:type="dxa"/>
+              <w:right w:w="100" w:type="dxa"/>
+            </w:tcMar>
+          </w:tcPr>
+          <w:p>
+            <w:pPr>
+              <w:spacing w:after="0" w:line="240" w:lineRule="auto"/>
+              <w:jc w:val="center"/>
+              <w:rPr>
+                <w:rFonts w:ascii="Arial" w:eastAsia="Times New Roman" w:hAnsi="Arial" w:cs="Arial"/>
+                <w:color w:val="000000"/>
+                <w:kern w:val="0"/>
+                <w:lang w:eastAsia="es-CO"/>
+                <w14:ligatures w14:val="none"/>
+              </w:rPr>
+            </w:pPr>
+            <w:r>
+              <w:rPr>
+                <w:rFonts w:ascii="Arial" w:eastAsia="Times New Roman" w:hAnsi="Arial" w:cs="Arial"/>
+                <w:color w:val="000000"/>
+                <w:kern w:val="0"/>
+                <w:lang w:eastAsia="es-CO"/>
+                <w14:ligatures w14:val="none"/>
+              </w:rPr>
+              <w:t>model</w:t>
+            </w:r>
+          </w:p>
+        </w:tc>
+        <w:tc>
+          <w:tcPr>
+            <w:tcW w:w="2695" w:type="dxa"/>
+            <w:tcBorders>
+              <w:top w:val="single" w:sz="8" w:space="0" w:color="000000"/>
+              <w:left w:val="single" w:sz="8" w:space="0" w:color="000000"/>
+              <w:bottom w:val="single" w:sz="8" w:space="0" w:color="000000"/>
+              <w:right w:val="single" w:sz="8" w:space="0" w:color="000000"/>
+            </w:tcBorders>
+            <w:tcMar>
+              <w:top w:w="100" w:type="dxa"/>
+              <w:left w:w="100" w:type="dxa"/>
+              <w:bottom w:w="100" w:type="dxa"/>
+              <w:right w:w="100" w:type="dxa"/>
+            </w:tcMar>
+          </w:tcPr>
+          <w:p>
+            <w:pPr>
+              <w:spacing w:after="0" w:line="240" w:lineRule="auto"/>
+              <w:jc w:val="center"/>
+              <w:rPr>
+                <w:rFonts w:ascii="Arial" w:eastAsia="Times New Roman" w:hAnsi="Arial" w:cs="Arial"/>
+                <w:color w:val="000000"/>
+                <w:kern w:val="0"/>
+                <w:lang w:eastAsia="es-CO"/>
+                <w14:ligatures w14:val="none"/>
+              </w:rPr>
+            </w:pPr>
+            <w:r>
+              <w:rPr>
+                <w:rFonts w:ascii="Arial" w:eastAsia="Times New Roman" w:hAnsi="Arial" w:cs="Arial"/>
+                <w:color w:val="000000"/>
+                <w:kern w:val="0"/>
+                <w:lang w:eastAsia="es-CO"/>
+                <w14:ligatures w14:val="none"/>
+              </w:rPr>
+              <w:t>Request</w:t>
+            </w:r>
+          </w:p>
+        </w:tc>
+        <w:tc>
+          <w:tcPr>
+            <w:tcW w:w="4149" w:type="dxa"/>
+            <w:tcBorders>
+              <w:top w:val="single" w:sz="8" w:space="0" w:color="000000"/>
+              <w:left w:val="single" w:sz="8" w:space="0" w:color="000000"/>
+              <w:bottom w:val="single" w:sz="8" w:space="0" w:color="000000"/>
+              <w:right w:val="single" w:sz="8" w:space="0" w:color="000000"/>
+            </w:tcBorders>
+            <w:tcMar>
+              <w:top w:w="100" w:type="dxa"/>
+              <w:left w:w="100" w:type="dxa"/>
+              <w:bottom w:w="100" w:type="dxa"/>
+              <w:right w:w="100" w:type="dxa"/>
+            </w:tcMar>
+          </w:tcPr>
+          <w:p>
+            <w:pPr>
+              <w:spacing w:after="0" w:line="240" w:lineRule="auto"/>
+              <w:rPr>
+                <w:rFonts w:ascii="Arial" w:eastAsia="Times New Roman" w:hAnsi="Arial" w:cs="Arial"/>
+                <w:color w:val="000000"/>
+                <w:kern w:val="0"/>
+                <w:lang w:eastAsia="es-CO"/>
+                <w14:ligatures w14:val="none"/>
+              </w:rPr>
+            </w:pPr>
+            <w:r>
+              <w:rPr>
+                <w:rFonts w:ascii="Arial" w:eastAsia="Times New Roman" w:hAnsi="Arial" w:cs="Arial"/>
+                <w:color w:val="000000"/>
+                <w:kern w:val="0"/>
+                <w:lang w:eastAsia="es-CO"/>
+                <w14:ligatures w14:val="none"/>
+              </w:rPr>
+              <w:t>calculateEfficiency()</w:t>
+            </w:r>
+          </w:p>
+        </w:tc>
+      </w:tr>
+      <w:tr>
+        <w:trPr>
+          <w:trHeight w:val="420"/>
+        </w:trPr>
+        <w:tc>
+          <w:tcPr>
+            <w:tcW w:w="2855" w:type="dxa"/>
+            <w:vMerge w:val="restart"/>
+            <w:tcBorders>
+              <w:top w:val="single" w:sz="8" w:space="0" w:color="000000"/>
+              <w:left w:val="single" w:sz="8" w:space="0" w:color="000000"/>
+              <w:right w:val="single" w:sz="8" w:space="0" w:color="000000"/>
+            </w:tcBorders>
+            <w:vAlign w:val="center"/>
+          </w:tcPr>
+          <w:p>
+            <w:pPr>
+              <w:pStyle w:val="paragraph"/>
+              <w:spacing w:before="0" w:beforeAutospacing="0" w:after="0" w:afterAutospacing="0"/>
+              <w:jc w:val="center"/>
+              <w:textAlignment w:val="baseline"/>
               <w:rPr>
                 <w:rFonts w:ascii="Arial" w:hAnsi="Arial" w:cs="Arial"/>
                 <w:sz w:val="22"/>
                 <w:szCs w:val="22"/>
               </w:rPr>
-              <w:t xml:space="preserve">Req#14: Consult the number of projects led by every collaborator in the Department of </w:t>
-            </w:r>
+            </w:pPr>
             <w:r>
               <w:rPr>
                 <w:rFonts w:ascii="Arial" w:hAnsi="Arial" w:cs="Arial"/>
                 <w:sz w:val="22"/>
                 <w:szCs w:val="22"/>
               </w:rPr>
-              <w:lastRenderedPageBreak/>
-              <w:t>Transformation and Improvement.</w:t>
+              <w:t>Req#1</w:t>
+            </w:r>
+            <w:r>
+              <w:rPr>
+                <w:rFonts w:ascii="Arial" w:hAnsi="Arial" w:cs="Arial"/>
+                <w:sz w:val="22"/>
+                <w:szCs w:val="22"/>
+              </w:rPr>
+              <w:t>3: Consult the number of projects by type and priority.</w:t>
             </w:r>
           </w:p>
         </w:tc>
@@ -12510,7 +12690,457 @@
                 <w:lang w:eastAsia="es-CO"/>
                 <w14:ligatures w14:val="none"/>
               </w:rPr>
-              <w:lastRenderedPageBreak/>
+              <w:t>ui</w:t>
+            </w:r>
+          </w:p>
+        </w:tc>
+        <w:tc>
+          <w:tcPr>
+            <w:tcW w:w="2695" w:type="dxa"/>
+            <w:tcBorders>
+              <w:top w:val="single" w:sz="8" w:space="0" w:color="000000"/>
+              <w:left w:val="single" w:sz="8" w:space="0" w:color="000000"/>
+              <w:bottom w:val="single" w:sz="8" w:space="0" w:color="000000"/>
+              <w:right w:val="single" w:sz="8" w:space="0" w:color="000000"/>
+            </w:tcBorders>
+            <w:tcMar>
+              <w:top w:w="100" w:type="dxa"/>
+              <w:left w:w="100" w:type="dxa"/>
+              <w:bottom w:w="100" w:type="dxa"/>
+              <w:right w:w="100" w:type="dxa"/>
+            </w:tcMar>
+          </w:tcPr>
+          <w:p>
+            <w:pPr>
+              <w:spacing w:after="0" w:line="240" w:lineRule="auto"/>
+              <w:jc w:val="center"/>
+              <w:rPr>
+                <w:rFonts w:ascii="Arial" w:eastAsia="Times New Roman" w:hAnsi="Arial" w:cs="Arial"/>
+                <w:color w:val="000000"/>
+                <w:kern w:val="0"/>
+                <w:lang w:eastAsia="es-CO"/>
+                <w14:ligatures w14:val="none"/>
+              </w:rPr>
+            </w:pPr>
+            <w:r>
+              <w:rPr>
+                <w:rFonts w:ascii="Arial" w:eastAsia="Times New Roman" w:hAnsi="Arial" w:cs="Arial"/>
+                <w:color w:val="000000"/>
+                <w:kern w:val="0"/>
+                <w:lang w:eastAsia="es-CO"/>
+                <w14:ligatures w14:val="none"/>
+              </w:rPr>
+              <w:t>RequestManagementApp</w:t>
+            </w:r>
+          </w:p>
+        </w:tc>
+        <w:tc>
+          <w:tcPr>
+            <w:tcW w:w="4149" w:type="dxa"/>
+            <w:tcBorders>
+              <w:top w:val="single" w:sz="8" w:space="0" w:color="000000"/>
+              <w:left w:val="single" w:sz="8" w:space="0" w:color="000000"/>
+              <w:bottom w:val="single" w:sz="8" w:space="0" w:color="000000"/>
+              <w:right w:val="single" w:sz="8" w:space="0" w:color="000000"/>
+            </w:tcBorders>
+            <w:tcMar>
+              <w:top w:w="100" w:type="dxa"/>
+              <w:left w:w="100" w:type="dxa"/>
+              <w:bottom w:w="100" w:type="dxa"/>
+              <w:right w:w="100" w:type="dxa"/>
+            </w:tcMar>
+          </w:tcPr>
+          <w:p>
+            <w:pPr>
+              <w:spacing w:after="0" w:line="240" w:lineRule="auto"/>
+              <w:rPr>
+                <w:rFonts w:ascii="Arial" w:eastAsia="Times New Roman" w:hAnsi="Arial" w:cs="Arial"/>
+                <w:color w:val="000000"/>
+                <w:kern w:val="0"/>
+                <w:lang w:eastAsia="es-CO"/>
+                <w14:ligatures w14:val="none"/>
+              </w:rPr>
+            </w:pPr>
+            <w:r>
+              <w:rPr>
+                <w:rFonts w:ascii="Arial" w:eastAsia="Times New Roman" w:hAnsi="Arial" w:cs="Arial"/>
+                <w:color w:val="000000"/>
+                <w:kern w:val="0"/>
+                <w:lang w:eastAsia="es-CO"/>
+                <w14:ligatures w14:val="none"/>
+              </w:rPr>
+              <w:t>consultProjectsTypePriority()</w:t>
+            </w:r>
+          </w:p>
+        </w:tc>
+      </w:tr>
+      <w:tr>
+        <w:trPr>
+          <w:trHeight w:val="420"/>
+        </w:trPr>
+        <w:tc>
+          <w:tcPr>
+            <w:tcW w:w="2855" w:type="dxa"/>
+            <w:vMerge/>
+            <w:tcBorders>
+              <w:left w:val="single" w:sz="8" w:space="0" w:color="000000"/>
+              <w:right w:val="single" w:sz="8" w:space="0" w:color="000000"/>
+            </w:tcBorders>
+            <w:vAlign w:val="center"/>
+          </w:tcPr>
+          <w:p>
+            <w:pPr>
+              <w:pStyle w:val="paragraph"/>
+              <w:spacing w:before="0" w:beforeAutospacing="0" w:after="0" w:afterAutospacing="0"/>
+              <w:textAlignment w:val="baseline"/>
+              <w:rPr>
+                <w:rFonts w:ascii="Arial" w:hAnsi="Arial" w:cs="Arial"/>
+                <w:sz w:val="22"/>
+                <w:szCs w:val="22"/>
+              </w:rPr>
+            </w:pPr>
+          </w:p>
+        </w:tc>
+        <w:tc>
+          <w:tcPr>
+            <w:tcW w:w="1216" w:type="dxa"/>
+            <w:tcBorders>
+              <w:top w:val="single" w:sz="8" w:space="0" w:color="000000"/>
+              <w:left w:val="single" w:sz="8" w:space="0" w:color="000000"/>
+              <w:bottom w:val="single" w:sz="8" w:space="0" w:color="000000"/>
+              <w:right w:val="single" w:sz="8" w:space="0" w:color="000000"/>
+            </w:tcBorders>
+            <w:tcMar>
+              <w:top w:w="100" w:type="dxa"/>
+              <w:left w:w="100" w:type="dxa"/>
+              <w:bottom w:w="100" w:type="dxa"/>
+              <w:right w:w="100" w:type="dxa"/>
+            </w:tcMar>
+          </w:tcPr>
+          <w:p>
+            <w:pPr>
+              <w:spacing w:after="0" w:line="240" w:lineRule="auto"/>
+              <w:jc w:val="center"/>
+              <w:rPr>
+                <w:rFonts w:ascii="Arial" w:eastAsia="Times New Roman" w:hAnsi="Arial" w:cs="Arial"/>
+                <w:color w:val="000000"/>
+                <w:kern w:val="0"/>
+                <w:lang w:eastAsia="es-CO"/>
+                <w14:ligatures w14:val="none"/>
+              </w:rPr>
+            </w:pPr>
+            <w:r>
+              <w:rPr>
+                <w:rFonts w:ascii="Arial" w:eastAsia="Times New Roman" w:hAnsi="Arial" w:cs="Arial"/>
+                <w:color w:val="000000"/>
+                <w:kern w:val="0"/>
+                <w:lang w:eastAsia="es-CO"/>
+                <w14:ligatures w14:val="none"/>
+              </w:rPr>
+              <w:t>model</w:t>
+            </w:r>
+          </w:p>
+        </w:tc>
+        <w:tc>
+          <w:tcPr>
+            <w:tcW w:w="2695" w:type="dxa"/>
+            <w:tcBorders>
+              <w:top w:val="single" w:sz="8" w:space="0" w:color="000000"/>
+              <w:left w:val="single" w:sz="8" w:space="0" w:color="000000"/>
+              <w:bottom w:val="single" w:sz="8" w:space="0" w:color="000000"/>
+              <w:right w:val="single" w:sz="8" w:space="0" w:color="000000"/>
+            </w:tcBorders>
+            <w:tcMar>
+              <w:top w:w="100" w:type="dxa"/>
+              <w:left w:w="100" w:type="dxa"/>
+              <w:bottom w:w="100" w:type="dxa"/>
+              <w:right w:w="100" w:type="dxa"/>
+            </w:tcMar>
+          </w:tcPr>
+          <w:p>
+            <w:pPr>
+              <w:spacing w:after="0" w:line="240" w:lineRule="auto"/>
+              <w:jc w:val="center"/>
+              <w:rPr>
+                <w:rFonts w:ascii="Arial" w:eastAsia="Times New Roman" w:hAnsi="Arial" w:cs="Arial"/>
+                <w:color w:val="000000"/>
+                <w:kern w:val="0"/>
+                <w:lang w:eastAsia="es-CO"/>
+                <w14:ligatures w14:val="none"/>
+              </w:rPr>
+            </w:pPr>
+            <w:r>
+              <w:rPr>
+                <w:rFonts w:ascii="Arial" w:eastAsia="Times New Roman" w:hAnsi="Arial" w:cs="Arial"/>
+                <w:color w:val="000000"/>
+                <w:kern w:val="0"/>
+                <w:lang w:eastAsia="es-CO"/>
+                <w14:ligatures w14:val="none"/>
+              </w:rPr>
+              <w:t>University</w:t>
+            </w:r>
+          </w:p>
+        </w:tc>
+        <w:tc>
+          <w:tcPr>
+            <w:tcW w:w="4149" w:type="dxa"/>
+            <w:tcBorders>
+              <w:top w:val="single" w:sz="8" w:space="0" w:color="000000"/>
+              <w:left w:val="single" w:sz="8" w:space="0" w:color="000000"/>
+              <w:bottom w:val="single" w:sz="8" w:space="0" w:color="000000"/>
+              <w:right w:val="single" w:sz="8" w:space="0" w:color="000000"/>
+            </w:tcBorders>
+            <w:tcMar>
+              <w:top w:w="100" w:type="dxa"/>
+              <w:left w:w="100" w:type="dxa"/>
+              <w:bottom w:w="100" w:type="dxa"/>
+              <w:right w:w="100" w:type="dxa"/>
+            </w:tcMar>
+          </w:tcPr>
+          <w:p>
+            <w:pPr>
+              <w:spacing w:after="0" w:line="240" w:lineRule="auto"/>
+              <w:rPr>
+                <w:rFonts w:ascii="Arial" w:eastAsia="Times New Roman" w:hAnsi="Arial" w:cs="Arial"/>
+                <w:color w:val="000000"/>
+                <w:kern w:val="0"/>
+                <w:lang w:eastAsia="es-CO"/>
+                <w14:ligatures w14:val="none"/>
+              </w:rPr>
+            </w:pPr>
+            <w:r>
+              <w:rPr>
+                <w:rFonts w:ascii="Arial" w:eastAsia="Times New Roman" w:hAnsi="Arial" w:cs="Arial"/>
+                <w:color w:val="000000"/>
+                <w:kern w:val="0"/>
+                <w:lang w:eastAsia="es-CO"/>
+                <w14:ligatures w14:val="none"/>
+              </w:rPr>
+              <w:t>consultProjectsTypePriority()</w:t>
+            </w:r>
+          </w:p>
+        </w:tc>
+      </w:tr>
+      <w:tr>
+        <w:trPr>
+          <w:trHeight w:val="420"/>
+        </w:trPr>
+        <w:tc>
+          <w:tcPr>
+            <w:tcW w:w="2855" w:type="dxa"/>
+            <w:vMerge/>
+            <w:tcBorders>
+              <w:left w:val="single" w:sz="8" w:space="0" w:color="000000"/>
+              <w:right w:val="single" w:sz="8" w:space="0" w:color="000000"/>
+            </w:tcBorders>
+            <w:vAlign w:val="center"/>
+          </w:tcPr>
+          <w:p>
+            <w:pPr>
+              <w:pStyle w:val="paragraph"/>
+              <w:spacing w:before="0" w:beforeAutospacing="0" w:after="0" w:afterAutospacing="0"/>
+              <w:textAlignment w:val="baseline"/>
+              <w:rPr>
+                <w:rFonts w:ascii="Arial" w:hAnsi="Arial" w:cs="Arial"/>
+                <w:sz w:val="22"/>
+                <w:szCs w:val="22"/>
+              </w:rPr>
+            </w:pPr>
+          </w:p>
+        </w:tc>
+        <w:tc>
+          <w:tcPr>
+            <w:tcW w:w="1216" w:type="dxa"/>
+            <w:tcBorders>
+              <w:top w:val="single" w:sz="8" w:space="0" w:color="000000"/>
+              <w:left w:val="single" w:sz="8" w:space="0" w:color="000000"/>
+              <w:bottom w:val="single" w:sz="8" w:space="0" w:color="000000"/>
+              <w:right w:val="single" w:sz="8" w:space="0" w:color="000000"/>
+            </w:tcBorders>
+            <w:tcMar>
+              <w:top w:w="100" w:type="dxa"/>
+              <w:left w:w="100" w:type="dxa"/>
+              <w:bottom w:w="100" w:type="dxa"/>
+              <w:right w:w="100" w:type="dxa"/>
+            </w:tcMar>
+          </w:tcPr>
+          <w:p>
+            <w:pPr>
+              <w:spacing w:after="0" w:line="240" w:lineRule="auto"/>
+              <w:jc w:val="center"/>
+              <w:rPr>
+                <w:rFonts w:ascii="Arial" w:eastAsia="Times New Roman" w:hAnsi="Arial" w:cs="Arial"/>
+                <w:color w:val="000000"/>
+                <w:kern w:val="0"/>
+                <w:lang w:eastAsia="es-CO"/>
+                <w14:ligatures w14:val="none"/>
+              </w:rPr>
+            </w:pPr>
+            <w:r>
+              <w:rPr>
+                <w:rFonts w:ascii="Arial" w:eastAsia="Times New Roman" w:hAnsi="Arial" w:cs="Arial"/>
+                <w:color w:val="000000"/>
+                <w:kern w:val="0"/>
+                <w:lang w:eastAsia="es-CO"/>
+                <w14:ligatures w14:val="none"/>
+              </w:rPr>
+              <w:t>model</w:t>
+            </w:r>
+          </w:p>
+        </w:tc>
+        <w:tc>
+          <w:tcPr>
+            <w:tcW w:w="2695" w:type="dxa"/>
+            <w:tcBorders>
+              <w:top w:val="single" w:sz="8" w:space="0" w:color="000000"/>
+              <w:left w:val="single" w:sz="8" w:space="0" w:color="000000"/>
+              <w:bottom w:val="single" w:sz="8" w:space="0" w:color="000000"/>
+              <w:right w:val="single" w:sz="8" w:space="0" w:color="000000"/>
+            </w:tcBorders>
+            <w:tcMar>
+              <w:top w:w="100" w:type="dxa"/>
+              <w:left w:w="100" w:type="dxa"/>
+              <w:bottom w:w="100" w:type="dxa"/>
+              <w:right w:w="100" w:type="dxa"/>
+            </w:tcMar>
+          </w:tcPr>
+          <w:p>
+            <w:pPr>
+              <w:spacing w:after="0" w:line="240" w:lineRule="auto"/>
+              <w:jc w:val="center"/>
+              <w:rPr>
+                <w:rFonts w:ascii="Arial" w:eastAsia="Times New Roman" w:hAnsi="Arial" w:cs="Arial"/>
+                <w:color w:val="000000"/>
+                <w:kern w:val="0"/>
+                <w:lang w:eastAsia="es-CO"/>
+                <w14:ligatures w14:val="none"/>
+              </w:rPr>
+            </w:pPr>
+            <w:r>
+              <w:rPr>
+                <w:rFonts w:ascii="Arial" w:eastAsia="Times New Roman" w:hAnsi="Arial" w:cs="Arial"/>
+                <w:color w:val="000000"/>
+                <w:kern w:val="0"/>
+                <w:lang w:eastAsia="es-CO"/>
+                <w14:ligatures w14:val="none"/>
+              </w:rPr>
+              <w:t>ImprovementCollaborator</w:t>
+            </w:r>
+          </w:p>
+        </w:tc>
+        <w:tc>
+          <w:tcPr>
+            <w:tcW w:w="4149" w:type="dxa"/>
+            <w:tcBorders>
+              <w:top w:val="single" w:sz="8" w:space="0" w:color="000000"/>
+              <w:left w:val="single" w:sz="8" w:space="0" w:color="000000"/>
+              <w:bottom w:val="single" w:sz="8" w:space="0" w:color="000000"/>
+              <w:right w:val="single" w:sz="8" w:space="0" w:color="000000"/>
+            </w:tcBorders>
+            <w:tcMar>
+              <w:top w:w="100" w:type="dxa"/>
+              <w:left w:w="100" w:type="dxa"/>
+              <w:bottom w:w="100" w:type="dxa"/>
+              <w:right w:w="100" w:type="dxa"/>
+            </w:tcMar>
+          </w:tcPr>
+          <w:p>
+            <w:pPr>
+              <w:spacing w:after="0" w:line="240" w:lineRule="auto"/>
+              <w:rPr>
+                <w:rFonts w:ascii="Arial" w:eastAsia="Times New Roman" w:hAnsi="Arial" w:cs="Arial"/>
+                <w:color w:val="000000"/>
+                <w:kern w:val="0"/>
+                <w:lang w:eastAsia="es-CO"/>
+                <w14:ligatures w14:val="none"/>
+              </w:rPr>
+            </w:pPr>
+            <w:r>
+              <w:rPr>
+                <w:rFonts w:ascii="Arial" w:eastAsia="Times New Roman" w:hAnsi="Arial" w:cs="Arial"/>
+                <w:color w:val="000000"/>
+                <w:kern w:val="0"/>
+                <w:lang w:eastAsia="es-CO"/>
+                <w14:ligatures w14:val="none"/>
+              </w:rPr>
+              <w:t>projectTypePriorityCounter()</w:t>
+            </w:r>
+          </w:p>
+        </w:tc>
+      </w:tr>
+      <w:tr>
+        <w:trPr>
+          <w:trHeight w:val="420"/>
+        </w:trPr>
+        <w:tc>
+          <w:tcPr>
+            <w:tcW w:w="2855" w:type="dxa"/>
+            <w:vMerge w:val="restart"/>
+            <w:tcBorders>
+              <w:top w:val="single" w:sz="8" w:space="0" w:color="000000"/>
+              <w:left w:val="single" w:sz="8" w:space="0" w:color="000000"/>
+              <w:right w:val="single" w:sz="8" w:space="0" w:color="000000"/>
+            </w:tcBorders>
+            <w:vAlign w:val="center"/>
+          </w:tcPr>
+          <w:p>
+            <w:pPr>
+              <w:pStyle w:val="paragraph"/>
+              <w:spacing w:before="0" w:beforeAutospacing="0" w:after="0" w:afterAutospacing="0"/>
+              <w:jc w:val="center"/>
+              <w:textAlignment w:val="baseline"/>
+              <w:rPr>
+                <w:rFonts w:ascii="Arial" w:hAnsi="Arial" w:cs="Arial"/>
+                <w:sz w:val="22"/>
+                <w:szCs w:val="22"/>
+              </w:rPr>
+            </w:pPr>
+            <w:r>
+              <w:rPr>
+                <w:rFonts w:ascii="Arial" w:hAnsi="Arial" w:cs="Arial"/>
+                <w:sz w:val="22"/>
+                <w:szCs w:val="22"/>
+              </w:rPr>
+              <w:t>Req#14: Consult the number of projects led by every collaborator in the Department of Transformation and Improvement.</w:t>
+            </w:r>
+          </w:p>
+        </w:tc>
+        <w:tc>
+          <w:tcPr>
+            <w:tcW w:w="1216" w:type="dxa"/>
+            <w:tcBorders>
+              <w:top w:val="single" w:sz="8" w:space="0" w:color="000000"/>
+              <w:left w:val="single" w:sz="8" w:space="0" w:color="000000"/>
+              <w:bottom w:val="single" w:sz="8" w:space="0" w:color="000000"/>
+              <w:right w:val="single" w:sz="8" w:space="0" w:color="000000"/>
+            </w:tcBorders>
+            <w:tcMar>
+              <w:top w:w="100" w:type="dxa"/>
+              <w:left w:w="100" w:type="dxa"/>
+              <w:bottom w:w="100" w:type="dxa"/>
+              <w:right w:w="100" w:type="dxa"/>
+            </w:tcMar>
+          </w:tcPr>
+          <w:p>
+            <w:pPr>
+              <w:spacing w:after="0" w:line="240" w:lineRule="auto"/>
+              <w:jc w:val="center"/>
+              <w:rPr>
+                <w:rFonts w:ascii="Arial" w:eastAsia="Times New Roman" w:hAnsi="Arial" w:cs="Arial"/>
+                <w:color w:val="000000"/>
+                <w:kern w:val="0"/>
+                <w:lang w:eastAsia="es-CO"/>
+                <w14:ligatures w14:val="none"/>
+              </w:rPr>
+            </w:pPr>
+            <w:r>
+              <w:rPr>
+                <w:rFonts w:ascii="Arial" w:eastAsia="Times New Roman" w:hAnsi="Arial" w:cs="Arial"/>
+                <w:color w:val="000000"/>
+                <w:kern w:val="0"/>
+                <w:lang w:eastAsia="es-CO"/>
+                <w14:ligatures w14:val="none"/>
+              </w:rPr>
               <w:t>ui</w:t>
             </w:r>
           </w:p>

</xml_diff>

<commit_message>
Corrected traceability diagram to make the matrix.
</commit_message>
<xml_diff>
--- a/docs/Traceability diagram Request Management.docx
+++ b/docs/Traceability diagram Request Management.docx
@@ -1,6 +1,6 @@
 
 <file path=word/document.xml><?xml version="1.0" encoding="utf-8"?>
-<w:document xmlns:wpc="http://schemas.microsoft.com/office/word/2010/wordprocessingCanvas" xmlns:cx="http://schemas.microsoft.com/office/drawing/2014/chartex" xmlns:cx1="http://schemas.microsoft.com/office/drawing/2015/9/8/chartex" xmlns:cx2="http://schemas.microsoft.com/office/drawing/2015/10/21/chartex" xmlns:cx3="http://schemas.microsoft.com/office/drawing/2016/5/9/chartex" xmlns:cx4="http://schemas.microsoft.com/office/drawing/2016/5/10/chartex" xmlns:cx5="http://schemas.microsoft.com/office/drawing/2016/5/11/chartex" xmlns:cx6="http://schemas.microsoft.com/office/drawing/2016/5/12/chartex" xmlns:cx7="http://schemas.microsoft.com/office/drawing/2016/5/13/chartex" xmlns:cx8="http://schemas.microsoft.com/office/drawing/2016/5/14/chartex" xmlns:mc="http://schemas.openxmlformats.org/markup-compatibility/2006" xmlns:aink="http://schemas.microsoft.com/office/drawing/2016/ink" xmlns:am3d="http://schemas.microsoft.com/office/drawing/2017/model3d" xmlns:o="urn:schemas-microsoft-com:office:office" xmlns:oel="http://schemas.microsoft.com/office/2019/extlst" xmlns:r="http://schemas.openxmlformats.org/officeDocument/2006/relationships" xmlns:m="http://schemas.openxmlformats.org/officeDocument/2006/math" xmlns:v="urn:schemas-microsoft-com:vml" xmlns:wp14="http://schemas.microsoft.com/office/word/2010/wordprocessingDrawing" xmlns:wp="http://schemas.openxmlformats.org/drawingml/2006/wordprocessingDrawing" xmlns:w10="urn:schemas-microsoft-com:office:word" xmlns:w="http://schemas.openxmlformats.org/wordprocessingml/2006/main" xmlns:w14="http://schemas.microsoft.com/office/word/2010/wordml" xmlns:w15="http://schemas.microsoft.com/office/word/2012/wordml" xmlns:w16cex="http://schemas.microsoft.com/office/word/2018/wordml/cex" xmlns:w16cid="http://schemas.microsoft.com/office/word/2016/wordml/cid" xmlns:w16="http://schemas.microsoft.com/office/word/2018/wordml" xmlns:w16du="http://schemas.microsoft.com/office/word/2023/wordml/word16du" xmlns:w16sdtdh="http://schemas.microsoft.com/office/word/2020/wordml/sdtdatahash" xmlns:w16se="http://schemas.microsoft.com/office/word/2015/wordml/symex" xmlns:wpg="http://schemas.microsoft.com/office/word/2010/wordprocessingGroup" xmlns:wpi="http://schemas.microsoft.com/office/word/2010/wordprocessingInk" xmlns:wne="http://schemas.microsoft.com/office/word/2006/wordml" xmlns:wps="http://schemas.microsoft.com/office/word/2010/wordprocessingShape" mc:Ignorable="w14 w15 w16se w16cid w16 w16cex w16sdtdh w16du wp14">
+<w:document xmlns:wpc="http://schemas.microsoft.com/office/word/2010/wordprocessingCanvas" xmlns:cx="http://schemas.microsoft.com/office/drawing/2014/chartex" xmlns:mc="http://schemas.openxmlformats.org/markup-compatibility/2006" xmlns:o="urn:schemas-microsoft-com:office:office" xmlns:r="http://schemas.openxmlformats.org/officeDocument/2006/relationships" xmlns:m="http://schemas.openxmlformats.org/officeDocument/2006/math" xmlns:v="urn:schemas-microsoft-com:vml" xmlns:wp14="http://schemas.microsoft.com/office/word/2010/wordprocessingDrawing" xmlns:wp="http://schemas.openxmlformats.org/drawingml/2006/wordprocessingDrawing" xmlns:w10="urn:schemas-microsoft-com:office:word" xmlns:w="http://schemas.openxmlformats.org/wordprocessingml/2006/main" xmlns:w14="http://schemas.microsoft.com/office/word/2010/wordml" xmlns:w15="http://schemas.microsoft.com/office/word/2012/wordml" xmlns:w16se="http://schemas.microsoft.com/office/word/2015/wordml/symex" xmlns:wpg="http://schemas.microsoft.com/office/word/2010/wordprocessingGroup" xmlns:wpi="http://schemas.microsoft.com/office/word/2010/wordprocessingInk" xmlns:wne="http://schemas.microsoft.com/office/word/2006/wordml" xmlns:wps="http://schemas.microsoft.com/office/word/2010/wordprocessingShape" mc:Ignorable="w14 w15 w16se wp14">
   <w:body>
     <w:p>
       <w:pPr>
@@ -28330,6 +28330,7 @@
           <w:p>
             <w:pPr>
               <w:spacing w:after="0" w:line="240" w:lineRule="auto"/>
+              <w:ind w:left="708" w:hanging="708"/>
               <w:rPr>
                 <w:rFonts w:ascii="Arial" w:eastAsia="Times New Roman" w:hAnsi="Arial" w:cs="Arial"/>
                 <w:color w:val="000000"/>
@@ -28360,6 +28361,7 @@
             <w:tcW w:w="2855" w:type="dxa"/>
             <w:vMerge/>
             <w:tcBorders>
+              <w:top w:val="single" w:sz="8" w:space="0" w:color="000000"/>
               <w:left w:val="single" w:sz="8" w:space="0" w:color="000000"/>
               <w:right w:val="single" w:sz="8" w:space="0" w:color="000000"/>
             </w:tcBorders>
@@ -28369,6 +28371,7 @@
             <w:pPr>
               <w:pStyle w:val="paragraph"/>
               <w:spacing w:before="0" w:beforeAutospacing="0" w:after="0" w:afterAutospacing="0"/>
+              <w:jc w:val="center"/>
               <w:textAlignment w:val="baseline"/>
               <w:rPr>
                 <w:rFonts w:ascii="Arial" w:hAnsi="Arial" w:cs="Arial"/>
@@ -28477,23 +28480,36 @@
           <w:p>
             <w:pPr>
               <w:spacing w:after="0" w:line="240" w:lineRule="auto"/>
-              <w:rPr>
-                <w:rFonts w:ascii="Arial" w:eastAsia="Times New Roman" w:hAnsi="Arial" w:cs="Arial"/>
-                <w:color w:val="000000"/>
-                <w:kern w:val="0"/>
-                <w:lang w:eastAsia="es-CO"/>
-                <w14:ligatures w14:val="none"/>
-              </w:rPr>
-            </w:pPr>
-            <w:r>
-              <w:rPr>
-                <w:rFonts w:ascii="Arial" w:eastAsia="Times New Roman" w:hAnsi="Arial" w:cs="Arial"/>
-                <w:color w:val="000000"/>
-                <w:kern w:val="0"/>
-                <w:lang w:eastAsia="es-CO"/>
-                <w14:ligatures w14:val="none"/>
-              </w:rPr>
-              <w:t>displayProjectMatrix(queryDate : Calendar)</w:t>
+              <w:ind w:left="708" w:hanging="708"/>
+              <w:rPr>
+                <w:rFonts w:ascii="Arial" w:eastAsia="Times New Roman" w:hAnsi="Arial" w:cs="Arial"/>
+                <w:color w:val="000000"/>
+                <w:kern w:val="0"/>
+                <w:lang w:eastAsia="es-CO"/>
+                <w14:ligatures w14:val="none"/>
+              </w:rPr>
+            </w:pPr>
+            <w:proofErr w:type="spellStart"/>
+            <w:r>
+              <w:rPr>
+                <w:rFonts w:ascii="Arial" w:eastAsia="Times New Roman" w:hAnsi="Arial" w:cs="Arial"/>
+                <w:color w:val="000000"/>
+                <w:kern w:val="0"/>
+                <w:lang w:eastAsia="es-CO"/>
+                <w14:ligatures w14:val="none"/>
+              </w:rPr>
+              <w:t>oneMinProject</w:t>
+            </w:r>
+            <w:proofErr w:type="spellEnd"/>
+            <w:r>
+              <w:rPr>
+                <w:rFonts w:ascii="Arial" w:eastAsia="Times New Roman" w:hAnsi="Arial" w:cs="Arial"/>
+                <w:color w:val="000000"/>
+                <w:kern w:val="0"/>
+                <w:lang w:eastAsia="es-CO"/>
+                <w14:ligatures w14:val="none"/>
+              </w:rPr>
+              <w:t>()</w:t>
             </w:r>
           </w:p>
         </w:tc>
@@ -28507,6 +28523,7 @@
             <w:tcW w:w="2855" w:type="dxa"/>
             <w:vMerge/>
             <w:tcBorders>
+              <w:top w:val="single" w:sz="8" w:space="0" w:color="000000"/>
               <w:left w:val="single" w:sz="8" w:space="0" w:color="000000"/>
               <w:right w:val="single" w:sz="8" w:space="0" w:color="000000"/>
             </w:tcBorders>
@@ -28516,6 +28533,7 @@
             <w:pPr>
               <w:pStyle w:val="paragraph"/>
               <w:spacing w:before="0" w:beforeAutospacing="0" w:after="0" w:afterAutospacing="0"/>
+              <w:jc w:val="center"/>
               <w:textAlignment w:val="baseline"/>
               <w:rPr>
                 <w:rFonts w:ascii="Arial" w:hAnsi="Arial" w:cs="Arial"/>
@@ -28601,7 +28619,7 @@
                 <w:lang w:eastAsia="es-CO"/>
                 <w14:ligatures w14:val="none"/>
               </w:rPr>
-              <w:t>ImprovementCollaborator</w:t>
+              <w:t>University</w:t>
             </w:r>
           </w:p>
         </w:tc>
@@ -28624,23 +28642,36 @@
           <w:p>
             <w:pPr>
               <w:spacing w:after="0" w:line="240" w:lineRule="auto"/>
-              <w:rPr>
-                <w:rFonts w:ascii="Arial" w:eastAsia="Times New Roman" w:hAnsi="Arial" w:cs="Arial"/>
-                <w:color w:val="000000"/>
-                <w:kern w:val="0"/>
-                <w:lang w:eastAsia="es-CO"/>
-                <w14:ligatures w14:val="none"/>
-              </w:rPr>
-            </w:pPr>
-            <w:r>
-              <w:rPr>
-                <w:rFonts w:ascii="Arial" w:eastAsia="Times New Roman" w:hAnsi="Arial" w:cs="Arial"/>
-                <w:color w:val="000000"/>
-                <w:kern w:val="0"/>
-                <w:lang w:eastAsia="es-CO"/>
-                <w14:ligatures w14:val="none"/>
-              </w:rPr>
-              <w:t>gatherMatrixInfo(queryDate : Calendar)</w:t>
+              <w:ind w:left="708" w:hanging="708"/>
+              <w:rPr>
+                <w:rFonts w:ascii="Arial" w:eastAsia="Times New Roman" w:hAnsi="Arial" w:cs="Arial"/>
+                <w:color w:val="000000"/>
+                <w:kern w:val="0"/>
+                <w:lang w:eastAsia="es-CO"/>
+                <w14:ligatures w14:val="none"/>
+              </w:rPr>
+            </w:pPr>
+            <w:proofErr w:type="spellStart"/>
+            <w:r>
+              <w:rPr>
+                <w:rFonts w:ascii="Arial" w:eastAsia="Times New Roman" w:hAnsi="Arial" w:cs="Arial"/>
+                <w:color w:val="000000"/>
+                <w:kern w:val="0"/>
+                <w:lang w:eastAsia="es-CO"/>
+                <w14:ligatures w14:val="none"/>
+              </w:rPr>
+              <w:t>getAllProjects</w:t>
+            </w:r>
+            <w:proofErr w:type="spellEnd"/>
+            <w:r>
+              <w:rPr>
+                <w:rFonts w:ascii="Arial" w:eastAsia="Times New Roman" w:hAnsi="Arial" w:cs="Arial"/>
+                <w:color w:val="000000"/>
+                <w:kern w:val="0"/>
+                <w:lang w:eastAsia="es-CO"/>
+                <w14:ligatures w14:val="none"/>
+              </w:rPr>
+              <w:t>()</w:t>
             </w:r>
           </w:p>
         </w:tc>
@@ -28654,6 +28685,7 @@
             <w:tcW w:w="2855" w:type="dxa"/>
             <w:vMerge/>
             <w:tcBorders>
+              <w:top w:val="single" w:sz="8" w:space="0" w:color="000000"/>
               <w:left w:val="single" w:sz="8" w:space="0" w:color="000000"/>
               <w:right w:val="single" w:sz="8" w:space="0" w:color="000000"/>
             </w:tcBorders>
@@ -28663,6 +28695,7 @@
             <w:pPr>
               <w:pStyle w:val="paragraph"/>
               <w:spacing w:before="0" w:beforeAutospacing="0" w:after="0" w:afterAutospacing="0"/>
+              <w:jc w:val="center"/>
               <w:textAlignment w:val="baseline"/>
               <w:rPr>
                 <w:rFonts w:ascii="Arial" w:hAnsi="Arial" w:cs="Arial"/>
@@ -28748,7 +28781,7 @@
                 <w:lang w:eastAsia="es-CO"/>
                 <w14:ligatures w14:val="none"/>
               </w:rPr>
-              <w:t>Project</w:t>
+              <w:t>University</w:t>
             </w:r>
           </w:p>
         </w:tc>
@@ -28771,23 +28804,36 @@
           <w:p>
             <w:pPr>
               <w:spacing w:after="0" w:line="240" w:lineRule="auto"/>
-              <w:rPr>
-                <w:rFonts w:ascii="Arial" w:eastAsia="Times New Roman" w:hAnsi="Arial" w:cs="Arial"/>
-                <w:color w:val="000000"/>
-                <w:kern w:val="0"/>
-                <w:lang w:eastAsia="es-CO"/>
-                <w14:ligatures w14:val="none"/>
-              </w:rPr>
-            </w:pPr>
-            <w:r>
-              <w:rPr>
-                <w:rFonts w:ascii="Arial" w:eastAsia="Times New Roman" w:hAnsi="Arial" w:cs="Arial"/>
-                <w:color w:val="000000"/>
-                <w:kern w:val="0"/>
-                <w:lang w:eastAsia="es-CO"/>
-                <w14:ligatures w14:val="none"/>
-              </w:rPr>
-              <w:t>getEstimatedCloseDate()</w:t>
+              <w:ind w:left="708" w:hanging="708"/>
+              <w:rPr>
+                <w:rFonts w:ascii="Arial" w:eastAsia="Times New Roman" w:hAnsi="Arial" w:cs="Arial"/>
+                <w:color w:val="000000"/>
+                <w:kern w:val="0"/>
+                <w:lang w:eastAsia="es-CO"/>
+                <w14:ligatures w14:val="none"/>
+              </w:rPr>
+            </w:pPr>
+            <w:proofErr w:type="spellStart"/>
+            <w:r>
+              <w:rPr>
+                <w:rFonts w:ascii="Arial" w:eastAsia="Times New Roman" w:hAnsi="Arial" w:cs="Arial"/>
+                <w:color w:val="000000"/>
+                <w:kern w:val="0"/>
+                <w:lang w:eastAsia="es-CO"/>
+                <w14:ligatures w14:val="none"/>
+              </w:rPr>
+              <w:t>getImproveCollaborators</w:t>
+            </w:r>
+            <w:proofErr w:type="spellEnd"/>
+            <w:r>
+              <w:rPr>
+                <w:rFonts w:ascii="Arial" w:eastAsia="Times New Roman" w:hAnsi="Arial" w:cs="Arial"/>
+                <w:color w:val="000000"/>
+                <w:kern w:val="0"/>
+                <w:lang w:eastAsia="es-CO"/>
+                <w14:ligatures w14:val="none"/>
+              </w:rPr>
+              <w:t>()</w:t>
             </w:r>
           </w:p>
         </w:tc>
@@ -28801,6 +28847,7 @@
             <w:tcW w:w="2855" w:type="dxa"/>
             <w:vMerge/>
             <w:tcBorders>
+              <w:top w:val="single" w:sz="8" w:space="0" w:color="000000"/>
               <w:left w:val="single" w:sz="8" w:space="0" w:color="000000"/>
               <w:right w:val="single" w:sz="8" w:space="0" w:color="000000"/>
             </w:tcBorders>
@@ -28810,6 +28857,7 @@
             <w:pPr>
               <w:pStyle w:val="paragraph"/>
               <w:spacing w:before="0" w:beforeAutospacing="0" w:after="0" w:afterAutospacing="0"/>
+              <w:jc w:val="center"/>
               <w:textAlignment w:val="baseline"/>
               <w:rPr>
                 <w:rFonts w:ascii="Arial" w:hAnsi="Arial" w:cs="Arial"/>
@@ -28887,16 +28935,18 @@
                 <w14:ligatures w14:val="none"/>
               </w:rPr>
             </w:pPr>
-            <w:r>
-              <w:rPr>
-                <w:rFonts w:ascii="Arial" w:eastAsia="Times New Roman" w:hAnsi="Arial" w:cs="Arial"/>
-                <w:color w:val="000000"/>
-                <w:kern w:val="0"/>
-                <w:lang w:eastAsia="es-CO"/>
-                <w14:ligatures w14:val="none"/>
-              </w:rPr>
-              <w:t>Project</w:t>
-            </w:r>
+            <w:proofErr w:type="spellStart"/>
+            <w:r>
+              <w:rPr>
+                <w:rFonts w:ascii="Arial" w:eastAsia="Times New Roman" w:hAnsi="Arial" w:cs="Arial"/>
+                <w:color w:val="000000"/>
+                <w:kern w:val="0"/>
+                <w:lang w:eastAsia="es-CO"/>
+                <w14:ligatures w14:val="none"/>
+              </w:rPr>
+              <w:t>ImprovementCollaborator</w:t>
+            </w:r>
+            <w:proofErr w:type="spellEnd"/>
           </w:p>
         </w:tc>
         <w:tc>
@@ -28918,23 +28968,36 @@
           <w:p>
             <w:pPr>
               <w:spacing w:after="0" w:line="240" w:lineRule="auto"/>
-              <w:rPr>
-                <w:rFonts w:ascii="Arial" w:eastAsia="Times New Roman" w:hAnsi="Arial" w:cs="Arial"/>
-                <w:color w:val="000000"/>
-                <w:kern w:val="0"/>
-                <w:lang w:eastAsia="es-CO"/>
-                <w14:ligatures w14:val="none"/>
-              </w:rPr>
-            </w:pPr>
-            <w:r>
-              <w:rPr>
-                <w:rFonts w:ascii="Arial" w:eastAsia="Times New Roman" w:hAnsi="Arial" w:cs="Arial"/>
-                <w:color w:val="000000"/>
-                <w:kern w:val="0"/>
-                <w:lang w:eastAsia="es-CO"/>
-                <w14:ligatures w14:val="none"/>
-              </w:rPr>
-              <w:t>getPriority()</w:t>
+              <w:ind w:left="708" w:hanging="708"/>
+              <w:rPr>
+                <w:rFonts w:ascii="Arial" w:eastAsia="Times New Roman" w:hAnsi="Arial" w:cs="Arial"/>
+                <w:color w:val="000000"/>
+                <w:kern w:val="0"/>
+                <w:lang w:eastAsia="es-CO"/>
+                <w14:ligatures w14:val="none"/>
+              </w:rPr>
+            </w:pPr>
+            <w:proofErr w:type="spellStart"/>
+            <w:r>
+              <w:rPr>
+                <w:rFonts w:ascii="Arial" w:eastAsia="Times New Roman" w:hAnsi="Arial" w:cs="Arial"/>
+                <w:color w:val="000000"/>
+                <w:kern w:val="0"/>
+                <w:lang w:eastAsia="es-CO"/>
+                <w14:ligatures w14:val="none"/>
+              </w:rPr>
+              <w:t>getLedProjects</w:t>
+            </w:r>
+            <w:proofErr w:type="spellEnd"/>
+            <w:r>
+              <w:rPr>
+                <w:rFonts w:ascii="Arial" w:eastAsia="Times New Roman" w:hAnsi="Arial" w:cs="Arial"/>
+                <w:color w:val="000000"/>
+                <w:kern w:val="0"/>
+                <w:lang w:eastAsia="es-CO"/>
+                <w14:ligatures w14:val="none"/>
+              </w:rPr>
+              <w:t>()</w:t>
             </w:r>
           </w:p>
         </w:tc>
@@ -28948,8 +29011,8 @@
             <w:tcW w:w="2855" w:type="dxa"/>
             <w:vMerge/>
             <w:tcBorders>
-              <w:left w:val="single" w:sz="8" w:space="0" w:color="000000"/>
-              <w:bottom w:val="single" w:sz="8" w:space="0" w:color="000000"/>
+              <w:top w:val="single" w:sz="8" w:space="0" w:color="000000"/>
+              <w:left w:val="single" w:sz="8" w:space="0" w:color="000000"/>
               <w:right w:val="single" w:sz="8" w:space="0" w:color="000000"/>
             </w:tcBorders>
             <w:vAlign w:val="center"/>
@@ -28958,6 +29021,7 @@
             <w:pPr>
               <w:pStyle w:val="paragraph"/>
               <w:spacing w:before="0" w:beforeAutospacing="0" w:after="0" w:afterAutospacing="0"/>
+              <w:jc w:val="center"/>
               <w:textAlignment w:val="baseline"/>
               <w:rPr>
                 <w:rFonts w:ascii="Arial" w:hAnsi="Arial" w:cs="Arial"/>
@@ -29043,7 +29107,7 @@
                 <w:lang w:eastAsia="es-CO"/>
                 <w14:ligatures w14:val="none"/>
               </w:rPr>
-              <w:t>Project</w:t>
+              <w:t>University</w:t>
             </w:r>
           </w:p>
         </w:tc>
@@ -29074,15 +29138,27 @@
                 <w14:ligatures w14:val="none"/>
               </w:rPr>
             </w:pPr>
-            <w:r>
-              <w:rPr>
-                <w:rFonts w:ascii="Arial" w:eastAsia="Times New Roman" w:hAnsi="Arial" w:cs="Arial"/>
-                <w:color w:val="000000"/>
-                <w:kern w:val="0"/>
-                <w:lang w:eastAsia="es-CO"/>
-                <w14:ligatures w14:val="none"/>
-              </w:rPr>
-              <w:t>getId()</w:t>
+            <w:proofErr w:type="spellStart"/>
+            <w:r>
+              <w:rPr>
+                <w:rFonts w:ascii="Arial" w:eastAsia="Times New Roman" w:hAnsi="Arial" w:cs="Arial"/>
+                <w:color w:val="000000"/>
+                <w:kern w:val="0"/>
+                <w:lang w:eastAsia="es-CO"/>
+                <w14:ligatures w14:val="none"/>
+              </w:rPr>
+              <w:t>oneMinDateProject</w:t>
+            </w:r>
+            <w:proofErr w:type="spellEnd"/>
+            <w:r>
+              <w:rPr>
+                <w:rFonts w:ascii="Arial" w:eastAsia="Times New Roman" w:hAnsi="Arial" w:cs="Arial"/>
+                <w:color w:val="000000"/>
+                <w:kern w:val="0"/>
+                <w:lang w:eastAsia="es-CO"/>
+                <w14:ligatures w14:val="none"/>
+              </w:rPr>
+              <w:t>(date : Calendar)</w:t>
             </w:r>
           </w:p>
         </w:tc>
@@ -29094,7 +29170,7 @@
         <w:tc>
           <w:tcPr>
             <w:tcW w:w="2855" w:type="dxa"/>
-            <w:vMerge w:val="restart"/>
+            <w:vMerge/>
             <w:tcBorders>
               <w:top w:val="single" w:sz="8" w:space="0" w:color="000000"/>
               <w:left w:val="single" w:sz="8" w:space="0" w:color="000000"/>
@@ -29114,14 +29190,6 @@
                 <w:szCs w:val="22"/>
               </w:rPr>
             </w:pPr>
-            <w:r>
-              <w:rPr>
-                <w:rFonts w:ascii="Arial" w:hAnsi="Arial" w:cs="Arial"/>
-                <w:sz w:val="22"/>
-                <w:szCs w:val="22"/>
-              </w:rPr>
-              <w:t>Req#9: Access the detailed information of a project.</w:t>
-            </w:r>
           </w:p>
         </w:tc>
         <w:tc>
@@ -29160,7 +29228,7 @@
                 <w:lang w:eastAsia="es-CO"/>
                 <w14:ligatures w14:val="none"/>
               </w:rPr>
-              <w:t>ui</w:t>
+              <w:t>model</w:t>
             </w:r>
           </w:p>
         </w:tc>
@@ -29200,7 +29268,7 @@
                 <w:lang w:eastAsia="es-CO"/>
                 <w14:ligatures w14:val="none"/>
               </w:rPr>
-              <w:t>RequestManagementApp</w:t>
+              <w:t>University</w:t>
             </w:r>
           </w:p>
         </w:tc>
@@ -29231,15 +29299,27 @@
                 <w14:ligatures w14:val="none"/>
               </w:rPr>
             </w:pPr>
-            <w:r>
-              <w:rPr>
-                <w:rFonts w:ascii="Arial" w:eastAsia="Times New Roman" w:hAnsi="Arial" w:cs="Arial"/>
-                <w:color w:val="000000"/>
-                <w:kern w:val="0"/>
-                <w:lang w:eastAsia="es-CO"/>
-                <w14:ligatures w14:val="none"/>
-              </w:rPr>
-              <w:t>accessProjectInfo()</w:t>
+            <w:proofErr w:type="spellStart"/>
+            <w:r>
+              <w:rPr>
+                <w:rFonts w:ascii="Arial" w:eastAsia="Times New Roman" w:hAnsi="Arial" w:cs="Arial"/>
+                <w:color w:val="000000"/>
+                <w:kern w:val="0"/>
+                <w:lang w:eastAsia="es-CO"/>
+                <w14:ligatures w14:val="none"/>
+              </w:rPr>
+              <w:t>getDateProject</w:t>
+            </w:r>
+            <w:proofErr w:type="spellEnd"/>
+            <w:r>
+              <w:rPr>
+                <w:rFonts w:ascii="Arial" w:eastAsia="Times New Roman" w:hAnsi="Arial" w:cs="Arial"/>
+                <w:color w:val="000000"/>
+                <w:kern w:val="0"/>
+                <w:lang w:eastAsia="es-CO"/>
+                <w14:ligatures w14:val="none"/>
+              </w:rPr>
+              <w:t>(date : Calendar)</w:t>
             </w:r>
           </w:p>
         </w:tc>
@@ -29349,7 +29429,7 @@
                 <w:lang w:eastAsia="es-CO"/>
                 <w14:ligatures w14:val="none"/>
               </w:rPr>
-              <w:t>University</w:t>
+              <w:t>Project</w:t>
             </w:r>
           </w:p>
         </w:tc>
@@ -29380,15 +29460,27 @@
                 <w14:ligatures w14:val="none"/>
               </w:rPr>
             </w:pPr>
-            <w:r>
-              <w:rPr>
-                <w:rFonts w:ascii="Arial" w:eastAsia="Times New Roman" w:hAnsi="Arial" w:cs="Arial"/>
-                <w:color w:val="000000"/>
-                <w:kern w:val="0"/>
-                <w:lang w:eastAsia="es-CO"/>
-                <w14:ligatures w14:val="none"/>
-              </w:rPr>
-              <w:t>oneMinProject()</w:t>
+            <w:proofErr w:type="spellStart"/>
+            <w:r>
+              <w:rPr>
+                <w:rFonts w:ascii="Arial" w:eastAsia="Times New Roman" w:hAnsi="Arial" w:cs="Arial"/>
+                <w:color w:val="000000"/>
+                <w:kern w:val="0"/>
+                <w:lang w:eastAsia="es-CO"/>
+                <w14:ligatures w14:val="none"/>
+              </w:rPr>
+              <w:t>getClassificationDate</w:t>
+            </w:r>
+            <w:proofErr w:type="spellEnd"/>
+            <w:r>
+              <w:rPr>
+                <w:rFonts w:ascii="Arial" w:eastAsia="Times New Roman" w:hAnsi="Arial" w:cs="Arial"/>
+                <w:color w:val="000000"/>
+                <w:kern w:val="0"/>
+                <w:lang w:eastAsia="es-CO"/>
+                <w14:ligatures w14:val="none"/>
+              </w:rPr>
+              <w:t>()</w:t>
             </w:r>
           </w:p>
         </w:tc>
@@ -29402,7 +29494,6 @@
             <w:tcW w:w="2855" w:type="dxa"/>
             <w:vMerge/>
             <w:tcBorders>
-              <w:top w:val="single" w:sz="8" w:space="0" w:color="000000"/>
               <w:left w:val="single" w:sz="8" w:space="0" w:color="000000"/>
               <w:right w:val="single" w:sz="8" w:space="0" w:color="000000"/>
             </w:tcBorders>
@@ -29412,7 +29503,6 @@
             <w:pPr>
               <w:pStyle w:val="paragraph"/>
               <w:spacing w:before="0" w:beforeAutospacing="0" w:after="0" w:afterAutospacing="0"/>
-              <w:jc w:val="center"/>
               <w:textAlignment w:val="baseline"/>
               <w:rPr>
                 <w:rFonts w:ascii="Arial" w:hAnsi="Arial" w:cs="Arial"/>
@@ -29537,7 +29627,7 @@
                 <w:lang w:eastAsia="es-CO"/>
                 <w14:ligatures w14:val="none"/>
               </w:rPr>
-              <w:t>getAllProjects()</w:t>
+              <w:t>displayProjectMatrix(queryDate : Calendar)</w:t>
             </w:r>
           </w:p>
         </w:tc>
@@ -29551,7 +29641,6 @@
             <w:tcW w:w="2855" w:type="dxa"/>
             <w:vMerge/>
             <w:tcBorders>
-              <w:top w:val="single" w:sz="8" w:space="0" w:color="000000"/>
               <w:left w:val="single" w:sz="8" w:space="0" w:color="000000"/>
               <w:right w:val="single" w:sz="8" w:space="0" w:color="000000"/>
             </w:tcBorders>
@@ -29561,7 +29650,6 @@
             <w:pPr>
               <w:pStyle w:val="paragraph"/>
               <w:spacing w:before="0" w:beforeAutospacing="0" w:after="0" w:afterAutospacing="0"/>
-              <w:jc w:val="center"/>
               <w:textAlignment w:val="baseline"/>
               <w:rPr>
                 <w:rFonts w:ascii="Arial" w:hAnsi="Arial" w:cs="Arial"/>
@@ -29639,16 +29727,30 @@
                 <w14:ligatures w14:val="none"/>
               </w:rPr>
             </w:pPr>
-            <w:r>
-              <w:rPr>
-                <w:rFonts w:ascii="Arial" w:eastAsia="Times New Roman" w:hAnsi="Arial" w:cs="Arial"/>
-                <w:color w:val="000000"/>
-                <w:kern w:val="0"/>
-                <w:lang w:eastAsia="es-CO"/>
-                <w14:ligatures w14:val="none"/>
-              </w:rPr>
-              <w:t>University</w:t>
-            </w:r>
+            <w:proofErr w:type="spellStart"/>
+            <w:r>
+              <w:rPr>
+                <w:rFonts w:ascii="Arial" w:eastAsia="Times New Roman" w:hAnsi="Arial" w:cs="Arial"/>
+                <w:color w:val="000000"/>
+                <w:kern w:val="0"/>
+                <w:lang w:eastAsia="es-CO"/>
+                <w14:ligatures w14:val="none"/>
+              </w:rPr>
+              <w:t>ImprovementCollabora</w:t>
+            </w:r>
+            <w:bookmarkStart w:id="0" w:name="_GoBack"/>
+            <w:bookmarkEnd w:id="0"/>
+            <w:r>
+              <w:rPr>
+                <w:rFonts w:ascii="Arial" w:eastAsia="Times New Roman" w:hAnsi="Arial" w:cs="Arial"/>
+                <w:color w:val="000000"/>
+                <w:kern w:val="0"/>
+                <w:lang w:eastAsia="es-CO"/>
+                <w14:ligatures w14:val="none"/>
+              </w:rPr>
+              <w:t>tor</w:t>
+            </w:r>
+            <w:proofErr w:type="spellEnd"/>
           </w:p>
         </w:tc>
         <w:tc>
@@ -29678,15 +29780,27 @@
                 <w14:ligatures w14:val="none"/>
               </w:rPr>
             </w:pPr>
-            <w:r>
-              <w:rPr>
-                <w:rFonts w:ascii="Arial" w:eastAsia="Times New Roman" w:hAnsi="Arial" w:cs="Arial"/>
-                <w:color w:val="000000"/>
-                <w:kern w:val="0"/>
-                <w:lang w:eastAsia="es-CO"/>
-                <w14:ligatures w14:val="none"/>
-              </w:rPr>
-              <w:t>getImproveCollaborators()</w:t>
+            <w:proofErr w:type="spellStart"/>
+            <w:r>
+              <w:rPr>
+                <w:rFonts w:ascii="Arial" w:eastAsia="Times New Roman" w:hAnsi="Arial" w:cs="Arial"/>
+                <w:color w:val="000000"/>
+                <w:kern w:val="0"/>
+                <w:lang w:eastAsia="es-CO"/>
+                <w14:ligatures w14:val="none"/>
+              </w:rPr>
+              <w:t>getOrganizedDateProjects</w:t>
+            </w:r>
+            <w:proofErr w:type="spellEnd"/>
+            <w:r>
+              <w:rPr>
+                <w:rFonts w:ascii="Arial" w:eastAsia="Times New Roman" w:hAnsi="Arial" w:cs="Arial"/>
+                <w:color w:val="000000"/>
+                <w:kern w:val="0"/>
+                <w:lang w:eastAsia="es-CO"/>
+                <w14:ligatures w14:val="none"/>
+              </w:rPr>
+              <w:t>(date : Calendar)</w:t>
             </w:r>
           </w:p>
         </w:tc>
@@ -29700,7 +29814,6 @@
             <w:tcW w:w="2855" w:type="dxa"/>
             <w:vMerge/>
             <w:tcBorders>
-              <w:top w:val="single" w:sz="8" w:space="0" w:color="000000"/>
               <w:left w:val="single" w:sz="8" w:space="0" w:color="000000"/>
               <w:right w:val="single" w:sz="8" w:space="0" w:color="000000"/>
             </w:tcBorders>
@@ -29710,7 +29823,6 @@
             <w:pPr>
               <w:pStyle w:val="paragraph"/>
               <w:spacing w:before="0" w:beforeAutospacing="0" w:after="0" w:afterAutospacing="0"/>
-              <w:jc w:val="center"/>
               <w:textAlignment w:val="baseline"/>
               <w:rPr>
                 <w:rFonts w:ascii="Arial" w:hAnsi="Arial" w:cs="Arial"/>
@@ -29796,7 +29908,7 @@
                 <w:lang w:eastAsia="es-CO"/>
                 <w14:ligatures w14:val="none"/>
               </w:rPr>
-              <w:t>University</w:t>
+              <w:t>Project</w:t>
             </w:r>
           </w:p>
         </w:tc>
@@ -29835,7 +29947,7 @@
                 <w:lang w:eastAsia="es-CO"/>
                 <w14:ligatures w14:val="none"/>
               </w:rPr>
-              <w:t>displayAllOrUnclosedProjects(intGroup : int)</w:t>
+              <w:t>getEstimatedCloseDate()</w:t>
             </w:r>
           </w:p>
         </w:tc>
@@ -29849,7 +29961,6 @@
             <w:tcW w:w="2855" w:type="dxa"/>
             <w:vMerge/>
             <w:tcBorders>
-              <w:top w:val="single" w:sz="8" w:space="0" w:color="000000"/>
               <w:left w:val="single" w:sz="8" w:space="0" w:color="000000"/>
               <w:right w:val="single" w:sz="8" w:space="0" w:color="000000"/>
             </w:tcBorders>
@@ -29859,7 +29970,6 @@
             <w:pPr>
               <w:pStyle w:val="paragraph"/>
               <w:spacing w:before="0" w:beforeAutospacing="0" w:after="0" w:afterAutospacing="0"/>
-              <w:jc w:val="center"/>
               <w:textAlignment w:val="baseline"/>
               <w:rPr>
                 <w:rFonts w:ascii="Arial" w:hAnsi="Arial" w:cs="Arial"/>
@@ -29937,16 +30047,18 @@
                 <w14:ligatures w14:val="none"/>
               </w:rPr>
             </w:pPr>
-            <w:r>
-              <w:rPr>
-                <w:rFonts w:ascii="Arial" w:eastAsia="Times New Roman" w:hAnsi="Arial" w:cs="Arial"/>
-                <w:color w:val="000000"/>
-                <w:kern w:val="0"/>
-                <w:lang w:eastAsia="es-CO"/>
-                <w14:ligatures w14:val="none"/>
-              </w:rPr>
-              <w:t>Project</w:t>
-            </w:r>
+            <w:proofErr w:type="spellStart"/>
+            <w:r>
+              <w:rPr>
+                <w:rFonts w:ascii="Arial" w:eastAsia="Times New Roman" w:hAnsi="Arial" w:cs="Arial"/>
+                <w:color w:val="000000"/>
+                <w:kern w:val="0"/>
+                <w:lang w:eastAsia="es-CO"/>
+                <w14:ligatures w14:val="none"/>
+              </w:rPr>
+              <w:t>ImprovementCollaborator</w:t>
+            </w:r>
+            <w:proofErr w:type="spellEnd"/>
           </w:p>
         </w:tc>
         <w:tc>
@@ -29976,15 +30088,27 @@
                 <w14:ligatures w14:val="none"/>
               </w:rPr>
             </w:pPr>
-            <w:r>
-              <w:rPr>
-                <w:rFonts w:ascii="Arial" w:eastAsia="Times New Roman" w:hAnsi="Arial" w:cs="Arial"/>
-                <w:color w:val="000000"/>
-                <w:kern w:val="0"/>
-                <w:lang w:eastAsia="es-CO"/>
-                <w14:ligatures w14:val="none"/>
-              </w:rPr>
-              <w:t>getName()</w:t>
+            <w:proofErr w:type="spellStart"/>
+            <w:r>
+              <w:rPr>
+                <w:rFonts w:ascii="Arial" w:eastAsia="Times New Roman" w:hAnsi="Arial" w:cs="Arial"/>
+                <w:color w:val="000000"/>
+                <w:kern w:val="0"/>
+                <w:lang w:eastAsia="es-CO"/>
+                <w14:ligatures w14:val="none"/>
+              </w:rPr>
+              <w:t>getPriorityValue</w:t>
+            </w:r>
+            <w:proofErr w:type="spellEnd"/>
+            <w:r>
+              <w:rPr>
+                <w:rFonts w:ascii="Arial" w:eastAsia="Times New Roman" w:hAnsi="Arial" w:cs="Arial"/>
+                <w:color w:val="000000"/>
+                <w:kern w:val="0"/>
+                <w:lang w:eastAsia="es-CO"/>
+                <w14:ligatures w14:val="none"/>
+              </w:rPr>
+              <w:t>(priority : Priority)</w:t>
             </w:r>
           </w:p>
         </w:tc>
@@ -29998,7 +30122,6 @@
             <w:tcW w:w="2855" w:type="dxa"/>
             <w:vMerge/>
             <w:tcBorders>
-              <w:top w:val="single" w:sz="8" w:space="0" w:color="000000"/>
               <w:left w:val="single" w:sz="8" w:space="0" w:color="000000"/>
               <w:right w:val="single" w:sz="8" w:space="0" w:color="000000"/>
             </w:tcBorders>
@@ -30008,7 +30131,6 @@
             <w:pPr>
               <w:pStyle w:val="paragraph"/>
               <w:spacing w:before="0" w:beforeAutospacing="0" w:after="0" w:afterAutospacing="0"/>
-              <w:jc w:val="center"/>
               <w:textAlignment w:val="baseline"/>
               <w:rPr>
                 <w:rFonts w:ascii="Arial" w:hAnsi="Arial" w:cs="Arial"/>
@@ -30125,15 +30247,37 @@
                 <w14:ligatures w14:val="none"/>
               </w:rPr>
             </w:pPr>
-            <w:r>
-              <w:rPr>
-                <w:rFonts w:ascii="Arial" w:eastAsia="Times New Roman" w:hAnsi="Arial" w:cs="Arial"/>
-                <w:color w:val="000000"/>
-                <w:kern w:val="0"/>
-                <w:lang w:eastAsia="es-CO"/>
-                <w14:ligatures w14:val="none"/>
-              </w:rPr>
-              <w:t>getId()</w:t>
+            <w:proofErr w:type="spellStart"/>
+            <w:r>
+              <w:rPr>
+                <w:rFonts w:ascii="Arial" w:eastAsia="Times New Roman" w:hAnsi="Arial" w:cs="Arial"/>
+                <w:color w:val="000000"/>
+                <w:kern w:val="0"/>
+                <w:lang w:eastAsia="es-CO"/>
+                <w14:ligatures w14:val="none"/>
+              </w:rPr>
+              <w:t>getPriority</w:t>
+            </w:r>
+            <w:r>
+              <w:rPr>
+                <w:rFonts w:ascii="Arial" w:eastAsia="Times New Roman" w:hAnsi="Arial" w:cs="Arial"/>
+                <w:color w:val="000000"/>
+                <w:kern w:val="0"/>
+                <w:lang w:eastAsia="es-CO"/>
+                <w14:ligatures w14:val="none"/>
+              </w:rPr>
+              <w:t>Level</w:t>
+            </w:r>
+            <w:proofErr w:type="spellEnd"/>
+            <w:r>
+              <w:rPr>
+                <w:rFonts w:ascii="Arial" w:eastAsia="Times New Roman" w:hAnsi="Arial" w:cs="Arial"/>
+                <w:color w:val="000000"/>
+                <w:kern w:val="0"/>
+                <w:lang w:eastAsia="es-CO"/>
+                <w14:ligatures w14:val="none"/>
+              </w:rPr>
+              <w:t>()</w:t>
             </w:r>
           </w:p>
         </w:tc>
@@ -30241,7 +30385,7 @@
                 <w:lang w:eastAsia="es-CO"/>
                 <w14:ligatures w14:val="none"/>
               </w:rPr>
-              <w:t>University</w:t>
+              <w:t>Project</w:t>
             </w:r>
           </w:p>
         </w:tc>
@@ -30272,45 +30416,27 @@
                 <w14:ligatures w14:val="none"/>
               </w:rPr>
             </w:pPr>
-            <w:r>
-              <w:rPr>
-                <w:rFonts w:ascii="Arial" w:eastAsia="Times New Roman" w:hAnsi="Arial" w:cs="Arial"/>
-                <w:color w:val="000000"/>
-                <w:kern w:val="0"/>
-                <w:lang w:eastAsia="es-CO"/>
-                <w14:ligatures w14:val="none"/>
-              </w:rPr>
-              <w:t>displayProjectInfo</w:t>
-            </w:r>
-            <w:r>
-              <w:rPr>
-                <w:rFonts w:ascii="Arial" w:eastAsia="Times New Roman" w:hAnsi="Arial" w:cs="Arial"/>
-                <w:color w:val="000000"/>
-                <w:kern w:val="0"/>
-                <w:lang w:eastAsia="es-CO"/>
-                <w14:ligatures w14:val="none"/>
-              </w:rPr>
-              <w:t>(</w:t>
-            </w:r>
-            <w:r>
-              <w:rPr>
-                <w:rFonts w:ascii="Arial" w:eastAsia="Times New Roman" w:hAnsi="Arial" w:cs="Arial"/>
-                <w:color w:val="000000"/>
-                <w:kern w:val="0"/>
-                <w:lang w:eastAsia="es-CO"/>
-                <w14:ligatures w14:val="none"/>
-              </w:rPr>
-              <w:t>intProject : int</w:t>
-            </w:r>
-            <w:r>
-              <w:rPr>
-                <w:rFonts w:ascii="Arial" w:eastAsia="Times New Roman" w:hAnsi="Arial" w:cs="Arial"/>
-                <w:color w:val="000000"/>
-                <w:kern w:val="0"/>
-                <w:lang w:eastAsia="es-CO"/>
-                <w14:ligatures w14:val="none"/>
-              </w:rPr>
-              <w:t>)</w:t>
+            <w:proofErr w:type="spellStart"/>
+            <w:r>
+              <w:rPr>
+                <w:rFonts w:ascii="Arial" w:eastAsia="Times New Roman" w:hAnsi="Arial" w:cs="Arial"/>
+                <w:color w:val="000000"/>
+                <w:kern w:val="0"/>
+                <w:lang w:eastAsia="es-CO"/>
+                <w14:ligatures w14:val="none"/>
+              </w:rPr>
+              <w:t>getLeader</w:t>
+            </w:r>
+            <w:proofErr w:type="spellEnd"/>
+            <w:r>
+              <w:rPr>
+                <w:rFonts w:ascii="Arial" w:eastAsia="Times New Roman" w:hAnsi="Arial" w:cs="Arial"/>
+                <w:color w:val="000000"/>
+                <w:kern w:val="0"/>
+                <w:lang w:eastAsia="es-CO"/>
+                <w14:ligatures w14:val="none"/>
+              </w:rPr>
+              <w:t>()</w:t>
             </w:r>
           </w:p>
         </w:tc>
@@ -30418,7 +30544,7 @@
                 <w:lang w:eastAsia="es-CO"/>
                 <w14:ligatures w14:val="none"/>
               </w:rPr>
-              <w:t>Project</w:t>
+              <w:t>Collaborator</w:t>
             </w:r>
           </w:p>
         </w:tc>
@@ -30449,15 +30575,27 @@
                 <w14:ligatures w14:val="none"/>
               </w:rPr>
             </w:pPr>
-            <w:r>
-              <w:rPr>
-                <w:rFonts w:ascii="Arial" w:eastAsia="Times New Roman" w:hAnsi="Arial" w:cs="Arial"/>
-                <w:color w:val="000000"/>
-                <w:kern w:val="0"/>
-                <w:lang w:eastAsia="es-CO"/>
-                <w14:ligatures w14:val="none"/>
-              </w:rPr>
-              <w:t>toString()</w:t>
+            <w:proofErr w:type="spellStart"/>
+            <w:r>
+              <w:rPr>
+                <w:rFonts w:ascii="Arial" w:eastAsia="Times New Roman" w:hAnsi="Arial" w:cs="Arial"/>
+                <w:color w:val="000000"/>
+                <w:kern w:val="0"/>
+                <w:lang w:eastAsia="es-CO"/>
+                <w14:ligatures w14:val="none"/>
+              </w:rPr>
+              <w:t>getFullName</w:t>
+            </w:r>
+            <w:proofErr w:type="spellEnd"/>
+            <w:r>
+              <w:rPr>
+                <w:rFonts w:ascii="Arial" w:eastAsia="Times New Roman" w:hAnsi="Arial" w:cs="Arial"/>
+                <w:color w:val="000000"/>
+                <w:kern w:val="0"/>
+                <w:lang w:eastAsia="es-CO"/>
+                <w14:ligatures w14:val="none"/>
+              </w:rPr>
+              <w:t>()</w:t>
             </w:r>
           </w:p>
         </w:tc>
@@ -30565,7 +30703,7 @@
                 <w:lang w:eastAsia="es-CO"/>
                 <w14:ligatures w14:val="none"/>
               </w:rPr>
-              <w:t>Priority</w:t>
+              <w:t>Project</w:t>
             </w:r>
           </w:p>
         </w:tc>
@@ -30596,15 +30734,27 @@
                 <w14:ligatures w14:val="none"/>
               </w:rPr>
             </w:pPr>
-            <w:r>
-              <w:rPr>
-                <w:rFonts w:ascii="Arial" w:eastAsia="Times New Roman" w:hAnsi="Arial" w:cs="Arial"/>
-                <w:color w:val="000000"/>
-                <w:kern w:val="0"/>
-                <w:lang w:eastAsia="es-CO"/>
-                <w14:ligatures w14:val="none"/>
-              </w:rPr>
-              <w:t>getDescription()</w:t>
+            <w:proofErr w:type="spellStart"/>
+            <w:r>
+              <w:rPr>
+                <w:rFonts w:ascii="Arial" w:eastAsia="Times New Roman" w:hAnsi="Arial" w:cs="Arial"/>
+                <w:color w:val="000000"/>
+                <w:kern w:val="0"/>
+                <w:lang w:eastAsia="es-CO"/>
+                <w14:ligatures w14:val="none"/>
+              </w:rPr>
+              <w:t>getId</w:t>
+            </w:r>
+            <w:proofErr w:type="spellEnd"/>
+            <w:r>
+              <w:rPr>
+                <w:rFonts w:ascii="Arial" w:eastAsia="Times New Roman" w:hAnsi="Arial" w:cs="Arial"/>
+                <w:color w:val="000000"/>
+                <w:kern w:val="0"/>
+                <w:lang w:eastAsia="es-CO"/>
+                <w14:ligatures w14:val="none"/>
+              </w:rPr>
+              <w:t>()</w:t>
             </w:r>
           </w:p>
         </w:tc>
@@ -30712,7 +30862,7 @@
                 <w:lang w:eastAsia="es-CO"/>
                 <w14:ligatures w14:val="none"/>
               </w:rPr>
-              <w:t>Collaborator</w:t>
+              <w:t>Priority</w:t>
             </w:r>
           </w:p>
         </w:tc>
@@ -30743,15 +30893,27 @@
                 <w14:ligatures w14:val="none"/>
               </w:rPr>
             </w:pPr>
-            <w:r>
-              <w:rPr>
-                <w:rFonts w:ascii="Arial" w:eastAsia="Times New Roman" w:hAnsi="Arial" w:cs="Arial"/>
-                <w:color w:val="000000"/>
-                <w:kern w:val="0"/>
-                <w:lang w:eastAsia="es-CO"/>
-                <w14:ligatures w14:val="none"/>
-              </w:rPr>
-              <w:t>getFullName()</w:t>
+            <w:proofErr w:type="spellStart"/>
+            <w:r>
+              <w:rPr>
+                <w:rFonts w:ascii="Arial" w:eastAsia="Times New Roman" w:hAnsi="Arial" w:cs="Arial"/>
+                <w:color w:val="000000"/>
+                <w:kern w:val="0"/>
+                <w:lang w:eastAsia="es-CO"/>
+                <w14:ligatures w14:val="none"/>
+              </w:rPr>
+              <w:t>priorityToLetter</w:t>
+            </w:r>
+            <w:proofErr w:type="spellEnd"/>
+            <w:r>
+              <w:rPr>
+                <w:rFonts w:ascii="Arial" w:eastAsia="Times New Roman" w:hAnsi="Arial" w:cs="Arial"/>
+                <w:color w:val="000000"/>
+                <w:kern w:val="0"/>
+                <w:lang w:eastAsia="es-CO"/>
+                <w14:ligatures w14:val="none"/>
+              </w:rPr>
+              <w:t>(priority : Priority)</w:t>
             </w:r>
           </w:p>
         </w:tc>
@@ -30763,8 +30925,9 @@
         <w:tc>
           <w:tcPr>
             <w:tcW w:w="2855" w:type="dxa"/>
-            <w:vMerge/>
-            <w:tcBorders>
+            <w:vMerge w:val="restart"/>
+            <w:tcBorders>
+              <w:top w:val="single" w:sz="8" w:space="0" w:color="000000"/>
               <w:left w:val="single" w:sz="8" w:space="0" w:color="000000"/>
               <w:right w:val="single" w:sz="8" w:space="0" w:color="000000"/>
             </w:tcBorders>
@@ -30774,6 +30937,7 @@
             <w:pPr>
               <w:pStyle w:val="paragraph"/>
               <w:spacing w:before="0" w:beforeAutospacing="0" w:after="0" w:afterAutospacing="0"/>
+              <w:jc w:val="center"/>
               <w:textAlignment w:val="baseline"/>
               <w:rPr>
                 <w:rFonts w:ascii="Arial" w:hAnsi="Arial" w:cs="Arial"/>
@@ -30781,6 +30945,14 @@
                 <w:szCs w:val="22"/>
               </w:rPr>
             </w:pPr>
+            <w:r>
+              <w:rPr>
+                <w:rFonts w:ascii="Arial" w:hAnsi="Arial" w:cs="Arial"/>
+                <w:sz w:val="22"/>
+                <w:szCs w:val="22"/>
+              </w:rPr>
+              <w:t>Req#9: Access the detailed information of a project.</w:t>
+            </w:r>
           </w:p>
         </w:tc>
         <w:tc>
@@ -30819,7 +30991,7 @@
                 <w:lang w:eastAsia="es-CO"/>
                 <w14:ligatures w14:val="none"/>
               </w:rPr>
-              <w:t>model</w:t>
+              <w:t>ui</w:t>
             </w:r>
           </w:p>
         </w:tc>
@@ -30859,7 +31031,7 @@
                 <w:lang w:eastAsia="es-CO"/>
                 <w14:ligatures w14:val="none"/>
               </w:rPr>
-              <w:t>Collaborator</w:t>
+              <w:t>RequestManagementApp</w:t>
             </w:r>
           </w:p>
         </w:tc>
@@ -30898,7 +31070,7 @@
                 <w:lang w:eastAsia="es-CO"/>
                 <w14:ligatures w14:val="none"/>
               </w:rPr>
-              <w:t>getId()</w:t>
+              <w:t>accessProjectInfo()</w:t>
             </w:r>
           </w:p>
         </w:tc>
@@ -30912,6 +31084,7 @@
             <w:tcW w:w="2855" w:type="dxa"/>
             <w:vMerge/>
             <w:tcBorders>
+              <w:top w:val="single" w:sz="8" w:space="0" w:color="000000"/>
               <w:left w:val="single" w:sz="8" w:space="0" w:color="000000"/>
               <w:right w:val="single" w:sz="8" w:space="0" w:color="000000"/>
             </w:tcBorders>
@@ -30921,6 +31094,7 @@
             <w:pPr>
               <w:pStyle w:val="paragraph"/>
               <w:spacing w:before="0" w:beforeAutospacing="0" w:after="0" w:afterAutospacing="0"/>
+              <w:jc w:val="center"/>
               <w:textAlignment w:val="baseline"/>
               <w:rPr>
                 <w:rFonts w:ascii="Arial" w:hAnsi="Arial" w:cs="Arial"/>
@@ -31006,7 +31180,7 @@
                 <w:lang w:eastAsia="es-CO"/>
                 <w14:ligatures w14:val="none"/>
               </w:rPr>
-              <w:t>Request</w:t>
+              <w:t>University</w:t>
             </w:r>
           </w:p>
         </w:tc>
@@ -31045,7 +31219,7 @@
                 <w:lang w:eastAsia="es-CO"/>
                 <w14:ligatures w14:val="none"/>
               </w:rPr>
-              <w:t>toString()</w:t>
+              <w:t>oneMinProject()</w:t>
             </w:r>
           </w:p>
         </w:tc>
@@ -31059,6 +31233,7 @@
             <w:tcW w:w="2855" w:type="dxa"/>
             <w:vMerge/>
             <w:tcBorders>
+              <w:top w:val="single" w:sz="8" w:space="0" w:color="000000"/>
               <w:left w:val="single" w:sz="8" w:space="0" w:color="000000"/>
               <w:right w:val="single" w:sz="8" w:space="0" w:color="000000"/>
             </w:tcBorders>
@@ -31068,6 +31243,7 @@
             <w:pPr>
               <w:pStyle w:val="paragraph"/>
               <w:spacing w:before="0" w:beforeAutospacing="0" w:after="0" w:afterAutospacing="0"/>
+              <w:jc w:val="center"/>
               <w:textAlignment w:val="baseline"/>
               <w:rPr>
                 <w:rFonts w:ascii="Arial" w:hAnsi="Arial" w:cs="Arial"/>
@@ -31153,7 +31329,7 @@
                 <w:lang w:eastAsia="es-CO"/>
                 <w14:ligatures w14:val="none"/>
               </w:rPr>
-              <w:t>StatusType</w:t>
+              <w:t>University</w:t>
             </w:r>
           </w:p>
         </w:tc>
@@ -31192,7 +31368,7 @@
                 <w:lang w:eastAsia="es-CO"/>
                 <w14:ligatures w14:val="none"/>
               </w:rPr>
-              <w:t>getDescription()</w:t>
+              <w:t>getAllProjects()</w:t>
             </w:r>
           </w:p>
         </w:tc>
@@ -31206,6 +31382,7 @@
             <w:tcW w:w="2855" w:type="dxa"/>
             <w:vMerge/>
             <w:tcBorders>
+              <w:top w:val="single" w:sz="8" w:space="0" w:color="000000"/>
               <w:left w:val="single" w:sz="8" w:space="0" w:color="000000"/>
               <w:right w:val="single" w:sz="8" w:space="0" w:color="000000"/>
             </w:tcBorders>
@@ -31215,6 +31392,7 @@
             <w:pPr>
               <w:pStyle w:val="paragraph"/>
               <w:spacing w:before="0" w:beforeAutospacing="0" w:after="0" w:afterAutospacing="0"/>
+              <w:jc w:val="center"/>
               <w:textAlignment w:val="baseline"/>
               <w:rPr>
                 <w:rFonts w:ascii="Arial" w:hAnsi="Arial" w:cs="Arial"/>
@@ -31300,7 +31478,7 @@
                 <w:lang w:eastAsia="es-CO"/>
                 <w14:ligatures w14:val="none"/>
               </w:rPr>
-              <w:t>Department</w:t>
+              <w:t>University</w:t>
             </w:r>
           </w:p>
         </w:tc>
@@ -31339,7 +31517,7 @@
                 <w:lang w:eastAsia="es-CO"/>
                 <w14:ligatures w14:val="none"/>
               </w:rPr>
-              <w:t>getName()</w:t>
+              <w:t>getImproveCollaborators()</w:t>
             </w:r>
           </w:p>
         </w:tc>
@@ -31353,6 +31531,7 @@
             <w:tcW w:w="2855" w:type="dxa"/>
             <w:vMerge/>
             <w:tcBorders>
+              <w:top w:val="single" w:sz="8" w:space="0" w:color="000000"/>
               <w:left w:val="single" w:sz="8" w:space="0" w:color="000000"/>
               <w:right w:val="single" w:sz="8" w:space="0" w:color="000000"/>
             </w:tcBorders>
@@ -31362,6 +31541,7 @@
             <w:pPr>
               <w:pStyle w:val="paragraph"/>
               <w:spacing w:before="0" w:beforeAutospacing="0" w:after="0" w:afterAutospacing="0"/>
+              <w:jc w:val="center"/>
               <w:textAlignment w:val="baseline"/>
               <w:rPr>
                 <w:rFonts w:ascii="Arial" w:hAnsi="Arial" w:cs="Arial"/>
@@ -31439,16 +31619,18 @@
                 <w14:ligatures w14:val="none"/>
               </w:rPr>
             </w:pPr>
-            <w:r>
-              <w:rPr>
-                <w:rFonts w:ascii="Arial" w:eastAsia="Times New Roman" w:hAnsi="Arial" w:cs="Arial"/>
-                <w:color w:val="000000"/>
-                <w:kern w:val="0"/>
-                <w:lang w:eastAsia="es-CO"/>
-                <w14:ligatures w14:val="none"/>
-              </w:rPr>
-              <w:t>Department</w:t>
-            </w:r>
+            <w:proofErr w:type="spellStart"/>
+            <w:r>
+              <w:rPr>
+                <w:rFonts w:ascii="Arial" w:eastAsia="Times New Roman" w:hAnsi="Arial" w:cs="Arial"/>
+                <w:color w:val="000000"/>
+                <w:kern w:val="0"/>
+                <w:lang w:eastAsia="es-CO"/>
+                <w14:ligatures w14:val="none"/>
+              </w:rPr>
+              <w:t>ImprovementCollaborator</w:t>
+            </w:r>
+            <w:proofErr w:type="spellEnd"/>
           </w:p>
         </w:tc>
         <w:tc>
@@ -31478,15 +31660,27 @@
                 <w14:ligatures w14:val="none"/>
               </w:rPr>
             </w:pPr>
-            <w:r>
-              <w:rPr>
-                <w:rFonts w:ascii="Arial" w:eastAsia="Times New Roman" w:hAnsi="Arial" w:cs="Arial"/>
-                <w:color w:val="000000"/>
-                <w:kern w:val="0"/>
-                <w:lang w:eastAsia="es-CO"/>
-                <w14:ligatures w14:val="none"/>
-              </w:rPr>
-              <w:t>getInternalCode()</w:t>
+            <w:proofErr w:type="spellStart"/>
+            <w:r>
+              <w:rPr>
+                <w:rFonts w:ascii="Arial" w:eastAsia="Times New Roman" w:hAnsi="Arial" w:cs="Arial"/>
+                <w:color w:val="000000"/>
+                <w:kern w:val="0"/>
+                <w:lang w:eastAsia="es-CO"/>
+                <w14:ligatures w14:val="none"/>
+              </w:rPr>
+              <w:t>getLedProjects</w:t>
+            </w:r>
+            <w:proofErr w:type="spellEnd"/>
+            <w:r>
+              <w:rPr>
+                <w:rFonts w:ascii="Arial" w:eastAsia="Times New Roman" w:hAnsi="Arial" w:cs="Arial"/>
+                <w:color w:val="000000"/>
+                <w:kern w:val="0"/>
+                <w:lang w:eastAsia="es-CO"/>
+                <w14:ligatures w14:val="none"/>
+              </w:rPr>
+              <w:t>()</w:t>
             </w:r>
           </w:p>
         </w:tc>
@@ -31500,6 +31694,7 @@
             <w:tcW w:w="2855" w:type="dxa"/>
             <w:vMerge/>
             <w:tcBorders>
+              <w:top w:val="single" w:sz="8" w:space="0" w:color="000000"/>
               <w:left w:val="single" w:sz="8" w:space="0" w:color="000000"/>
               <w:right w:val="single" w:sz="8" w:space="0" w:color="000000"/>
             </w:tcBorders>
@@ -31509,6 +31704,7 @@
             <w:pPr>
               <w:pStyle w:val="paragraph"/>
               <w:spacing w:before="0" w:beforeAutospacing="0" w:after="0" w:afterAutospacing="0"/>
+              <w:jc w:val="center"/>
               <w:textAlignment w:val="baseline"/>
               <w:rPr>
                 <w:rFonts w:ascii="Arial" w:hAnsi="Arial" w:cs="Arial"/>
@@ -31594,7 +31790,7 @@
                 <w:lang w:eastAsia="es-CO"/>
                 <w14:ligatures w14:val="none"/>
               </w:rPr>
-              <w:t>Collaborator</w:t>
+              <w:t>University</w:t>
             </w:r>
           </w:p>
         </w:tc>
@@ -31633,7 +31829,7 @@
                 <w:lang w:eastAsia="es-CO"/>
                 <w14:ligatures w14:val="none"/>
               </w:rPr>
-              <w:t>getFullName()</w:t>
+              <w:t>displayAllOrUnclosedProjects(intGroup : int)</w:t>
             </w:r>
           </w:p>
         </w:tc>
@@ -31647,6 +31843,7 @@
             <w:tcW w:w="2855" w:type="dxa"/>
             <w:vMerge/>
             <w:tcBorders>
+              <w:top w:val="single" w:sz="8" w:space="0" w:color="000000"/>
               <w:left w:val="single" w:sz="8" w:space="0" w:color="000000"/>
               <w:right w:val="single" w:sz="8" w:space="0" w:color="000000"/>
             </w:tcBorders>
@@ -31656,6 +31853,7 @@
             <w:pPr>
               <w:pStyle w:val="paragraph"/>
               <w:spacing w:before="0" w:beforeAutospacing="0" w:after="0" w:afterAutospacing="0"/>
+              <w:jc w:val="center"/>
               <w:textAlignment w:val="baseline"/>
               <w:rPr>
                 <w:rFonts w:ascii="Arial" w:hAnsi="Arial" w:cs="Arial"/>
@@ -31741,7 +31939,7 @@
                 <w:lang w:eastAsia="es-CO"/>
                 <w14:ligatures w14:val="none"/>
               </w:rPr>
-              <w:t>Collaborator</w:t>
+              <w:t>Project</w:t>
             </w:r>
           </w:p>
         </w:tc>
@@ -31780,7 +31978,7 @@
                 <w:lang w:eastAsia="es-CO"/>
                 <w14:ligatures w14:val="none"/>
               </w:rPr>
-              <w:t>getId()</w:t>
+              <w:t>getName()</w:t>
             </w:r>
           </w:p>
         </w:tc>
@@ -31794,6 +31992,7 @@
             <w:tcW w:w="2855" w:type="dxa"/>
             <w:vMerge/>
             <w:tcBorders>
+              <w:top w:val="single" w:sz="8" w:space="0" w:color="000000"/>
               <w:left w:val="single" w:sz="8" w:space="0" w:color="000000"/>
               <w:right w:val="single" w:sz="8" w:space="0" w:color="000000"/>
             </w:tcBorders>
@@ -31803,6 +32002,7 @@
             <w:pPr>
               <w:pStyle w:val="paragraph"/>
               <w:spacing w:before="0" w:beforeAutospacing="0" w:after="0" w:afterAutospacing="0"/>
+              <w:jc w:val="center"/>
               <w:textAlignment w:val="baseline"/>
               <w:rPr>
                 <w:rFonts w:ascii="Arial" w:hAnsi="Arial" w:cs="Arial"/>
@@ -31888,7 +32088,7 @@
                 <w:lang w:eastAsia="es-CO"/>
                 <w14:ligatures w14:val="none"/>
               </w:rPr>
-              <w:t>Knowledge</w:t>
+              <w:t>Project</w:t>
             </w:r>
           </w:p>
         </w:tc>
@@ -31927,7 +32127,7 @@
                 <w:lang w:eastAsia="es-CO"/>
                 <w14:ligatures w14:val="none"/>
               </w:rPr>
-              <w:t>toString()</w:t>
+              <w:t>getId()</w:t>
             </w:r>
           </w:p>
         </w:tc>
@@ -32035,7 +32235,7 @@
                 <w:lang w:eastAsia="es-CO"/>
                 <w14:ligatures w14:val="none"/>
               </w:rPr>
-              <w:t>Community</w:t>
+              <w:t>University</w:t>
             </w:r>
           </w:p>
         </w:tc>
@@ -32074,7 +32274,37 @@
                 <w:lang w:eastAsia="es-CO"/>
                 <w14:ligatures w14:val="none"/>
               </w:rPr>
-              <w:t>getDescription()</w:t>
+              <w:t>displayProjectInfo</w:t>
+            </w:r>
+            <w:r>
+              <w:rPr>
+                <w:rFonts w:ascii="Arial" w:eastAsia="Times New Roman" w:hAnsi="Arial" w:cs="Arial"/>
+                <w:color w:val="000000"/>
+                <w:kern w:val="0"/>
+                <w:lang w:eastAsia="es-CO"/>
+                <w14:ligatures w14:val="none"/>
+              </w:rPr>
+              <w:t>(</w:t>
+            </w:r>
+            <w:r>
+              <w:rPr>
+                <w:rFonts w:ascii="Arial" w:eastAsia="Times New Roman" w:hAnsi="Arial" w:cs="Arial"/>
+                <w:color w:val="000000"/>
+                <w:kern w:val="0"/>
+                <w:lang w:eastAsia="es-CO"/>
+                <w14:ligatures w14:val="none"/>
+              </w:rPr>
+              <w:t>intProject : int</w:t>
+            </w:r>
+            <w:r>
+              <w:rPr>
+                <w:rFonts w:ascii="Arial" w:eastAsia="Times New Roman" w:hAnsi="Arial" w:cs="Arial"/>
+                <w:color w:val="000000"/>
+                <w:kern w:val="0"/>
+                <w:lang w:eastAsia="es-CO"/>
+                <w14:ligatures w14:val="none"/>
+              </w:rPr>
+              <w:t>)</w:t>
             </w:r>
           </w:p>
         </w:tc>
@@ -32182,7 +32412,7 @@
                 <w:lang w:eastAsia="es-CO"/>
                 <w14:ligatures w14:val="none"/>
               </w:rPr>
-              <w:t>KnowledgeType</w:t>
+              <w:t>Project</w:t>
             </w:r>
           </w:p>
         </w:tc>
@@ -32221,7 +32451,7 @@
                 <w:lang w:eastAsia="es-CO"/>
                 <w14:ligatures w14:val="none"/>
               </w:rPr>
-              <w:t>getDescription()</w:t>
+              <w:t>toString()</w:t>
             </w:r>
           </w:p>
         </w:tc>
@@ -32236,7 +32466,6 @@
             <w:vMerge/>
             <w:tcBorders>
               <w:left w:val="single" w:sz="8" w:space="0" w:color="000000"/>
-              <w:bottom w:val="single" w:sz="8" w:space="0" w:color="000000"/>
               <w:right w:val="single" w:sz="8" w:space="0" w:color="000000"/>
             </w:tcBorders>
             <w:vAlign w:val="center"/>
@@ -32330,7 +32559,7 @@
                 <w:lang w:eastAsia="es-CO"/>
                 <w14:ligatures w14:val="none"/>
               </w:rPr>
-              <w:t>Improvement</w:t>
+              <w:t>Priority</w:t>
             </w:r>
           </w:p>
         </w:tc>
@@ -32369,7 +32598,7 @@
                 <w:lang w:eastAsia="es-CO"/>
                 <w14:ligatures w14:val="none"/>
               </w:rPr>
-              <w:t>toString()</w:t>
+              <w:t>getDescription()</w:t>
             </w:r>
           </w:p>
         </w:tc>
@@ -32381,9 +32610,8 @@
         <w:tc>
           <w:tcPr>
             <w:tcW w:w="2855" w:type="dxa"/>
-            <w:vMerge w:val="restart"/>
-            <w:tcBorders>
-              <w:top w:val="single" w:sz="8" w:space="0" w:color="000000"/>
+            <w:vMerge/>
+            <w:tcBorders>
               <w:left w:val="single" w:sz="8" w:space="0" w:color="000000"/>
               <w:right w:val="single" w:sz="8" w:space="0" w:color="000000"/>
             </w:tcBorders>
@@ -32393,7 +32621,6 @@
             <w:pPr>
               <w:pStyle w:val="paragraph"/>
               <w:spacing w:before="0" w:beforeAutospacing="0" w:after="0" w:afterAutospacing="0"/>
-              <w:jc w:val="center"/>
               <w:textAlignment w:val="baseline"/>
               <w:rPr>
                 <w:rFonts w:ascii="Arial" w:hAnsi="Arial" w:cs="Arial"/>
@@ -32401,22 +32628,6 @@
                 <w:szCs w:val="22"/>
               </w:rPr>
             </w:pPr>
-            <w:r>
-              <w:rPr>
-                <w:rFonts w:ascii="Arial" w:hAnsi="Arial" w:cs="Arial"/>
-                <w:sz w:val="22"/>
-                <w:szCs w:val="22"/>
-              </w:rPr>
-              <w:t>Req#10: Review the efficiency of a collaborator</w:t>
-            </w:r>
-            <w:r>
-              <w:rPr>
-                <w:rFonts w:ascii="Arial" w:hAnsi="Arial" w:cs="Arial"/>
-                <w:sz w:val="22"/>
-                <w:szCs w:val="22"/>
-              </w:rPr>
-              <w:t xml:space="preserve"> from the Department of Transformation and Improvement</w:t>
-            </w:r>
           </w:p>
         </w:tc>
         <w:tc>
@@ -32455,7 +32666,7 @@
                 <w:lang w:eastAsia="es-CO"/>
                 <w14:ligatures w14:val="none"/>
               </w:rPr>
-              <w:t>ui</w:t>
+              <w:t>model</w:t>
             </w:r>
           </w:p>
         </w:tc>
@@ -32495,7 +32706,7 @@
                 <w:lang w:eastAsia="es-CO"/>
                 <w14:ligatures w14:val="none"/>
               </w:rPr>
-              <w:t>RequestManagementApp</w:t>
+              <w:t>Collaborator</w:t>
             </w:r>
           </w:p>
         </w:tc>
@@ -32534,27 +32745,7 @@
                 <w:lang w:eastAsia="es-CO"/>
                 <w14:ligatures w14:val="none"/>
               </w:rPr>
-              <w:t>review</w:t>
-            </w:r>
-            <w:r>
-              <w:rPr>
-                <w:rFonts w:ascii="Arial" w:eastAsia="Times New Roman" w:hAnsi="Arial" w:cs="Arial"/>
-                <w:color w:val="000000"/>
-                <w:kern w:val="0"/>
-                <w:lang w:eastAsia="es-CO"/>
-                <w14:ligatures w14:val="none"/>
-              </w:rPr>
-              <w:t>Leader</w:t>
-            </w:r>
-            <w:r>
-              <w:rPr>
-                <w:rFonts w:ascii="Arial" w:eastAsia="Times New Roman" w:hAnsi="Arial" w:cs="Arial"/>
-                <w:color w:val="000000"/>
-                <w:kern w:val="0"/>
-                <w:lang w:eastAsia="es-CO"/>
-                <w14:ligatures w14:val="none"/>
-              </w:rPr>
-              <w:t>Efficiency()</w:t>
+              <w:t>getFullName()</w:t>
             </w:r>
           </w:p>
         </w:tc>
@@ -32577,7 +32768,6 @@
             <w:pPr>
               <w:pStyle w:val="paragraph"/>
               <w:spacing w:before="0" w:beforeAutospacing="0" w:after="0" w:afterAutospacing="0"/>
-              <w:jc w:val="center"/>
               <w:textAlignment w:val="baseline"/>
               <w:rPr>
                 <w:rFonts w:ascii="Arial" w:hAnsi="Arial" w:cs="Arial"/>
@@ -32663,7 +32853,7 @@
                 <w:lang w:eastAsia="es-CO"/>
                 <w14:ligatures w14:val="none"/>
               </w:rPr>
-              <w:t>University</w:t>
+              <w:t>Collaborator</w:t>
             </w:r>
           </w:p>
         </w:tc>
@@ -32702,27 +32892,7 @@
                 <w:lang w:eastAsia="es-CO"/>
                 <w14:ligatures w14:val="none"/>
               </w:rPr>
-              <w:t>review</w:t>
-            </w:r>
-            <w:r>
-              <w:rPr>
-                <w:rFonts w:ascii="Arial" w:eastAsia="Times New Roman" w:hAnsi="Arial" w:cs="Arial"/>
-                <w:color w:val="000000"/>
-                <w:kern w:val="0"/>
-                <w:lang w:eastAsia="es-CO"/>
-                <w14:ligatures w14:val="none"/>
-              </w:rPr>
-              <w:t>Leader</w:t>
-            </w:r>
-            <w:r>
-              <w:rPr>
-                <w:rFonts w:ascii="Arial" w:eastAsia="Times New Roman" w:hAnsi="Arial" w:cs="Arial"/>
-                <w:color w:val="000000"/>
-                <w:kern w:val="0"/>
-                <w:lang w:eastAsia="es-CO"/>
-                <w14:ligatures w14:val="none"/>
-              </w:rPr>
-              <w:t>Efficiency(leaderId : String)</w:t>
+              <w:t>getId()</w:t>
             </w:r>
           </w:p>
         </w:tc>
@@ -32745,7 +32915,6 @@
             <w:pPr>
               <w:pStyle w:val="paragraph"/>
               <w:spacing w:before="0" w:beforeAutospacing="0" w:after="0" w:afterAutospacing="0"/>
-              <w:jc w:val="center"/>
               <w:textAlignment w:val="baseline"/>
               <w:rPr>
                 <w:rFonts w:ascii="Arial" w:hAnsi="Arial" w:cs="Arial"/>
@@ -32831,7 +33000,7 @@
                 <w:lang w:eastAsia="es-CO"/>
                 <w14:ligatures w14:val="none"/>
               </w:rPr>
-              <w:t>University</w:t>
+              <w:t>Request</w:t>
             </w:r>
           </w:p>
         </w:tc>
@@ -32870,7 +33039,7 @@
                 <w:lang w:eastAsia="es-CO"/>
                 <w14:ligatures w14:val="none"/>
               </w:rPr>
-              <w:t>searchCollaborator(id : String)</w:t>
+              <w:t>toString()</w:t>
             </w:r>
           </w:p>
         </w:tc>
@@ -32893,7 +33062,6 @@
             <w:pPr>
               <w:pStyle w:val="paragraph"/>
               <w:spacing w:before="0" w:beforeAutospacing="0" w:after="0" w:afterAutospacing="0"/>
-              <w:jc w:val="center"/>
               <w:textAlignment w:val="baseline"/>
               <w:rPr>
                 <w:rFonts w:ascii="Arial" w:hAnsi="Arial" w:cs="Arial"/>
@@ -32979,7 +33147,7 @@
                 <w:lang w:eastAsia="es-CO"/>
                 <w14:ligatures w14:val="none"/>
               </w:rPr>
-              <w:t>IEfficiencyCalculable</w:t>
+              <w:t>StatusType</w:t>
             </w:r>
           </w:p>
         </w:tc>
@@ -33018,17 +33186,7 @@
                 <w:lang w:eastAsia="es-CO"/>
                 <w14:ligatures w14:val="none"/>
               </w:rPr>
-              <w:t xml:space="preserve">(abs) </w:t>
-            </w:r>
-            <w:r>
-              <w:rPr>
-                <w:rFonts w:ascii="Arial" w:eastAsia="Times New Roman" w:hAnsi="Arial" w:cs="Arial"/>
-                <w:color w:val="000000"/>
-                <w:kern w:val="0"/>
-                <w:lang w:eastAsia="es-CO"/>
-                <w14:ligatures w14:val="none"/>
-              </w:rPr>
-              <w:t>calculateEffienciency()</w:t>
+              <w:t>getDescription()</w:t>
             </w:r>
           </w:p>
         </w:tc>
@@ -33043,7 +33201,6 @@
             <w:vMerge/>
             <w:tcBorders>
               <w:left w:val="single" w:sz="8" w:space="0" w:color="000000"/>
-              <w:bottom w:val="single" w:sz="8" w:space="0" w:color="000000"/>
               <w:right w:val="single" w:sz="8" w:space="0" w:color="000000"/>
             </w:tcBorders>
             <w:vAlign w:val="center"/>
@@ -33052,7 +33209,6 @@
             <w:pPr>
               <w:pStyle w:val="paragraph"/>
               <w:spacing w:before="0" w:beforeAutospacing="0" w:after="0" w:afterAutospacing="0"/>
-              <w:jc w:val="center"/>
               <w:textAlignment w:val="baseline"/>
               <w:rPr>
                 <w:rFonts w:ascii="Arial" w:hAnsi="Arial" w:cs="Arial"/>
@@ -33138,7 +33294,7 @@
                 <w:lang w:eastAsia="es-CO"/>
                 <w14:ligatures w14:val="none"/>
               </w:rPr>
-              <w:t>ImprovementCollaborator</w:t>
+              <w:t>Department</w:t>
             </w:r>
           </w:p>
         </w:tc>
@@ -33177,7 +33333,7 @@
                 <w:lang w:eastAsia="es-CO"/>
                 <w14:ligatures w14:val="none"/>
               </w:rPr>
-              <w:t>calculateEfficiency()</w:t>
+              <w:t>getName()</w:t>
             </w:r>
           </w:p>
         </w:tc>
@@ -33189,9 +33345,8 @@
         <w:tc>
           <w:tcPr>
             <w:tcW w:w="2855" w:type="dxa"/>
-            <w:vMerge w:val="restart"/>
-            <w:tcBorders>
-              <w:top w:val="single" w:sz="8" w:space="0" w:color="000000"/>
+            <w:vMerge/>
+            <w:tcBorders>
               <w:left w:val="single" w:sz="8" w:space="0" w:color="000000"/>
               <w:right w:val="single" w:sz="8" w:space="0" w:color="000000"/>
             </w:tcBorders>
@@ -33201,7 +33356,6 @@
             <w:pPr>
               <w:pStyle w:val="paragraph"/>
               <w:spacing w:before="0" w:beforeAutospacing="0" w:after="0" w:afterAutospacing="0"/>
-              <w:jc w:val="center"/>
               <w:textAlignment w:val="baseline"/>
               <w:rPr>
                 <w:rFonts w:ascii="Arial" w:hAnsi="Arial" w:cs="Arial"/>
@@ -33209,14 +33363,6 @@
                 <w:szCs w:val="22"/>
               </w:rPr>
             </w:pPr>
-            <w:r>
-              <w:rPr>
-                <w:rFonts w:ascii="Arial" w:hAnsi="Arial" w:cs="Arial"/>
-                <w:sz w:val="22"/>
-                <w:szCs w:val="22"/>
-              </w:rPr>
-              <w:t>Req#11: Review the efficiency of a determined project.</w:t>
-            </w:r>
           </w:p>
         </w:tc>
         <w:tc>
@@ -33255,7 +33401,7 @@
                 <w:lang w:eastAsia="es-CO"/>
                 <w14:ligatures w14:val="none"/>
               </w:rPr>
-              <w:t>ui</w:t>
+              <w:t>model</w:t>
             </w:r>
           </w:p>
         </w:tc>
@@ -33295,7 +33441,7 @@
                 <w:lang w:eastAsia="es-CO"/>
                 <w14:ligatures w14:val="none"/>
               </w:rPr>
-              <w:t>RequestManagementApp</w:t>
+              <w:t>Department</w:t>
             </w:r>
           </w:p>
         </w:tc>
@@ -33334,7 +33480,7 @@
                 <w:lang w:eastAsia="es-CO"/>
                 <w14:ligatures w14:val="none"/>
               </w:rPr>
-              <w:t>reviewProjectEfficiency()</w:t>
+              <w:t>getInternalCode()</w:t>
             </w:r>
           </w:p>
         </w:tc>
@@ -33442,7 +33588,7 @@
                 <w:lang w:eastAsia="es-CO"/>
                 <w14:ligatures w14:val="none"/>
               </w:rPr>
-              <w:t>University</w:t>
+              <w:t>Collaborator</w:t>
             </w:r>
           </w:p>
         </w:tc>
@@ -33481,7 +33627,7 @@
                 <w:lang w:eastAsia="es-CO"/>
                 <w14:ligatures w14:val="none"/>
               </w:rPr>
-              <w:t>reviewProjectEfficiency(leaderId : String, projectId : String)</w:t>
+              <w:t>getFullName()</w:t>
             </w:r>
           </w:p>
         </w:tc>
@@ -33589,7 +33735,7 @@
                 <w:lang w:eastAsia="es-CO"/>
                 <w14:ligatures w14:val="none"/>
               </w:rPr>
-              <w:t>University</w:t>
+              <w:t>Collaborator</w:t>
             </w:r>
           </w:p>
         </w:tc>
@@ -33628,7 +33774,7 @@
                 <w:lang w:eastAsia="es-CO"/>
                 <w14:ligatures w14:val="none"/>
               </w:rPr>
-              <w:t>searchCollaborator(id : String)</w:t>
+              <w:t>getId()</w:t>
             </w:r>
           </w:p>
         </w:tc>
@@ -33736,7 +33882,7 @@
                 <w:lang w:eastAsia="es-CO"/>
                 <w14:ligatures w14:val="none"/>
               </w:rPr>
-              <w:t>ImprovementCollaborator</w:t>
+              <w:t>Knowledge</w:t>
             </w:r>
           </w:p>
         </w:tc>
@@ -33775,7 +33921,7 @@
                 <w:lang w:eastAsia="es-CO"/>
                 <w14:ligatures w14:val="none"/>
               </w:rPr>
-              <w:t>reviewProjectEfficiency(projectId : String)</w:t>
+              <w:t>toString()</w:t>
             </w:r>
           </w:p>
         </w:tc>
@@ -33883,7 +34029,7 @@
                 <w:lang w:eastAsia="es-CO"/>
                 <w14:ligatures w14:val="none"/>
               </w:rPr>
-              <w:t>IEfficiencyCalculable</w:t>
+              <w:t>Community</w:t>
             </w:r>
           </w:p>
         </w:tc>
@@ -33922,17 +34068,7 @@
                 <w:lang w:eastAsia="es-CO"/>
                 <w14:ligatures w14:val="none"/>
               </w:rPr>
-              <w:t xml:space="preserve">(abs) </w:t>
-            </w:r>
-            <w:r>
-              <w:rPr>
-                <w:rFonts w:ascii="Arial" w:eastAsia="Times New Roman" w:hAnsi="Arial" w:cs="Arial"/>
-                <w:color w:val="000000"/>
-                <w:kern w:val="0"/>
-                <w:lang w:eastAsia="es-CO"/>
-                <w14:ligatures w14:val="none"/>
-              </w:rPr>
-              <w:t>calculateEffienciency()</w:t>
+              <w:t>getDescription()</w:t>
             </w:r>
           </w:p>
         </w:tc>
@@ -33947,7 +34083,6 @@
             <w:vMerge/>
             <w:tcBorders>
               <w:left w:val="single" w:sz="8" w:space="0" w:color="000000"/>
-              <w:bottom w:val="single" w:sz="8" w:space="0" w:color="000000"/>
               <w:right w:val="single" w:sz="8" w:space="0" w:color="000000"/>
             </w:tcBorders>
             <w:vAlign w:val="center"/>
@@ -34041,7 +34176,7 @@
                 <w:lang w:eastAsia="es-CO"/>
                 <w14:ligatures w14:val="none"/>
               </w:rPr>
-              <w:t>Project</w:t>
+              <w:t>KnowledgeType</w:t>
             </w:r>
           </w:p>
         </w:tc>
@@ -34080,7 +34215,7 @@
                 <w:lang w:eastAsia="es-CO"/>
                 <w14:ligatures w14:val="none"/>
               </w:rPr>
-              <w:t>calculateEfficiency()</w:t>
+              <w:t>getDescription()</w:t>
             </w:r>
           </w:p>
         </w:tc>
@@ -34092,10 +34227,10 @@
         <w:tc>
           <w:tcPr>
             <w:tcW w:w="2855" w:type="dxa"/>
-            <w:vMerge w:val="restart"/>
-            <w:tcBorders>
-              <w:top w:val="single" w:sz="8" w:space="0" w:color="000000"/>
-              <w:left w:val="single" w:sz="8" w:space="0" w:color="000000"/>
+            <w:vMerge/>
+            <w:tcBorders>
+              <w:left w:val="single" w:sz="8" w:space="0" w:color="000000"/>
+              <w:bottom w:val="single" w:sz="8" w:space="0" w:color="000000"/>
               <w:right w:val="single" w:sz="8" w:space="0" w:color="000000"/>
             </w:tcBorders>
             <w:vAlign w:val="center"/>
@@ -34104,7 +34239,6 @@
             <w:pPr>
               <w:pStyle w:val="paragraph"/>
               <w:spacing w:before="0" w:beforeAutospacing="0" w:after="0" w:afterAutospacing="0"/>
-              <w:jc w:val="center"/>
               <w:textAlignment w:val="baseline"/>
               <w:rPr>
                 <w:rFonts w:ascii="Arial" w:hAnsi="Arial" w:cs="Arial"/>
@@ -34112,30 +34246,6 @@
                 <w:szCs w:val="22"/>
               </w:rPr>
             </w:pPr>
-            <w:r>
-              <w:rPr>
-                <w:rFonts w:ascii="Arial" w:hAnsi="Arial" w:cs="Arial"/>
-                <w:sz w:val="22"/>
-                <w:szCs w:val="22"/>
-              </w:rPr>
-              <w:t xml:space="preserve">Req#12: Review the efficiency of a </w:t>
-            </w:r>
-            <w:r>
-              <w:rPr>
-                <w:rFonts w:ascii="Arial" w:hAnsi="Arial" w:cs="Arial"/>
-                <w:sz w:val="22"/>
-                <w:szCs w:val="22"/>
-              </w:rPr>
-              <w:t>request</w:t>
-            </w:r>
-            <w:r>
-              <w:rPr>
-                <w:rFonts w:ascii="Arial" w:hAnsi="Arial" w:cs="Arial"/>
-                <w:sz w:val="22"/>
-                <w:szCs w:val="22"/>
-              </w:rPr>
-              <w:t>.</w:t>
-            </w:r>
           </w:p>
         </w:tc>
         <w:tc>
@@ -34174,7 +34284,7 @@
                 <w:lang w:eastAsia="es-CO"/>
                 <w14:ligatures w14:val="none"/>
               </w:rPr>
-              <w:t>ui</w:t>
+              <w:t>model</w:t>
             </w:r>
           </w:p>
         </w:tc>
@@ -34214,7 +34324,7 @@
                 <w:lang w:eastAsia="es-CO"/>
                 <w14:ligatures w14:val="none"/>
               </w:rPr>
-              <w:t>RequestManagementApp</w:t>
+              <w:t>Improvement</w:t>
             </w:r>
           </w:p>
         </w:tc>
@@ -34253,7 +34363,7 @@
                 <w:lang w:eastAsia="es-CO"/>
                 <w14:ligatures w14:val="none"/>
               </w:rPr>
-              <w:t>reviewRequestEfficiency()</w:t>
+              <w:t>toString()</w:t>
             </w:r>
           </w:p>
         </w:tc>
@@ -34265,8 +34375,9 @@
         <w:tc>
           <w:tcPr>
             <w:tcW w:w="2855" w:type="dxa"/>
-            <w:vMerge/>
-            <w:tcBorders>
+            <w:vMerge w:val="restart"/>
+            <w:tcBorders>
+              <w:top w:val="single" w:sz="8" w:space="0" w:color="000000"/>
               <w:left w:val="single" w:sz="8" w:space="0" w:color="000000"/>
               <w:right w:val="single" w:sz="8" w:space="0" w:color="000000"/>
             </w:tcBorders>
@@ -34284,6 +34395,22 @@
                 <w:szCs w:val="22"/>
               </w:rPr>
             </w:pPr>
+            <w:r>
+              <w:rPr>
+                <w:rFonts w:ascii="Arial" w:hAnsi="Arial" w:cs="Arial"/>
+                <w:sz w:val="22"/>
+                <w:szCs w:val="22"/>
+              </w:rPr>
+              <w:t>Req#10: Review the efficiency of a collaborator</w:t>
+            </w:r>
+            <w:r>
+              <w:rPr>
+                <w:rFonts w:ascii="Arial" w:hAnsi="Arial" w:cs="Arial"/>
+                <w:sz w:val="22"/>
+                <w:szCs w:val="22"/>
+              </w:rPr>
+              <w:t xml:space="preserve"> from the Department of Transformation and Improvement</w:t>
+            </w:r>
           </w:p>
         </w:tc>
         <w:tc>
@@ -34322,7 +34449,7 @@
                 <w:lang w:eastAsia="es-CO"/>
                 <w14:ligatures w14:val="none"/>
               </w:rPr>
-              <w:t>model</w:t>
+              <w:t>ui</w:t>
             </w:r>
           </w:p>
         </w:tc>
@@ -34362,7 +34489,7 @@
                 <w:lang w:eastAsia="es-CO"/>
                 <w14:ligatures w14:val="none"/>
               </w:rPr>
-              <w:t>University</w:t>
+              <w:t>RequestManagementApp</w:t>
             </w:r>
           </w:p>
         </w:tc>
@@ -34401,7 +34528,27 @@
                 <w:lang w:eastAsia="es-CO"/>
                 <w14:ligatures w14:val="none"/>
               </w:rPr>
-              <w:t>reviewRequestEfficiency(departmentName : String, subject : String)</w:t>
+              <w:t>review</w:t>
+            </w:r>
+            <w:r>
+              <w:rPr>
+                <w:rFonts w:ascii="Arial" w:eastAsia="Times New Roman" w:hAnsi="Arial" w:cs="Arial"/>
+                <w:color w:val="000000"/>
+                <w:kern w:val="0"/>
+                <w:lang w:eastAsia="es-CO"/>
+                <w14:ligatures w14:val="none"/>
+              </w:rPr>
+              <w:t>Leader</w:t>
+            </w:r>
+            <w:r>
+              <w:rPr>
+                <w:rFonts w:ascii="Arial" w:eastAsia="Times New Roman" w:hAnsi="Arial" w:cs="Arial"/>
+                <w:color w:val="000000"/>
+                <w:kern w:val="0"/>
+                <w:lang w:eastAsia="es-CO"/>
+                <w14:ligatures w14:val="none"/>
+              </w:rPr>
+              <w:t>Efficiency()</w:t>
             </w:r>
           </w:p>
         </w:tc>
@@ -34549,7 +34696,27 @@
                 <w:lang w:eastAsia="es-CO"/>
                 <w14:ligatures w14:val="none"/>
               </w:rPr>
-              <w:t>searchDepartment(internalCode : String</w:t>
+              <w:t>review</w:t>
+            </w:r>
+            <w:r>
+              <w:rPr>
+                <w:rFonts w:ascii="Arial" w:eastAsia="Times New Roman" w:hAnsi="Arial" w:cs="Arial"/>
+                <w:color w:val="000000"/>
+                <w:kern w:val="0"/>
+                <w:lang w:eastAsia="es-CO"/>
+                <w14:ligatures w14:val="none"/>
+              </w:rPr>
+              <w:t>Leader</w:t>
+            </w:r>
+            <w:r>
+              <w:rPr>
+                <w:rFonts w:ascii="Arial" w:eastAsia="Times New Roman" w:hAnsi="Arial" w:cs="Arial"/>
+                <w:color w:val="000000"/>
+                <w:kern w:val="0"/>
+                <w:lang w:eastAsia="es-CO"/>
+                <w14:ligatures w14:val="none"/>
+              </w:rPr>
+              <w:t>Efficiency(leaderId : String)</w:t>
             </w:r>
           </w:p>
         </w:tc>
@@ -34658,7 +34825,7 @@
                 <w:lang w:eastAsia="es-CO"/>
                 <w14:ligatures w14:val="none"/>
               </w:rPr>
-              <w:t>Department</w:t>
+              <w:t>University</w:t>
             </w:r>
           </w:p>
         </w:tc>
@@ -34697,7 +34864,7 @@
                 <w:lang w:eastAsia="es-CO"/>
                 <w14:ligatures w14:val="none"/>
               </w:rPr>
-              <w:t>reviewRequestEfficiency(subject : String)</w:t>
+              <w:t>searchCollaborator(id : String)</w:t>
             </w:r>
           </w:p>
         </w:tc>
@@ -34806,7 +34973,7 @@
                 <w:lang w:eastAsia="es-CO"/>
                 <w14:ligatures w14:val="none"/>
               </w:rPr>
-              <w:t>Department</w:t>
+              <w:t>IEfficiencyCalculable</w:t>
             </w:r>
           </w:p>
         </w:tc>
@@ -34845,7 +35012,17 @@
                 <w:lang w:eastAsia="es-CO"/>
                 <w14:ligatures w14:val="none"/>
               </w:rPr>
-              <w:t>searchRequest(subject : String)</w:t>
+              <w:t xml:space="preserve">(abs) </w:t>
+            </w:r>
+            <w:r>
+              <w:rPr>
+                <w:rFonts w:ascii="Arial" w:eastAsia="Times New Roman" w:hAnsi="Arial" w:cs="Arial"/>
+                <w:color w:val="000000"/>
+                <w:kern w:val="0"/>
+                <w:lang w:eastAsia="es-CO"/>
+                <w14:ligatures w14:val="none"/>
+              </w:rPr>
+              <w:t>calculateEffienciency()</w:t>
             </w:r>
           </w:p>
         </w:tc>
@@ -34860,6 +35037,7 @@
             <w:vMerge/>
             <w:tcBorders>
               <w:left w:val="single" w:sz="8" w:space="0" w:color="000000"/>
+              <w:bottom w:val="single" w:sz="8" w:space="0" w:color="000000"/>
               <w:right w:val="single" w:sz="8" w:space="0" w:color="000000"/>
             </w:tcBorders>
             <w:vAlign w:val="center"/>
@@ -34954,7 +35132,7 @@
                 <w:lang w:eastAsia="es-CO"/>
                 <w14:ligatures w14:val="none"/>
               </w:rPr>
-              <w:t>IEfficiencyCalculable</w:t>
+              <w:t>ImprovementCollaborator</w:t>
             </w:r>
           </w:p>
         </w:tc>
@@ -34993,17 +35171,7 @@
                 <w:lang w:eastAsia="es-CO"/>
                 <w14:ligatures w14:val="none"/>
               </w:rPr>
-              <w:t xml:space="preserve">(abs) </w:t>
-            </w:r>
-            <w:r>
-              <w:rPr>
-                <w:rFonts w:ascii="Arial" w:eastAsia="Times New Roman" w:hAnsi="Arial" w:cs="Arial"/>
-                <w:color w:val="000000"/>
-                <w:kern w:val="0"/>
-                <w:lang w:eastAsia="es-CO"/>
-                <w14:ligatures w14:val="none"/>
-              </w:rPr>
-              <w:t>calculateEffienciency()</w:t>
+              <w:t>calculateEfficiency()</w:t>
             </w:r>
           </w:p>
         </w:tc>
@@ -35015,10 +35183,10 @@
         <w:tc>
           <w:tcPr>
             <w:tcW w:w="2855" w:type="dxa"/>
-            <w:vMerge/>
-            <w:tcBorders>
-              <w:left w:val="single" w:sz="8" w:space="0" w:color="000000"/>
-              <w:bottom w:val="single" w:sz="8" w:space="0" w:color="000000"/>
+            <w:vMerge w:val="restart"/>
+            <w:tcBorders>
+              <w:top w:val="single" w:sz="8" w:space="0" w:color="000000"/>
+              <w:left w:val="single" w:sz="8" w:space="0" w:color="000000"/>
               <w:right w:val="single" w:sz="8" w:space="0" w:color="000000"/>
             </w:tcBorders>
             <w:vAlign w:val="center"/>
@@ -35035,6 +35203,14 @@
                 <w:szCs w:val="22"/>
               </w:rPr>
             </w:pPr>
+            <w:r>
+              <w:rPr>
+                <w:rFonts w:ascii="Arial" w:hAnsi="Arial" w:cs="Arial"/>
+                <w:sz w:val="22"/>
+                <w:szCs w:val="22"/>
+              </w:rPr>
+              <w:t>Req#11: Review the efficiency of a determined project.</w:t>
+            </w:r>
           </w:p>
         </w:tc>
         <w:tc>
@@ -35073,7 +35249,7 @@
                 <w:lang w:eastAsia="es-CO"/>
                 <w14:ligatures w14:val="none"/>
               </w:rPr>
-              <w:t>model</w:t>
+              <w:t>ui</w:t>
             </w:r>
           </w:p>
         </w:tc>
@@ -35113,7 +35289,7 @@
                 <w:lang w:eastAsia="es-CO"/>
                 <w14:ligatures w14:val="none"/>
               </w:rPr>
-              <w:t>Request</w:t>
+              <w:t>RequestManagementApp</w:t>
             </w:r>
           </w:p>
         </w:tc>
@@ -35152,7 +35328,7 @@
                 <w:lang w:eastAsia="es-CO"/>
                 <w14:ligatures w14:val="none"/>
               </w:rPr>
-              <w:t>calculateEfficiency()</w:t>
+              <w:t>reviewProjectEfficiency()</w:t>
             </w:r>
           </w:p>
         </w:tc>
@@ -35164,9 +35340,8 @@
         <w:tc>
           <w:tcPr>
             <w:tcW w:w="2855" w:type="dxa"/>
-            <w:vMerge w:val="restart"/>
-            <w:tcBorders>
-              <w:top w:val="single" w:sz="8" w:space="0" w:color="000000"/>
+            <w:vMerge/>
+            <w:tcBorders>
               <w:left w:val="single" w:sz="8" w:space="0" w:color="000000"/>
               <w:right w:val="single" w:sz="8" w:space="0" w:color="000000"/>
             </w:tcBorders>
@@ -35176,7 +35351,6 @@
             <w:pPr>
               <w:pStyle w:val="paragraph"/>
               <w:spacing w:before="0" w:beforeAutospacing="0" w:after="0" w:afterAutospacing="0"/>
-              <w:jc w:val="center"/>
               <w:textAlignment w:val="baseline"/>
               <w:rPr>
                 <w:rFonts w:ascii="Arial" w:hAnsi="Arial" w:cs="Arial"/>
@@ -35184,22 +35358,6 @@
                 <w:szCs w:val="22"/>
               </w:rPr>
             </w:pPr>
-            <w:r>
-              <w:rPr>
-                <w:rFonts w:ascii="Arial" w:hAnsi="Arial" w:cs="Arial"/>
-                <w:sz w:val="22"/>
-                <w:szCs w:val="22"/>
-              </w:rPr>
-              <w:t>Req#1</w:t>
-            </w:r>
-            <w:r>
-              <w:rPr>
-                <w:rFonts w:ascii="Arial" w:hAnsi="Arial" w:cs="Arial"/>
-                <w:sz w:val="22"/>
-                <w:szCs w:val="22"/>
-              </w:rPr>
-              <w:t>3: Consult the number of projects by type and priority.</w:t>
-            </w:r>
           </w:p>
         </w:tc>
         <w:tc>
@@ -35238,7 +35396,7 @@
                 <w:lang w:eastAsia="es-CO"/>
                 <w14:ligatures w14:val="none"/>
               </w:rPr>
-              <w:t>ui</w:t>
+              <w:t>model</w:t>
             </w:r>
           </w:p>
         </w:tc>
@@ -35278,7 +35436,7 @@
                 <w:lang w:eastAsia="es-CO"/>
                 <w14:ligatures w14:val="none"/>
               </w:rPr>
-              <w:t>RequestManagementApp</w:t>
+              <w:t>University</w:t>
             </w:r>
           </w:p>
         </w:tc>
@@ -35317,7 +35475,7 @@
                 <w:lang w:eastAsia="es-CO"/>
                 <w14:ligatures w14:val="none"/>
               </w:rPr>
-              <w:t>consultProjectsTypePriority()</w:t>
+              <w:t>reviewProjectEfficiency(leaderId : String, projectId : String)</w:t>
             </w:r>
           </w:p>
         </w:tc>
@@ -35464,7 +35622,7 @@
                 <w:lang w:eastAsia="es-CO"/>
                 <w14:ligatures w14:val="none"/>
               </w:rPr>
-              <w:t>consultProjectsTypePriority()</w:t>
+              <w:t>searchCollaborator(id : String)</w:t>
             </w:r>
           </w:p>
         </w:tc>
@@ -35611,7 +35769,7 @@
                 <w:lang w:eastAsia="es-CO"/>
                 <w14:ligatures w14:val="none"/>
               </w:rPr>
-              <w:t>projectTypePriorityCounter()</w:t>
+              <w:t>reviewProjectEfficiency(projectId : String)</w:t>
             </w:r>
           </w:p>
         </w:tc>
@@ -35623,9 +35781,8 @@
         <w:tc>
           <w:tcPr>
             <w:tcW w:w="2855" w:type="dxa"/>
-            <w:vMerge w:val="restart"/>
-            <w:tcBorders>
-              <w:top w:val="single" w:sz="8" w:space="0" w:color="000000"/>
+            <w:vMerge/>
+            <w:tcBorders>
               <w:left w:val="single" w:sz="8" w:space="0" w:color="000000"/>
               <w:right w:val="single" w:sz="8" w:space="0" w:color="000000"/>
             </w:tcBorders>
@@ -35635,7 +35792,6 @@
             <w:pPr>
               <w:pStyle w:val="paragraph"/>
               <w:spacing w:before="0" w:beforeAutospacing="0" w:after="0" w:afterAutospacing="0"/>
-              <w:jc w:val="center"/>
               <w:textAlignment w:val="baseline"/>
               <w:rPr>
                 <w:rFonts w:ascii="Arial" w:hAnsi="Arial" w:cs="Arial"/>
@@ -35643,23 +35799,6 @@
                 <w:szCs w:val="22"/>
               </w:rPr>
             </w:pPr>
-            <w:r>
-              <w:rPr>
-                <w:rFonts w:ascii="Arial" w:hAnsi="Arial" w:cs="Arial"/>
-                <w:sz w:val="22"/>
-                <w:szCs w:val="22"/>
-              </w:rPr>
-              <w:t xml:space="preserve">Req#14: Consult the number of projects led by every collaborator in the Department of </w:t>
-            </w:r>
-            <w:r>
-              <w:rPr>
-                <w:rFonts w:ascii="Arial" w:hAnsi="Arial" w:cs="Arial"/>
-                <w:sz w:val="22"/>
-                <w:szCs w:val="22"/>
-              </w:rPr>
-              <w:lastRenderedPageBreak/>
-              <w:t>Transformation and Improvement.</w:t>
-            </w:r>
           </w:p>
         </w:tc>
         <w:tc>
@@ -35698,8 +35837,7 @@
                 <w:lang w:eastAsia="es-CO"/>
                 <w14:ligatures w14:val="none"/>
               </w:rPr>
-              <w:lastRenderedPageBreak/>
-              <w:t>ui</w:t>
+              <w:t>model</w:t>
             </w:r>
           </w:p>
         </w:tc>
@@ -35739,7 +35877,7 @@
                 <w:lang w:eastAsia="es-CO"/>
                 <w14:ligatures w14:val="none"/>
               </w:rPr>
-              <w:t>RequestManagementApp</w:t>
+              <w:t>IEfficiencyCalculable</w:t>
             </w:r>
           </w:p>
         </w:tc>
@@ -35778,7 +35916,17 @@
                 <w:lang w:eastAsia="es-CO"/>
                 <w14:ligatures w14:val="none"/>
               </w:rPr>
-              <w:t>consultLedProjects()</w:t>
+              <w:t xml:space="preserve">(abs) </w:t>
+            </w:r>
+            <w:r>
+              <w:rPr>
+                <w:rFonts w:ascii="Arial" w:eastAsia="Times New Roman" w:hAnsi="Arial" w:cs="Arial"/>
+                <w:color w:val="000000"/>
+                <w:kern w:val="0"/>
+                <w:lang w:eastAsia="es-CO"/>
+                <w14:ligatures w14:val="none"/>
+              </w:rPr>
+              <w:t>calculateEffienciency()</w:t>
             </w:r>
           </w:p>
         </w:tc>
@@ -35793,6 +35941,7 @@
             <w:vMerge/>
             <w:tcBorders>
               <w:left w:val="single" w:sz="8" w:space="0" w:color="000000"/>
+              <w:bottom w:val="single" w:sz="8" w:space="0" w:color="000000"/>
               <w:right w:val="single" w:sz="8" w:space="0" w:color="000000"/>
             </w:tcBorders>
             <w:vAlign w:val="center"/>
@@ -35801,7 +35950,6 @@
             <w:pPr>
               <w:pStyle w:val="paragraph"/>
               <w:spacing w:before="0" w:beforeAutospacing="0" w:after="0" w:afterAutospacing="0"/>
-              <w:jc w:val="center"/>
               <w:textAlignment w:val="baseline"/>
               <w:rPr>
                 <w:rFonts w:ascii="Arial" w:hAnsi="Arial" w:cs="Arial"/>
@@ -35887,7 +36035,7 @@
                 <w:lang w:eastAsia="es-CO"/>
                 <w14:ligatures w14:val="none"/>
               </w:rPr>
-              <w:t>University</w:t>
+              <w:t>Project</w:t>
             </w:r>
           </w:p>
         </w:tc>
@@ -35926,7 +36074,7 @@
                 <w:lang w:eastAsia="es-CO"/>
                 <w14:ligatures w14:val="none"/>
               </w:rPr>
-              <w:t>consultLedProjects()</w:t>
+              <w:t>calculateEfficiency()</w:t>
             </w:r>
           </w:p>
         </w:tc>
@@ -35938,10 +36086,10 @@
         <w:tc>
           <w:tcPr>
             <w:tcW w:w="2855" w:type="dxa"/>
-            <w:vMerge/>
-            <w:tcBorders>
-              <w:left w:val="single" w:sz="8" w:space="0" w:color="000000"/>
-              <w:bottom w:val="single" w:sz="8" w:space="0" w:color="000000"/>
+            <w:vMerge w:val="restart"/>
+            <w:tcBorders>
+              <w:top w:val="single" w:sz="8" w:space="0" w:color="000000"/>
+              <w:left w:val="single" w:sz="8" w:space="0" w:color="000000"/>
               <w:right w:val="single" w:sz="8" w:space="0" w:color="000000"/>
             </w:tcBorders>
             <w:vAlign w:val="center"/>
@@ -35958,6 +36106,31 @@
                 <w:szCs w:val="22"/>
               </w:rPr>
             </w:pPr>
+            <w:r>
+              <w:rPr>
+                <w:rFonts w:ascii="Arial" w:hAnsi="Arial" w:cs="Arial"/>
+                <w:sz w:val="22"/>
+                <w:szCs w:val="22"/>
+              </w:rPr>
+              <w:lastRenderedPageBreak/>
+              <w:t xml:space="preserve">Req#12: Review the efficiency of a </w:t>
+            </w:r>
+            <w:r>
+              <w:rPr>
+                <w:rFonts w:ascii="Arial" w:hAnsi="Arial" w:cs="Arial"/>
+                <w:sz w:val="22"/>
+                <w:szCs w:val="22"/>
+              </w:rPr>
+              <w:t>request</w:t>
+            </w:r>
+            <w:r>
+              <w:rPr>
+                <w:rFonts w:ascii="Arial" w:hAnsi="Arial" w:cs="Arial"/>
+                <w:sz w:val="22"/>
+                <w:szCs w:val="22"/>
+              </w:rPr>
+              <w:t>.</w:t>
+            </w:r>
           </w:p>
         </w:tc>
         <w:tc>
@@ -35996,7 +36169,7 @@
                 <w:lang w:eastAsia="es-CO"/>
                 <w14:ligatures w14:val="none"/>
               </w:rPr>
-              <w:t>model</w:t>
+              <w:t>ui</w:t>
             </w:r>
           </w:p>
         </w:tc>
@@ -36036,7 +36209,7 @@
                 <w:lang w:eastAsia="es-CO"/>
                 <w14:ligatures w14:val="none"/>
               </w:rPr>
-              <w:t>ImprovementCollaborator</w:t>
+              <w:t>RequestManagementApp</w:t>
             </w:r>
           </w:p>
         </w:tc>
@@ -36075,7 +36248,7 @@
                 <w:lang w:eastAsia="es-CO"/>
                 <w14:ligatures w14:val="none"/>
               </w:rPr>
-              <w:t>countProjects()</w:t>
+              <w:t>reviewRequestEfficiency()</w:t>
             </w:r>
           </w:p>
         </w:tc>
@@ -36087,9 +36260,8 @@
         <w:tc>
           <w:tcPr>
             <w:tcW w:w="2855" w:type="dxa"/>
-            <w:vMerge w:val="restart"/>
-            <w:tcBorders>
-              <w:top w:val="single" w:sz="8" w:space="0" w:color="000000"/>
+            <w:vMerge/>
+            <w:tcBorders>
               <w:left w:val="single" w:sz="8" w:space="0" w:color="000000"/>
               <w:right w:val="single" w:sz="8" w:space="0" w:color="000000"/>
             </w:tcBorders>
@@ -36107,31 +36279,1826 @@
                 <w:szCs w:val="22"/>
               </w:rPr>
             </w:pPr>
-            <w:r>
+          </w:p>
+        </w:tc>
+        <w:tc>
+          <w:tcPr>
+            <w:tcW w:w="1114" w:type="dxa"/>
+            <w:tcBorders>
+              <w:top w:val="single" w:sz="8" w:space="0" w:color="000000"/>
+              <w:left w:val="single" w:sz="8" w:space="0" w:color="000000"/>
+              <w:bottom w:val="single" w:sz="8" w:space="0" w:color="000000"/>
+              <w:right w:val="single" w:sz="8" w:space="0" w:color="000000"/>
+            </w:tcBorders>
+            <w:tcMar>
+              <w:top w:w="100" w:type="dxa"/>
+              <w:left w:w="100" w:type="dxa"/>
+              <w:bottom w:w="100" w:type="dxa"/>
+              <w:right w:w="100" w:type="dxa"/>
+            </w:tcMar>
+          </w:tcPr>
+          <w:p>
+            <w:pPr>
+              <w:spacing w:after="0" w:line="240" w:lineRule="auto"/>
+              <w:jc w:val="center"/>
+              <w:rPr>
+                <w:rFonts w:ascii="Arial" w:eastAsia="Times New Roman" w:hAnsi="Arial" w:cs="Arial"/>
+                <w:color w:val="000000"/>
+                <w:kern w:val="0"/>
+                <w:lang w:eastAsia="es-CO"/>
+                <w14:ligatures w14:val="none"/>
+              </w:rPr>
+            </w:pPr>
+            <w:r>
+              <w:rPr>
+                <w:rFonts w:ascii="Arial" w:eastAsia="Times New Roman" w:hAnsi="Arial" w:cs="Arial"/>
+                <w:color w:val="000000"/>
+                <w:kern w:val="0"/>
+                <w:lang w:eastAsia="es-CO"/>
+                <w14:ligatures w14:val="none"/>
+              </w:rPr>
+              <w:t>model</w:t>
+            </w:r>
+          </w:p>
+        </w:tc>
+        <w:tc>
+          <w:tcPr>
+            <w:tcW w:w="2797" w:type="dxa"/>
+            <w:tcBorders>
+              <w:top w:val="single" w:sz="8" w:space="0" w:color="000000"/>
+              <w:left w:val="single" w:sz="8" w:space="0" w:color="000000"/>
+              <w:bottom w:val="single" w:sz="8" w:space="0" w:color="000000"/>
+              <w:right w:val="single" w:sz="8" w:space="0" w:color="000000"/>
+            </w:tcBorders>
+            <w:tcMar>
+              <w:top w:w="100" w:type="dxa"/>
+              <w:left w:w="100" w:type="dxa"/>
+              <w:bottom w:w="100" w:type="dxa"/>
+              <w:right w:w="100" w:type="dxa"/>
+            </w:tcMar>
+          </w:tcPr>
+          <w:p>
+            <w:pPr>
+              <w:spacing w:after="0" w:line="240" w:lineRule="auto"/>
+              <w:jc w:val="center"/>
+              <w:rPr>
+                <w:rFonts w:ascii="Arial" w:eastAsia="Times New Roman" w:hAnsi="Arial" w:cs="Arial"/>
+                <w:color w:val="000000"/>
+                <w:kern w:val="0"/>
+                <w:lang w:eastAsia="es-CO"/>
+                <w14:ligatures w14:val="none"/>
+              </w:rPr>
+            </w:pPr>
+            <w:r>
+              <w:rPr>
+                <w:rFonts w:ascii="Arial" w:eastAsia="Times New Roman" w:hAnsi="Arial" w:cs="Arial"/>
+                <w:color w:val="000000"/>
+                <w:kern w:val="0"/>
+                <w:lang w:eastAsia="es-CO"/>
+                <w14:ligatures w14:val="none"/>
+              </w:rPr>
+              <w:t>University</w:t>
+            </w:r>
+          </w:p>
+        </w:tc>
+        <w:tc>
+          <w:tcPr>
+            <w:tcW w:w="4149" w:type="dxa"/>
+            <w:tcBorders>
+              <w:top w:val="single" w:sz="8" w:space="0" w:color="000000"/>
+              <w:left w:val="single" w:sz="8" w:space="0" w:color="000000"/>
+              <w:bottom w:val="single" w:sz="8" w:space="0" w:color="000000"/>
+              <w:right w:val="single" w:sz="8" w:space="0" w:color="000000"/>
+            </w:tcBorders>
+            <w:tcMar>
+              <w:top w:w="100" w:type="dxa"/>
+              <w:left w:w="100" w:type="dxa"/>
+              <w:bottom w:w="100" w:type="dxa"/>
+              <w:right w:w="100" w:type="dxa"/>
+            </w:tcMar>
+          </w:tcPr>
+          <w:p>
+            <w:pPr>
+              <w:spacing w:after="0" w:line="240" w:lineRule="auto"/>
+              <w:rPr>
+                <w:rFonts w:ascii="Arial" w:eastAsia="Times New Roman" w:hAnsi="Arial" w:cs="Arial"/>
+                <w:color w:val="000000"/>
+                <w:kern w:val="0"/>
+                <w:lang w:eastAsia="es-CO"/>
+                <w14:ligatures w14:val="none"/>
+              </w:rPr>
+            </w:pPr>
+            <w:r>
+              <w:rPr>
+                <w:rFonts w:ascii="Arial" w:eastAsia="Times New Roman" w:hAnsi="Arial" w:cs="Arial"/>
+                <w:color w:val="000000"/>
+                <w:kern w:val="0"/>
+                <w:lang w:eastAsia="es-CO"/>
+                <w14:ligatures w14:val="none"/>
+              </w:rPr>
+              <w:t>reviewRequestEfficiency(departmentName : String, subject : String)</w:t>
+            </w:r>
+          </w:p>
+        </w:tc>
+      </w:tr>
+      <w:tr>
+        <w:trPr>
+          <w:trHeight w:val="420"/>
+        </w:trPr>
+        <w:tc>
+          <w:tcPr>
+            <w:tcW w:w="2855" w:type="dxa"/>
+            <w:vMerge/>
+            <w:tcBorders>
+              <w:left w:val="single" w:sz="8" w:space="0" w:color="000000"/>
+              <w:right w:val="single" w:sz="8" w:space="0" w:color="000000"/>
+            </w:tcBorders>
+            <w:vAlign w:val="center"/>
+          </w:tcPr>
+          <w:p>
+            <w:pPr>
+              <w:pStyle w:val="paragraph"/>
+              <w:spacing w:before="0" w:beforeAutospacing="0" w:after="0" w:afterAutospacing="0"/>
+              <w:jc w:val="center"/>
+              <w:textAlignment w:val="baseline"/>
               <w:rPr>
                 <w:rFonts w:ascii="Arial" w:hAnsi="Arial" w:cs="Arial"/>
                 <w:sz w:val="22"/>
                 <w:szCs w:val="22"/>
               </w:rPr>
-              <w:t xml:space="preserve">Req#15: Consult the number of received requests and managed </w:t>
-            </w:r>
-            <w:proofErr w:type="gramStart"/>
-            <w:r>
+            </w:pPr>
+          </w:p>
+        </w:tc>
+        <w:tc>
+          <w:tcPr>
+            <w:tcW w:w="1114" w:type="dxa"/>
+            <w:tcBorders>
+              <w:top w:val="single" w:sz="8" w:space="0" w:color="000000"/>
+              <w:left w:val="single" w:sz="8" w:space="0" w:color="000000"/>
+              <w:bottom w:val="single" w:sz="8" w:space="0" w:color="000000"/>
+              <w:right w:val="single" w:sz="8" w:space="0" w:color="000000"/>
+            </w:tcBorders>
+            <w:tcMar>
+              <w:top w:w="100" w:type="dxa"/>
+              <w:left w:w="100" w:type="dxa"/>
+              <w:bottom w:w="100" w:type="dxa"/>
+              <w:right w:w="100" w:type="dxa"/>
+            </w:tcMar>
+          </w:tcPr>
+          <w:p>
+            <w:pPr>
+              <w:spacing w:after="0" w:line="240" w:lineRule="auto"/>
+              <w:jc w:val="center"/>
+              <w:rPr>
+                <w:rFonts w:ascii="Arial" w:eastAsia="Times New Roman" w:hAnsi="Arial" w:cs="Arial"/>
+                <w:color w:val="000000"/>
+                <w:kern w:val="0"/>
+                <w:lang w:eastAsia="es-CO"/>
+                <w14:ligatures w14:val="none"/>
+              </w:rPr>
+            </w:pPr>
+            <w:r>
+              <w:rPr>
+                <w:rFonts w:ascii="Arial" w:eastAsia="Times New Roman" w:hAnsi="Arial" w:cs="Arial"/>
+                <w:color w:val="000000"/>
+                <w:kern w:val="0"/>
+                <w:lang w:eastAsia="es-CO"/>
+                <w14:ligatures w14:val="none"/>
+              </w:rPr>
+              <w:t>model</w:t>
+            </w:r>
+          </w:p>
+        </w:tc>
+        <w:tc>
+          <w:tcPr>
+            <w:tcW w:w="2797" w:type="dxa"/>
+            <w:tcBorders>
+              <w:top w:val="single" w:sz="8" w:space="0" w:color="000000"/>
+              <w:left w:val="single" w:sz="8" w:space="0" w:color="000000"/>
+              <w:bottom w:val="single" w:sz="8" w:space="0" w:color="000000"/>
+              <w:right w:val="single" w:sz="8" w:space="0" w:color="000000"/>
+            </w:tcBorders>
+            <w:tcMar>
+              <w:top w:w="100" w:type="dxa"/>
+              <w:left w:w="100" w:type="dxa"/>
+              <w:bottom w:w="100" w:type="dxa"/>
+              <w:right w:w="100" w:type="dxa"/>
+            </w:tcMar>
+          </w:tcPr>
+          <w:p>
+            <w:pPr>
+              <w:spacing w:after="0" w:line="240" w:lineRule="auto"/>
+              <w:jc w:val="center"/>
+              <w:rPr>
+                <w:rFonts w:ascii="Arial" w:eastAsia="Times New Roman" w:hAnsi="Arial" w:cs="Arial"/>
+                <w:color w:val="000000"/>
+                <w:kern w:val="0"/>
+                <w:lang w:eastAsia="es-CO"/>
+                <w14:ligatures w14:val="none"/>
+              </w:rPr>
+            </w:pPr>
+            <w:r>
+              <w:rPr>
+                <w:rFonts w:ascii="Arial" w:eastAsia="Times New Roman" w:hAnsi="Arial" w:cs="Arial"/>
+                <w:color w:val="000000"/>
+                <w:kern w:val="0"/>
+                <w:lang w:eastAsia="es-CO"/>
+                <w14:ligatures w14:val="none"/>
+              </w:rPr>
+              <w:t>University</w:t>
+            </w:r>
+          </w:p>
+        </w:tc>
+        <w:tc>
+          <w:tcPr>
+            <w:tcW w:w="4149" w:type="dxa"/>
+            <w:tcBorders>
+              <w:top w:val="single" w:sz="8" w:space="0" w:color="000000"/>
+              <w:left w:val="single" w:sz="8" w:space="0" w:color="000000"/>
+              <w:bottom w:val="single" w:sz="8" w:space="0" w:color="000000"/>
+              <w:right w:val="single" w:sz="8" w:space="0" w:color="000000"/>
+            </w:tcBorders>
+            <w:tcMar>
+              <w:top w:w="100" w:type="dxa"/>
+              <w:left w:w="100" w:type="dxa"/>
+              <w:bottom w:w="100" w:type="dxa"/>
+              <w:right w:w="100" w:type="dxa"/>
+            </w:tcMar>
+          </w:tcPr>
+          <w:p>
+            <w:pPr>
+              <w:spacing w:after="0" w:line="240" w:lineRule="auto"/>
+              <w:rPr>
+                <w:rFonts w:ascii="Arial" w:eastAsia="Times New Roman" w:hAnsi="Arial" w:cs="Arial"/>
+                <w:color w:val="000000"/>
+                <w:kern w:val="0"/>
+                <w:lang w:eastAsia="es-CO"/>
+                <w14:ligatures w14:val="none"/>
+              </w:rPr>
+            </w:pPr>
+            <w:r>
+              <w:rPr>
+                <w:rFonts w:ascii="Arial" w:eastAsia="Times New Roman" w:hAnsi="Arial" w:cs="Arial"/>
+                <w:color w:val="000000"/>
+                <w:kern w:val="0"/>
+                <w:lang w:eastAsia="es-CO"/>
+                <w14:ligatures w14:val="none"/>
+              </w:rPr>
+              <w:t>searchDepartment(internalCode : String</w:t>
+            </w:r>
+          </w:p>
+        </w:tc>
+      </w:tr>
+      <w:tr>
+        <w:trPr>
+          <w:trHeight w:val="420"/>
+        </w:trPr>
+        <w:tc>
+          <w:tcPr>
+            <w:tcW w:w="2855" w:type="dxa"/>
+            <w:vMerge/>
+            <w:tcBorders>
+              <w:left w:val="single" w:sz="8" w:space="0" w:color="000000"/>
+              <w:right w:val="single" w:sz="8" w:space="0" w:color="000000"/>
+            </w:tcBorders>
+            <w:vAlign w:val="center"/>
+          </w:tcPr>
+          <w:p>
+            <w:pPr>
+              <w:pStyle w:val="paragraph"/>
+              <w:spacing w:before="0" w:beforeAutospacing="0" w:after="0" w:afterAutospacing="0"/>
+              <w:jc w:val="center"/>
+              <w:textAlignment w:val="baseline"/>
               <w:rPr>
                 <w:rFonts w:ascii="Arial" w:hAnsi="Arial" w:cs="Arial"/>
                 <w:sz w:val="22"/>
                 <w:szCs w:val="22"/>
               </w:rPr>
-              <w:t>in a given</w:t>
-            </w:r>
-            <w:proofErr w:type="gramEnd"/>
-            <w:r>
+            </w:pPr>
+          </w:p>
+        </w:tc>
+        <w:tc>
+          <w:tcPr>
+            <w:tcW w:w="1114" w:type="dxa"/>
+            <w:tcBorders>
+              <w:top w:val="single" w:sz="8" w:space="0" w:color="000000"/>
+              <w:left w:val="single" w:sz="8" w:space="0" w:color="000000"/>
+              <w:bottom w:val="single" w:sz="8" w:space="0" w:color="000000"/>
+              <w:right w:val="single" w:sz="8" w:space="0" w:color="000000"/>
+            </w:tcBorders>
+            <w:tcMar>
+              <w:top w:w="100" w:type="dxa"/>
+              <w:left w:w="100" w:type="dxa"/>
+              <w:bottom w:w="100" w:type="dxa"/>
+              <w:right w:w="100" w:type="dxa"/>
+            </w:tcMar>
+          </w:tcPr>
+          <w:p>
+            <w:pPr>
+              <w:spacing w:after="0" w:line="240" w:lineRule="auto"/>
+              <w:jc w:val="center"/>
+              <w:rPr>
+                <w:rFonts w:ascii="Arial" w:eastAsia="Times New Roman" w:hAnsi="Arial" w:cs="Arial"/>
+                <w:color w:val="000000"/>
+                <w:kern w:val="0"/>
+                <w:lang w:eastAsia="es-CO"/>
+                <w14:ligatures w14:val="none"/>
+              </w:rPr>
+            </w:pPr>
+            <w:r>
+              <w:rPr>
+                <w:rFonts w:ascii="Arial" w:eastAsia="Times New Roman" w:hAnsi="Arial" w:cs="Arial"/>
+                <w:color w:val="000000"/>
+                <w:kern w:val="0"/>
+                <w:lang w:eastAsia="es-CO"/>
+                <w14:ligatures w14:val="none"/>
+              </w:rPr>
+              <w:t>model</w:t>
+            </w:r>
+          </w:p>
+        </w:tc>
+        <w:tc>
+          <w:tcPr>
+            <w:tcW w:w="2797" w:type="dxa"/>
+            <w:tcBorders>
+              <w:top w:val="single" w:sz="8" w:space="0" w:color="000000"/>
+              <w:left w:val="single" w:sz="8" w:space="0" w:color="000000"/>
+              <w:bottom w:val="single" w:sz="8" w:space="0" w:color="000000"/>
+              <w:right w:val="single" w:sz="8" w:space="0" w:color="000000"/>
+            </w:tcBorders>
+            <w:tcMar>
+              <w:top w:w="100" w:type="dxa"/>
+              <w:left w:w="100" w:type="dxa"/>
+              <w:bottom w:w="100" w:type="dxa"/>
+              <w:right w:w="100" w:type="dxa"/>
+            </w:tcMar>
+          </w:tcPr>
+          <w:p>
+            <w:pPr>
+              <w:spacing w:after="0" w:line="240" w:lineRule="auto"/>
+              <w:jc w:val="center"/>
+              <w:rPr>
+                <w:rFonts w:ascii="Arial" w:eastAsia="Times New Roman" w:hAnsi="Arial" w:cs="Arial"/>
+                <w:color w:val="000000"/>
+                <w:kern w:val="0"/>
+                <w:lang w:eastAsia="es-CO"/>
+                <w14:ligatures w14:val="none"/>
+              </w:rPr>
+            </w:pPr>
+            <w:r>
+              <w:rPr>
+                <w:rFonts w:ascii="Arial" w:eastAsia="Times New Roman" w:hAnsi="Arial" w:cs="Arial"/>
+                <w:color w:val="000000"/>
+                <w:kern w:val="0"/>
+                <w:lang w:eastAsia="es-CO"/>
+                <w14:ligatures w14:val="none"/>
+              </w:rPr>
+              <w:t>Department</w:t>
+            </w:r>
+          </w:p>
+        </w:tc>
+        <w:tc>
+          <w:tcPr>
+            <w:tcW w:w="4149" w:type="dxa"/>
+            <w:tcBorders>
+              <w:top w:val="single" w:sz="8" w:space="0" w:color="000000"/>
+              <w:left w:val="single" w:sz="8" w:space="0" w:color="000000"/>
+              <w:bottom w:val="single" w:sz="8" w:space="0" w:color="000000"/>
+              <w:right w:val="single" w:sz="8" w:space="0" w:color="000000"/>
+            </w:tcBorders>
+            <w:tcMar>
+              <w:top w:w="100" w:type="dxa"/>
+              <w:left w:w="100" w:type="dxa"/>
+              <w:bottom w:w="100" w:type="dxa"/>
+              <w:right w:w="100" w:type="dxa"/>
+            </w:tcMar>
+          </w:tcPr>
+          <w:p>
+            <w:pPr>
+              <w:spacing w:after="0" w:line="240" w:lineRule="auto"/>
+              <w:rPr>
+                <w:rFonts w:ascii="Arial" w:eastAsia="Times New Roman" w:hAnsi="Arial" w:cs="Arial"/>
+                <w:color w:val="000000"/>
+                <w:kern w:val="0"/>
+                <w:lang w:eastAsia="es-CO"/>
+                <w14:ligatures w14:val="none"/>
+              </w:rPr>
+            </w:pPr>
+            <w:r>
+              <w:rPr>
+                <w:rFonts w:ascii="Arial" w:eastAsia="Times New Roman" w:hAnsi="Arial" w:cs="Arial"/>
+                <w:color w:val="000000"/>
+                <w:kern w:val="0"/>
+                <w:lang w:eastAsia="es-CO"/>
+                <w14:ligatures w14:val="none"/>
+              </w:rPr>
+              <w:t>reviewRequestEfficiency(subject : String)</w:t>
+            </w:r>
+          </w:p>
+        </w:tc>
+      </w:tr>
+      <w:tr>
+        <w:trPr>
+          <w:trHeight w:val="420"/>
+        </w:trPr>
+        <w:tc>
+          <w:tcPr>
+            <w:tcW w:w="2855" w:type="dxa"/>
+            <w:vMerge/>
+            <w:tcBorders>
+              <w:left w:val="single" w:sz="8" w:space="0" w:color="000000"/>
+              <w:right w:val="single" w:sz="8" w:space="0" w:color="000000"/>
+            </w:tcBorders>
+            <w:vAlign w:val="center"/>
+          </w:tcPr>
+          <w:p>
+            <w:pPr>
+              <w:pStyle w:val="paragraph"/>
+              <w:spacing w:before="0" w:beforeAutospacing="0" w:after="0" w:afterAutospacing="0"/>
+              <w:jc w:val="center"/>
+              <w:textAlignment w:val="baseline"/>
               <w:rPr>
                 <w:rFonts w:ascii="Arial" w:hAnsi="Arial" w:cs="Arial"/>
                 <w:sz w:val="22"/>
                 <w:szCs w:val="22"/>
               </w:rPr>
-              <w:t xml:space="preserve"> month.</w:t>
+            </w:pPr>
+          </w:p>
+        </w:tc>
+        <w:tc>
+          <w:tcPr>
+            <w:tcW w:w="1114" w:type="dxa"/>
+            <w:tcBorders>
+              <w:top w:val="single" w:sz="8" w:space="0" w:color="000000"/>
+              <w:left w:val="single" w:sz="8" w:space="0" w:color="000000"/>
+              <w:bottom w:val="single" w:sz="8" w:space="0" w:color="000000"/>
+              <w:right w:val="single" w:sz="8" w:space="0" w:color="000000"/>
+            </w:tcBorders>
+            <w:tcMar>
+              <w:top w:w="100" w:type="dxa"/>
+              <w:left w:w="100" w:type="dxa"/>
+              <w:bottom w:w="100" w:type="dxa"/>
+              <w:right w:w="100" w:type="dxa"/>
+            </w:tcMar>
+          </w:tcPr>
+          <w:p>
+            <w:pPr>
+              <w:spacing w:after="0" w:line="240" w:lineRule="auto"/>
+              <w:jc w:val="center"/>
+              <w:rPr>
+                <w:rFonts w:ascii="Arial" w:eastAsia="Times New Roman" w:hAnsi="Arial" w:cs="Arial"/>
+                <w:color w:val="000000"/>
+                <w:kern w:val="0"/>
+                <w:lang w:eastAsia="es-CO"/>
+                <w14:ligatures w14:val="none"/>
+              </w:rPr>
+            </w:pPr>
+            <w:r>
+              <w:rPr>
+                <w:rFonts w:ascii="Arial" w:eastAsia="Times New Roman" w:hAnsi="Arial" w:cs="Arial"/>
+                <w:color w:val="000000"/>
+                <w:kern w:val="0"/>
+                <w:lang w:eastAsia="es-CO"/>
+                <w14:ligatures w14:val="none"/>
+              </w:rPr>
+              <w:t>model</w:t>
+            </w:r>
+          </w:p>
+        </w:tc>
+        <w:tc>
+          <w:tcPr>
+            <w:tcW w:w="2797" w:type="dxa"/>
+            <w:tcBorders>
+              <w:top w:val="single" w:sz="8" w:space="0" w:color="000000"/>
+              <w:left w:val="single" w:sz="8" w:space="0" w:color="000000"/>
+              <w:bottom w:val="single" w:sz="8" w:space="0" w:color="000000"/>
+              <w:right w:val="single" w:sz="8" w:space="0" w:color="000000"/>
+            </w:tcBorders>
+            <w:tcMar>
+              <w:top w:w="100" w:type="dxa"/>
+              <w:left w:w="100" w:type="dxa"/>
+              <w:bottom w:w="100" w:type="dxa"/>
+              <w:right w:w="100" w:type="dxa"/>
+            </w:tcMar>
+          </w:tcPr>
+          <w:p>
+            <w:pPr>
+              <w:spacing w:after="0" w:line="240" w:lineRule="auto"/>
+              <w:jc w:val="center"/>
+              <w:rPr>
+                <w:rFonts w:ascii="Arial" w:eastAsia="Times New Roman" w:hAnsi="Arial" w:cs="Arial"/>
+                <w:color w:val="000000"/>
+                <w:kern w:val="0"/>
+                <w:lang w:eastAsia="es-CO"/>
+                <w14:ligatures w14:val="none"/>
+              </w:rPr>
+            </w:pPr>
+            <w:r>
+              <w:rPr>
+                <w:rFonts w:ascii="Arial" w:eastAsia="Times New Roman" w:hAnsi="Arial" w:cs="Arial"/>
+                <w:color w:val="000000"/>
+                <w:kern w:val="0"/>
+                <w:lang w:eastAsia="es-CO"/>
+                <w14:ligatures w14:val="none"/>
+              </w:rPr>
+              <w:t>Department</w:t>
+            </w:r>
+          </w:p>
+        </w:tc>
+        <w:tc>
+          <w:tcPr>
+            <w:tcW w:w="4149" w:type="dxa"/>
+            <w:tcBorders>
+              <w:top w:val="single" w:sz="8" w:space="0" w:color="000000"/>
+              <w:left w:val="single" w:sz="8" w:space="0" w:color="000000"/>
+              <w:bottom w:val="single" w:sz="8" w:space="0" w:color="000000"/>
+              <w:right w:val="single" w:sz="8" w:space="0" w:color="000000"/>
+            </w:tcBorders>
+            <w:tcMar>
+              <w:top w:w="100" w:type="dxa"/>
+              <w:left w:w="100" w:type="dxa"/>
+              <w:bottom w:w="100" w:type="dxa"/>
+              <w:right w:w="100" w:type="dxa"/>
+            </w:tcMar>
+          </w:tcPr>
+          <w:p>
+            <w:pPr>
+              <w:spacing w:after="0" w:line="240" w:lineRule="auto"/>
+              <w:rPr>
+                <w:rFonts w:ascii="Arial" w:eastAsia="Times New Roman" w:hAnsi="Arial" w:cs="Arial"/>
+                <w:color w:val="000000"/>
+                <w:kern w:val="0"/>
+                <w:lang w:eastAsia="es-CO"/>
+                <w14:ligatures w14:val="none"/>
+              </w:rPr>
+            </w:pPr>
+            <w:r>
+              <w:rPr>
+                <w:rFonts w:ascii="Arial" w:eastAsia="Times New Roman" w:hAnsi="Arial" w:cs="Arial"/>
+                <w:color w:val="000000"/>
+                <w:kern w:val="0"/>
+                <w:lang w:eastAsia="es-CO"/>
+                <w14:ligatures w14:val="none"/>
+              </w:rPr>
+              <w:t>searchRequest(subject : String)</w:t>
+            </w:r>
+          </w:p>
+        </w:tc>
+      </w:tr>
+      <w:tr>
+        <w:trPr>
+          <w:trHeight w:val="420"/>
+        </w:trPr>
+        <w:tc>
+          <w:tcPr>
+            <w:tcW w:w="2855" w:type="dxa"/>
+            <w:vMerge/>
+            <w:tcBorders>
+              <w:left w:val="single" w:sz="8" w:space="0" w:color="000000"/>
+              <w:right w:val="single" w:sz="8" w:space="0" w:color="000000"/>
+            </w:tcBorders>
+            <w:vAlign w:val="center"/>
+          </w:tcPr>
+          <w:p>
+            <w:pPr>
+              <w:pStyle w:val="paragraph"/>
+              <w:spacing w:before="0" w:beforeAutospacing="0" w:after="0" w:afterAutospacing="0"/>
+              <w:jc w:val="center"/>
+              <w:textAlignment w:val="baseline"/>
+              <w:rPr>
+                <w:rFonts w:ascii="Arial" w:hAnsi="Arial" w:cs="Arial"/>
+                <w:sz w:val="22"/>
+                <w:szCs w:val="22"/>
+              </w:rPr>
+            </w:pPr>
+          </w:p>
+        </w:tc>
+        <w:tc>
+          <w:tcPr>
+            <w:tcW w:w="1114" w:type="dxa"/>
+            <w:tcBorders>
+              <w:top w:val="single" w:sz="8" w:space="0" w:color="000000"/>
+              <w:left w:val="single" w:sz="8" w:space="0" w:color="000000"/>
+              <w:bottom w:val="single" w:sz="8" w:space="0" w:color="000000"/>
+              <w:right w:val="single" w:sz="8" w:space="0" w:color="000000"/>
+            </w:tcBorders>
+            <w:tcMar>
+              <w:top w:w="100" w:type="dxa"/>
+              <w:left w:w="100" w:type="dxa"/>
+              <w:bottom w:w="100" w:type="dxa"/>
+              <w:right w:w="100" w:type="dxa"/>
+            </w:tcMar>
+          </w:tcPr>
+          <w:p>
+            <w:pPr>
+              <w:spacing w:after="0" w:line="240" w:lineRule="auto"/>
+              <w:jc w:val="center"/>
+              <w:rPr>
+                <w:rFonts w:ascii="Arial" w:eastAsia="Times New Roman" w:hAnsi="Arial" w:cs="Arial"/>
+                <w:color w:val="000000"/>
+                <w:kern w:val="0"/>
+                <w:lang w:eastAsia="es-CO"/>
+                <w14:ligatures w14:val="none"/>
+              </w:rPr>
+            </w:pPr>
+            <w:r>
+              <w:rPr>
+                <w:rFonts w:ascii="Arial" w:eastAsia="Times New Roman" w:hAnsi="Arial" w:cs="Arial"/>
+                <w:color w:val="000000"/>
+                <w:kern w:val="0"/>
+                <w:lang w:eastAsia="es-CO"/>
+                <w14:ligatures w14:val="none"/>
+              </w:rPr>
+              <w:t>model</w:t>
+            </w:r>
+          </w:p>
+        </w:tc>
+        <w:tc>
+          <w:tcPr>
+            <w:tcW w:w="2797" w:type="dxa"/>
+            <w:tcBorders>
+              <w:top w:val="single" w:sz="8" w:space="0" w:color="000000"/>
+              <w:left w:val="single" w:sz="8" w:space="0" w:color="000000"/>
+              <w:bottom w:val="single" w:sz="8" w:space="0" w:color="000000"/>
+              <w:right w:val="single" w:sz="8" w:space="0" w:color="000000"/>
+            </w:tcBorders>
+            <w:tcMar>
+              <w:top w:w="100" w:type="dxa"/>
+              <w:left w:w="100" w:type="dxa"/>
+              <w:bottom w:w="100" w:type="dxa"/>
+              <w:right w:w="100" w:type="dxa"/>
+            </w:tcMar>
+          </w:tcPr>
+          <w:p>
+            <w:pPr>
+              <w:spacing w:after="0" w:line="240" w:lineRule="auto"/>
+              <w:jc w:val="center"/>
+              <w:rPr>
+                <w:rFonts w:ascii="Arial" w:eastAsia="Times New Roman" w:hAnsi="Arial" w:cs="Arial"/>
+                <w:color w:val="000000"/>
+                <w:kern w:val="0"/>
+                <w:lang w:eastAsia="es-CO"/>
+                <w14:ligatures w14:val="none"/>
+              </w:rPr>
+            </w:pPr>
+            <w:r>
+              <w:rPr>
+                <w:rFonts w:ascii="Arial" w:eastAsia="Times New Roman" w:hAnsi="Arial" w:cs="Arial"/>
+                <w:color w:val="000000"/>
+                <w:kern w:val="0"/>
+                <w:lang w:eastAsia="es-CO"/>
+                <w14:ligatures w14:val="none"/>
+              </w:rPr>
+              <w:t>IEfficiencyCalculable</w:t>
+            </w:r>
+          </w:p>
+        </w:tc>
+        <w:tc>
+          <w:tcPr>
+            <w:tcW w:w="4149" w:type="dxa"/>
+            <w:tcBorders>
+              <w:top w:val="single" w:sz="8" w:space="0" w:color="000000"/>
+              <w:left w:val="single" w:sz="8" w:space="0" w:color="000000"/>
+              <w:bottom w:val="single" w:sz="8" w:space="0" w:color="000000"/>
+              <w:right w:val="single" w:sz="8" w:space="0" w:color="000000"/>
+            </w:tcBorders>
+            <w:tcMar>
+              <w:top w:w="100" w:type="dxa"/>
+              <w:left w:w="100" w:type="dxa"/>
+              <w:bottom w:w="100" w:type="dxa"/>
+              <w:right w:w="100" w:type="dxa"/>
+            </w:tcMar>
+          </w:tcPr>
+          <w:p>
+            <w:pPr>
+              <w:spacing w:after="0" w:line="240" w:lineRule="auto"/>
+              <w:rPr>
+                <w:rFonts w:ascii="Arial" w:eastAsia="Times New Roman" w:hAnsi="Arial" w:cs="Arial"/>
+                <w:color w:val="000000"/>
+                <w:kern w:val="0"/>
+                <w:lang w:eastAsia="es-CO"/>
+                <w14:ligatures w14:val="none"/>
+              </w:rPr>
+            </w:pPr>
+            <w:r>
+              <w:rPr>
+                <w:rFonts w:ascii="Arial" w:eastAsia="Times New Roman" w:hAnsi="Arial" w:cs="Arial"/>
+                <w:color w:val="000000"/>
+                <w:kern w:val="0"/>
+                <w:lang w:eastAsia="es-CO"/>
+                <w14:ligatures w14:val="none"/>
+              </w:rPr>
+              <w:t xml:space="preserve">(abs) </w:t>
+            </w:r>
+            <w:r>
+              <w:rPr>
+                <w:rFonts w:ascii="Arial" w:eastAsia="Times New Roman" w:hAnsi="Arial" w:cs="Arial"/>
+                <w:color w:val="000000"/>
+                <w:kern w:val="0"/>
+                <w:lang w:eastAsia="es-CO"/>
+                <w14:ligatures w14:val="none"/>
+              </w:rPr>
+              <w:t>calculateEffienciency()</w:t>
+            </w:r>
+          </w:p>
+        </w:tc>
+      </w:tr>
+      <w:tr>
+        <w:trPr>
+          <w:trHeight w:val="420"/>
+        </w:trPr>
+        <w:tc>
+          <w:tcPr>
+            <w:tcW w:w="2855" w:type="dxa"/>
+            <w:vMerge/>
+            <w:tcBorders>
+              <w:left w:val="single" w:sz="8" w:space="0" w:color="000000"/>
+              <w:bottom w:val="single" w:sz="8" w:space="0" w:color="000000"/>
+              <w:right w:val="single" w:sz="8" w:space="0" w:color="000000"/>
+            </w:tcBorders>
+            <w:vAlign w:val="center"/>
+          </w:tcPr>
+          <w:p>
+            <w:pPr>
+              <w:pStyle w:val="paragraph"/>
+              <w:spacing w:before="0" w:beforeAutospacing="0" w:after="0" w:afterAutospacing="0"/>
+              <w:jc w:val="center"/>
+              <w:textAlignment w:val="baseline"/>
+              <w:rPr>
+                <w:rFonts w:ascii="Arial" w:hAnsi="Arial" w:cs="Arial"/>
+                <w:sz w:val="22"/>
+                <w:szCs w:val="22"/>
+              </w:rPr>
+            </w:pPr>
+          </w:p>
+        </w:tc>
+        <w:tc>
+          <w:tcPr>
+            <w:tcW w:w="1114" w:type="dxa"/>
+            <w:tcBorders>
+              <w:top w:val="single" w:sz="8" w:space="0" w:color="000000"/>
+              <w:left w:val="single" w:sz="8" w:space="0" w:color="000000"/>
+              <w:bottom w:val="single" w:sz="8" w:space="0" w:color="000000"/>
+              <w:right w:val="single" w:sz="8" w:space="0" w:color="000000"/>
+            </w:tcBorders>
+            <w:tcMar>
+              <w:top w:w="100" w:type="dxa"/>
+              <w:left w:w="100" w:type="dxa"/>
+              <w:bottom w:w="100" w:type="dxa"/>
+              <w:right w:w="100" w:type="dxa"/>
+            </w:tcMar>
+          </w:tcPr>
+          <w:p>
+            <w:pPr>
+              <w:spacing w:after="0" w:line="240" w:lineRule="auto"/>
+              <w:jc w:val="center"/>
+              <w:rPr>
+                <w:rFonts w:ascii="Arial" w:eastAsia="Times New Roman" w:hAnsi="Arial" w:cs="Arial"/>
+                <w:color w:val="000000"/>
+                <w:kern w:val="0"/>
+                <w:lang w:eastAsia="es-CO"/>
+                <w14:ligatures w14:val="none"/>
+              </w:rPr>
+            </w:pPr>
+            <w:r>
+              <w:rPr>
+                <w:rFonts w:ascii="Arial" w:eastAsia="Times New Roman" w:hAnsi="Arial" w:cs="Arial"/>
+                <w:color w:val="000000"/>
+                <w:kern w:val="0"/>
+                <w:lang w:eastAsia="es-CO"/>
+                <w14:ligatures w14:val="none"/>
+              </w:rPr>
+              <w:t>model</w:t>
+            </w:r>
+          </w:p>
+        </w:tc>
+        <w:tc>
+          <w:tcPr>
+            <w:tcW w:w="2797" w:type="dxa"/>
+            <w:tcBorders>
+              <w:top w:val="single" w:sz="8" w:space="0" w:color="000000"/>
+              <w:left w:val="single" w:sz="8" w:space="0" w:color="000000"/>
+              <w:bottom w:val="single" w:sz="8" w:space="0" w:color="000000"/>
+              <w:right w:val="single" w:sz="8" w:space="0" w:color="000000"/>
+            </w:tcBorders>
+            <w:tcMar>
+              <w:top w:w="100" w:type="dxa"/>
+              <w:left w:w="100" w:type="dxa"/>
+              <w:bottom w:w="100" w:type="dxa"/>
+              <w:right w:w="100" w:type="dxa"/>
+            </w:tcMar>
+          </w:tcPr>
+          <w:p>
+            <w:pPr>
+              <w:spacing w:after="0" w:line="240" w:lineRule="auto"/>
+              <w:jc w:val="center"/>
+              <w:rPr>
+                <w:rFonts w:ascii="Arial" w:eastAsia="Times New Roman" w:hAnsi="Arial" w:cs="Arial"/>
+                <w:color w:val="000000"/>
+                <w:kern w:val="0"/>
+                <w:lang w:eastAsia="es-CO"/>
+                <w14:ligatures w14:val="none"/>
+              </w:rPr>
+            </w:pPr>
+            <w:r>
+              <w:rPr>
+                <w:rFonts w:ascii="Arial" w:eastAsia="Times New Roman" w:hAnsi="Arial" w:cs="Arial"/>
+                <w:color w:val="000000"/>
+                <w:kern w:val="0"/>
+                <w:lang w:eastAsia="es-CO"/>
+                <w14:ligatures w14:val="none"/>
+              </w:rPr>
+              <w:t>Request</w:t>
+            </w:r>
+          </w:p>
+        </w:tc>
+        <w:tc>
+          <w:tcPr>
+            <w:tcW w:w="4149" w:type="dxa"/>
+            <w:tcBorders>
+              <w:top w:val="single" w:sz="8" w:space="0" w:color="000000"/>
+              <w:left w:val="single" w:sz="8" w:space="0" w:color="000000"/>
+              <w:bottom w:val="single" w:sz="8" w:space="0" w:color="000000"/>
+              <w:right w:val="single" w:sz="8" w:space="0" w:color="000000"/>
+            </w:tcBorders>
+            <w:tcMar>
+              <w:top w:w="100" w:type="dxa"/>
+              <w:left w:w="100" w:type="dxa"/>
+              <w:bottom w:w="100" w:type="dxa"/>
+              <w:right w:w="100" w:type="dxa"/>
+            </w:tcMar>
+          </w:tcPr>
+          <w:p>
+            <w:pPr>
+              <w:spacing w:after="0" w:line="240" w:lineRule="auto"/>
+              <w:rPr>
+                <w:rFonts w:ascii="Arial" w:eastAsia="Times New Roman" w:hAnsi="Arial" w:cs="Arial"/>
+                <w:color w:val="000000"/>
+                <w:kern w:val="0"/>
+                <w:lang w:eastAsia="es-CO"/>
+                <w14:ligatures w14:val="none"/>
+              </w:rPr>
+            </w:pPr>
+            <w:r>
+              <w:rPr>
+                <w:rFonts w:ascii="Arial" w:eastAsia="Times New Roman" w:hAnsi="Arial" w:cs="Arial"/>
+                <w:color w:val="000000"/>
+                <w:kern w:val="0"/>
+                <w:lang w:eastAsia="es-CO"/>
+                <w14:ligatures w14:val="none"/>
+              </w:rPr>
+              <w:t>calculateEfficiency()</w:t>
+            </w:r>
+          </w:p>
+        </w:tc>
+      </w:tr>
+      <w:tr>
+        <w:trPr>
+          <w:trHeight w:val="420"/>
+        </w:trPr>
+        <w:tc>
+          <w:tcPr>
+            <w:tcW w:w="2855" w:type="dxa"/>
+            <w:vMerge w:val="restart"/>
+            <w:tcBorders>
+              <w:top w:val="single" w:sz="8" w:space="0" w:color="000000"/>
+              <w:left w:val="single" w:sz="8" w:space="0" w:color="000000"/>
+              <w:right w:val="single" w:sz="8" w:space="0" w:color="000000"/>
+            </w:tcBorders>
+            <w:vAlign w:val="center"/>
+          </w:tcPr>
+          <w:p>
+            <w:pPr>
+              <w:pStyle w:val="paragraph"/>
+              <w:spacing w:before="0" w:beforeAutospacing="0" w:after="0" w:afterAutospacing="0"/>
+              <w:jc w:val="center"/>
+              <w:textAlignment w:val="baseline"/>
+              <w:rPr>
+                <w:rFonts w:ascii="Arial" w:hAnsi="Arial" w:cs="Arial"/>
+                <w:sz w:val="22"/>
+                <w:szCs w:val="22"/>
+              </w:rPr>
+            </w:pPr>
+            <w:r>
+              <w:rPr>
+                <w:rFonts w:ascii="Arial" w:hAnsi="Arial" w:cs="Arial"/>
+                <w:sz w:val="22"/>
+                <w:szCs w:val="22"/>
+              </w:rPr>
+              <w:t>Req#1</w:t>
+            </w:r>
+            <w:r>
+              <w:rPr>
+                <w:rFonts w:ascii="Arial" w:hAnsi="Arial" w:cs="Arial"/>
+                <w:sz w:val="22"/>
+                <w:szCs w:val="22"/>
+              </w:rPr>
+              <w:t>3: Consult the number of projects by type and priority.</w:t>
+            </w:r>
+          </w:p>
+        </w:tc>
+        <w:tc>
+          <w:tcPr>
+            <w:tcW w:w="1114" w:type="dxa"/>
+            <w:tcBorders>
+              <w:top w:val="single" w:sz="8" w:space="0" w:color="000000"/>
+              <w:left w:val="single" w:sz="8" w:space="0" w:color="000000"/>
+              <w:bottom w:val="single" w:sz="8" w:space="0" w:color="000000"/>
+              <w:right w:val="single" w:sz="8" w:space="0" w:color="000000"/>
+            </w:tcBorders>
+            <w:tcMar>
+              <w:top w:w="100" w:type="dxa"/>
+              <w:left w:w="100" w:type="dxa"/>
+              <w:bottom w:w="100" w:type="dxa"/>
+              <w:right w:w="100" w:type="dxa"/>
+            </w:tcMar>
+          </w:tcPr>
+          <w:p>
+            <w:pPr>
+              <w:spacing w:after="0" w:line="240" w:lineRule="auto"/>
+              <w:jc w:val="center"/>
+              <w:rPr>
+                <w:rFonts w:ascii="Arial" w:eastAsia="Times New Roman" w:hAnsi="Arial" w:cs="Arial"/>
+                <w:color w:val="000000"/>
+                <w:kern w:val="0"/>
+                <w:lang w:eastAsia="es-CO"/>
+                <w14:ligatures w14:val="none"/>
+              </w:rPr>
+            </w:pPr>
+            <w:r>
+              <w:rPr>
+                <w:rFonts w:ascii="Arial" w:eastAsia="Times New Roman" w:hAnsi="Arial" w:cs="Arial"/>
+                <w:color w:val="000000"/>
+                <w:kern w:val="0"/>
+                <w:lang w:eastAsia="es-CO"/>
+                <w14:ligatures w14:val="none"/>
+              </w:rPr>
+              <w:t>ui</w:t>
+            </w:r>
+          </w:p>
+        </w:tc>
+        <w:tc>
+          <w:tcPr>
+            <w:tcW w:w="2797" w:type="dxa"/>
+            <w:tcBorders>
+              <w:top w:val="single" w:sz="8" w:space="0" w:color="000000"/>
+              <w:left w:val="single" w:sz="8" w:space="0" w:color="000000"/>
+              <w:bottom w:val="single" w:sz="8" w:space="0" w:color="000000"/>
+              <w:right w:val="single" w:sz="8" w:space="0" w:color="000000"/>
+            </w:tcBorders>
+            <w:tcMar>
+              <w:top w:w="100" w:type="dxa"/>
+              <w:left w:w="100" w:type="dxa"/>
+              <w:bottom w:w="100" w:type="dxa"/>
+              <w:right w:w="100" w:type="dxa"/>
+            </w:tcMar>
+          </w:tcPr>
+          <w:p>
+            <w:pPr>
+              <w:spacing w:after="0" w:line="240" w:lineRule="auto"/>
+              <w:jc w:val="center"/>
+              <w:rPr>
+                <w:rFonts w:ascii="Arial" w:eastAsia="Times New Roman" w:hAnsi="Arial" w:cs="Arial"/>
+                <w:color w:val="000000"/>
+                <w:kern w:val="0"/>
+                <w:lang w:eastAsia="es-CO"/>
+                <w14:ligatures w14:val="none"/>
+              </w:rPr>
+            </w:pPr>
+            <w:r>
+              <w:rPr>
+                <w:rFonts w:ascii="Arial" w:eastAsia="Times New Roman" w:hAnsi="Arial" w:cs="Arial"/>
+                <w:color w:val="000000"/>
+                <w:kern w:val="0"/>
+                <w:lang w:eastAsia="es-CO"/>
+                <w14:ligatures w14:val="none"/>
+              </w:rPr>
+              <w:t>RequestManagementApp</w:t>
+            </w:r>
+          </w:p>
+        </w:tc>
+        <w:tc>
+          <w:tcPr>
+            <w:tcW w:w="4149" w:type="dxa"/>
+            <w:tcBorders>
+              <w:top w:val="single" w:sz="8" w:space="0" w:color="000000"/>
+              <w:left w:val="single" w:sz="8" w:space="0" w:color="000000"/>
+              <w:bottom w:val="single" w:sz="8" w:space="0" w:color="000000"/>
+              <w:right w:val="single" w:sz="8" w:space="0" w:color="000000"/>
+            </w:tcBorders>
+            <w:tcMar>
+              <w:top w:w="100" w:type="dxa"/>
+              <w:left w:w="100" w:type="dxa"/>
+              <w:bottom w:w="100" w:type="dxa"/>
+              <w:right w:w="100" w:type="dxa"/>
+            </w:tcMar>
+          </w:tcPr>
+          <w:p>
+            <w:pPr>
+              <w:spacing w:after="0" w:line="240" w:lineRule="auto"/>
+              <w:rPr>
+                <w:rFonts w:ascii="Arial" w:eastAsia="Times New Roman" w:hAnsi="Arial" w:cs="Arial"/>
+                <w:color w:val="000000"/>
+                <w:kern w:val="0"/>
+                <w:lang w:eastAsia="es-CO"/>
+                <w14:ligatures w14:val="none"/>
+              </w:rPr>
+            </w:pPr>
+            <w:r>
+              <w:rPr>
+                <w:rFonts w:ascii="Arial" w:eastAsia="Times New Roman" w:hAnsi="Arial" w:cs="Arial"/>
+                <w:color w:val="000000"/>
+                <w:kern w:val="0"/>
+                <w:lang w:eastAsia="es-CO"/>
+                <w14:ligatures w14:val="none"/>
+              </w:rPr>
+              <w:t>consultProjectsTypePriority()</w:t>
+            </w:r>
+          </w:p>
+        </w:tc>
+      </w:tr>
+      <w:tr>
+        <w:trPr>
+          <w:trHeight w:val="420"/>
+        </w:trPr>
+        <w:tc>
+          <w:tcPr>
+            <w:tcW w:w="2855" w:type="dxa"/>
+            <w:vMerge/>
+            <w:tcBorders>
+              <w:left w:val="single" w:sz="8" w:space="0" w:color="000000"/>
+              <w:right w:val="single" w:sz="8" w:space="0" w:color="000000"/>
+            </w:tcBorders>
+            <w:vAlign w:val="center"/>
+          </w:tcPr>
+          <w:p>
+            <w:pPr>
+              <w:pStyle w:val="paragraph"/>
+              <w:spacing w:before="0" w:beforeAutospacing="0" w:after="0" w:afterAutospacing="0"/>
+              <w:textAlignment w:val="baseline"/>
+              <w:rPr>
+                <w:rFonts w:ascii="Arial" w:hAnsi="Arial" w:cs="Arial"/>
+                <w:sz w:val="22"/>
+                <w:szCs w:val="22"/>
+              </w:rPr>
+            </w:pPr>
+          </w:p>
+        </w:tc>
+        <w:tc>
+          <w:tcPr>
+            <w:tcW w:w="1114" w:type="dxa"/>
+            <w:tcBorders>
+              <w:top w:val="single" w:sz="8" w:space="0" w:color="000000"/>
+              <w:left w:val="single" w:sz="8" w:space="0" w:color="000000"/>
+              <w:bottom w:val="single" w:sz="8" w:space="0" w:color="000000"/>
+              <w:right w:val="single" w:sz="8" w:space="0" w:color="000000"/>
+            </w:tcBorders>
+            <w:tcMar>
+              <w:top w:w="100" w:type="dxa"/>
+              <w:left w:w="100" w:type="dxa"/>
+              <w:bottom w:w="100" w:type="dxa"/>
+              <w:right w:w="100" w:type="dxa"/>
+            </w:tcMar>
+          </w:tcPr>
+          <w:p>
+            <w:pPr>
+              <w:spacing w:after="0" w:line="240" w:lineRule="auto"/>
+              <w:jc w:val="center"/>
+              <w:rPr>
+                <w:rFonts w:ascii="Arial" w:eastAsia="Times New Roman" w:hAnsi="Arial" w:cs="Arial"/>
+                <w:color w:val="000000"/>
+                <w:kern w:val="0"/>
+                <w:lang w:eastAsia="es-CO"/>
+                <w14:ligatures w14:val="none"/>
+              </w:rPr>
+            </w:pPr>
+            <w:r>
+              <w:rPr>
+                <w:rFonts w:ascii="Arial" w:eastAsia="Times New Roman" w:hAnsi="Arial" w:cs="Arial"/>
+                <w:color w:val="000000"/>
+                <w:kern w:val="0"/>
+                <w:lang w:eastAsia="es-CO"/>
+                <w14:ligatures w14:val="none"/>
+              </w:rPr>
+              <w:t>model</w:t>
+            </w:r>
+          </w:p>
+        </w:tc>
+        <w:tc>
+          <w:tcPr>
+            <w:tcW w:w="2797" w:type="dxa"/>
+            <w:tcBorders>
+              <w:top w:val="single" w:sz="8" w:space="0" w:color="000000"/>
+              <w:left w:val="single" w:sz="8" w:space="0" w:color="000000"/>
+              <w:bottom w:val="single" w:sz="8" w:space="0" w:color="000000"/>
+              <w:right w:val="single" w:sz="8" w:space="0" w:color="000000"/>
+            </w:tcBorders>
+            <w:tcMar>
+              <w:top w:w="100" w:type="dxa"/>
+              <w:left w:w="100" w:type="dxa"/>
+              <w:bottom w:w="100" w:type="dxa"/>
+              <w:right w:w="100" w:type="dxa"/>
+            </w:tcMar>
+          </w:tcPr>
+          <w:p>
+            <w:pPr>
+              <w:spacing w:after="0" w:line="240" w:lineRule="auto"/>
+              <w:jc w:val="center"/>
+              <w:rPr>
+                <w:rFonts w:ascii="Arial" w:eastAsia="Times New Roman" w:hAnsi="Arial" w:cs="Arial"/>
+                <w:color w:val="000000"/>
+                <w:kern w:val="0"/>
+                <w:lang w:eastAsia="es-CO"/>
+                <w14:ligatures w14:val="none"/>
+              </w:rPr>
+            </w:pPr>
+            <w:r>
+              <w:rPr>
+                <w:rFonts w:ascii="Arial" w:eastAsia="Times New Roman" w:hAnsi="Arial" w:cs="Arial"/>
+                <w:color w:val="000000"/>
+                <w:kern w:val="0"/>
+                <w:lang w:eastAsia="es-CO"/>
+                <w14:ligatures w14:val="none"/>
+              </w:rPr>
+              <w:t>University</w:t>
+            </w:r>
+          </w:p>
+        </w:tc>
+        <w:tc>
+          <w:tcPr>
+            <w:tcW w:w="4149" w:type="dxa"/>
+            <w:tcBorders>
+              <w:top w:val="single" w:sz="8" w:space="0" w:color="000000"/>
+              <w:left w:val="single" w:sz="8" w:space="0" w:color="000000"/>
+              <w:bottom w:val="single" w:sz="8" w:space="0" w:color="000000"/>
+              <w:right w:val="single" w:sz="8" w:space="0" w:color="000000"/>
+            </w:tcBorders>
+            <w:tcMar>
+              <w:top w:w="100" w:type="dxa"/>
+              <w:left w:w="100" w:type="dxa"/>
+              <w:bottom w:w="100" w:type="dxa"/>
+              <w:right w:w="100" w:type="dxa"/>
+            </w:tcMar>
+          </w:tcPr>
+          <w:p>
+            <w:pPr>
+              <w:spacing w:after="0" w:line="240" w:lineRule="auto"/>
+              <w:rPr>
+                <w:rFonts w:ascii="Arial" w:eastAsia="Times New Roman" w:hAnsi="Arial" w:cs="Arial"/>
+                <w:color w:val="000000"/>
+                <w:kern w:val="0"/>
+                <w:lang w:eastAsia="es-CO"/>
+                <w14:ligatures w14:val="none"/>
+              </w:rPr>
+            </w:pPr>
+            <w:r>
+              <w:rPr>
+                <w:rFonts w:ascii="Arial" w:eastAsia="Times New Roman" w:hAnsi="Arial" w:cs="Arial"/>
+                <w:color w:val="000000"/>
+                <w:kern w:val="0"/>
+                <w:lang w:eastAsia="es-CO"/>
+                <w14:ligatures w14:val="none"/>
+              </w:rPr>
+              <w:t>consultProjectsTypePriority()</w:t>
+            </w:r>
+          </w:p>
+        </w:tc>
+      </w:tr>
+      <w:tr>
+        <w:trPr>
+          <w:trHeight w:val="420"/>
+        </w:trPr>
+        <w:tc>
+          <w:tcPr>
+            <w:tcW w:w="2855" w:type="dxa"/>
+            <w:vMerge/>
+            <w:tcBorders>
+              <w:left w:val="single" w:sz="8" w:space="0" w:color="000000"/>
+              <w:right w:val="single" w:sz="8" w:space="0" w:color="000000"/>
+            </w:tcBorders>
+            <w:vAlign w:val="center"/>
+          </w:tcPr>
+          <w:p>
+            <w:pPr>
+              <w:pStyle w:val="paragraph"/>
+              <w:spacing w:before="0" w:beforeAutospacing="0" w:after="0" w:afterAutospacing="0"/>
+              <w:textAlignment w:val="baseline"/>
+              <w:rPr>
+                <w:rFonts w:ascii="Arial" w:hAnsi="Arial" w:cs="Arial"/>
+                <w:sz w:val="22"/>
+                <w:szCs w:val="22"/>
+              </w:rPr>
+            </w:pPr>
+          </w:p>
+        </w:tc>
+        <w:tc>
+          <w:tcPr>
+            <w:tcW w:w="1114" w:type="dxa"/>
+            <w:tcBorders>
+              <w:top w:val="single" w:sz="8" w:space="0" w:color="000000"/>
+              <w:left w:val="single" w:sz="8" w:space="0" w:color="000000"/>
+              <w:bottom w:val="single" w:sz="8" w:space="0" w:color="000000"/>
+              <w:right w:val="single" w:sz="8" w:space="0" w:color="000000"/>
+            </w:tcBorders>
+            <w:tcMar>
+              <w:top w:w="100" w:type="dxa"/>
+              <w:left w:w="100" w:type="dxa"/>
+              <w:bottom w:w="100" w:type="dxa"/>
+              <w:right w:w="100" w:type="dxa"/>
+            </w:tcMar>
+          </w:tcPr>
+          <w:p>
+            <w:pPr>
+              <w:spacing w:after="0" w:line="240" w:lineRule="auto"/>
+              <w:jc w:val="center"/>
+              <w:rPr>
+                <w:rFonts w:ascii="Arial" w:eastAsia="Times New Roman" w:hAnsi="Arial" w:cs="Arial"/>
+                <w:color w:val="000000"/>
+                <w:kern w:val="0"/>
+                <w:lang w:eastAsia="es-CO"/>
+                <w14:ligatures w14:val="none"/>
+              </w:rPr>
+            </w:pPr>
+            <w:r>
+              <w:rPr>
+                <w:rFonts w:ascii="Arial" w:eastAsia="Times New Roman" w:hAnsi="Arial" w:cs="Arial"/>
+                <w:color w:val="000000"/>
+                <w:kern w:val="0"/>
+                <w:lang w:eastAsia="es-CO"/>
+                <w14:ligatures w14:val="none"/>
+              </w:rPr>
+              <w:t>model</w:t>
+            </w:r>
+          </w:p>
+        </w:tc>
+        <w:tc>
+          <w:tcPr>
+            <w:tcW w:w="2797" w:type="dxa"/>
+            <w:tcBorders>
+              <w:top w:val="single" w:sz="8" w:space="0" w:color="000000"/>
+              <w:left w:val="single" w:sz="8" w:space="0" w:color="000000"/>
+              <w:bottom w:val="single" w:sz="8" w:space="0" w:color="000000"/>
+              <w:right w:val="single" w:sz="8" w:space="0" w:color="000000"/>
+            </w:tcBorders>
+            <w:tcMar>
+              <w:top w:w="100" w:type="dxa"/>
+              <w:left w:w="100" w:type="dxa"/>
+              <w:bottom w:w="100" w:type="dxa"/>
+              <w:right w:w="100" w:type="dxa"/>
+            </w:tcMar>
+          </w:tcPr>
+          <w:p>
+            <w:pPr>
+              <w:spacing w:after="0" w:line="240" w:lineRule="auto"/>
+              <w:jc w:val="center"/>
+              <w:rPr>
+                <w:rFonts w:ascii="Arial" w:eastAsia="Times New Roman" w:hAnsi="Arial" w:cs="Arial"/>
+                <w:color w:val="000000"/>
+                <w:kern w:val="0"/>
+                <w:lang w:eastAsia="es-CO"/>
+                <w14:ligatures w14:val="none"/>
+              </w:rPr>
+            </w:pPr>
+            <w:r>
+              <w:rPr>
+                <w:rFonts w:ascii="Arial" w:eastAsia="Times New Roman" w:hAnsi="Arial" w:cs="Arial"/>
+                <w:color w:val="000000"/>
+                <w:kern w:val="0"/>
+                <w:lang w:eastAsia="es-CO"/>
+                <w14:ligatures w14:val="none"/>
+              </w:rPr>
+              <w:t>ImprovementCollaborator</w:t>
+            </w:r>
+          </w:p>
+        </w:tc>
+        <w:tc>
+          <w:tcPr>
+            <w:tcW w:w="4149" w:type="dxa"/>
+            <w:tcBorders>
+              <w:top w:val="single" w:sz="8" w:space="0" w:color="000000"/>
+              <w:left w:val="single" w:sz="8" w:space="0" w:color="000000"/>
+              <w:bottom w:val="single" w:sz="8" w:space="0" w:color="000000"/>
+              <w:right w:val="single" w:sz="8" w:space="0" w:color="000000"/>
+            </w:tcBorders>
+            <w:tcMar>
+              <w:top w:w="100" w:type="dxa"/>
+              <w:left w:w="100" w:type="dxa"/>
+              <w:bottom w:w="100" w:type="dxa"/>
+              <w:right w:w="100" w:type="dxa"/>
+            </w:tcMar>
+          </w:tcPr>
+          <w:p>
+            <w:pPr>
+              <w:spacing w:after="0" w:line="240" w:lineRule="auto"/>
+              <w:rPr>
+                <w:rFonts w:ascii="Arial" w:eastAsia="Times New Roman" w:hAnsi="Arial" w:cs="Arial"/>
+                <w:color w:val="000000"/>
+                <w:kern w:val="0"/>
+                <w:lang w:eastAsia="es-CO"/>
+                <w14:ligatures w14:val="none"/>
+              </w:rPr>
+            </w:pPr>
+            <w:r>
+              <w:rPr>
+                <w:rFonts w:ascii="Arial" w:eastAsia="Times New Roman" w:hAnsi="Arial" w:cs="Arial"/>
+                <w:color w:val="000000"/>
+                <w:kern w:val="0"/>
+                <w:lang w:eastAsia="es-CO"/>
+                <w14:ligatures w14:val="none"/>
+              </w:rPr>
+              <w:t>projectTypePriorityCounter()</w:t>
+            </w:r>
+          </w:p>
+        </w:tc>
+      </w:tr>
+      <w:tr>
+        <w:trPr>
+          <w:trHeight w:val="420"/>
+        </w:trPr>
+        <w:tc>
+          <w:tcPr>
+            <w:tcW w:w="2855" w:type="dxa"/>
+            <w:vMerge w:val="restart"/>
+            <w:tcBorders>
+              <w:top w:val="single" w:sz="8" w:space="0" w:color="000000"/>
+              <w:left w:val="single" w:sz="8" w:space="0" w:color="000000"/>
+              <w:right w:val="single" w:sz="8" w:space="0" w:color="000000"/>
+            </w:tcBorders>
+            <w:vAlign w:val="center"/>
+          </w:tcPr>
+          <w:p>
+            <w:pPr>
+              <w:pStyle w:val="paragraph"/>
+              <w:spacing w:before="0" w:beforeAutospacing="0" w:after="0" w:afterAutospacing="0"/>
+              <w:jc w:val="center"/>
+              <w:textAlignment w:val="baseline"/>
+              <w:rPr>
+                <w:rFonts w:ascii="Arial" w:hAnsi="Arial" w:cs="Arial"/>
+                <w:sz w:val="22"/>
+                <w:szCs w:val="22"/>
+              </w:rPr>
+            </w:pPr>
+            <w:r>
+              <w:rPr>
+                <w:rFonts w:ascii="Arial" w:hAnsi="Arial" w:cs="Arial"/>
+                <w:sz w:val="22"/>
+                <w:szCs w:val="22"/>
+              </w:rPr>
+              <w:t>Req#14: Consult the number of projects led by every collaborator in the Department of Transformation and Improvement.</w:t>
+            </w:r>
+          </w:p>
+        </w:tc>
+        <w:tc>
+          <w:tcPr>
+            <w:tcW w:w="1114" w:type="dxa"/>
+            <w:tcBorders>
+              <w:top w:val="single" w:sz="8" w:space="0" w:color="000000"/>
+              <w:left w:val="single" w:sz="8" w:space="0" w:color="000000"/>
+              <w:bottom w:val="single" w:sz="8" w:space="0" w:color="000000"/>
+              <w:right w:val="single" w:sz="8" w:space="0" w:color="000000"/>
+            </w:tcBorders>
+            <w:tcMar>
+              <w:top w:w="100" w:type="dxa"/>
+              <w:left w:w="100" w:type="dxa"/>
+              <w:bottom w:w="100" w:type="dxa"/>
+              <w:right w:w="100" w:type="dxa"/>
+            </w:tcMar>
+          </w:tcPr>
+          <w:p>
+            <w:pPr>
+              <w:spacing w:after="0" w:line="240" w:lineRule="auto"/>
+              <w:jc w:val="center"/>
+              <w:rPr>
+                <w:rFonts w:ascii="Arial" w:eastAsia="Times New Roman" w:hAnsi="Arial" w:cs="Arial"/>
+                <w:color w:val="000000"/>
+                <w:kern w:val="0"/>
+                <w:lang w:eastAsia="es-CO"/>
+                <w14:ligatures w14:val="none"/>
+              </w:rPr>
+            </w:pPr>
+            <w:r>
+              <w:rPr>
+                <w:rFonts w:ascii="Arial" w:eastAsia="Times New Roman" w:hAnsi="Arial" w:cs="Arial"/>
+                <w:color w:val="000000"/>
+                <w:kern w:val="0"/>
+                <w:lang w:eastAsia="es-CO"/>
+                <w14:ligatures w14:val="none"/>
+              </w:rPr>
+              <w:t>ui</w:t>
+            </w:r>
+          </w:p>
+        </w:tc>
+        <w:tc>
+          <w:tcPr>
+            <w:tcW w:w="2797" w:type="dxa"/>
+            <w:tcBorders>
+              <w:top w:val="single" w:sz="8" w:space="0" w:color="000000"/>
+              <w:left w:val="single" w:sz="8" w:space="0" w:color="000000"/>
+              <w:bottom w:val="single" w:sz="8" w:space="0" w:color="000000"/>
+              <w:right w:val="single" w:sz="8" w:space="0" w:color="000000"/>
+            </w:tcBorders>
+            <w:tcMar>
+              <w:top w:w="100" w:type="dxa"/>
+              <w:left w:w="100" w:type="dxa"/>
+              <w:bottom w:w="100" w:type="dxa"/>
+              <w:right w:w="100" w:type="dxa"/>
+            </w:tcMar>
+          </w:tcPr>
+          <w:p>
+            <w:pPr>
+              <w:spacing w:after="0" w:line="240" w:lineRule="auto"/>
+              <w:jc w:val="center"/>
+              <w:rPr>
+                <w:rFonts w:ascii="Arial" w:eastAsia="Times New Roman" w:hAnsi="Arial" w:cs="Arial"/>
+                <w:color w:val="000000"/>
+                <w:kern w:val="0"/>
+                <w:lang w:eastAsia="es-CO"/>
+                <w14:ligatures w14:val="none"/>
+              </w:rPr>
+            </w:pPr>
+            <w:r>
+              <w:rPr>
+                <w:rFonts w:ascii="Arial" w:eastAsia="Times New Roman" w:hAnsi="Arial" w:cs="Arial"/>
+                <w:color w:val="000000"/>
+                <w:kern w:val="0"/>
+                <w:lang w:eastAsia="es-CO"/>
+                <w14:ligatures w14:val="none"/>
+              </w:rPr>
+              <w:t>RequestManagementApp</w:t>
+            </w:r>
+          </w:p>
+        </w:tc>
+        <w:tc>
+          <w:tcPr>
+            <w:tcW w:w="4149" w:type="dxa"/>
+            <w:tcBorders>
+              <w:top w:val="single" w:sz="8" w:space="0" w:color="000000"/>
+              <w:left w:val="single" w:sz="8" w:space="0" w:color="000000"/>
+              <w:bottom w:val="single" w:sz="8" w:space="0" w:color="000000"/>
+              <w:right w:val="single" w:sz="8" w:space="0" w:color="000000"/>
+            </w:tcBorders>
+            <w:tcMar>
+              <w:top w:w="100" w:type="dxa"/>
+              <w:left w:w="100" w:type="dxa"/>
+              <w:bottom w:w="100" w:type="dxa"/>
+              <w:right w:w="100" w:type="dxa"/>
+            </w:tcMar>
+          </w:tcPr>
+          <w:p>
+            <w:pPr>
+              <w:spacing w:after="0" w:line="240" w:lineRule="auto"/>
+              <w:rPr>
+                <w:rFonts w:ascii="Arial" w:eastAsia="Times New Roman" w:hAnsi="Arial" w:cs="Arial"/>
+                <w:color w:val="000000"/>
+                <w:kern w:val="0"/>
+                <w:lang w:eastAsia="es-CO"/>
+                <w14:ligatures w14:val="none"/>
+              </w:rPr>
+            </w:pPr>
+            <w:r>
+              <w:rPr>
+                <w:rFonts w:ascii="Arial" w:eastAsia="Times New Roman" w:hAnsi="Arial" w:cs="Arial"/>
+                <w:color w:val="000000"/>
+                <w:kern w:val="0"/>
+                <w:lang w:eastAsia="es-CO"/>
+                <w14:ligatures w14:val="none"/>
+              </w:rPr>
+              <w:t>consultLedProjects()</w:t>
+            </w:r>
+          </w:p>
+        </w:tc>
+      </w:tr>
+      <w:tr>
+        <w:trPr>
+          <w:trHeight w:val="420"/>
+        </w:trPr>
+        <w:tc>
+          <w:tcPr>
+            <w:tcW w:w="2855" w:type="dxa"/>
+            <w:vMerge/>
+            <w:tcBorders>
+              <w:left w:val="single" w:sz="8" w:space="0" w:color="000000"/>
+              <w:right w:val="single" w:sz="8" w:space="0" w:color="000000"/>
+            </w:tcBorders>
+            <w:vAlign w:val="center"/>
+          </w:tcPr>
+          <w:p>
+            <w:pPr>
+              <w:pStyle w:val="paragraph"/>
+              <w:spacing w:before="0" w:beforeAutospacing="0" w:after="0" w:afterAutospacing="0"/>
+              <w:jc w:val="center"/>
+              <w:textAlignment w:val="baseline"/>
+              <w:rPr>
+                <w:rFonts w:ascii="Arial" w:hAnsi="Arial" w:cs="Arial"/>
+                <w:sz w:val="22"/>
+                <w:szCs w:val="22"/>
+              </w:rPr>
+            </w:pPr>
+          </w:p>
+        </w:tc>
+        <w:tc>
+          <w:tcPr>
+            <w:tcW w:w="1114" w:type="dxa"/>
+            <w:tcBorders>
+              <w:top w:val="single" w:sz="8" w:space="0" w:color="000000"/>
+              <w:left w:val="single" w:sz="8" w:space="0" w:color="000000"/>
+              <w:bottom w:val="single" w:sz="8" w:space="0" w:color="000000"/>
+              <w:right w:val="single" w:sz="8" w:space="0" w:color="000000"/>
+            </w:tcBorders>
+            <w:tcMar>
+              <w:top w:w="100" w:type="dxa"/>
+              <w:left w:w="100" w:type="dxa"/>
+              <w:bottom w:w="100" w:type="dxa"/>
+              <w:right w:w="100" w:type="dxa"/>
+            </w:tcMar>
+          </w:tcPr>
+          <w:p>
+            <w:pPr>
+              <w:spacing w:after="0" w:line="240" w:lineRule="auto"/>
+              <w:jc w:val="center"/>
+              <w:rPr>
+                <w:rFonts w:ascii="Arial" w:eastAsia="Times New Roman" w:hAnsi="Arial" w:cs="Arial"/>
+                <w:color w:val="000000"/>
+                <w:kern w:val="0"/>
+                <w:lang w:eastAsia="es-CO"/>
+                <w14:ligatures w14:val="none"/>
+              </w:rPr>
+            </w:pPr>
+            <w:r>
+              <w:rPr>
+                <w:rFonts w:ascii="Arial" w:eastAsia="Times New Roman" w:hAnsi="Arial" w:cs="Arial"/>
+                <w:color w:val="000000"/>
+                <w:kern w:val="0"/>
+                <w:lang w:eastAsia="es-CO"/>
+                <w14:ligatures w14:val="none"/>
+              </w:rPr>
+              <w:t>model</w:t>
+            </w:r>
+          </w:p>
+        </w:tc>
+        <w:tc>
+          <w:tcPr>
+            <w:tcW w:w="2797" w:type="dxa"/>
+            <w:tcBorders>
+              <w:top w:val="single" w:sz="8" w:space="0" w:color="000000"/>
+              <w:left w:val="single" w:sz="8" w:space="0" w:color="000000"/>
+              <w:bottom w:val="single" w:sz="8" w:space="0" w:color="000000"/>
+              <w:right w:val="single" w:sz="8" w:space="0" w:color="000000"/>
+            </w:tcBorders>
+            <w:tcMar>
+              <w:top w:w="100" w:type="dxa"/>
+              <w:left w:w="100" w:type="dxa"/>
+              <w:bottom w:w="100" w:type="dxa"/>
+              <w:right w:w="100" w:type="dxa"/>
+            </w:tcMar>
+          </w:tcPr>
+          <w:p>
+            <w:pPr>
+              <w:spacing w:after="0" w:line="240" w:lineRule="auto"/>
+              <w:jc w:val="center"/>
+              <w:rPr>
+                <w:rFonts w:ascii="Arial" w:eastAsia="Times New Roman" w:hAnsi="Arial" w:cs="Arial"/>
+                <w:color w:val="000000"/>
+                <w:kern w:val="0"/>
+                <w:lang w:eastAsia="es-CO"/>
+                <w14:ligatures w14:val="none"/>
+              </w:rPr>
+            </w:pPr>
+            <w:r>
+              <w:rPr>
+                <w:rFonts w:ascii="Arial" w:eastAsia="Times New Roman" w:hAnsi="Arial" w:cs="Arial"/>
+                <w:color w:val="000000"/>
+                <w:kern w:val="0"/>
+                <w:lang w:eastAsia="es-CO"/>
+                <w14:ligatures w14:val="none"/>
+              </w:rPr>
+              <w:t>University</w:t>
+            </w:r>
+          </w:p>
+        </w:tc>
+        <w:tc>
+          <w:tcPr>
+            <w:tcW w:w="4149" w:type="dxa"/>
+            <w:tcBorders>
+              <w:top w:val="single" w:sz="8" w:space="0" w:color="000000"/>
+              <w:left w:val="single" w:sz="8" w:space="0" w:color="000000"/>
+              <w:bottom w:val="single" w:sz="8" w:space="0" w:color="000000"/>
+              <w:right w:val="single" w:sz="8" w:space="0" w:color="000000"/>
+            </w:tcBorders>
+            <w:tcMar>
+              <w:top w:w="100" w:type="dxa"/>
+              <w:left w:w="100" w:type="dxa"/>
+              <w:bottom w:w="100" w:type="dxa"/>
+              <w:right w:w="100" w:type="dxa"/>
+            </w:tcMar>
+          </w:tcPr>
+          <w:p>
+            <w:pPr>
+              <w:spacing w:after="0" w:line="240" w:lineRule="auto"/>
+              <w:rPr>
+                <w:rFonts w:ascii="Arial" w:eastAsia="Times New Roman" w:hAnsi="Arial" w:cs="Arial"/>
+                <w:color w:val="000000"/>
+                <w:kern w:val="0"/>
+                <w:lang w:eastAsia="es-CO"/>
+                <w14:ligatures w14:val="none"/>
+              </w:rPr>
+            </w:pPr>
+            <w:r>
+              <w:rPr>
+                <w:rFonts w:ascii="Arial" w:eastAsia="Times New Roman" w:hAnsi="Arial" w:cs="Arial"/>
+                <w:color w:val="000000"/>
+                <w:kern w:val="0"/>
+                <w:lang w:eastAsia="es-CO"/>
+                <w14:ligatures w14:val="none"/>
+              </w:rPr>
+              <w:t>consultLedProjects()</w:t>
+            </w:r>
+          </w:p>
+        </w:tc>
+      </w:tr>
+      <w:tr>
+        <w:trPr>
+          <w:trHeight w:val="420"/>
+        </w:trPr>
+        <w:tc>
+          <w:tcPr>
+            <w:tcW w:w="2855" w:type="dxa"/>
+            <w:vMerge/>
+            <w:tcBorders>
+              <w:left w:val="single" w:sz="8" w:space="0" w:color="000000"/>
+              <w:bottom w:val="single" w:sz="8" w:space="0" w:color="000000"/>
+              <w:right w:val="single" w:sz="8" w:space="0" w:color="000000"/>
+            </w:tcBorders>
+            <w:vAlign w:val="center"/>
+          </w:tcPr>
+          <w:p>
+            <w:pPr>
+              <w:pStyle w:val="paragraph"/>
+              <w:spacing w:before="0" w:beforeAutospacing="0" w:after="0" w:afterAutospacing="0"/>
+              <w:jc w:val="center"/>
+              <w:textAlignment w:val="baseline"/>
+              <w:rPr>
+                <w:rFonts w:ascii="Arial" w:hAnsi="Arial" w:cs="Arial"/>
+                <w:sz w:val="22"/>
+                <w:szCs w:val="22"/>
+              </w:rPr>
+            </w:pPr>
+          </w:p>
+        </w:tc>
+        <w:tc>
+          <w:tcPr>
+            <w:tcW w:w="1114" w:type="dxa"/>
+            <w:tcBorders>
+              <w:top w:val="single" w:sz="8" w:space="0" w:color="000000"/>
+              <w:left w:val="single" w:sz="8" w:space="0" w:color="000000"/>
+              <w:bottom w:val="single" w:sz="8" w:space="0" w:color="000000"/>
+              <w:right w:val="single" w:sz="8" w:space="0" w:color="000000"/>
+            </w:tcBorders>
+            <w:tcMar>
+              <w:top w:w="100" w:type="dxa"/>
+              <w:left w:w="100" w:type="dxa"/>
+              <w:bottom w:w="100" w:type="dxa"/>
+              <w:right w:w="100" w:type="dxa"/>
+            </w:tcMar>
+          </w:tcPr>
+          <w:p>
+            <w:pPr>
+              <w:spacing w:after="0" w:line="240" w:lineRule="auto"/>
+              <w:jc w:val="center"/>
+              <w:rPr>
+                <w:rFonts w:ascii="Arial" w:eastAsia="Times New Roman" w:hAnsi="Arial" w:cs="Arial"/>
+                <w:color w:val="000000"/>
+                <w:kern w:val="0"/>
+                <w:lang w:eastAsia="es-CO"/>
+                <w14:ligatures w14:val="none"/>
+              </w:rPr>
+            </w:pPr>
+            <w:r>
+              <w:rPr>
+                <w:rFonts w:ascii="Arial" w:eastAsia="Times New Roman" w:hAnsi="Arial" w:cs="Arial"/>
+                <w:color w:val="000000"/>
+                <w:kern w:val="0"/>
+                <w:lang w:eastAsia="es-CO"/>
+                <w14:ligatures w14:val="none"/>
+              </w:rPr>
+              <w:t>model</w:t>
+            </w:r>
+          </w:p>
+        </w:tc>
+        <w:tc>
+          <w:tcPr>
+            <w:tcW w:w="2797" w:type="dxa"/>
+            <w:tcBorders>
+              <w:top w:val="single" w:sz="8" w:space="0" w:color="000000"/>
+              <w:left w:val="single" w:sz="8" w:space="0" w:color="000000"/>
+              <w:bottom w:val="single" w:sz="8" w:space="0" w:color="000000"/>
+              <w:right w:val="single" w:sz="8" w:space="0" w:color="000000"/>
+            </w:tcBorders>
+            <w:tcMar>
+              <w:top w:w="100" w:type="dxa"/>
+              <w:left w:w="100" w:type="dxa"/>
+              <w:bottom w:w="100" w:type="dxa"/>
+              <w:right w:w="100" w:type="dxa"/>
+            </w:tcMar>
+          </w:tcPr>
+          <w:p>
+            <w:pPr>
+              <w:spacing w:after="0" w:line="240" w:lineRule="auto"/>
+              <w:jc w:val="center"/>
+              <w:rPr>
+                <w:rFonts w:ascii="Arial" w:eastAsia="Times New Roman" w:hAnsi="Arial" w:cs="Arial"/>
+                <w:color w:val="000000"/>
+                <w:kern w:val="0"/>
+                <w:lang w:eastAsia="es-CO"/>
+                <w14:ligatures w14:val="none"/>
+              </w:rPr>
+            </w:pPr>
+            <w:r>
+              <w:rPr>
+                <w:rFonts w:ascii="Arial" w:eastAsia="Times New Roman" w:hAnsi="Arial" w:cs="Arial"/>
+                <w:color w:val="000000"/>
+                <w:kern w:val="0"/>
+                <w:lang w:eastAsia="es-CO"/>
+                <w14:ligatures w14:val="none"/>
+              </w:rPr>
+              <w:t>ImprovementCollaborator</w:t>
+            </w:r>
+          </w:p>
+        </w:tc>
+        <w:tc>
+          <w:tcPr>
+            <w:tcW w:w="4149" w:type="dxa"/>
+            <w:tcBorders>
+              <w:top w:val="single" w:sz="8" w:space="0" w:color="000000"/>
+              <w:left w:val="single" w:sz="8" w:space="0" w:color="000000"/>
+              <w:bottom w:val="single" w:sz="8" w:space="0" w:color="000000"/>
+              <w:right w:val="single" w:sz="8" w:space="0" w:color="000000"/>
+            </w:tcBorders>
+            <w:tcMar>
+              <w:top w:w="100" w:type="dxa"/>
+              <w:left w:w="100" w:type="dxa"/>
+              <w:bottom w:w="100" w:type="dxa"/>
+              <w:right w:w="100" w:type="dxa"/>
+            </w:tcMar>
+          </w:tcPr>
+          <w:p>
+            <w:pPr>
+              <w:spacing w:after="0" w:line="240" w:lineRule="auto"/>
+              <w:rPr>
+                <w:rFonts w:ascii="Arial" w:eastAsia="Times New Roman" w:hAnsi="Arial" w:cs="Arial"/>
+                <w:color w:val="000000"/>
+                <w:kern w:val="0"/>
+                <w:lang w:eastAsia="es-CO"/>
+                <w14:ligatures w14:val="none"/>
+              </w:rPr>
+            </w:pPr>
+            <w:r>
+              <w:rPr>
+                <w:rFonts w:ascii="Arial" w:eastAsia="Times New Roman" w:hAnsi="Arial" w:cs="Arial"/>
+                <w:color w:val="000000"/>
+                <w:kern w:val="0"/>
+                <w:lang w:eastAsia="es-CO"/>
+                <w14:ligatures w14:val="none"/>
+              </w:rPr>
+              <w:t>countProjects()</w:t>
+            </w:r>
+          </w:p>
+        </w:tc>
+      </w:tr>
+      <w:tr>
+        <w:trPr>
+          <w:trHeight w:val="420"/>
+        </w:trPr>
+        <w:tc>
+          <w:tcPr>
+            <w:tcW w:w="2855" w:type="dxa"/>
+            <w:vMerge w:val="restart"/>
+            <w:tcBorders>
+              <w:top w:val="single" w:sz="8" w:space="0" w:color="000000"/>
+              <w:left w:val="single" w:sz="8" w:space="0" w:color="000000"/>
+              <w:right w:val="single" w:sz="8" w:space="0" w:color="000000"/>
+            </w:tcBorders>
+            <w:vAlign w:val="center"/>
+          </w:tcPr>
+          <w:p>
+            <w:pPr>
+              <w:pStyle w:val="paragraph"/>
+              <w:spacing w:before="0" w:beforeAutospacing="0" w:after="0" w:afterAutospacing="0"/>
+              <w:jc w:val="center"/>
+              <w:textAlignment w:val="baseline"/>
+              <w:rPr>
+                <w:rFonts w:ascii="Arial" w:hAnsi="Arial" w:cs="Arial"/>
+                <w:sz w:val="22"/>
+                <w:szCs w:val="22"/>
+              </w:rPr>
+            </w:pPr>
+            <w:r>
+              <w:rPr>
+                <w:rFonts w:ascii="Arial" w:hAnsi="Arial" w:cs="Arial"/>
+                <w:sz w:val="22"/>
+                <w:szCs w:val="22"/>
+              </w:rPr>
+              <w:t>Req#15: Consult the number of received requests and managed in a given month.</w:t>
             </w:r>
           </w:p>
         </w:tc>
@@ -37526,7 +39493,7 @@
 </file>
 
 <file path=word/numbering.xml><?xml version="1.0" encoding="utf-8"?>
-<w:numbering xmlns:wpc="http://schemas.microsoft.com/office/word/2010/wordprocessingCanvas" xmlns:cx="http://schemas.microsoft.com/office/drawing/2014/chartex" xmlns:cx1="http://schemas.microsoft.com/office/drawing/2015/9/8/chartex" xmlns:cx2="http://schemas.microsoft.com/office/drawing/2015/10/21/chartex" xmlns:cx3="http://schemas.microsoft.com/office/drawing/2016/5/9/chartex" xmlns:cx4="http://schemas.microsoft.com/office/drawing/2016/5/10/chartex" xmlns:cx5="http://schemas.microsoft.com/office/drawing/2016/5/11/chartex" xmlns:cx6="http://schemas.microsoft.com/office/drawing/2016/5/12/chartex" xmlns:cx7="http://schemas.microsoft.com/office/drawing/2016/5/13/chartex" xmlns:cx8="http://schemas.microsoft.com/office/drawing/2016/5/14/chartex" xmlns:mc="http://schemas.openxmlformats.org/markup-compatibility/2006" xmlns:aink="http://schemas.microsoft.com/office/drawing/2016/ink" xmlns:am3d="http://schemas.microsoft.com/office/drawing/2017/model3d" xmlns:o="urn:schemas-microsoft-com:office:office" xmlns:oel="http://schemas.microsoft.com/office/2019/extlst" xmlns:r="http://schemas.openxmlformats.org/officeDocument/2006/relationships" xmlns:m="http://schemas.openxmlformats.org/officeDocument/2006/math" xmlns:v="urn:schemas-microsoft-com:vml" xmlns:wp14="http://schemas.microsoft.com/office/word/2010/wordprocessingDrawing" xmlns:wp="http://schemas.openxmlformats.org/drawingml/2006/wordprocessingDrawing" xmlns:w10="urn:schemas-microsoft-com:office:word" xmlns:w="http://schemas.openxmlformats.org/wordprocessingml/2006/main" xmlns:w14="http://schemas.microsoft.com/office/word/2010/wordml" xmlns:w15="http://schemas.microsoft.com/office/word/2012/wordml" xmlns:w16cex="http://schemas.microsoft.com/office/word/2018/wordml/cex" xmlns:w16cid="http://schemas.microsoft.com/office/word/2016/wordml/cid" xmlns:w16="http://schemas.microsoft.com/office/word/2018/wordml" xmlns:w16du="http://schemas.microsoft.com/office/word/2023/wordml/word16du" xmlns:w16sdtdh="http://schemas.microsoft.com/office/word/2020/wordml/sdtdatahash" xmlns:w16se="http://schemas.microsoft.com/office/word/2015/wordml/symex" xmlns:wpg="http://schemas.microsoft.com/office/word/2010/wordprocessingGroup" xmlns:wpi="http://schemas.microsoft.com/office/word/2010/wordprocessingInk" xmlns:wne="http://schemas.microsoft.com/office/word/2006/wordml" xmlns:wps="http://schemas.microsoft.com/office/word/2010/wordprocessingShape" mc:Ignorable="w14 w15 w16se w16cid w16 w16cex w16sdtdh w16du wp14">
+<w:numbering xmlns:wpc="http://schemas.microsoft.com/office/word/2010/wordprocessingCanvas" xmlns:cx="http://schemas.microsoft.com/office/drawing/2014/chartex" xmlns:mc="http://schemas.openxmlformats.org/markup-compatibility/2006" xmlns:o="urn:schemas-microsoft-com:office:office" xmlns:r="http://schemas.openxmlformats.org/officeDocument/2006/relationships" xmlns:m="http://schemas.openxmlformats.org/officeDocument/2006/math" xmlns:v="urn:schemas-microsoft-com:vml" xmlns:wp14="http://schemas.microsoft.com/office/word/2010/wordprocessingDrawing" xmlns:wp="http://schemas.openxmlformats.org/drawingml/2006/wordprocessingDrawing" xmlns:w10="urn:schemas-microsoft-com:office:word" xmlns:w="http://schemas.openxmlformats.org/wordprocessingml/2006/main" xmlns:w14="http://schemas.microsoft.com/office/word/2010/wordml" xmlns:w15="http://schemas.microsoft.com/office/word/2012/wordml" xmlns:w16se="http://schemas.microsoft.com/office/word/2015/wordml/symex" xmlns:wpg="http://schemas.microsoft.com/office/word/2010/wordprocessingGroup" xmlns:wpi="http://schemas.microsoft.com/office/word/2010/wordprocessingInk" xmlns:wne="http://schemas.microsoft.com/office/word/2006/wordml" xmlns:wps="http://schemas.microsoft.com/office/word/2010/wordprocessingShape" mc:Ignorable="w14 w15 w16se wp14">
   <w:abstractNum w:abstractNumId="0" w15:restartNumberingAfterBreak="0">
     <w:nsid w:val="1AD91C4E"/>
     <w:multiLevelType w:val="hybridMultilevel"/>
@@ -37753,17 +39720,17 @@
       </w:rPr>
     </w:lvl>
   </w:abstractNum>
-  <w:num w:numId="1" w16cid:durableId="1586960560">
+  <w:num w:numId="1">
     <w:abstractNumId w:val="0"/>
   </w:num>
-  <w:num w:numId="2" w16cid:durableId="1541019344">
+  <w:num w:numId="2">
     <w:abstractNumId w:val="1"/>
   </w:num>
 </w:numbering>
 </file>
 
 <file path=word/styles.xml><?xml version="1.0" encoding="utf-8"?>
-<w:styles xmlns:mc="http://schemas.openxmlformats.org/markup-compatibility/2006" xmlns:r="http://schemas.openxmlformats.org/officeDocument/2006/relationships" xmlns:w="http://schemas.openxmlformats.org/wordprocessingml/2006/main" xmlns:w14="http://schemas.microsoft.com/office/word/2010/wordml" xmlns:w15="http://schemas.microsoft.com/office/word/2012/wordml" xmlns:w16cex="http://schemas.microsoft.com/office/word/2018/wordml/cex" xmlns:w16cid="http://schemas.microsoft.com/office/word/2016/wordml/cid" xmlns:w16="http://schemas.microsoft.com/office/word/2018/wordml" xmlns:w16du="http://schemas.microsoft.com/office/word/2023/wordml/word16du" xmlns:w16sdtdh="http://schemas.microsoft.com/office/word/2020/wordml/sdtdatahash" xmlns:w16se="http://schemas.microsoft.com/office/word/2015/wordml/symex" mc:Ignorable="w14 w15 w16se w16cid w16 w16cex w16sdtdh w16du">
+<w:styles xmlns:mc="http://schemas.openxmlformats.org/markup-compatibility/2006" xmlns:r="http://schemas.openxmlformats.org/officeDocument/2006/relationships" xmlns:w="http://schemas.openxmlformats.org/wordprocessingml/2006/main" xmlns:w14="http://schemas.microsoft.com/office/word/2010/wordml" xmlns:w15="http://schemas.microsoft.com/office/word/2012/wordml" xmlns:w16se="http://schemas.microsoft.com/office/word/2015/wordml/symex" mc:Ignorable="w14 w15 w16se">
   <w:docDefaults>
     <w:rPrDefault>
       <w:rPr>
@@ -37781,7 +39748,7 @@
       </w:pPr>
     </w:pPrDefault>
   </w:docDefaults>
-  <w:latentStyles w:defLockedState="0" w:defUIPriority="99" w:defSemiHidden="0" w:defUnhideWhenUsed="0" w:defQFormat="0" w:count="376">
+  <w:latentStyles w:defLockedState="0" w:defUIPriority="99" w:defSemiHidden="0" w:defUnhideWhenUsed="0" w:defQFormat="0" w:count="371">
     <w:lsdException w:name="Normal" w:uiPriority="0" w:qFormat="1"/>
     <w:lsdException w:name="heading 1" w:uiPriority="9" w:qFormat="1"/>
     <w:lsdException w:name="heading 2" w:semiHidden="1" w:uiPriority="9" w:unhideWhenUsed="1" w:qFormat="1"/>
@@ -38153,11 +40120,6 @@
     <w:lsdException w:name="List Table 5 Dark Accent 6" w:uiPriority="50"/>
     <w:lsdException w:name="List Table 6 Colorful Accent 6" w:uiPriority="51"/>
     <w:lsdException w:name="List Table 7 Colorful Accent 6" w:uiPriority="52"/>
-    <w:lsdException w:name="Mention" w:semiHidden="1" w:unhideWhenUsed="1"/>
-    <w:lsdException w:name="Smart Hyperlink" w:semiHidden="1" w:unhideWhenUsed="1"/>
-    <w:lsdException w:name="Hashtag" w:semiHidden="1" w:unhideWhenUsed="1"/>
-    <w:lsdException w:name="Unresolved Mention" w:semiHidden="1" w:unhideWhenUsed="1"/>
-    <w:lsdException w:name="Smart Link" w:semiHidden="1" w:unhideWhenUsed="1"/>
   </w:latentStyles>
   <w:style w:type="paragraph" w:default="1" w:styleId="Normal">
     <w:name w:val="Normal"/>
@@ -38167,11 +40129,11 @@
       <w:lang w:val="en-US"/>
     </w:rPr>
   </w:style>
-  <w:style w:type="paragraph" w:styleId="Heading1">
+  <w:style w:type="paragraph" w:styleId="Ttulo1">
     <w:name w:val="heading 1"/>
     <w:basedOn w:val="Normal"/>
     <w:next w:val="Normal"/>
-    <w:link w:val="Heading1Char"/>
+    <w:link w:val="Ttulo1Car"/>
     <w:uiPriority w:val="9"/>
     <w:qFormat/>
     <w:rsid w:val="00C00F1E"/>
@@ -38189,11 +40151,11 @@
       <w:lang w:val="es-CO"/>
     </w:rPr>
   </w:style>
-  <w:style w:type="paragraph" w:styleId="Heading2">
+  <w:style w:type="paragraph" w:styleId="Ttulo2">
     <w:name w:val="heading 2"/>
     <w:basedOn w:val="Normal"/>
     <w:next w:val="Normal"/>
-    <w:link w:val="Heading2Char"/>
+    <w:link w:val="Ttulo2Car"/>
     <w:uiPriority w:val="9"/>
     <w:semiHidden/>
     <w:unhideWhenUsed/>
@@ -38213,11 +40175,11 @@
       <w:lang w:val="es-CO"/>
     </w:rPr>
   </w:style>
-  <w:style w:type="paragraph" w:styleId="Heading3">
+  <w:style w:type="paragraph" w:styleId="Ttulo3">
     <w:name w:val="heading 3"/>
     <w:basedOn w:val="Normal"/>
     <w:next w:val="Normal"/>
-    <w:link w:val="Heading3Char"/>
+    <w:link w:val="Ttulo3Car"/>
     <w:uiPriority w:val="9"/>
     <w:semiHidden/>
     <w:unhideWhenUsed/>
@@ -38237,11 +40199,11 @@
       <w:lang w:val="es-CO"/>
     </w:rPr>
   </w:style>
-  <w:style w:type="paragraph" w:styleId="Heading4">
+  <w:style w:type="paragraph" w:styleId="Ttulo4">
     <w:name w:val="heading 4"/>
     <w:basedOn w:val="Normal"/>
     <w:next w:val="Normal"/>
-    <w:link w:val="Heading4Char"/>
+    <w:link w:val="Ttulo4Car"/>
     <w:uiPriority w:val="9"/>
     <w:semiHidden/>
     <w:unhideWhenUsed/>
@@ -38261,11 +40223,11 @@
       <w:lang w:val="es-CO"/>
     </w:rPr>
   </w:style>
-  <w:style w:type="paragraph" w:styleId="Heading5">
+  <w:style w:type="paragraph" w:styleId="Ttulo5">
     <w:name w:val="heading 5"/>
     <w:basedOn w:val="Normal"/>
     <w:next w:val="Normal"/>
-    <w:link w:val="Heading5Char"/>
+    <w:link w:val="Ttulo5Car"/>
     <w:uiPriority w:val="9"/>
     <w:semiHidden/>
     <w:unhideWhenUsed/>
@@ -38283,11 +40245,11 @@
       <w:lang w:val="es-CO"/>
     </w:rPr>
   </w:style>
-  <w:style w:type="paragraph" w:styleId="Heading6">
+  <w:style w:type="paragraph" w:styleId="Ttulo6">
     <w:name w:val="heading 6"/>
     <w:basedOn w:val="Normal"/>
     <w:next w:val="Normal"/>
-    <w:link w:val="Heading6Char"/>
+    <w:link w:val="Ttulo6Car"/>
     <w:uiPriority w:val="9"/>
     <w:semiHidden/>
     <w:unhideWhenUsed/>
@@ -38307,11 +40269,11 @@
       <w:lang w:val="es-CO"/>
     </w:rPr>
   </w:style>
-  <w:style w:type="paragraph" w:styleId="Heading7">
+  <w:style w:type="paragraph" w:styleId="Ttulo7">
     <w:name w:val="heading 7"/>
     <w:basedOn w:val="Normal"/>
     <w:next w:val="Normal"/>
-    <w:link w:val="Heading7Char"/>
+    <w:link w:val="Ttulo7Car"/>
     <w:uiPriority w:val="9"/>
     <w:semiHidden/>
     <w:unhideWhenUsed/>
@@ -38329,11 +40291,11 @@
       <w:lang w:val="es-CO"/>
     </w:rPr>
   </w:style>
-  <w:style w:type="paragraph" w:styleId="Heading8">
+  <w:style w:type="paragraph" w:styleId="Ttulo8">
     <w:name w:val="heading 8"/>
     <w:basedOn w:val="Normal"/>
     <w:next w:val="Normal"/>
-    <w:link w:val="Heading8Char"/>
+    <w:link w:val="Ttulo8Car"/>
     <w:uiPriority w:val="9"/>
     <w:semiHidden/>
     <w:unhideWhenUsed/>
@@ -38353,11 +40315,11 @@
       <w:lang w:val="es-CO"/>
     </w:rPr>
   </w:style>
-  <w:style w:type="paragraph" w:styleId="Heading9">
+  <w:style w:type="paragraph" w:styleId="Ttulo9">
     <w:name w:val="heading 9"/>
     <w:basedOn w:val="Normal"/>
     <w:next w:val="Normal"/>
-    <w:link w:val="Heading9Char"/>
+    <w:link w:val="Ttulo9Car"/>
     <w:uiPriority w:val="9"/>
     <w:semiHidden/>
     <w:unhideWhenUsed/>
@@ -38375,13 +40337,13 @@
       <w:lang w:val="es-CO"/>
     </w:rPr>
   </w:style>
-  <w:style w:type="character" w:default="1" w:styleId="DefaultParagraphFont">
+  <w:style w:type="character" w:default="1" w:styleId="Fuentedeprrafopredeter">
     <w:name w:val="Default Paragraph Font"/>
     <w:uiPriority w:val="1"/>
     <w:semiHidden/>
     <w:unhideWhenUsed/>
   </w:style>
-  <w:style w:type="table" w:default="1" w:styleId="TableNormal">
+  <w:style w:type="table" w:default="1" w:styleId="Tablanormal">
     <w:name w:val="Normal Table"/>
     <w:uiPriority w:val="99"/>
     <w:semiHidden/>
@@ -38396,16 +40358,16 @@
       </w:tblCellMar>
     </w:tblPr>
   </w:style>
-  <w:style w:type="numbering" w:default="1" w:styleId="NoList">
+  <w:style w:type="numbering" w:default="1" w:styleId="Sinlista">
     <w:name w:val="No List"/>
     <w:uiPriority w:val="99"/>
     <w:semiHidden/>
     <w:unhideWhenUsed/>
   </w:style>
-  <w:style w:type="character" w:customStyle="1" w:styleId="Heading1Char">
-    <w:name w:val="Heading 1 Char"/>
-    <w:basedOn w:val="DefaultParagraphFont"/>
-    <w:link w:val="Heading1"/>
+  <w:style w:type="character" w:customStyle="1" w:styleId="Ttulo1Car">
+    <w:name w:val="Título 1 Car"/>
+    <w:basedOn w:val="Fuentedeprrafopredeter"/>
+    <w:link w:val="Ttulo1"/>
     <w:uiPriority w:val="9"/>
     <w:rsid w:val="00C00F1E"/>
     <w:rPr>
@@ -38415,10 +40377,10 @@
       <w:szCs w:val="40"/>
     </w:rPr>
   </w:style>
-  <w:style w:type="character" w:customStyle="1" w:styleId="Heading2Char">
-    <w:name w:val="Heading 2 Char"/>
-    <w:basedOn w:val="DefaultParagraphFont"/>
-    <w:link w:val="Heading2"/>
+  <w:style w:type="character" w:customStyle="1" w:styleId="Ttulo2Car">
+    <w:name w:val="Título 2 Car"/>
+    <w:basedOn w:val="Fuentedeprrafopredeter"/>
+    <w:link w:val="Ttulo2"/>
     <w:uiPriority w:val="9"/>
     <w:semiHidden/>
     <w:rsid w:val="00C00F1E"/>
@@ -38429,10 +40391,10 @@
       <w:szCs w:val="32"/>
     </w:rPr>
   </w:style>
-  <w:style w:type="character" w:customStyle="1" w:styleId="Heading3Char">
-    <w:name w:val="Heading 3 Char"/>
-    <w:basedOn w:val="DefaultParagraphFont"/>
-    <w:link w:val="Heading3"/>
+  <w:style w:type="character" w:customStyle="1" w:styleId="Ttulo3Car">
+    <w:name w:val="Título 3 Car"/>
+    <w:basedOn w:val="Fuentedeprrafopredeter"/>
+    <w:link w:val="Ttulo3"/>
     <w:uiPriority w:val="9"/>
     <w:semiHidden/>
     <w:rsid w:val="00C00F1E"/>
@@ -38443,10 +40405,10 @@
       <w:szCs w:val="28"/>
     </w:rPr>
   </w:style>
-  <w:style w:type="character" w:customStyle="1" w:styleId="Heading4Char">
-    <w:name w:val="Heading 4 Char"/>
-    <w:basedOn w:val="DefaultParagraphFont"/>
-    <w:link w:val="Heading4"/>
+  <w:style w:type="character" w:customStyle="1" w:styleId="Ttulo4Car">
+    <w:name w:val="Título 4 Car"/>
+    <w:basedOn w:val="Fuentedeprrafopredeter"/>
+    <w:link w:val="Ttulo4"/>
     <w:uiPriority w:val="9"/>
     <w:semiHidden/>
     <w:rsid w:val="00C00F1E"/>
@@ -38457,10 +40419,10 @@
       <w:color w:val="0F4761" w:themeColor="accent1" w:themeShade="BF"/>
     </w:rPr>
   </w:style>
-  <w:style w:type="character" w:customStyle="1" w:styleId="Heading5Char">
-    <w:name w:val="Heading 5 Char"/>
-    <w:basedOn w:val="DefaultParagraphFont"/>
-    <w:link w:val="Heading5"/>
+  <w:style w:type="character" w:customStyle="1" w:styleId="Ttulo5Car">
+    <w:name w:val="Título 5 Car"/>
+    <w:basedOn w:val="Fuentedeprrafopredeter"/>
+    <w:link w:val="Ttulo5"/>
     <w:uiPriority w:val="9"/>
     <w:semiHidden/>
     <w:rsid w:val="00C00F1E"/>
@@ -38469,10 +40431,10 @@
       <w:color w:val="0F4761" w:themeColor="accent1" w:themeShade="BF"/>
     </w:rPr>
   </w:style>
-  <w:style w:type="character" w:customStyle="1" w:styleId="Heading6Char">
-    <w:name w:val="Heading 6 Char"/>
-    <w:basedOn w:val="DefaultParagraphFont"/>
-    <w:link w:val="Heading6"/>
+  <w:style w:type="character" w:customStyle="1" w:styleId="Ttulo6Car">
+    <w:name w:val="Título 6 Car"/>
+    <w:basedOn w:val="Fuentedeprrafopredeter"/>
+    <w:link w:val="Ttulo6"/>
     <w:uiPriority w:val="9"/>
     <w:semiHidden/>
     <w:rsid w:val="00C00F1E"/>
@@ -38483,10 +40445,10 @@
       <w:color w:val="595959" w:themeColor="text1" w:themeTint="A6"/>
     </w:rPr>
   </w:style>
-  <w:style w:type="character" w:customStyle="1" w:styleId="Heading7Char">
-    <w:name w:val="Heading 7 Char"/>
-    <w:basedOn w:val="DefaultParagraphFont"/>
-    <w:link w:val="Heading7"/>
+  <w:style w:type="character" w:customStyle="1" w:styleId="Ttulo7Car">
+    <w:name w:val="Título 7 Car"/>
+    <w:basedOn w:val="Fuentedeprrafopredeter"/>
+    <w:link w:val="Ttulo7"/>
     <w:uiPriority w:val="9"/>
     <w:semiHidden/>
     <w:rsid w:val="00C00F1E"/>
@@ -38495,10 +40457,10 @@
       <w:color w:val="595959" w:themeColor="text1" w:themeTint="A6"/>
     </w:rPr>
   </w:style>
-  <w:style w:type="character" w:customStyle="1" w:styleId="Heading8Char">
-    <w:name w:val="Heading 8 Char"/>
-    <w:basedOn w:val="DefaultParagraphFont"/>
-    <w:link w:val="Heading8"/>
+  <w:style w:type="character" w:customStyle="1" w:styleId="Ttulo8Car">
+    <w:name w:val="Título 8 Car"/>
+    <w:basedOn w:val="Fuentedeprrafopredeter"/>
+    <w:link w:val="Ttulo8"/>
     <w:uiPriority w:val="9"/>
     <w:semiHidden/>
     <w:rsid w:val="00C00F1E"/>
@@ -38509,10 +40471,10 @@
       <w:color w:val="272727" w:themeColor="text1" w:themeTint="D8"/>
     </w:rPr>
   </w:style>
-  <w:style w:type="character" w:customStyle="1" w:styleId="Heading9Char">
-    <w:name w:val="Heading 9 Char"/>
-    <w:basedOn w:val="DefaultParagraphFont"/>
-    <w:link w:val="Heading9"/>
+  <w:style w:type="character" w:customStyle="1" w:styleId="Ttulo9Car">
+    <w:name w:val="Título 9 Car"/>
+    <w:basedOn w:val="Fuentedeprrafopredeter"/>
+    <w:link w:val="Ttulo9"/>
     <w:uiPriority w:val="9"/>
     <w:semiHidden/>
     <w:rsid w:val="00C00F1E"/>
@@ -38521,11 +40483,11 @@
       <w:color w:val="272727" w:themeColor="text1" w:themeTint="D8"/>
     </w:rPr>
   </w:style>
-  <w:style w:type="paragraph" w:styleId="Title">
+  <w:style w:type="paragraph" w:styleId="Ttulo">
     <w:name w:val="Title"/>
     <w:basedOn w:val="Normal"/>
     <w:next w:val="Normal"/>
-    <w:link w:val="TitleChar"/>
+    <w:link w:val="TtuloCar"/>
     <w:uiPriority w:val="10"/>
     <w:qFormat/>
     <w:rsid w:val="00C00F1E"/>
@@ -38542,10 +40504,10 @@
       <w:lang w:val="es-CO"/>
     </w:rPr>
   </w:style>
-  <w:style w:type="character" w:customStyle="1" w:styleId="TitleChar">
-    <w:name w:val="Title Char"/>
-    <w:basedOn w:val="DefaultParagraphFont"/>
-    <w:link w:val="Title"/>
+  <w:style w:type="character" w:customStyle="1" w:styleId="TtuloCar">
+    <w:name w:val="Título Car"/>
+    <w:basedOn w:val="Fuentedeprrafopredeter"/>
+    <w:link w:val="Ttulo"/>
     <w:uiPriority w:val="10"/>
     <w:rsid w:val="00C00F1E"/>
     <w:rPr>
@@ -38556,11 +40518,11 @@
       <w:szCs w:val="56"/>
     </w:rPr>
   </w:style>
-  <w:style w:type="paragraph" w:styleId="Subtitle">
+  <w:style w:type="paragraph" w:styleId="Subttulo">
     <w:name w:val="Subtitle"/>
     <w:basedOn w:val="Normal"/>
     <w:next w:val="Normal"/>
-    <w:link w:val="SubtitleChar"/>
+    <w:link w:val="SubttuloCar"/>
     <w:uiPriority w:val="11"/>
     <w:qFormat/>
     <w:rsid w:val="00C00F1E"/>
@@ -38578,10 +40540,10 @@
       <w:lang w:val="es-CO"/>
     </w:rPr>
   </w:style>
-  <w:style w:type="character" w:customStyle="1" w:styleId="SubtitleChar">
-    <w:name w:val="Subtitle Char"/>
-    <w:basedOn w:val="DefaultParagraphFont"/>
-    <w:link w:val="Subtitle"/>
+  <w:style w:type="character" w:customStyle="1" w:styleId="SubttuloCar">
+    <w:name w:val="Subtítulo Car"/>
+    <w:basedOn w:val="Fuentedeprrafopredeter"/>
+    <w:link w:val="Subttulo"/>
     <w:uiPriority w:val="11"/>
     <w:rsid w:val="00C00F1E"/>
     <w:rPr>
@@ -38592,11 +40554,11 @@
       <w:szCs w:val="28"/>
     </w:rPr>
   </w:style>
-  <w:style w:type="paragraph" w:styleId="Quote">
+  <w:style w:type="paragraph" w:styleId="Cita">
     <w:name w:val="Quote"/>
     <w:basedOn w:val="Normal"/>
     <w:next w:val="Normal"/>
-    <w:link w:val="QuoteChar"/>
+    <w:link w:val="CitaCar"/>
     <w:uiPriority w:val="29"/>
     <w:qFormat/>
     <w:rsid w:val="00C00F1E"/>
@@ -38611,10 +40573,10 @@
       <w:lang w:val="es-CO"/>
     </w:rPr>
   </w:style>
-  <w:style w:type="character" w:customStyle="1" w:styleId="QuoteChar">
-    <w:name w:val="Quote Char"/>
-    <w:basedOn w:val="DefaultParagraphFont"/>
-    <w:link w:val="Quote"/>
+  <w:style w:type="character" w:customStyle="1" w:styleId="CitaCar">
+    <w:name w:val="Cita Car"/>
+    <w:basedOn w:val="Fuentedeprrafopredeter"/>
+    <w:link w:val="Cita"/>
     <w:uiPriority w:val="29"/>
     <w:rsid w:val="00C00F1E"/>
     <w:rPr>
@@ -38623,7 +40585,7 @@
       <w:color w:val="404040" w:themeColor="text1" w:themeTint="BF"/>
     </w:rPr>
   </w:style>
-  <w:style w:type="paragraph" w:styleId="ListParagraph">
+  <w:style w:type="paragraph" w:styleId="Prrafodelista">
     <w:name w:val="List Paragraph"/>
     <w:basedOn w:val="Normal"/>
     <w:uiPriority w:val="34"/>
@@ -38637,9 +40599,9 @@
       <w:lang w:val="es-CO"/>
     </w:rPr>
   </w:style>
-  <w:style w:type="character" w:styleId="IntenseEmphasis">
+  <w:style w:type="character" w:styleId="nfasisintenso">
     <w:name w:val="Intense Emphasis"/>
-    <w:basedOn w:val="DefaultParagraphFont"/>
+    <w:basedOn w:val="Fuentedeprrafopredeter"/>
     <w:uiPriority w:val="21"/>
     <w:qFormat/>
     <w:rsid w:val="00C00F1E"/>
@@ -38649,11 +40611,11 @@
       <w:color w:val="0F4761" w:themeColor="accent1" w:themeShade="BF"/>
     </w:rPr>
   </w:style>
-  <w:style w:type="paragraph" w:styleId="IntenseQuote">
+  <w:style w:type="paragraph" w:styleId="Citadestacada">
     <w:name w:val="Intense Quote"/>
     <w:basedOn w:val="Normal"/>
     <w:next w:val="Normal"/>
-    <w:link w:val="IntenseQuoteChar"/>
+    <w:link w:val="CitadestacadaCar"/>
     <w:uiPriority w:val="30"/>
     <w:qFormat/>
     <w:rsid w:val="00C00F1E"/>
@@ -38673,10 +40635,10 @@
       <w:lang w:val="es-CO"/>
     </w:rPr>
   </w:style>
-  <w:style w:type="character" w:customStyle="1" w:styleId="IntenseQuoteChar">
-    <w:name w:val="Intense Quote Char"/>
-    <w:basedOn w:val="DefaultParagraphFont"/>
-    <w:link w:val="IntenseQuote"/>
+  <w:style w:type="character" w:customStyle="1" w:styleId="CitadestacadaCar">
+    <w:name w:val="Cita destacada Car"/>
+    <w:basedOn w:val="Fuentedeprrafopredeter"/>
+    <w:link w:val="Citadestacada"/>
     <w:uiPriority w:val="30"/>
     <w:rsid w:val="00C00F1E"/>
     <w:rPr>
@@ -38685,9 +40647,9 @@
       <w:color w:val="0F4761" w:themeColor="accent1" w:themeShade="BF"/>
     </w:rPr>
   </w:style>
-  <w:style w:type="character" w:styleId="IntenseReference">
+  <w:style w:type="character" w:styleId="Referenciaintensa">
     <w:name w:val="Intense Reference"/>
-    <w:basedOn w:val="DefaultParagraphFont"/>
+    <w:basedOn w:val="Fuentedeprrafopredeter"/>
     <w:uiPriority w:val="32"/>
     <w:qFormat/>
     <w:rsid w:val="00C00F1E"/>

</xml_diff>

<commit_message>
Started the javadoc documentation for the matrix function.
</commit_message>
<xml_diff>
--- a/docs/Traceability diagram Request Management.docx
+++ b/docs/Traceability diagram Request Management.docx
@@ -29469,7 +29469,19 @@
                 <w:lang w:eastAsia="es-CO"/>
                 <w14:ligatures w14:val="none"/>
               </w:rPr>
-              <w:t>getClassificationDate</w:t>
+              <w:t>getClassif</w:t>
+            </w:r>
+            <w:bookmarkStart w:id="0" w:name="_GoBack"/>
+            <w:bookmarkEnd w:id="0"/>
+            <w:r>
+              <w:rPr>
+                <w:rFonts w:ascii="Arial" w:eastAsia="Times New Roman" w:hAnsi="Arial" w:cs="Arial"/>
+                <w:color w:val="000000"/>
+                <w:kern w:val="0"/>
+                <w:lang w:eastAsia="es-CO"/>
+                <w14:ligatures w14:val="none"/>
+              </w:rPr>
+              <w:t>icationDate</w:t>
             </w:r>
             <w:proofErr w:type="spellEnd"/>
             <w:r>
@@ -29536,15 +29548,17 @@
                 <w:rFonts w:ascii="Arial" w:eastAsia="Times New Roman" w:hAnsi="Arial" w:cs="Arial"/>
                 <w:color w:val="000000"/>
                 <w:kern w:val="0"/>
-                <w:lang w:eastAsia="es-CO"/>
-                <w14:ligatures w14:val="none"/>
-              </w:rPr>
-            </w:pPr>
-            <w:r>
-              <w:rPr>
-                <w:rFonts w:ascii="Arial" w:eastAsia="Times New Roman" w:hAnsi="Arial" w:cs="Arial"/>
-                <w:color w:val="000000"/>
-                <w:kern w:val="0"/>
+                <w:highlight w:val="yellow"/>
+                <w:lang w:eastAsia="es-CO"/>
+                <w14:ligatures w14:val="none"/>
+              </w:rPr>
+            </w:pPr>
+            <w:r>
+              <w:rPr>
+                <w:rFonts w:ascii="Arial" w:eastAsia="Times New Roman" w:hAnsi="Arial" w:cs="Arial"/>
+                <w:color w:val="000000"/>
+                <w:kern w:val="0"/>
+                <w:highlight w:val="yellow"/>
                 <w:lang w:eastAsia="es-CO"/>
                 <w14:ligatures w14:val="none"/>
               </w:rPr>
@@ -29576,15 +29590,17 @@
                 <w:rFonts w:ascii="Arial" w:eastAsia="Times New Roman" w:hAnsi="Arial" w:cs="Arial"/>
                 <w:color w:val="000000"/>
                 <w:kern w:val="0"/>
-                <w:lang w:eastAsia="es-CO"/>
-                <w14:ligatures w14:val="none"/>
-              </w:rPr>
-            </w:pPr>
-            <w:r>
-              <w:rPr>
-                <w:rFonts w:ascii="Arial" w:eastAsia="Times New Roman" w:hAnsi="Arial" w:cs="Arial"/>
-                <w:color w:val="000000"/>
-                <w:kern w:val="0"/>
+                <w:highlight w:val="yellow"/>
+                <w:lang w:eastAsia="es-CO"/>
+                <w14:ligatures w14:val="none"/>
+              </w:rPr>
+            </w:pPr>
+            <w:r>
+              <w:rPr>
+                <w:rFonts w:ascii="Arial" w:eastAsia="Times New Roman" w:hAnsi="Arial" w:cs="Arial"/>
+                <w:color w:val="000000"/>
+                <w:kern w:val="0"/>
+                <w:highlight w:val="yellow"/>
                 <w:lang w:eastAsia="es-CO"/>
                 <w14:ligatures w14:val="none"/>
               </w:rPr>
@@ -29615,15 +29631,18 @@
                 <w:rFonts w:ascii="Arial" w:eastAsia="Times New Roman" w:hAnsi="Arial" w:cs="Arial"/>
                 <w:color w:val="000000"/>
                 <w:kern w:val="0"/>
-                <w:lang w:eastAsia="es-CO"/>
-                <w14:ligatures w14:val="none"/>
-              </w:rPr>
-            </w:pPr>
-            <w:r>
-              <w:rPr>
-                <w:rFonts w:ascii="Arial" w:eastAsia="Times New Roman" w:hAnsi="Arial" w:cs="Arial"/>
-                <w:color w:val="000000"/>
-                <w:kern w:val="0"/>
+                <w:highlight w:val="yellow"/>
+                <w:u w:val="single"/>
+                <w:lang w:eastAsia="es-CO"/>
+                <w14:ligatures w14:val="none"/>
+              </w:rPr>
+            </w:pPr>
+            <w:r>
+              <w:rPr>
+                <w:rFonts w:ascii="Arial" w:eastAsia="Times New Roman" w:hAnsi="Arial" w:cs="Arial"/>
+                <w:color w:val="000000"/>
+                <w:kern w:val="0"/>
+                <w:highlight w:val="yellow"/>
                 <w:lang w:eastAsia="es-CO"/>
                 <w14:ligatures w14:val="none"/>
               </w:rPr>
@@ -29736,19 +29755,7 @@
                 <w:lang w:eastAsia="es-CO"/>
                 <w14:ligatures w14:val="none"/>
               </w:rPr>
-              <w:t>ImprovementCollabora</w:t>
-            </w:r>
-            <w:bookmarkStart w:id="0" w:name="_GoBack"/>
-            <w:bookmarkEnd w:id="0"/>
-            <w:r>
-              <w:rPr>
-                <w:rFonts w:ascii="Arial" w:eastAsia="Times New Roman" w:hAnsi="Arial" w:cs="Arial"/>
-                <w:color w:val="000000"/>
-                <w:kern w:val="0"/>
-                <w:lang w:eastAsia="es-CO"/>
-                <w14:ligatures w14:val="none"/>
-              </w:rPr>
-              <w:t>tor</w:t>
+              <w:t>ImprovementCollaborator</w:t>
             </w:r>
             <w:proofErr w:type="spellEnd"/>
           </w:p>

</xml_diff>

<commit_message>
Finished javadoc for the matrix functionality.
</commit_message>
<xml_diff>
--- a/docs/Traceability diagram Request Management.docx
+++ b/docs/Traceability diagram Request Management.docx
@@ -1,6 +1,6 @@
 
 <file path=word/document.xml><?xml version="1.0" encoding="utf-8"?>
-<w:document xmlns:wpc="http://schemas.microsoft.com/office/word/2010/wordprocessingCanvas" xmlns:cx="http://schemas.microsoft.com/office/drawing/2014/chartex" xmlns:mc="http://schemas.openxmlformats.org/markup-compatibility/2006" xmlns:o="urn:schemas-microsoft-com:office:office" xmlns:r="http://schemas.openxmlformats.org/officeDocument/2006/relationships" xmlns:m="http://schemas.openxmlformats.org/officeDocument/2006/math" xmlns:v="urn:schemas-microsoft-com:vml" xmlns:wp14="http://schemas.microsoft.com/office/word/2010/wordprocessingDrawing" xmlns:wp="http://schemas.openxmlformats.org/drawingml/2006/wordprocessingDrawing" xmlns:w10="urn:schemas-microsoft-com:office:word" xmlns:w="http://schemas.openxmlformats.org/wordprocessingml/2006/main" xmlns:w14="http://schemas.microsoft.com/office/word/2010/wordml" xmlns:w15="http://schemas.microsoft.com/office/word/2012/wordml" xmlns:w16se="http://schemas.microsoft.com/office/word/2015/wordml/symex" xmlns:wpg="http://schemas.microsoft.com/office/word/2010/wordprocessingGroup" xmlns:wpi="http://schemas.microsoft.com/office/word/2010/wordprocessingInk" xmlns:wne="http://schemas.microsoft.com/office/word/2006/wordml" xmlns:wps="http://schemas.microsoft.com/office/word/2010/wordprocessingShape" mc:Ignorable="w14 w15 w16se wp14">
+<w:document xmlns:wpc="http://schemas.microsoft.com/office/word/2010/wordprocessingCanvas" xmlns:cx="http://schemas.microsoft.com/office/drawing/2014/chartex" xmlns:cx1="http://schemas.microsoft.com/office/drawing/2015/9/8/chartex" xmlns:cx2="http://schemas.microsoft.com/office/drawing/2015/10/21/chartex" xmlns:cx3="http://schemas.microsoft.com/office/drawing/2016/5/9/chartex" xmlns:cx4="http://schemas.microsoft.com/office/drawing/2016/5/10/chartex" xmlns:cx5="http://schemas.microsoft.com/office/drawing/2016/5/11/chartex" xmlns:cx6="http://schemas.microsoft.com/office/drawing/2016/5/12/chartex" xmlns:cx7="http://schemas.microsoft.com/office/drawing/2016/5/13/chartex" xmlns:cx8="http://schemas.microsoft.com/office/drawing/2016/5/14/chartex" xmlns:mc="http://schemas.openxmlformats.org/markup-compatibility/2006" xmlns:aink="http://schemas.microsoft.com/office/drawing/2016/ink" xmlns:am3d="http://schemas.microsoft.com/office/drawing/2017/model3d" xmlns:o="urn:schemas-microsoft-com:office:office" xmlns:oel="http://schemas.microsoft.com/office/2019/extlst" xmlns:r="http://schemas.openxmlformats.org/officeDocument/2006/relationships" xmlns:m="http://schemas.openxmlformats.org/officeDocument/2006/math" xmlns:v="urn:schemas-microsoft-com:vml" xmlns:wp14="http://schemas.microsoft.com/office/word/2010/wordprocessingDrawing" xmlns:wp="http://schemas.openxmlformats.org/drawingml/2006/wordprocessingDrawing" xmlns:w10="urn:schemas-microsoft-com:office:word" xmlns:w="http://schemas.openxmlformats.org/wordprocessingml/2006/main" xmlns:w14="http://schemas.microsoft.com/office/word/2010/wordml" xmlns:w15="http://schemas.microsoft.com/office/word/2012/wordml" xmlns:w16cex="http://schemas.microsoft.com/office/word/2018/wordml/cex" xmlns:w16cid="http://schemas.microsoft.com/office/word/2016/wordml/cid" xmlns:w16="http://schemas.microsoft.com/office/word/2018/wordml" xmlns:w16du="http://schemas.microsoft.com/office/word/2023/wordml/word16du" xmlns:w16sdtdh="http://schemas.microsoft.com/office/word/2020/wordml/sdtdatahash" xmlns:w16se="http://schemas.microsoft.com/office/word/2015/wordml/symex" xmlns:wpg="http://schemas.microsoft.com/office/word/2010/wordprocessingGroup" xmlns:wpi="http://schemas.microsoft.com/office/word/2010/wordprocessingInk" xmlns:wne="http://schemas.microsoft.com/office/word/2006/wordml" xmlns:wps="http://schemas.microsoft.com/office/word/2010/wordprocessingShape" mc:Ignorable="w14 w15 w16se w16cid w16 w16cex w16sdtdh w16du wp14">
   <w:body>
     <w:p>
       <w:pPr>
@@ -29469,19 +29469,7 @@
                 <w:lang w:eastAsia="es-CO"/>
                 <w14:ligatures w14:val="none"/>
               </w:rPr>
-              <w:t>getClassif</w:t>
-            </w:r>
-            <w:bookmarkStart w:id="0" w:name="_GoBack"/>
-            <w:bookmarkEnd w:id="0"/>
-            <w:r>
-              <w:rPr>
-                <w:rFonts w:ascii="Arial" w:eastAsia="Times New Roman" w:hAnsi="Arial" w:cs="Arial"/>
-                <w:color w:val="000000"/>
-                <w:kern w:val="0"/>
-                <w:lang w:eastAsia="es-CO"/>
-                <w14:ligatures w14:val="none"/>
-              </w:rPr>
-              <w:t>icationDate</w:t>
+              <w:t>getClassificationDate</w:t>
             </w:r>
             <w:proofErr w:type="spellEnd"/>
             <w:r>
@@ -29548,17 +29536,15 @@
                 <w:rFonts w:ascii="Arial" w:eastAsia="Times New Roman" w:hAnsi="Arial" w:cs="Arial"/>
                 <w:color w:val="000000"/>
                 <w:kern w:val="0"/>
-                <w:highlight w:val="yellow"/>
-                <w:lang w:eastAsia="es-CO"/>
-                <w14:ligatures w14:val="none"/>
-              </w:rPr>
-            </w:pPr>
-            <w:r>
-              <w:rPr>
-                <w:rFonts w:ascii="Arial" w:eastAsia="Times New Roman" w:hAnsi="Arial" w:cs="Arial"/>
-                <w:color w:val="000000"/>
-                <w:kern w:val="0"/>
-                <w:highlight w:val="yellow"/>
+                <w:lang w:eastAsia="es-CO"/>
+                <w14:ligatures w14:val="none"/>
+              </w:rPr>
+            </w:pPr>
+            <w:r>
+              <w:rPr>
+                <w:rFonts w:ascii="Arial" w:eastAsia="Times New Roman" w:hAnsi="Arial" w:cs="Arial"/>
+                <w:color w:val="000000"/>
+                <w:kern w:val="0"/>
                 <w:lang w:eastAsia="es-CO"/>
                 <w14:ligatures w14:val="none"/>
               </w:rPr>
@@ -29590,17 +29576,15 @@
                 <w:rFonts w:ascii="Arial" w:eastAsia="Times New Roman" w:hAnsi="Arial" w:cs="Arial"/>
                 <w:color w:val="000000"/>
                 <w:kern w:val="0"/>
-                <w:highlight w:val="yellow"/>
-                <w:lang w:eastAsia="es-CO"/>
-                <w14:ligatures w14:val="none"/>
-              </w:rPr>
-            </w:pPr>
-            <w:r>
-              <w:rPr>
-                <w:rFonts w:ascii="Arial" w:eastAsia="Times New Roman" w:hAnsi="Arial" w:cs="Arial"/>
-                <w:color w:val="000000"/>
-                <w:kern w:val="0"/>
-                <w:highlight w:val="yellow"/>
+                <w:lang w:eastAsia="es-CO"/>
+                <w14:ligatures w14:val="none"/>
+              </w:rPr>
+            </w:pPr>
+            <w:r>
+              <w:rPr>
+                <w:rFonts w:ascii="Arial" w:eastAsia="Times New Roman" w:hAnsi="Arial" w:cs="Arial"/>
+                <w:color w:val="000000"/>
+                <w:kern w:val="0"/>
                 <w:lang w:eastAsia="es-CO"/>
                 <w14:ligatures w14:val="none"/>
               </w:rPr>
@@ -29631,7 +29615,6 @@
                 <w:rFonts w:ascii="Arial" w:eastAsia="Times New Roman" w:hAnsi="Arial" w:cs="Arial"/>
                 <w:color w:val="000000"/>
                 <w:kern w:val="0"/>
-                <w:highlight w:val="yellow"/>
                 <w:u w:val="single"/>
                 <w:lang w:eastAsia="es-CO"/>
                 <w14:ligatures w14:val="none"/>
@@ -29642,7 +29625,6 @@
                 <w:rFonts w:ascii="Arial" w:eastAsia="Times New Roman" w:hAnsi="Arial" w:cs="Arial"/>
                 <w:color w:val="000000"/>
                 <w:kern w:val="0"/>
-                <w:highlight w:val="yellow"/>
                 <w:lang w:eastAsia="es-CO"/>
                 <w14:ligatures w14:val="none"/>
               </w:rPr>
@@ -39500,7 +39482,7 @@
 </file>
 
 <file path=word/numbering.xml><?xml version="1.0" encoding="utf-8"?>
-<w:numbering xmlns:wpc="http://schemas.microsoft.com/office/word/2010/wordprocessingCanvas" xmlns:cx="http://schemas.microsoft.com/office/drawing/2014/chartex" xmlns:mc="http://schemas.openxmlformats.org/markup-compatibility/2006" xmlns:o="urn:schemas-microsoft-com:office:office" xmlns:r="http://schemas.openxmlformats.org/officeDocument/2006/relationships" xmlns:m="http://schemas.openxmlformats.org/officeDocument/2006/math" xmlns:v="urn:schemas-microsoft-com:vml" xmlns:wp14="http://schemas.microsoft.com/office/word/2010/wordprocessingDrawing" xmlns:wp="http://schemas.openxmlformats.org/drawingml/2006/wordprocessingDrawing" xmlns:w10="urn:schemas-microsoft-com:office:word" xmlns:w="http://schemas.openxmlformats.org/wordprocessingml/2006/main" xmlns:w14="http://schemas.microsoft.com/office/word/2010/wordml" xmlns:w15="http://schemas.microsoft.com/office/word/2012/wordml" xmlns:w16se="http://schemas.microsoft.com/office/word/2015/wordml/symex" xmlns:wpg="http://schemas.microsoft.com/office/word/2010/wordprocessingGroup" xmlns:wpi="http://schemas.microsoft.com/office/word/2010/wordprocessingInk" xmlns:wne="http://schemas.microsoft.com/office/word/2006/wordml" xmlns:wps="http://schemas.microsoft.com/office/word/2010/wordprocessingShape" mc:Ignorable="w14 w15 w16se wp14">
+<w:numbering xmlns:wpc="http://schemas.microsoft.com/office/word/2010/wordprocessingCanvas" xmlns:cx="http://schemas.microsoft.com/office/drawing/2014/chartex" xmlns:cx1="http://schemas.microsoft.com/office/drawing/2015/9/8/chartex" xmlns:cx2="http://schemas.microsoft.com/office/drawing/2015/10/21/chartex" xmlns:cx3="http://schemas.microsoft.com/office/drawing/2016/5/9/chartex" xmlns:cx4="http://schemas.microsoft.com/office/drawing/2016/5/10/chartex" xmlns:cx5="http://schemas.microsoft.com/office/drawing/2016/5/11/chartex" xmlns:cx6="http://schemas.microsoft.com/office/drawing/2016/5/12/chartex" xmlns:cx7="http://schemas.microsoft.com/office/drawing/2016/5/13/chartex" xmlns:cx8="http://schemas.microsoft.com/office/drawing/2016/5/14/chartex" xmlns:mc="http://schemas.openxmlformats.org/markup-compatibility/2006" xmlns:aink="http://schemas.microsoft.com/office/drawing/2016/ink" xmlns:am3d="http://schemas.microsoft.com/office/drawing/2017/model3d" xmlns:o="urn:schemas-microsoft-com:office:office" xmlns:oel="http://schemas.microsoft.com/office/2019/extlst" xmlns:r="http://schemas.openxmlformats.org/officeDocument/2006/relationships" xmlns:m="http://schemas.openxmlformats.org/officeDocument/2006/math" xmlns:v="urn:schemas-microsoft-com:vml" xmlns:wp14="http://schemas.microsoft.com/office/word/2010/wordprocessingDrawing" xmlns:wp="http://schemas.openxmlformats.org/drawingml/2006/wordprocessingDrawing" xmlns:w10="urn:schemas-microsoft-com:office:word" xmlns:w="http://schemas.openxmlformats.org/wordprocessingml/2006/main" xmlns:w14="http://schemas.microsoft.com/office/word/2010/wordml" xmlns:w15="http://schemas.microsoft.com/office/word/2012/wordml" xmlns:w16cex="http://schemas.microsoft.com/office/word/2018/wordml/cex" xmlns:w16cid="http://schemas.microsoft.com/office/word/2016/wordml/cid" xmlns:w16="http://schemas.microsoft.com/office/word/2018/wordml" xmlns:w16du="http://schemas.microsoft.com/office/word/2023/wordml/word16du" xmlns:w16sdtdh="http://schemas.microsoft.com/office/word/2020/wordml/sdtdatahash" xmlns:w16se="http://schemas.microsoft.com/office/word/2015/wordml/symex" xmlns:wpg="http://schemas.microsoft.com/office/word/2010/wordprocessingGroup" xmlns:wpi="http://schemas.microsoft.com/office/word/2010/wordprocessingInk" xmlns:wne="http://schemas.microsoft.com/office/word/2006/wordml" xmlns:wps="http://schemas.microsoft.com/office/word/2010/wordprocessingShape" mc:Ignorable="w14 w15 w16se w16cid w16 w16cex w16sdtdh w16du wp14">
   <w:abstractNum w:abstractNumId="0" w15:restartNumberingAfterBreak="0">
     <w:nsid w:val="1AD91C4E"/>
     <w:multiLevelType w:val="hybridMultilevel"/>
@@ -39727,17 +39709,17 @@
       </w:rPr>
     </w:lvl>
   </w:abstractNum>
-  <w:num w:numId="1">
+  <w:num w:numId="1" w16cid:durableId="359283546">
     <w:abstractNumId w:val="0"/>
   </w:num>
-  <w:num w:numId="2">
+  <w:num w:numId="2" w16cid:durableId="1175612449">
     <w:abstractNumId w:val="1"/>
   </w:num>
 </w:numbering>
 </file>
 
 <file path=word/styles.xml><?xml version="1.0" encoding="utf-8"?>
-<w:styles xmlns:mc="http://schemas.openxmlformats.org/markup-compatibility/2006" xmlns:r="http://schemas.openxmlformats.org/officeDocument/2006/relationships" xmlns:w="http://schemas.openxmlformats.org/wordprocessingml/2006/main" xmlns:w14="http://schemas.microsoft.com/office/word/2010/wordml" xmlns:w15="http://schemas.microsoft.com/office/word/2012/wordml" xmlns:w16se="http://schemas.microsoft.com/office/word/2015/wordml/symex" mc:Ignorable="w14 w15 w16se">
+<w:styles xmlns:mc="http://schemas.openxmlformats.org/markup-compatibility/2006" xmlns:r="http://schemas.openxmlformats.org/officeDocument/2006/relationships" xmlns:w="http://schemas.openxmlformats.org/wordprocessingml/2006/main" xmlns:w14="http://schemas.microsoft.com/office/word/2010/wordml" xmlns:w15="http://schemas.microsoft.com/office/word/2012/wordml" xmlns:w16cex="http://schemas.microsoft.com/office/word/2018/wordml/cex" xmlns:w16cid="http://schemas.microsoft.com/office/word/2016/wordml/cid" xmlns:w16="http://schemas.microsoft.com/office/word/2018/wordml" xmlns:w16du="http://schemas.microsoft.com/office/word/2023/wordml/word16du" xmlns:w16sdtdh="http://schemas.microsoft.com/office/word/2020/wordml/sdtdatahash" xmlns:w16se="http://schemas.microsoft.com/office/word/2015/wordml/symex" mc:Ignorable="w14 w15 w16se w16cid w16 w16cex w16sdtdh w16du">
   <w:docDefaults>
     <w:rPrDefault>
       <w:rPr>
@@ -39755,7 +39737,7 @@
       </w:pPr>
     </w:pPrDefault>
   </w:docDefaults>
-  <w:latentStyles w:defLockedState="0" w:defUIPriority="99" w:defSemiHidden="0" w:defUnhideWhenUsed="0" w:defQFormat="0" w:count="371">
+  <w:latentStyles w:defLockedState="0" w:defUIPriority="99" w:defSemiHidden="0" w:defUnhideWhenUsed="0" w:defQFormat="0" w:count="376">
     <w:lsdException w:name="Normal" w:uiPriority="0" w:qFormat="1"/>
     <w:lsdException w:name="heading 1" w:uiPriority="9" w:qFormat="1"/>
     <w:lsdException w:name="heading 2" w:semiHidden="1" w:uiPriority="9" w:unhideWhenUsed="1" w:qFormat="1"/>
@@ -40127,6 +40109,11 @@
     <w:lsdException w:name="List Table 5 Dark Accent 6" w:uiPriority="50"/>
     <w:lsdException w:name="List Table 6 Colorful Accent 6" w:uiPriority="51"/>
     <w:lsdException w:name="List Table 7 Colorful Accent 6" w:uiPriority="52"/>
+    <w:lsdException w:name="Mention" w:semiHidden="1" w:unhideWhenUsed="1"/>
+    <w:lsdException w:name="Smart Hyperlink" w:semiHidden="1" w:unhideWhenUsed="1"/>
+    <w:lsdException w:name="Hashtag" w:semiHidden="1" w:unhideWhenUsed="1"/>
+    <w:lsdException w:name="Unresolved Mention" w:semiHidden="1" w:unhideWhenUsed="1"/>
+    <w:lsdException w:name="Smart Link" w:semiHidden="1" w:unhideWhenUsed="1"/>
   </w:latentStyles>
   <w:style w:type="paragraph" w:default="1" w:styleId="Normal">
     <w:name w:val="Normal"/>
@@ -40136,11 +40123,11 @@
       <w:lang w:val="en-US"/>
     </w:rPr>
   </w:style>
-  <w:style w:type="paragraph" w:styleId="Ttulo1">
+  <w:style w:type="paragraph" w:styleId="Heading1">
     <w:name w:val="heading 1"/>
     <w:basedOn w:val="Normal"/>
     <w:next w:val="Normal"/>
-    <w:link w:val="Ttulo1Car"/>
+    <w:link w:val="Heading1Char"/>
     <w:uiPriority w:val="9"/>
     <w:qFormat/>
     <w:rsid w:val="00C00F1E"/>
@@ -40158,11 +40145,11 @@
       <w:lang w:val="es-CO"/>
     </w:rPr>
   </w:style>
-  <w:style w:type="paragraph" w:styleId="Ttulo2">
+  <w:style w:type="paragraph" w:styleId="Heading2">
     <w:name w:val="heading 2"/>
     <w:basedOn w:val="Normal"/>
     <w:next w:val="Normal"/>
-    <w:link w:val="Ttulo2Car"/>
+    <w:link w:val="Heading2Char"/>
     <w:uiPriority w:val="9"/>
     <w:semiHidden/>
     <w:unhideWhenUsed/>
@@ -40182,11 +40169,11 @@
       <w:lang w:val="es-CO"/>
     </w:rPr>
   </w:style>
-  <w:style w:type="paragraph" w:styleId="Ttulo3">
+  <w:style w:type="paragraph" w:styleId="Heading3">
     <w:name w:val="heading 3"/>
     <w:basedOn w:val="Normal"/>
     <w:next w:val="Normal"/>
-    <w:link w:val="Ttulo3Car"/>
+    <w:link w:val="Heading3Char"/>
     <w:uiPriority w:val="9"/>
     <w:semiHidden/>
     <w:unhideWhenUsed/>
@@ -40206,11 +40193,11 @@
       <w:lang w:val="es-CO"/>
     </w:rPr>
   </w:style>
-  <w:style w:type="paragraph" w:styleId="Ttulo4">
+  <w:style w:type="paragraph" w:styleId="Heading4">
     <w:name w:val="heading 4"/>
     <w:basedOn w:val="Normal"/>
     <w:next w:val="Normal"/>
-    <w:link w:val="Ttulo4Car"/>
+    <w:link w:val="Heading4Char"/>
     <w:uiPriority w:val="9"/>
     <w:semiHidden/>
     <w:unhideWhenUsed/>
@@ -40230,11 +40217,11 @@
       <w:lang w:val="es-CO"/>
     </w:rPr>
   </w:style>
-  <w:style w:type="paragraph" w:styleId="Ttulo5">
+  <w:style w:type="paragraph" w:styleId="Heading5">
     <w:name w:val="heading 5"/>
     <w:basedOn w:val="Normal"/>
     <w:next w:val="Normal"/>
-    <w:link w:val="Ttulo5Car"/>
+    <w:link w:val="Heading5Char"/>
     <w:uiPriority w:val="9"/>
     <w:semiHidden/>
     <w:unhideWhenUsed/>
@@ -40252,11 +40239,11 @@
       <w:lang w:val="es-CO"/>
     </w:rPr>
   </w:style>
-  <w:style w:type="paragraph" w:styleId="Ttulo6">
+  <w:style w:type="paragraph" w:styleId="Heading6">
     <w:name w:val="heading 6"/>
     <w:basedOn w:val="Normal"/>
     <w:next w:val="Normal"/>
-    <w:link w:val="Ttulo6Car"/>
+    <w:link w:val="Heading6Char"/>
     <w:uiPriority w:val="9"/>
     <w:semiHidden/>
     <w:unhideWhenUsed/>
@@ -40276,11 +40263,11 @@
       <w:lang w:val="es-CO"/>
     </w:rPr>
   </w:style>
-  <w:style w:type="paragraph" w:styleId="Ttulo7">
+  <w:style w:type="paragraph" w:styleId="Heading7">
     <w:name w:val="heading 7"/>
     <w:basedOn w:val="Normal"/>
     <w:next w:val="Normal"/>
-    <w:link w:val="Ttulo7Car"/>
+    <w:link w:val="Heading7Char"/>
     <w:uiPriority w:val="9"/>
     <w:semiHidden/>
     <w:unhideWhenUsed/>
@@ -40298,11 +40285,11 @@
       <w:lang w:val="es-CO"/>
     </w:rPr>
   </w:style>
-  <w:style w:type="paragraph" w:styleId="Ttulo8">
+  <w:style w:type="paragraph" w:styleId="Heading8">
     <w:name w:val="heading 8"/>
     <w:basedOn w:val="Normal"/>
     <w:next w:val="Normal"/>
-    <w:link w:val="Ttulo8Car"/>
+    <w:link w:val="Heading8Char"/>
     <w:uiPriority w:val="9"/>
     <w:semiHidden/>
     <w:unhideWhenUsed/>
@@ -40322,11 +40309,11 @@
       <w:lang w:val="es-CO"/>
     </w:rPr>
   </w:style>
-  <w:style w:type="paragraph" w:styleId="Ttulo9">
+  <w:style w:type="paragraph" w:styleId="Heading9">
     <w:name w:val="heading 9"/>
     <w:basedOn w:val="Normal"/>
     <w:next w:val="Normal"/>
-    <w:link w:val="Ttulo9Car"/>
+    <w:link w:val="Heading9Char"/>
     <w:uiPriority w:val="9"/>
     <w:semiHidden/>
     <w:unhideWhenUsed/>
@@ -40344,13 +40331,13 @@
       <w:lang w:val="es-CO"/>
     </w:rPr>
   </w:style>
-  <w:style w:type="character" w:default="1" w:styleId="Fuentedeprrafopredeter">
+  <w:style w:type="character" w:default="1" w:styleId="DefaultParagraphFont">
     <w:name w:val="Default Paragraph Font"/>
     <w:uiPriority w:val="1"/>
     <w:semiHidden/>
     <w:unhideWhenUsed/>
   </w:style>
-  <w:style w:type="table" w:default="1" w:styleId="Tablanormal">
+  <w:style w:type="table" w:default="1" w:styleId="TableNormal">
     <w:name w:val="Normal Table"/>
     <w:uiPriority w:val="99"/>
     <w:semiHidden/>
@@ -40365,16 +40352,16 @@
       </w:tblCellMar>
     </w:tblPr>
   </w:style>
-  <w:style w:type="numbering" w:default="1" w:styleId="Sinlista">
+  <w:style w:type="numbering" w:default="1" w:styleId="NoList">
     <w:name w:val="No List"/>
     <w:uiPriority w:val="99"/>
     <w:semiHidden/>
     <w:unhideWhenUsed/>
   </w:style>
-  <w:style w:type="character" w:customStyle="1" w:styleId="Ttulo1Car">
-    <w:name w:val="Título 1 Car"/>
-    <w:basedOn w:val="Fuentedeprrafopredeter"/>
-    <w:link w:val="Ttulo1"/>
+  <w:style w:type="character" w:customStyle="1" w:styleId="Heading1Char">
+    <w:name w:val="Heading 1 Char"/>
+    <w:basedOn w:val="DefaultParagraphFont"/>
+    <w:link w:val="Heading1"/>
     <w:uiPriority w:val="9"/>
     <w:rsid w:val="00C00F1E"/>
     <w:rPr>
@@ -40384,10 +40371,10 @@
       <w:szCs w:val="40"/>
     </w:rPr>
   </w:style>
-  <w:style w:type="character" w:customStyle="1" w:styleId="Ttulo2Car">
-    <w:name w:val="Título 2 Car"/>
-    <w:basedOn w:val="Fuentedeprrafopredeter"/>
-    <w:link w:val="Ttulo2"/>
+  <w:style w:type="character" w:customStyle="1" w:styleId="Heading2Char">
+    <w:name w:val="Heading 2 Char"/>
+    <w:basedOn w:val="DefaultParagraphFont"/>
+    <w:link w:val="Heading2"/>
     <w:uiPriority w:val="9"/>
     <w:semiHidden/>
     <w:rsid w:val="00C00F1E"/>
@@ -40398,10 +40385,10 @@
       <w:szCs w:val="32"/>
     </w:rPr>
   </w:style>
-  <w:style w:type="character" w:customStyle="1" w:styleId="Ttulo3Car">
-    <w:name w:val="Título 3 Car"/>
-    <w:basedOn w:val="Fuentedeprrafopredeter"/>
-    <w:link w:val="Ttulo3"/>
+  <w:style w:type="character" w:customStyle="1" w:styleId="Heading3Char">
+    <w:name w:val="Heading 3 Char"/>
+    <w:basedOn w:val="DefaultParagraphFont"/>
+    <w:link w:val="Heading3"/>
     <w:uiPriority w:val="9"/>
     <w:semiHidden/>
     <w:rsid w:val="00C00F1E"/>
@@ -40412,10 +40399,10 @@
       <w:szCs w:val="28"/>
     </w:rPr>
   </w:style>
-  <w:style w:type="character" w:customStyle="1" w:styleId="Ttulo4Car">
-    <w:name w:val="Título 4 Car"/>
-    <w:basedOn w:val="Fuentedeprrafopredeter"/>
-    <w:link w:val="Ttulo4"/>
+  <w:style w:type="character" w:customStyle="1" w:styleId="Heading4Char">
+    <w:name w:val="Heading 4 Char"/>
+    <w:basedOn w:val="DefaultParagraphFont"/>
+    <w:link w:val="Heading4"/>
     <w:uiPriority w:val="9"/>
     <w:semiHidden/>
     <w:rsid w:val="00C00F1E"/>
@@ -40426,10 +40413,10 @@
       <w:color w:val="0F4761" w:themeColor="accent1" w:themeShade="BF"/>
     </w:rPr>
   </w:style>
-  <w:style w:type="character" w:customStyle="1" w:styleId="Ttulo5Car">
-    <w:name w:val="Título 5 Car"/>
-    <w:basedOn w:val="Fuentedeprrafopredeter"/>
-    <w:link w:val="Ttulo5"/>
+  <w:style w:type="character" w:customStyle="1" w:styleId="Heading5Char">
+    <w:name w:val="Heading 5 Char"/>
+    <w:basedOn w:val="DefaultParagraphFont"/>
+    <w:link w:val="Heading5"/>
     <w:uiPriority w:val="9"/>
     <w:semiHidden/>
     <w:rsid w:val="00C00F1E"/>
@@ -40438,10 +40425,10 @@
       <w:color w:val="0F4761" w:themeColor="accent1" w:themeShade="BF"/>
     </w:rPr>
   </w:style>
-  <w:style w:type="character" w:customStyle="1" w:styleId="Ttulo6Car">
-    <w:name w:val="Título 6 Car"/>
-    <w:basedOn w:val="Fuentedeprrafopredeter"/>
-    <w:link w:val="Ttulo6"/>
+  <w:style w:type="character" w:customStyle="1" w:styleId="Heading6Char">
+    <w:name w:val="Heading 6 Char"/>
+    <w:basedOn w:val="DefaultParagraphFont"/>
+    <w:link w:val="Heading6"/>
     <w:uiPriority w:val="9"/>
     <w:semiHidden/>
     <w:rsid w:val="00C00F1E"/>
@@ -40452,10 +40439,10 @@
       <w:color w:val="595959" w:themeColor="text1" w:themeTint="A6"/>
     </w:rPr>
   </w:style>
-  <w:style w:type="character" w:customStyle="1" w:styleId="Ttulo7Car">
-    <w:name w:val="Título 7 Car"/>
-    <w:basedOn w:val="Fuentedeprrafopredeter"/>
-    <w:link w:val="Ttulo7"/>
+  <w:style w:type="character" w:customStyle="1" w:styleId="Heading7Char">
+    <w:name w:val="Heading 7 Char"/>
+    <w:basedOn w:val="DefaultParagraphFont"/>
+    <w:link w:val="Heading7"/>
     <w:uiPriority w:val="9"/>
     <w:semiHidden/>
     <w:rsid w:val="00C00F1E"/>
@@ -40464,10 +40451,10 @@
       <w:color w:val="595959" w:themeColor="text1" w:themeTint="A6"/>
     </w:rPr>
   </w:style>
-  <w:style w:type="character" w:customStyle="1" w:styleId="Ttulo8Car">
-    <w:name w:val="Título 8 Car"/>
-    <w:basedOn w:val="Fuentedeprrafopredeter"/>
-    <w:link w:val="Ttulo8"/>
+  <w:style w:type="character" w:customStyle="1" w:styleId="Heading8Char">
+    <w:name w:val="Heading 8 Char"/>
+    <w:basedOn w:val="DefaultParagraphFont"/>
+    <w:link w:val="Heading8"/>
     <w:uiPriority w:val="9"/>
     <w:semiHidden/>
     <w:rsid w:val="00C00F1E"/>
@@ -40478,10 +40465,10 @@
       <w:color w:val="272727" w:themeColor="text1" w:themeTint="D8"/>
     </w:rPr>
   </w:style>
-  <w:style w:type="character" w:customStyle="1" w:styleId="Ttulo9Car">
-    <w:name w:val="Título 9 Car"/>
-    <w:basedOn w:val="Fuentedeprrafopredeter"/>
-    <w:link w:val="Ttulo9"/>
+  <w:style w:type="character" w:customStyle="1" w:styleId="Heading9Char">
+    <w:name w:val="Heading 9 Char"/>
+    <w:basedOn w:val="DefaultParagraphFont"/>
+    <w:link w:val="Heading9"/>
     <w:uiPriority w:val="9"/>
     <w:semiHidden/>
     <w:rsid w:val="00C00F1E"/>
@@ -40490,11 +40477,11 @@
       <w:color w:val="272727" w:themeColor="text1" w:themeTint="D8"/>
     </w:rPr>
   </w:style>
-  <w:style w:type="paragraph" w:styleId="Ttulo">
+  <w:style w:type="paragraph" w:styleId="Title">
     <w:name w:val="Title"/>
     <w:basedOn w:val="Normal"/>
     <w:next w:val="Normal"/>
-    <w:link w:val="TtuloCar"/>
+    <w:link w:val="TitleChar"/>
     <w:uiPriority w:val="10"/>
     <w:qFormat/>
     <w:rsid w:val="00C00F1E"/>
@@ -40511,10 +40498,10 @@
       <w:lang w:val="es-CO"/>
     </w:rPr>
   </w:style>
-  <w:style w:type="character" w:customStyle="1" w:styleId="TtuloCar">
-    <w:name w:val="Título Car"/>
-    <w:basedOn w:val="Fuentedeprrafopredeter"/>
-    <w:link w:val="Ttulo"/>
+  <w:style w:type="character" w:customStyle="1" w:styleId="TitleChar">
+    <w:name w:val="Title Char"/>
+    <w:basedOn w:val="DefaultParagraphFont"/>
+    <w:link w:val="Title"/>
     <w:uiPriority w:val="10"/>
     <w:rsid w:val="00C00F1E"/>
     <w:rPr>
@@ -40525,11 +40512,11 @@
       <w:szCs w:val="56"/>
     </w:rPr>
   </w:style>
-  <w:style w:type="paragraph" w:styleId="Subttulo">
+  <w:style w:type="paragraph" w:styleId="Subtitle">
     <w:name w:val="Subtitle"/>
     <w:basedOn w:val="Normal"/>
     <w:next w:val="Normal"/>
-    <w:link w:val="SubttuloCar"/>
+    <w:link w:val="SubtitleChar"/>
     <w:uiPriority w:val="11"/>
     <w:qFormat/>
     <w:rsid w:val="00C00F1E"/>
@@ -40547,10 +40534,10 @@
       <w:lang w:val="es-CO"/>
     </w:rPr>
   </w:style>
-  <w:style w:type="character" w:customStyle="1" w:styleId="SubttuloCar">
-    <w:name w:val="Subtítulo Car"/>
-    <w:basedOn w:val="Fuentedeprrafopredeter"/>
-    <w:link w:val="Subttulo"/>
+  <w:style w:type="character" w:customStyle="1" w:styleId="SubtitleChar">
+    <w:name w:val="Subtitle Char"/>
+    <w:basedOn w:val="DefaultParagraphFont"/>
+    <w:link w:val="Subtitle"/>
     <w:uiPriority w:val="11"/>
     <w:rsid w:val="00C00F1E"/>
     <w:rPr>
@@ -40561,11 +40548,11 @@
       <w:szCs w:val="28"/>
     </w:rPr>
   </w:style>
-  <w:style w:type="paragraph" w:styleId="Cita">
+  <w:style w:type="paragraph" w:styleId="Quote">
     <w:name w:val="Quote"/>
     <w:basedOn w:val="Normal"/>
     <w:next w:val="Normal"/>
-    <w:link w:val="CitaCar"/>
+    <w:link w:val="QuoteChar"/>
     <w:uiPriority w:val="29"/>
     <w:qFormat/>
     <w:rsid w:val="00C00F1E"/>
@@ -40580,10 +40567,10 @@
       <w:lang w:val="es-CO"/>
     </w:rPr>
   </w:style>
-  <w:style w:type="character" w:customStyle="1" w:styleId="CitaCar">
-    <w:name w:val="Cita Car"/>
-    <w:basedOn w:val="Fuentedeprrafopredeter"/>
-    <w:link w:val="Cita"/>
+  <w:style w:type="character" w:customStyle="1" w:styleId="QuoteChar">
+    <w:name w:val="Quote Char"/>
+    <w:basedOn w:val="DefaultParagraphFont"/>
+    <w:link w:val="Quote"/>
     <w:uiPriority w:val="29"/>
     <w:rsid w:val="00C00F1E"/>
     <w:rPr>
@@ -40592,7 +40579,7 @@
       <w:color w:val="404040" w:themeColor="text1" w:themeTint="BF"/>
     </w:rPr>
   </w:style>
-  <w:style w:type="paragraph" w:styleId="Prrafodelista">
+  <w:style w:type="paragraph" w:styleId="ListParagraph">
     <w:name w:val="List Paragraph"/>
     <w:basedOn w:val="Normal"/>
     <w:uiPriority w:val="34"/>
@@ -40606,9 +40593,9 @@
       <w:lang w:val="es-CO"/>
     </w:rPr>
   </w:style>
-  <w:style w:type="character" w:styleId="nfasisintenso">
+  <w:style w:type="character" w:styleId="IntenseEmphasis">
     <w:name w:val="Intense Emphasis"/>
-    <w:basedOn w:val="Fuentedeprrafopredeter"/>
+    <w:basedOn w:val="DefaultParagraphFont"/>
     <w:uiPriority w:val="21"/>
     <w:qFormat/>
     <w:rsid w:val="00C00F1E"/>
@@ -40618,11 +40605,11 @@
       <w:color w:val="0F4761" w:themeColor="accent1" w:themeShade="BF"/>
     </w:rPr>
   </w:style>
-  <w:style w:type="paragraph" w:styleId="Citadestacada">
+  <w:style w:type="paragraph" w:styleId="IntenseQuote">
     <w:name w:val="Intense Quote"/>
     <w:basedOn w:val="Normal"/>
     <w:next w:val="Normal"/>
-    <w:link w:val="CitadestacadaCar"/>
+    <w:link w:val="IntenseQuoteChar"/>
     <w:uiPriority w:val="30"/>
     <w:qFormat/>
     <w:rsid w:val="00C00F1E"/>
@@ -40642,10 +40629,10 @@
       <w:lang w:val="es-CO"/>
     </w:rPr>
   </w:style>
-  <w:style w:type="character" w:customStyle="1" w:styleId="CitadestacadaCar">
-    <w:name w:val="Cita destacada Car"/>
-    <w:basedOn w:val="Fuentedeprrafopredeter"/>
-    <w:link w:val="Citadestacada"/>
+  <w:style w:type="character" w:customStyle="1" w:styleId="IntenseQuoteChar">
+    <w:name w:val="Intense Quote Char"/>
+    <w:basedOn w:val="DefaultParagraphFont"/>
+    <w:link w:val="IntenseQuote"/>
     <w:uiPriority w:val="30"/>
     <w:rsid w:val="00C00F1E"/>
     <w:rPr>
@@ -40654,9 +40641,9 @@
       <w:color w:val="0F4761" w:themeColor="accent1" w:themeShade="BF"/>
     </w:rPr>
   </w:style>
-  <w:style w:type="character" w:styleId="Referenciaintensa">
+  <w:style w:type="character" w:styleId="IntenseReference">
     <w:name w:val="Intense Reference"/>
-    <w:basedOn w:val="Fuentedeprrafopredeter"/>
+    <w:basedOn w:val="DefaultParagraphFont"/>
     <w:uiPriority w:val="32"/>
     <w:qFormat/>
     <w:rsid w:val="00C00F1E"/>

</xml_diff>